<commit_message>
second draft of discussion
</commit_message>
<xml_diff>
--- a/doc/ACCAHA_BP_groups.docx
+++ b/doc/ACCAHA_BP_groups.docx
@@ -239,7 +239,7 @@
         <w:t xml:space="preserve"> </w:t>
       </w:r>
       <w:r>
-        <w:t xml:space="preserve">Since 1999-2000, NHANES has been conducted in two-year cycles using a multistage probability sampling design to select participants. Each cycle is independent with different participants recruited. For the current analysis, 3 cycles conducted in 2013-2014, 2015-2016, and 2017-2018 were pooled for analysis.</w:t>
+        <w:t xml:space="preserve">Since 1999-2000, NHANES has been conducted in two-year cycles using a multistage probability sampling design to select participants. Each cycle is independent with different participants recruited. For the current analysis, the 3 cycles conducted in 2013-2014, 2015-2016, and 2017-2018 were pooled for analysis.</w:t>
       </w:r>
       <w:r>
         <w:t xml:space="preserve">(2)</w:t>
@@ -255,9 +255,28 @@
       <w:pPr>
         <w:pStyle w:val="BodyText"/>
       </w:pPr>
-      <w:r>
-        <w:t xml:space="preserve">The current analysis was restricted to adults aged 40 to 79 years of age who complete the NHANES interview and examination (n = 9,937). Participants with age &lt;40 or &gt;79 were not included because the ASCVD risk prediction equation recommended by the ACC/AHA BP guideline is not recommended in these age ranges. Participants who did not have three SBP and DBP measurements (n = 565) and those who were missing information on age, race, sex, total and high-density lipoprotein cholesterol, smoking status, or diabetes (n = 575) were excluded. After these exclusions, over the three NHANES cycles, a total of 8,797 survey participants were included in the analysis (Figure S1).</w:t>
-      </w:r>
+    </w:p>
+    <w:p>
+      <w:pPr>
+        <w:pStyle w:val="BodyText"/>
+      </w:pPr>
+      <w:r>
+        <w:t xml:space="preserve">The current analysis was restricted to adults aged 40 to 79 years of age who complete the NHANES interview and examination (n = 9,937). Participants with age &lt;40 or &gt;79 years of age were not included because the Pooled Cohort risk equations are not recommended in these age ranges.</w:t>
+      </w:r>
+      <w:r>
+        <w:t xml:space="preserve">(3)</w:t>
+      </w:r>
+      <w:r>
+        <w:t xml:space="preserve"> </w:t>
+      </w:r>
+      <w:r>
+        <w:t xml:space="preserve">Participants who did not have three SBP and DBP measurements (n = 565) and those who were missing information on age, race, sex, total and high-density lipoprotein cholesterol, smoking status, diabetes, or CKD status (n = 564) were excluded. After these exclusions, over the 3 NHANES cycles, a total of 8,808 survey participants were included in the analysis (Figure S1).</w:t>
+      </w:r>
+    </w:p>
+    <w:p>
+      <w:pPr>
+        <w:pStyle w:val="BodyText"/>
+      </w:pPr>
     </w:p>
     <w:p>
       <w:pPr>
@@ -274,10 +293,10 @@
         <w:pStyle w:val="FirstParagraph"/>
       </w:pPr>
       <w:r>
-        <w:t xml:space="preserve">Data were collected during an in-home interview and a study visit completed at a mobile examination center. Standardized questionnaires were used to assess survey participants’ age, sex, race/ethnicity, smoking habits, medical history and use of antihypertensive medication, oral glucose lowering medication and insulin. Medical history included questions about whether the participant had been told by a doctor or other health professional that they had a heart attack, coronary heart disease stroke, or heart failure. Blood and urine samples were collected during the medical examination. Of relevance to the current analysis, serum creatinine, serum glucose and glycated hemoglobin (HbA1c) were measured. Diabetes was defined by fasting serum glucose ≥126 mg/dL, non-fasting glucose ≥200 mg/dL, HbA1c ≥6.5%, or self-reported use of insulin or oral glucose lowering medication. Estimated glomerular filtration rate was calculated using the Chronic Kidney Disease Epidemiology Collaboration equation.</w:t>
-      </w:r>
-      <w:r>
-        <w:t xml:space="preserve">(3)</w:t>
+        <w:t xml:space="preserve">Data were collected during an in-home interview and a study visit completed at a mobile examination center. Standardized questionnaires were used to assess participants’ age, sex, race/ethnicity, smoking habits, medical history and use of antihypertensive medication, oral glucose lowering medication and insulin. Medical history included questions about whether the participant had been told by a doctor or other health professional that they have had a heart attack, coronary heart disease stroke, or heart failure. Blood and urine samples were collected during the medical examination. Of relevance to the current analysis, serum creatinine, serum glucose and glycated hemoglobin (HbA1c) were measured. Diabetes was defined by fasting serum glucose ≥126 mg/dL, non-fasting glucose ≥200 mg/dL, HbA1c ≥6.5%, or self-reported use of insulin or oral glucose lowering medication. Estimated glomerular filtration rate was calculated using the Chronic Kidney Disease Epidemiology Collaboration equation.</w:t>
+      </w:r>
+      <w:r>
+        <w:t xml:space="preserve">(4)</w:t>
       </w:r>
       <w:r>
         <w:t xml:space="preserve"> </w:t>
@@ -298,7 +317,7 @@
         <w:t xml:space="preserve">or an ACR ≥30 mg/dL. Ten-year predicted risk for ASCVD was calculated using the pooled cohort risk equations for participants without a history of CVD.</w:t>
       </w:r>
       <w:r>
-        <w:t xml:space="preserve">(4)</w:t>
+        <w:t xml:space="preserve">(3)</w:t>
       </w:r>
       <w:r>
         <w:t xml:space="preserve"> </w:t>
@@ -306,6 +325,11 @@
       <w:r>
         <w:t xml:space="preserve">Participants with a history of CVD were presumed to have 10-year risk for ASCVD ≥10%.</w:t>
       </w:r>
+    </w:p>
+    <w:p>
+      <w:pPr>
+        <w:pStyle w:val="BodyText"/>
+      </w:pPr>
     </w:p>
     <w:p>
       <w:pPr>
@@ -322,16 +346,21 @@
         <w:pStyle w:val="FirstParagraph"/>
       </w:pPr>
       <w:r>
-        <w:t xml:space="preserve">Physicians conducting study examinations followed the same protocol to measure SBP and DBP in each NHANES cycle. After survey participants had rested 5 minutes, their BP was measured by a trained physician using a mercury sphygmomanometer and an appropriately sized cuff. Three BP measurements were obtained at 30 second intervals. The mean of all available measurements was used to define SBP and DBP. Quality control included re-certification of physicians every quarter with retraining if needed. All physicians participated in annual retraining.</w:t>
-      </w:r>
+        <w:t xml:space="preserve">The same protocol was followed to measure SBP and DBP in each NHANES cycle. After survey participants had rested 5 minutes, their BP was measured by a trained physician using a mercury sphygmomanometer and an appropriately sized cuff. Three BP measurements were obtained at 30 second intervals. The mean of all available measurements was used to define SBP and DBP. Quality control included re-certification of physicians every quarter with retraining if needed. All physicians participated in annual retraining.</w:t>
+      </w:r>
+    </w:p>
+    <w:p>
+      <w:pPr>
+        <w:pStyle w:val="BodyText"/>
+      </w:pPr>
     </w:p>
     <w:p>
       <w:pPr>
         <w:pStyle w:val="Heading2"/>
       </w:pPr>
-      <w:bookmarkStart w:id="24" w:name="definitions-of-hypertension"/>
-      <w:r>
-        <w:t xml:space="preserve">Definitions of hypertension</w:t>
+      <w:bookmarkStart w:id="24" w:name="blood-pressure-categories"/>
+      <w:r>
+        <w:t xml:space="preserve">Blood pressure categories</w:t>
       </w:r>
       <w:bookmarkEnd w:id="24"/>
     </w:p>
@@ -345,6 +374,11 @@
     </w:p>
     <w:p>
       <w:pPr>
+        <w:pStyle w:val="BodyText"/>
+      </w:pPr>
+    </w:p>
+    <w:p>
+      <w:pPr>
         <w:pStyle w:val="Heading2"/>
       </w:pPr>
       <w:bookmarkStart w:id="25" w:name="statistical-analysis"/>
@@ -358,34 +392,26 @@
         <w:pStyle w:val="FirstParagraph"/>
       </w:pPr>
       <w:r>
-        <w:t xml:space="preserve">Analyses were conducted for the overall population and among participants with diabetes, CKD, ≥65 years of age, and for those with any of these three conditions, separately. Participant characteristics were summarized as mean (standard error) and percentage for continuous and categorical variables, respectively. The percentage of US adults in each of the five BP/antihypertensive medication use categories was computed. The median 10-year predicted risk for ASCVD and the proportion with a predicted risk ≥10% was computed for participants in each of the BP/antihypertensive medication use categories. To assess the extent to which participants with a 10-year predicted ASCVD risk &lt;10% were</w:t>
-      </w:r>
-      <w:r>
-        <w:t xml:space="preserve"> </w:t>
-      </w:r>
-      <w:r>
-        <w:t xml:space="preserve">‘</w:t>
-      </w:r>
-      <w:r>
-        <w:t xml:space="preserve">borderline</w:t>
-      </w:r>
-      <w:r>
-        <w:t xml:space="preserve">’</w:t>
-      </w:r>
-      <w:r>
-        <w:t xml:space="preserve"> </w:t>
-      </w:r>
-      <w:r>
-        <w:t xml:space="preserve">cases (i.e., predicted ASCVD risk of 5% to &lt;10% or 7.5% to &lt;10%), the proportion of participants in this subgroup with predicted risk of 0% to &lt;2.5%, 2.5% to &lt;5.0%, 5.0% to &lt;7.5%, and 7.5% to &lt;10% was estimated. The age-adjusted probability of having a 10-year predicted ASCVD risk ≥10% was estimated using logistic regression. The above analyses were repeated among participants with stage 1 hypertension.</w:t>
+        <w:t xml:space="preserve">Analyses were conducted for the overall population and among participants with diabetes, CKD, ≥65 years of age, and for those with any of these three conditions, separately. Participant characteristics were summarized as mean with their standard error and percentage for continuous and categorical variables, respectively. The percentage of US adults in each of the five BP categories was computed. The median 10-year predicted risk for ASCVD and the proportion with a predicted risk ≥10% was computed for participants in each of the BP categories. To assess the extent to which participants with a 10-year predicted ASCVD risk &lt;10% were close to the threshold, the proportion of participants in this subgroup with predicted risk of 0% to &lt;2.5%, 2.5% to &lt;5.0%, 5.0% to &lt;7.5%, and 7.5% to &lt;10% was estimated. The probability of having a 10-year predicted ASCVD risk ≥10% was estimated for each year of age from 40 to 79 years using logistic regression. The above analyses were repeated among participants with stage 1 hypertension.</w:t>
       </w:r>
     </w:p>
     <w:p>
       <w:pPr>
         <w:pStyle w:val="BodyText"/>
       </w:pPr>
+    </w:p>
+    <w:p>
+      <w:pPr>
+        <w:pStyle w:val="BodyText"/>
+      </w:pPr>
       <w:r>
         <w:t xml:space="preserve">NHANES sampling weights, which were calculated as the inverse probability of being selected for the survey, were used in all calculations to obtain US nationally representative estimates. The survey design of NHANES was also taken into account. Data analysis was conducted using R version 4.0.2 (2020-06-22). P-values were two-sided.</w:t>
       </w:r>
+    </w:p>
+    <w:p>
+      <w:pPr>
+        <w:pStyle w:val="BodyText"/>
+      </w:pPr>
     </w:p>
     <w:p>
       <w:pPr>
@@ -402,8 +428,13 @@
         <w:pStyle w:val="FirstParagraph"/>
       </w:pPr>
       <w:r>
-        <w:t xml:space="preserve">Among US adults who were 40 to 79 years of age from 2013 to 2018, the estimated prevalence (95% confidence interval [CI]) of diabetes and CKD was 17.2% (16.0, 18.5) and 14.1% (13.0, 15.2), respectively, and the estimated proportion (95% CI) of adults aged ≥65 years was 25.4% (23.7, 27.1) (Table 1). Overall, an estimated 14.6% (95% CI: 13.3, 16.1) of US adults who were 40 to 79 years of age had stage 1 hypertension (Table 2). Among those with diabetes, CKD, and age ≥65 years, the estimated prevalence (95% CI) of stage 1 hypertension was 10.5% (8.5, 12.9), 10.5% (8.5, 12.9) 9.5% (7.6, 11.7), and 9.1% (7.6, 10.9), respectively. Characteristics of US adults with stage 1 hypertension, overall, and with diabetes, CKD and age ≥65 years are presented in Table S1</w:t>
-      </w:r>
+        <w:t xml:space="preserve">Among US adults who were 40 to 79 years of age in 2013-2018, the estimated prevalence (95% confidence interval [CI]) of diabetes and CKD was 17.2% (16.0, 18.5) and 17.8% (16.6, 19.1), respectively, and 25.4% (23.7, 27.2) were estimated to be ≥65 years of age (Table 1). Overall, an estimated 14.6% (95% CI: 13.3, 16.1) of US adults who were 40 to 79 years of age had stage 1 hypertension (Table 2). Among those with diabetes, CKD, and age ≥65 years, the estimated prevalence (95% CI) of stage 1 hypertension was 10.5% (8.5, 12.8), 8.8% (7.2, 10.6), and 9.1% (7.5, 10.9), respectively. Characteristics of US adults 40 to 79 years of age with stage 1 hypertension, overall, and with diabetes, CKD and age ≥65 years are presented in Table S1</w:t>
+      </w:r>
+    </w:p>
+    <w:p>
+      <w:pPr>
+        <w:pStyle w:val="BodyText"/>
+      </w:pPr>
     </w:p>
     <w:p>
       <w:pPr>
@@ -420,8 +451,13 @@
         <w:pStyle w:val="FirstParagraph"/>
       </w:pPr>
       <w:r>
-        <w:t xml:space="preserve">Among US adults without a history of CVD, the estimated median (25th, 75th percentiles) 10-year predicted risk for ASCVD was 5.1% (1.9, 11.4) overall and 14.4% (7.0, 27.3), 12.1% (4.8, 22.8), and 17.9% (11.2, 27.3) among those with diabetes, CKD, and age ≥65 years, respectively (Table 3; top panel). Among US adults with stage 1 hypertension and no history of CVD, the estimated median (25th, 75th percentiles) 10-year predicted risk for ASCVD was 4.2% (1.9, 8.5). Within this subgroup of adults with stage 1 hypertension, those with diabetes and CKD had median (25th, 75th percentiles) predicted risks of of 8.9% (4.5, 19.3) and 6.8% (2.6, 12.3), respectively, while adults aged ≥65 years had a median (25th, 75th percentiles) predicted risk of 13.8% (8.6, 22.3). Among all US adults with stage 1 hypertension, an estimated 55.0% (95% CI: 43.2, 66.3) of those with diabetes, 38.5% (95% CI: 27.8, 50.4) of those with CKD and 72.6% (95% CI: 62.0, 81.1) who were ≥65 years of age had a 10-year predicted risk for ASCVD ≥10% or a history of CVD (Table 3; bottom panel).</w:t>
-      </w:r>
+        <w:t xml:space="preserve">Among US adults without a history of CVD, the estimated median (25th, 75th percentiles) 10-year predicted risk for ASCVD was 5.1% (1.9, 11.4) in the overall population and 14.4% (7.0, 27.4), 11.5% (5.0, 22.3), and 17.9% (11.2, 27.4) among those with diabetes, CKD, and age ≥65 years, respectively (Table 3; top panel). Among US adults with stage 1 hypertension and no history of CVD, the estimated median (25th, 75th percentiles) 10-year predicted risk for ASCVD was 4.2% (1.9, 8.5). Within this subgroup of adults with stage 1 hypertension, those with diabetes and CKD had median (25th, 75th percentiles) predicted risks of of 8.9% (4.5, 19.3) and 7.4% (2.9, 12.2), respectively, while adults aged ≥65 years had a median (25th, 75th percentiles) predicted risk of 13.8% (8.6, 22.3). Among all US adults with stage 1 hypertension, an estimated 55.0% (95% CI: 43.2, 66.3) of those with diabetes, 37.3% (95% CI: 27.4, 48.5) of those with CKD and 72.6% (95% CI: 62.0, 81.1) who were ≥65 years of age had a 10-year predicted risk for ASCVD ≥10% or a history of CVD (Table 3; bottom panel).</w:t>
+      </w:r>
+    </w:p>
+    <w:p>
+      <w:pPr>
+        <w:pStyle w:val="BodyText"/>
+      </w:pPr>
     </w:p>
     <w:p>
       <w:pPr>
@@ -438,16 +474,21 @@
         <w:pStyle w:val="FirstParagraph"/>
       </w:pPr>
       <w:r>
-        <w:t xml:space="preserve">Among US adults with 10-year predicted risk for ASCVD &lt;10% and no history of CVD, an estimated 69.4% (95% CI: 67.5, 71.3) had a 10-year predicted ASCVD risk &lt;5% (Figure 1). Also, among this subgroup of adults, 47.7% (95% CI: 41.0, 54.5), 55.9% (95% CI: 49.6, 62.0), and 13.2% (95% CI: 8.4, 20.1) of those with diabetes, CKD and age ≥65 years had a 10-year predicted ASCVD risk &lt;5% . The distribution of 10-year predicted ASCVD risk among US adults with predicted risk &lt;10% and stage 1 hypertension are presented in Figure S2. For these US adults, 53.6% (95% CI: 35.6, 70.6) of those with diabetes and 55.8% (95% CI: 40.5, 70.0) of those with CKD had a 10-year predicted ASCVD risk &lt;5%, compared with 7.4% (95% CI: 1.1, 35.8) of those with ≥65 years of age.</w:t>
-      </w:r>
+        <w:t xml:space="preserve">Among US adults with 10-year predicted risk for ASCVD &lt;10% and no history of CVD, an estimated 69.4% (95% CI: 67.5, 71.3) had a 10-year predicted ASCVD risk &lt;5% (Figure 1). Also, among those with 10-year predicted risk for ASCVD &lt;10% and no history of CVD, 47.7% (95% CI: 41.0, 54.5), 54.9% (95% CI: 49.2, 60.4), and 13.2% (95% CI: 8.4, 20.1) of those with diabetes, CKD and age ≥65 years had a 10-year predicted ASCVD risk &lt;5%. Among US adults with predicted risk &lt;10% and stage 1 hypertension, 53.6% (95% CI: 35.6, 70.6) of those with diabetes, 52.2% (95% CI: 35.9, 68.2) of those with CKD, and 7.4% (95% CI: 1.1, 35.8) of those with ≥65 years of age had a 10-year predicted ASCVD risk &lt;5% (Figure S2).</w:t>
+      </w:r>
+    </w:p>
+    <w:p>
+      <w:pPr>
+        <w:pStyle w:val="BodyText"/>
+      </w:pPr>
     </w:p>
     <w:p>
       <w:pPr>
         <w:pStyle w:val="Heading2"/>
       </w:pPr>
-      <w:bookmarkStart w:id="29" w:name="age-adjusted-analysis"/>
-      <w:r>
-        <w:t xml:space="preserve">Age-adjusted analysis</w:t>
+      <w:bookmarkStart w:id="29" w:name="Xb3055b2e8547c2e651c1a7700e163a764210101"/>
+      <w:r>
+        <w:t xml:space="preserve">Age-specific analysis of 10-year predicted ASCVD risk ≥10% or history of CVD</w:t>
       </w:r>
       <w:bookmarkEnd w:id="29"/>
     </w:p>
@@ -456,8 +497,13 @@
         <w:pStyle w:val="FirstParagraph"/>
       </w:pPr>
       <w:r>
-        <w:t xml:space="preserve">The estimated probability of having a 10-year predicted ASCVD risk ≥10% or a history of CVD increased with older age and was 50% (95% CI: 46.8, 53.2) at 64.9 years for US adults without diabetes or CKD (Figure 2). For US adults with diabetes and US adults with CKD, the age when estimated probability was ≥50% for having a 10-year predicted ASCVD risk ≥10% or a history of CVD was 53.5 and 58.0, respectively. Among US adults with stage 1 hypertension, the age where estimated probability of having a 10-year predicted ASCVD risk ≥10% or a history of CVD exceeded 50% was 65.2, 54.9, and 63.7 years for US adults without diabetes or CKD, with diabetes, and with CKD, respectively (Figure S3).</w:t>
-      </w:r>
+        <w:t xml:space="preserve">The estimated probability of having a 10-year predicted ASCVD risk ≥10% or a history of CVD increased with older age and the minimum age where estimated probability was ≥50% was 64.9 years for US adults without diabetes or CKD (Figure 2). For US adults with diabetes and with CKD, the age when estimated probability was ≥50% for having a 10-year predicted ASCVD risk ≥10% or a history of CVD was 53.5 and 58.8 years, respectively. Among US adults with stage 1 hypertension, the minimum age where estimated probability of having a 10-year predicted ASCVD risk ≥10% or history of CVD exceeded 50% was 64.9, 54.9, and 64.8 years for US adults without diabetes or CKD, with diabetes, and with CKD, respectively (Figure S3). Since the median 10-year predicted risk for ASCVD was &gt;10% among adults ≥65 years, a minimal age was not determined for this group.</w:t>
+      </w:r>
+    </w:p>
+    <w:p>
+      <w:pPr>
+        <w:pStyle w:val="BodyText"/>
+      </w:pPr>
     </w:p>
     <w:p>
       <w:pPr>
@@ -474,23 +520,41 @@
         <w:pStyle w:val="FirstParagraph"/>
       </w:pPr>
       <w:r>
-        <w:t xml:space="preserve">The 2017 ACC/AHA BP guideline states that the vast majority of adults with diabetes, CKD, or ≥65 years of age have a 10-year predicted risk for ASCVD ≥10% and are recommended the initiation of antihypertensive drug therapy for stage 1 hypertension. However, the current analysis estimates that while 72.5% (95% CI: 69.1, 75.6) of US adults with diabetes have 10-year predicted risk for ASCVD ≥10% or prevalent CVD, only 55.0% (95% CI: 43.2, 66.3) of adults with diabetes and stage 1 hypertension do. Similarly, 65.4% (95% CI: 61.6, 69.0) of US adults with CKD but only 38.5% (95% CI: 27.8, 50.4) of US adults with CKD and stage 1 hypertension have 10-year predicted risk for ASCVD ≥10% or prevalent CVD. In contrast, among US adults with ≥65 years of age, 83.8% (95% CI: 81.4, 85.9) have 10-year predicted risk for ASCVD ≥10% or prevalent CVD and 72.6% (95% CI: 62.0, 81.1) of US adults with stage 1 hypertension and ≥65 years of age do. Among adults whose 10-year predicted risk for ASCVD was &lt;10%, roughly 50% of those with diabetes or CKD had 10-year predicted risk for ASCVD &lt;5%, whereas over 90% of adults aged ≥65 years had 10-year predicted risk for ASCVD between 5% and 10%.</w:t>
+        <w:t xml:space="preserve">In the current study, the distribution of 10-year predicted risk for ASCVD was investigated among US adults aged 40 to 79 years in 2013-2018. Among those with stage 1 hypertension, 55.0% (95% CI: 43.2, 66.3) of US adults with diabetes and 37.3% (95% CI: 27.4, 48.5) with CKD had 10-year predicted risk for ASCVD ≥10% or prevalent CVD. In contrast, a much larger proportion of US adults with ≥65 years and stage 1 hypertension had a 10-year predicted risk for ASCVD ≥10% or prevalent CVD: 72.6% (95% CI: 62.0, 81.1). Among adults whose 10-year predicted risk for ASCVD was &lt;10%, roughly half of those with diabetes or CKD were not close to the threshold of 10%, whereas over 90% of adults aged ≥65 years had 10-year predicted risk for ASCVD between 5% and 10%.</w:t>
       </w:r>
     </w:p>
     <w:p>
       <w:pPr>
         <w:pStyle w:val="BodyText"/>
       </w:pPr>
-      <w:r>
-        <w:t xml:space="preserve">The 2017 ACC/AHA BP guideline recommends initiation of antihypertensive medication based on BP level, 10-year predicted risk for ASCVD, and other conditions including diabetes, CKD, and age ≥65 years. Previous analysis of pooled data from the REasons for Geographic and Racial Differences in Stroke study and the Jackson Heart Study showed that adults with stage 1 hypertension recommended versus not recommended to initiate antihypertensive medication by the 2017 ACC/AHA BP guideline were roughly 5 times more likely to experience stroke or coronary heart disease over 12.2 years of follow-up. Moreover, 87.7% of adults with stage 1 hypertension recommended to initiate treatment by the 2017 ACC/AHA BP guideline had a 10-year predicted risk for ASCVD ≥10%. However, the mean age of adults in this group was 70.2 years, with a standard deviation of 6.9, whereas the estimated mean (95% CI) age of US adults with stage 1 hypertension in the current analysis was 54.0 (53.2, 54.8). Given that age is one of the most influential predictors in the pooled cohort risk equation, the younger age of adults in the US with stage 1 hypertension recommended to initiate antihypertensive medication by the ACC/AHA BP guidelines likely explains the difference in the distribution of 10-year predicted risk for ASCVD in the current study.</w:t>
-      </w:r>
     </w:p>
     <w:p>
       <w:pPr>
         <w:pStyle w:val="BodyText"/>
       </w:pPr>
       <w:r>
-        <w:t xml:space="preserve">A prior analysis of NHANES data found that the proportion of adults in the US with SBP &gt;130 mm Hg or DBP &gt;80 mm Hg who are aware of their BP level declined from 2013 to 2018. Coupled with data showing that these adults may be at high risk for incident ASCVD, it is clear that the pooled cohort risk equations or other CVD risk prediction tools should be used in clinical practice to advance critical healthcare goals such as increasing awareness of hypertension and controlling BP levels. Computing predicted risk for ASCVD in the clinical setting may require additional time if a patient’s medical record does not contain recent cholesterol measurements, but the current study suggests it is probably safe to assume US adults with stage 1 hypertension and ≥65 years of age have 10-year predicted risk for ASCVD ≥10%. This assumption is not supported for patients with stage 1 hypertension and diabetes or stage 1 hypertension and CKD, particularly for those aged &lt;55 years. However, for younger adults with diabetes or CKD whose predicted 10-year risk for ASCVD is &lt;10%, antihypertensive treatment may still provide substantial reduction in lifetime risk for ASCVD and prevention of complications associated with diabetes or CKD.</w:t>
+        <w:t xml:space="preserve">The 2017 ACC/AHA BP guideline suggested that the vast majority of adults with diabetes, CKD, or ≥65 years of age have a 10-year predicted risk for ASCVD ≥10%. Prior studies suggest adults with diabetes or CKD have high risk for CVD.</w:t>
+      </w:r>
+      <w:r>
+        <w:t xml:space="preserve"> </w:t>
+      </w:r>
+      <w:r>
+        <w:t xml:space="preserve">(5–7)</w:t>
+      </w:r>
+      <w:r>
+        <w:t xml:space="preserve"> </w:t>
+      </w:r>
+      <w:r>
+        <w:t xml:space="preserve">Moreover, adults with diabetes or CKD tend to be older, age is both a strong risk factor for incident ASCVD and a highly influential predictor in the Pooled Cohort risk equations.</w:t>
+      </w:r>
+      <w:r>
+        <w:t xml:space="preserve">(8, 9)</w:t>
+      </w:r>
+      <w:r>
+        <w:t xml:space="preserve"> </w:t>
+      </w:r>
+      <w:r>
+        <w:t xml:space="preserve">However, the current study estimates suggest that a high proportion of US adults with diabetes or CKD do not have a high 10-year predicted risk for ASCVD, especially those with stage 1 hypertension.</w:t>
       </w:r>
     </w:p>
     <w:p>
@@ -498,22 +562,16 @@
         <w:pStyle w:val="BodyText"/>
       </w:pPr>
       <w:r>
-        <w:t xml:space="preserve">This study has several limitations. First, NHANES participants completed only one visit and guidelines recommend using the mean BP aggregated over 2 or more visits. Second, the response rate for NHANES has declined form 1999-2000 to 2017-2018. The effect of this decline on the current study is unclear. Third, the use of predicted ASCVD risk rather than observed ASCVD events may have over- or under-estimated ASCVD risk in subgroups where the pooled cohort risk equations are not well-calibrated. The current study also has a number of strengths. First, NHANES data are publicly available and representative of the US population when coupled with the NHANES survey design. Second, a collection of open-source software geared to enhance the transparency and reproducibility of scientific findings were leveraged to make the current analysis entirely reproducible and publicly available (see first author’s GitHub repository: &lt;</w:t>
+        <w:t xml:space="preserve">Previous studies have shown that the use of 10-year predicted risk to guide the decision to initiate antihypertensive medication is critical for US adults with stage 1 hypertension in the general population and for those aged ≥60 years.</w:t>
+      </w:r>
+      <w:r>
+        <w:t xml:space="preserve">(10, 11)</w:t>
       </w:r>
       <w:r>
         <w:t xml:space="preserve"> </w:t>
       </w:r>
       <w:r>
-        <w:rPr>
-          <w:i/>
-        </w:rPr>
-        <w:t xml:space="preserve">Link not yet active so we won’t be scooped</w:t>
-      </w:r>
-      <w:r>
-        <w:t xml:space="preserve"> </w:t>
-      </w:r>
-      <w:r>
-        <w:t xml:space="preserve">&gt;). A point of novelty is that anyone with internet access may download this repository of code and reproduce the current manuscript as-is or with different initial parameters, e.g. using data from four NHANES cycles rather than three or modifying exclusion criteria. When different parameters are used, results in the manuscript will dynamically update. A detailed set of instructions for engaging with the project is provided in the repository.</w:t>
+        <w:t xml:space="preserve">In an analysis of adults aged ≥60 years, those with stage 1 hypertension recommended versus not recommended to initiate antihypertensive medication by the 2017 ACC/AHA BP guideline were roughly 5 times more likely to experience stroke or coronary heart disease over 12.2 years of follow-up, and 87.7% of the adults with stage 1 hypertension recommended to initiate treatment by the 2017 ACC/AHA BP guideline had a 10-year predicted risk for ASCVD ≥10%. However, the mean age of adults in this group was 70.2 years, whereas the estimated mean (95% CI) age of US adults, 40 to 79 years of age, with stage 1 hypertension in the current analysis was 54.0 (53.2, 54.8) years. The younger age of adults in the US compared to adults in observational studies with stage 1 hypertension likely explains the difference in the distribution of 10-year predicted risk for ASCVD found in the current study versus previous studies.</w:t>
       </w:r>
     </w:p>
     <w:p>
@@ -521,7 +579,57 @@
         <w:pStyle w:val="BodyText"/>
       </w:pPr>
       <w:r>
-        <w:t xml:space="preserve">In conclusion, the claim that a vast majority of adults with diabetes, CKD, or ≥65 years of age have a 10-year predicted risk for ASCVD ≥10% is not supported by data representative of the US population. Future studies should assess the cost-to-benefit ratio of early treatment for this population.</w:t>
+        <w:t xml:space="preserve">While the current study found that 10-year predicted risk for ASCVD is low among US adults with diabetes or CKD in younger age groups, their lifetime CVD risk may be high.</w:t>
+      </w:r>
+      <w:r>
+        <w:t xml:space="preserve">(12, 13)</w:t>
+      </w:r>
+      <w:r>
+        <w:t xml:space="preserve"> </w:t>
+      </w:r>
+      <w:r>
+        <w:t xml:space="preserve">For younger adults with diabetes or CKD, antihypertensive medication may provide substantial reduction in lifetime risk for ASCVD and prevention of complications associated with diabetes or CKD. In the current analysis, adults with stage 1 hypertension and diabetes were expected to have 10-year predicted ASCVD risk ≥10% roughly 10 years before their counterparts without diabetes. Patient-provider discussions should clarify the difference in 10-year and lifetime CVD risk and allow for early initiation of antihypertensive medication based on patient preference. Early initialization of treatment may reduce lifetime CVD burden and reverse trends in worsening BP control rates.(CITE Muntner JAMA)</w:t>
+      </w:r>
+    </w:p>
+    <w:p>
+      <w:pPr>
+        <w:pStyle w:val="BodyText"/>
+      </w:pPr>
+    </w:p>
+    <w:p>
+      <w:pPr>
+        <w:pStyle w:val="BodyText"/>
+      </w:pPr>
+      <w:r>
+        <w:t xml:space="preserve">This study has several limitations. First, NHANES participants completed only one visit and guidelines recommend using the mean BP aggregated over 2 or more visits. Second, the response rate for NHANES has declined form 1999-2000 to 2017-2018. The effect of this decline on the current study is unclear. Third, the use of predicted ASCVD risk rather than observed ASCVD events may have over- or under-estimated ASCVD risk in subgroups where the pooled cohort risk equations are not well-calibrated. The current study also has a number of strengths. First, NHANES data are publicly available and representative of the US population when coupled with the NHANES survey design. Second, a collection of open-source software geared to enhance the transparency and reproducibility of scientific findings were leveraged to make the current analysis entirely reproducible and publicly available (see first author’s GitHub repository: &lt;</w:t>
+      </w:r>
+      <w:r>
+        <w:t xml:space="preserve"> </w:t>
+      </w:r>
+      <w:r>
+        <w:rPr>
+          <w:i/>
+        </w:rPr>
+        <w:t xml:space="preserve">Link not yet active so we won’t be scooped</w:t>
+      </w:r>
+      <w:r>
+        <w:t xml:space="preserve"> </w:t>
+      </w:r>
+      <w:r>
+        <w:t xml:space="preserve">&gt;). A point of novelty is that anyone with internet access may download this repository of code and reproduce the current manuscript as-is or with different initial parameters, e.g. using data from four NHANES cycles rather than three or modifying exclusion criteria. When different parameters are used, results in the manuscript will dynamically update. A detailed set of instructions for engaging with the project is provided in the repository.</w:t>
+      </w:r>
+    </w:p>
+    <w:p>
+      <w:pPr>
+        <w:pStyle w:val="BodyText"/>
+      </w:pPr>
+    </w:p>
+    <w:p>
+      <w:pPr>
+        <w:pStyle w:val="BodyText"/>
+      </w:pPr>
+      <w:r>
+        <w:t xml:space="preserve">In conclusion, a majority but not all US adults aged 40 to 79 years with diabetes, CKD or ≥65 years of age years have 10-year predicted risk for ASCVD ≥10%. Among those with stage 1 hypertension, this percentage is lower. Most older US adults with diabetes or CKD will have high risk. For younger adults with diabetes or CKD and 10-year predicted risk for ASCVD &lt;10%, early initiation of antihypertensive medication may be an important step towards lowering lifetime CVD risk. Future studies should assess the cost-to-benefit ratio of early treatment for this population.</w:t>
       </w:r>
     </w:p>
     <w:p>
@@ -729,7 +837,7 @@
               </w:rPr>
               <w:t xml:space="preserve">Overall </w:t>
               <w:br/>
-              <w:t xml:space="preserve">N = 8,797</w:t>
+              <w:t xml:space="preserve">N = 8,808</w:t>
             </w:r>
           </w:p>
         </w:tc>
@@ -766,7 +874,7 @@
               </w:rPr>
               <w:t xml:space="preserve">Diabetes </w:t>
               <w:br/>
-              <w:t xml:space="preserve">N = 1,998</w:t>
+              <w:t xml:space="preserve">N = 2,003</w:t>
             </w:r>
             <w:r xmlns:w="http://schemas.openxmlformats.org/wordprocessingml/2006/main" xmlns:wp="http://schemas.openxmlformats.org/drawingml/2006/wordprocessingDrawing" xmlns:r="http://schemas.openxmlformats.org/officeDocument/2006/relationships" xmlns:w14="http://schemas.microsoft.com/office/word/2010/wordml">
               <w:rPr>
@@ -814,7 +922,7 @@
               </w:rPr>
               <w:t xml:space="preserve">CKD </w:t>
               <w:br/>
-              <w:t xml:space="preserve">N = 1,566</w:t>
+              <w:t xml:space="preserve">N = 1,932</w:t>
             </w:r>
             <w:r xmlns:w="http://schemas.openxmlformats.org/wordprocessingml/2006/main" xmlns:wp="http://schemas.openxmlformats.org/drawingml/2006/wordprocessingDrawing" xmlns:r="http://schemas.openxmlformats.org/officeDocument/2006/relationships" xmlns:w14="http://schemas.microsoft.com/office/word/2010/wordml">
               <w:rPr>
@@ -862,7 +970,7 @@
               </w:rPr>
               <w:t xml:space="preserve">Age 65+ years </w:t>
               <w:br/>
-              <w:t xml:space="preserve">N = 2,501</w:t>
+              <w:t xml:space="preserve">N = 2,509</w:t>
             </w:r>
           </w:p>
         </w:tc>
@@ -899,7 +1007,7 @@
               </w:rPr>
               <w:t xml:space="preserve">Diabetes, CKD, or age 65+ years </w:t>
               <w:br/>
-              <w:t xml:space="preserve">N = 4,183</w:t>
+              <w:t xml:space="preserve">N = 4,317</w:t>
             </w:r>
           </w:p>
         </w:tc>
@@ -1051,7 +1159,7 @@
                 <w:szCs w:val="22"/>
                 <w:color w:val="111111"/>
               </w:rPr>
-              <w:t xml:space="preserve">61.8 (0.4)</w:t>
+              <w:t xml:space="preserve">62.4 (0.3)</w:t>
             </w:r>
           </w:p>
         </w:tc>
@@ -1119,7 +1227,7 @@
                 <w:szCs w:val="22"/>
                 <w:color w:val="111111"/>
               </w:rPr>
-              <w:t xml:space="preserve">64.2 (0.3)</w:t>
+              <w:t xml:space="preserve">64.0 (0.2)</w:t>
             </w:r>
           </w:p>
         </w:tc>
@@ -1227,41 +1335,41 @@
                 <w:szCs w:val="22"/>
                 <w:color w:val="111111"/>
               </w:rPr>
-              <w:t xml:space="preserve">55.8</w:t>
-            </w:r>
-          </w:p>
-        </w:tc>
-        <w:tc>
-          <w:tcPr>
-            <w:tcBorders>
-              <w:bottom w:val="single" w:sz="8" w:space="0" w:color="666666"/>
-              <w:top w:val="single" w:sz="8" w:space="0" w:color="666666"/>
-              <w:left w:val="single" w:sz="8" w:space="0" w:color="666666"/>
-              <w:right w:val="single" w:sz="8" w:space="0" w:color="666666"/>
-            </w:tcBorders>
-            <w:shd w:val="clear" w:color="auto" w:fill="FFFFFF"/>
-            <w:tcMar>
-              <w:top w:w="0" w:type="dxa"/>
-              <w:bottom w:w="0" w:type="dxa"/>
-              <w:left w:w="0" w:type="dxa"/>
-              <w:right w:w="0" w:type="dxa"/>
-            </w:tcMar>
-            <w:vAlign w:val="center"/>
-          </w:tcPr>
-          <w:p>
-            <w:pPr>
-              <w:jc w:val="center"/>
-              <w:spacing w:after="40" w:before="40"/>
-              <w:ind w:firstLine="0" w:left="100" w:right="100"/>
-            </w:pPr>
-            <w:r xmlns:w="http://schemas.openxmlformats.org/wordprocessingml/2006/main" xmlns:wp="http://schemas.openxmlformats.org/drawingml/2006/wordprocessingDrawing" xmlns:r="http://schemas.openxmlformats.org/officeDocument/2006/relationships" xmlns:w14="http://schemas.microsoft.com/office/word/2010/wordml">
-              <w:rPr>
-                <w:rFonts w:ascii="Calibri" w:hAnsi="Calibri" w:eastAsia="Calibri" w:cs="Calibri"/>
-                <w:sz w:val="22"/>
-                <w:szCs w:val="22"/>
-                <w:color w:val="111111"/>
-              </w:rPr>
-              <w:t xml:space="preserve">44.8</w:t>
+              <w:t xml:space="preserve">55.7</w:t>
+            </w:r>
+          </w:p>
+        </w:tc>
+        <w:tc>
+          <w:tcPr>
+            <w:tcBorders>
+              <w:bottom w:val="single" w:sz="8" w:space="0" w:color="666666"/>
+              <w:top w:val="single" w:sz="8" w:space="0" w:color="666666"/>
+              <w:left w:val="single" w:sz="8" w:space="0" w:color="666666"/>
+              <w:right w:val="single" w:sz="8" w:space="0" w:color="666666"/>
+            </w:tcBorders>
+            <w:shd w:val="clear" w:color="auto" w:fill="FFFFFF"/>
+            <w:tcMar>
+              <w:top w:w="0" w:type="dxa"/>
+              <w:bottom w:w="0" w:type="dxa"/>
+              <w:left w:w="0" w:type="dxa"/>
+              <w:right w:w="0" w:type="dxa"/>
+            </w:tcMar>
+            <w:vAlign w:val="center"/>
+          </w:tcPr>
+          <w:p>
+            <w:pPr>
+              <w:jc w:val="center"/>
+              <w:spacing w:after="40" w:before="40"/>
+              <w:ind w:firstLine="0" w:left="100" w:right="100"/>
+            </w:pPr>
+            <w:r xmlns:w="http://schemas.openxmlformats.org/wordprocessingml/2006/main" xmlns:wp="http://schemas.openxmlformats.org/drawingml/2006/wordprocessingDrawing" xmlns:r="http://schemas.openxmlformats.org/officeDocument/2006/relationships" xmlns:w14="http://schemas.microsoft.com/office/word/2010/wordml">
+              <w:rPr>
+                <w:rFonts w:ascii="Calibri" w:hAnsi="Calibri" w:eastAsia="Calibri" w:cs="Calibri"/>
+                <w:sz w:val="22"/>
+                <w:szCs w:val="22"/>
+                <w:color w:val="111111"/>
+              </w:rPr>
+              <w:t xml:space="preserve">45.9</w:t>
             </w:r>
           </w:p>
         </w:tc>
@@ -1329,7 +1437,7 @@
                 <w:szCs w:val="22"/>
                 <w:color w:val="111111"/>
               </w:rPr>
-              <w:t xml:space="preserve">48.0</w:t>
+              <w:t xml:space="preserve">48.2</w:t>
             </w:r>
           </w:p>
         </w:tc>
@@ -1512,41 +1620,41 @@
                 <w:szCs w:val="22"/>
                 <w:color w:val="111111"/>
               </w:rPr>
-              <w:t xml:space="preserve">63.4</w:t>
-            </w:r>
-          </w:p>
-        </w:tc>
-        <w:tc>
-          <w:tcPr>
-            <w:tcBorders>
-              <w:bottom w:val="single" w:sz="8" w:space="0" w:color="666666"/>
-              <w:top w:val="single" w:sz="8" w:space="0" w:color="666666"/>
-              <w:left w:val="single" w:sz="8" w:space="0" w:color="666666"/>
-              <w:right w:val="single" w:sz="8" w:space="0" w:color="666666"/>
-            </w:tcBorders>
-            <w:shd w:val="clear" w:color="auto" w:fill="FFFFFF"/>
-            <w:tcMar>
-              <w:top w:w="0" w:type="dxa"/>
-              <w:bottom w:w="0" w:type="dxa"/>
-              <w:left w:w="0" w:type="dxa"/>
-              <w:right w:w="0" w:type="dxa"/>
-            </w:tcMar>
-            <w:vAlign w:val="center"/>
-          </w:tcPr>
-          <w:p>
-            <w:pPr>
-              <w:jc w:val="center"/>
-              <w:spacing w:after="40" w:before="40"/>
-              <w:ind w:firstLine="0" w:left="100" w:right="100"/>
-            </w:pPr>
-            <w:r xmlns:w="http://schemas.openxmlformats.org/wordprocessingml/2006/main" xmlns:wp="http://schemas.openxmlformats.org/drawingml/2006/wordprocessingDrawing" xmlns:r="http://schemas.openxmlformats.org/officeDocument/2006/relationships" xmlns:w14="http://schemas.microsoft.com/office/word/2010/wordml">
-              <w:rPr>
-                <w:rFonts w:ascii="Calibri" w:hAnsi="Calibri" w:eastAsia="Calibri" w:cs="Calibri"/>
-                <w:sz w:val="22"/>
-                <w:szCs w:val="22"/>
-                <w:color w:val="111111"/>
-              </w:rPr>
-              <w:t xml:space="preserve">76.7</w:t>
+              <w:t xml:space="preserve">65.4</w:t>
+            </w:r>
+          </w:p>
+        </w:tc>
+        <w:tc>
+          <w:tcPr>
+            <w:tcBorders>
+              <w:bottom w:val="single" w:sz="8" w:space="0" w:color="666666"/>
+              <w:top w:val="single" w:sz="8" w:space="0" w:color="666666"/>
+              <w:left w:val="single" w:sz="8" w:space="0" w:color="666666"/>
+              <w:right w:val="single" w:sz="8" w:space="0" w:color="666666"/>
+            </w:tcBorders>
+            <w:shd w:val="clear" w:color="auto" w:fill="FFFFFF"/>
+            <w:tcMar>
+              <w:top w:w="0" w:type="dxa"/>
+              <w:bottom w:w="0" w:type="dxa"/>
+              <w:left w:w="0" w:type="dxa"/>
+              <w:right w:w="0" w:type="dxa"/>
+            </w:tcMar>
+            <w:vAlign w:val="center"/>
+          </w:tcPr>
+          <w:p>
+            <w:pPr>
+              <w:jc w:val="center"/>
+              <w:spacing w:after="40" w:before="40"/>
+              <w:ind w:firstLine="0" w:left="100" w:right="100"/>
+            </w:pPr>
+            <w:r xmlns:w="http://schemas.openxmlformats.org/wordprocessingml/2006/main" xmlns:wp="http://schemas.openxmlformats.org/drawingml/2006/wordprocessingDrawing" xmlns:r="http://schemas.openxmlformats.org/officeDocument/2006/relationships" xmlns:w14="http://schemas.microsoft.com/office/word/2010/wordml">
+              <w:rPr>
+                <w:rFonts w:ascii="Calibri" w:hAnsi="Calibri" w:eastAsia="Calibri" w:cs="Calibri"/>
+                <w:sz w:val="22"/>
+                <w:szCs w:val="22"/>
+                <w:color w:val="111111"/>
+              </w:rPr>
+              <w:t xml:space="preserve">76.8</w:t>
             </w:r>
           </w:p>
         </w:tc>
@@ -1688,41 +1796,41 @@
                 <w:szCs w:val="22"/>
                 <w:color w:val="111111"/>
               </w:rPr>
-              <w:t xml:space="preserve">13.6</w:t>
-            </w:r>
-          </w:p>
-        </w:tc>
-        <w:tc>
-          <w:tcPr>
-            <w:tcBorders>
-              <w:bottom w:val="single" w:sz="8" w:space="0" w:color="666666"/>
-              <w:top w:val="single" w:sz="8" w:space="0" w:color="666666"/>
-              <w:left w:val="single" w:sz="8" w:space="0" w:color="666666"/>
-              <w:right w:val="single" w:sz="8" w:space="0" w:color="666666"/>
-            </w:tcBorders>
-            <w:shd w:val="clear" w:color="auto" w:fill="FFFFFF"/>
-            <w:tcMar>
-              <w:top w:w="0" w:type="dxa"/>
-              <w:bottom w:w="0" w:type="dxa"/>
-              <w:left w:w="0" w:type="dxa"/>
-              <w:right w:w="0" w:type="dxa"/>
-            </w:tcMar>
-            <w:vAlign w:val="center"/>
-          </w:tcPr>
-          <w:p>
-            <w:pPr>
-              <w:jc w:val="center"/>
-              <w:spacing w:after="40" w:before="40"/>
-              <w:ind w:firstLine="0" w:left="100" w:right="100"/>
-            </w:pPr>
-            <w:r xmlns:w="http://schemas.openxmlformats.org/wordprocessingml/2006/main" xmlns:wp="http://schemas.openxmlformats.org/drawingml/2006/wordprocessingDrawing" xmlns:r="http://schemas.openxmlformats.org/officeDocument/2006/relationships" xmlns:w14="http://schemas.microsoft.com/office/word/2010/wordml">
-              <w:rPr>
-                <w:rFonts w:ascii="Calibri" w:hAnsi="Calibri" w:eastAsia="Calibri" w:cs="Calibri"/>
-                <w:sz w:val="22"/>
-                <w:szCs w:val="22"/>
-                <w:color w:val="111111"/>
-              </w:rPr>
-              <w:t xml:space="preserve">15.0</w:t>
+              <w:t xml:space="preserve">13.7</w:t>
+            </w:r>
+          </w:p>
+        </w:tc>
+        <w:tc>
+          <w:tcPr>
+            <w:tcBorders>
+              <w:bottom w:val="single" w:sz="8" w:space="0" w:color="666666"/>
+              <w:top w:val="single" w:sz="8" w:space="0" w:color="666666"/>
+              <w:left w:val="single" w:sz="8" w:space="0" w:color="666666"/>
+              <w:right w:val="single" w:sz="8" w:space="0" w:color="666666"/>
+            </w:tcBorders>
+            <w:shd w:val="clear" w:color="auto" w:fill="FFFFFF"/>
+            <w:tcMar>
+              <w:top w:w="0" w:type="dxa"/>
+              <w:bottom w:w="0" w:type="dxa"/>
+              <w:left w:w="0" w:type="dxa"/>
+              <w:right w:w="0" w:type="dxa"/>
+            </w:tcMar>
+            <w:vAlign w:val="center"/>
+          </w:tcPr>
+          <w:p>
+            <w:pPr>
+              <w:jc w:val="center"/>
+              <w:spacing w:after="40" w:before="40"/>
+              <w:ind w:firstLine="0" w:left="100" w:right="100"/>
+            </w:pPr>
+            <w:r xmlns:w="http://schemas.openxmlformats.org/wordprocessingml/2006/main" xmlns:wp="http://schemas.openxmlformats.org/drawingml/2006/wordprocessingDrawing" xmlns:r="http://schemas.openxmlformats.org/officeDocument/2006/relationships" xmlns:w14="http://schemas.microsoft.com/office/word/2010/wordml">
+              <w:rPr>
+                <w:rFonts w:ascii="Calibri" w:hAnsi="Calibri" w:eastAsia="Calibri" w:cs="Calibri"/>
+                <w:sz w:val="22"/>
+                <w:szCs w:val="22"/>
+                <w:color w:val="111111"/>
+              </w:rPr>
+              <w:t xml:space="preserve">15.6</w:t>
             </w:r>
           </w:p>
         </w:tc>
@@ -1790,7 +1898,7 @@
                 <w:szCs w:val="22"/>
                 <w:color w:val="111111"/>
               </w:rPr>
-              <w:t xml:space="preserve">10.9</w:t>
+              <w:t xml:space="preserve">11.4</w:t>
             </w:r>
           </w:p>
         </w:tc>
@@ -1932,75 +2040,75 @@
                 <w:szCs w:val="22"/>
                 <w:color w:val="111111"/>
               </w:rPr>
-              <w:t xml:space="preserve">13.1</w:t>
-            </w:r>
-          </w:p>
-        </w:tc>
-        <w:tc>
-          <w:tcPr>
-            <w:tcBorders>
-              <w:bottom w:val="single" w:sz="8" w:space="0" w:color="666666"/>
-              <w:top w:val="single" w:sz="8" w:space="0" w:color="666666"/>
-              <w:left w:val="single" w:sz="8" w:space="0" w:color="666666"/>
-              <w:right w:val="single" w:sz="8" w:space="0" w:color="666666"/>
-            </w:tcBorders>
-            <w:shd w:val="clear" w:color="auto" w:fill="FFFFFF"/>
-            <w:tcMar>
-              <w:top w:w="0" w:type="dxa"/>
-              <w:bottom w:w="0" w:type="dxa"/>
-              <w:left w:w="0" w:type="dxa"/>
-              <w:right w:w="0" w:type="dxa"/>
-            </w:tcMar>
-            <w:vAlign w:val="center"/>
-          </w:tcPr>
-          <w:p>
-            <w:pPr>
-              <w:jc w:val="center"/>
-              <w:spacing w:after="40" w:before="40"/>
-              <w:ind w:firstLine="0" w:left="100" w:right="100"/>
-            </w:pPr>
-            <w:r xmlns:w="http://schemas.openxmlformats.org/wordprocessingml/2006/main" xmlns:wp="http://schemas.openxmlformats.org/drawingml/2006/wordprocessingDrawing" xmlns:r="http://schemas.openxmlformats.org/officeDocument/2006/relationships" xmlns:w14="http://schemas.microsoft.com/office/word/2010/wordml">
-              <w:rPr>
-                <w:rFonts w:ascii="Calibri" w:hAnsi="Calibri" w:eastAsia="Calibri" w:cs="Calibri"/>
-                <w:sz w:val="22"/>
-                <w:szCs w:val="22"/>
-                <w:color w:val="111111"/>
-              </w:rPr>
-              <w:t xml:space="preserve">8.3</w:t>
-            </w:r>
-          </w:p>
-        </w:tc>
-        <w:tc>
-          <w:tcPr>
-            <w:tcBorders>
-              <w:bottom w:val="single" w:sz="8" w:space="0" w:color="666666"/>
-              <w:top w:val="single" w:sz="8" w:space="0" w:color="666666"/>
-              <w:left w:val="single" w:sz="8" w:space="0" w:color="666666"/>
-              <w:right w:val="single" w:sz="8" w:space="0" w:color="666666"/>
-            </w:tcBorders>
-            <w:shd w:val="clear" w:color="auto" w:fill="FFFFFF"/>
-            <w:tcMar>
-              <w:top w:w="0" w:type="dxa"/>
-              <w:bottom w:w="0" w:type="dxa"/>
-              <w:left w:w="0" w:type="dxa"/>
-              <w:right w:w="0" w:type="dxa"/>
-            </w:tcMar>
-            <w:vAlign w:val="center"/>
-          </w:tcPr>
-          <w:p>
-            <w:pPr>
-              <w:jc w:val="center"/>
-              <w:spacing w:after="40" w:before="40"/>
-              <w:ind w:firstLine="0" w:left="100" w:right="100"/>
-            </w:pPr>
-            <w:r xmlns:w="http://schemas.openxmlformats.org/wordprocessingml/2006/main" xmlns:wp="http://schemas.openxmlformats.org/drawingml/2006/wordprocessingDrawing" xmlns:r="http://schemas.openxmlformats.org/officeDocument/2006/relationships" xmlns:w14="http://schemas.microsoft.com/office/word/2010/wordml">
-              <w:rPr>
-                <w:rFonts w:ascii="Calibri" w:hAnsi="Calibri" w:eastAsia="Calibri" w:cs="Calibri"/>
-                <w:sz w:val="22"/>
-                <w:szCs w:val="22"/>
-                <w:color w:val="111111"/>
-              </w:rPr>
-              <w:t xml:space="preserve">11.7</w:t>
+              <w:t xml:space="preserve">11.3</w:t>
+            </w:r>
+          </w:p>
+        </w:tc>
+        <w:tc>
+          <w:tcPr>
+            <w:tcBorders>
+              <w:bottom w:val="single" w:sz="8" w:space="0" w:color="666666"/>
+              <w:top w:val="single" w:sz="8" w:space="0" w:color="666666"/>
+              <w:left w:val="single" w:sz="8" w:space="0" w:color="666666"/>
+              <w:right w:val="single" w:sz="8" w:space="0" w:color="666666"/>
+            </w:tcBorders>
+            <w:shd w:val="clear" w:color="auto" w:fill="FFFFFF"/>
+            <w:tcMar>
+              <w:top w:w="0" w:type="dxa"/>
+              <w:bottom w:w="0" w:type="dxa"/>
+              <w:left w:w="0" w:type="dxa"/>
+              <w:right w:w="0" w:type="dxa"/>
+            </w:tcMar>
+            <w:vAlign w:val="center"/>
+          </w:tcPr>
+          <w:p>
+            <w:pPr>
+              <w:jc w:val="center"/>
+              <w:spacing w:after="40" w:before="40"/>
+              <w:ind w:firstLine="0" w:left="100" w:right="100"/>
+            </w:pPr>
+            <w:r xmlns:w="http://schemas.openxmlformats.org/wordprocessingml/2006/main" xmlns:wp="http://schemas.openxmlformats.org/drawingml/2006/wordprocessingDrawing" xmlns:r="http://schemas.openxmlformats.org/officeDocument/2006/relationships" xmlns:w14="http://schemas.microsoft.com/office/word/2010/wordml">
+              <w:rPr>
+                <w:rFonts w:ascii="Calibri" w:hAnsi="Calibri" w:eastAsia="Calibri" w:cs="Calibri"/>
+                <w:sz w:val="22"/>
+                <w:szCs w:val="22"/>
+                <w:color w:val="111111"/>
+              </w:rPr>
+              <w:t xml:space="preserve">8.2</w:t>
+            </w:r>
+          </w:p>
+        </w:tc>
+        <w:tc>
+          <w:tcPr>
+            <w:tcBorders>
+              <w:bottom w:val="single" w:sz="8" w:space="0" w:color="666666"/>
+              <w:top w:val="single" w:sz="8" w:space="0" w:color="666666"/>
+              <w:left w:val="single" w:sz="8" w:space="0" w:color="666666"/>
+              <w:right w:val="single" w:sz="8" w:space="0" w:color="666666"/>
+            </w:tcBorders>
+            <w:shd w:val="clear" w:color="auto" w:fill="FFFFFF"/>
+            <w:tcMar>
+              <w:top w:w="0" w:type="dxa"/>
+              <w:bottom w:w="0" w:type="dxa"/>
+              <w:left w:w="0" w:type="dxa"/>
+              <w:right w:w="0" w:type="dxa"/>
+            </w:tcMar>
+            <w:vAlign w:val="center"/>
+          </w:tcPr>
+          <w:p>
+            <w:pPr>
+              <w:jc w:val="center"/>
+              <w:spacing w:after="40" w:before="40"/>
+              <w:ind w:firstLine="0" w:left="100" w:right="100"/>
+            </w:pPr>
+            <w:r xmlns:w="http://schemas.openxmlformats.org/wordprocessingml/2006/main" xmlns:wp="http://schemas.openxmlformats.org/drawingml/2006/wordprocessingDrawing" xmlns:r="http://schemas.openxmlformats.org/officeDocument/2006/relationships" xmlns:w14="http://schemas.microsoft.com/office/word/2010/wordml">
+              <w:rPr>
+                <w:rFonts w:ascii="Calibri" w:hAnsi="Calibri" w:eastAsia="Calibri" w:cs="Calibri"/>
+                <w:sz w:val="22"/>
+                <w:szCs w:val="22"/>
+                <w:color w:val="111111"/>
+              </w:rPr>
+              <w:t xml:space="preserve">11.5</w:t>
             </w:r>
           </w:p>
         </w:tc>
@@ -2142,7 +2250,7 @@
                 <w:szCs w:val="22"/>
                 <w:color w:val="111111"/>
               </w:rPr>
-              <w:t xml:space="preserve">4.9</w:t>
+              <w:t xml:space="preserve">4.4</w:t>
             </w:r>
           </w:p>
         </w:tc>
@@ -2210,7 +2318,7 @@
                 <w:szCs w:val="22"/>
                 <w:color w:val="111111"/>
               </w:rPr>
-              <w:t xml:space="preserve">5.2</w:t>
+              <w:t xml:space="preserve">5.0</w:t>
             </w:r>
           </w:p>
         </w:tc>
@@ -2352,7 +2460,7 @@
                 <w:szCs w:val="22"/>
                 <w:color w:val="111111"/>
               </w:rPr>
-              <w:t xml:space="preserve">3.7</w:t>
+              <w:t xml:space="preserve">3.3</w:t>
             </w:r>
           </w:p>
         </w:tc>
@@ -2528,109 +2636,109 @@
                 <w:szCs w:val="22"/>
                 <w:color w:val="111111"/>
               </w:rPr>
-              <w:t xml:space="preserve">183.2 (1.8)</w:t>
-            </w:r>
-          </w:p>
-        </w:tc>
-        <w:tc>
-          <w:tcPr>
-            <w:tcBorders>
-              <w:bottom w:val="single" w:sz="8" w:space="0" w:color="666666"/>
-              <w:top w:val="single" w:sz="8" w:space="0" w:color="666666"/>
-              <w:left w:val="single" w:sz="8" w:space="0" w:color="666666"/>
-              <w:right w:val="single" w:sz="8" w:space="0" w:color="666666"/>
-            </w:tcBorders>
-            <w:shd w:val="clear" w:color="auto" w:fill="FFFFFF"/>
-            <w:tcMar>
-              <w:top w:w="0" w:type="dxa"/>
-              <w:bottom w:w="0" w:type="dxa"/>
-              <w:left w:w="0" w:type="dxa"/>
-              <w:right w:w="0" w:type="dxa"/>
-            </w:tcMar>
-            <w:vAlign w:val="center"/>
-          </w:tcPr>
-          <w:p>
-            <w:pPr>
-              <w:jc w:val="center"/>
-              <w:spacing w:after="40" w:before="40"/>
-              <w:ind w:firstLine="0" w:left="100" w:right="100"/>
-            </w:pPr>
-            <w:r xmlns:w="http://schemas.openxmlformats.org/wordprocessingml/2006/main" xmlns:wp="http://schemas.openxmlformats.org/drawingml/2006/wordprocessingDrawing" xmlns:r="http://schemas.openxmlformats.org/officeDocument/2006/relationships" xmlns:w14="http://schemas.microsoft.com/office/word/2010/wordml">
-              <w:rPr>
-                <w:rFonts w:ascii="Calibri" w:hAnsi="Calibri" w:eastAsia="Calibri" w:cs="Calibri"/>
-                <w:sz w:val="22"/>
-                <w:szCs w:val="22"/>
-                <w:color w:val="111111"/>
-              </w:rPr>
-              <w:t xml:space="preserve">194.6 (1.8)</w:t>
-            </w:r>
-          </w:p>
-        </w:tc>
-        <w:tc>
-          <w:tcPr>
-            <w:tcBorders>
-              <w:bottom w:val="single" w:sz="8" w:space="0" w:color="666666"/>
-              <w:top w:val="single" w:sz="8" w:space="0" w:color="666666"/>
-              <w:left w:val="single" w:sz="8" w:space="0" w:color="666666"/>
-              <w:right w:val="single" w:sz="8" w:space="0" w:color="666666"/>
-            </w:tcBorders>
-            <w:shd w:val="clear" w:color="auto" w:fill="FFFFFF"/>
-            <w:tcMar>
-              <w:top w:w="0" w:type="dxa"/>
-              <w:bottom w:w="0" w:type="dxa"/>
-              <w:left w:w="0" w:type="dxa"/>
-              <w:right w:w="0" w:type="dxa"/>
-            </w:tcMar>
-            <w:vAlign w:val="center"/>
-          </w:tcPr>
-          <w:p>
-            <w:pPr>
-              <w:jc w:val="center"/>
-              <w:spacing w:after="40" w:before="40"/>
-              <w:ind w:firstLine="0" w:left="100" w:right="100"/>
-            </w:pPr>
-            <w:r xmlns:w="http://schemas.openxmlformats.org/wordprocessingml/2006/main" xmlns:wp="http://schemas.openxmlformats.org/drawingml/2006/wordprocessingDrawing" xmlns:r="http://schemas.openxmlformats.org/officeDocument/2006/relationships" xmlns:w14="http://schemas.microsoft.com/office/word/2010/wordml">
-              <w:rPr>
-                <w:rFonts w:ascii="Calibri" w:hAnsi="Calibri" w:eastAsia="Calibri" w:cs="Calibri"/>
-                <w:sz w:val="22"/>
-                <w:szCs w:val="22"/>
-                <w:color w:val="111111"/>
-              </w:rPr>
-              <w:t xml:space="preserve">188.9 (1.3)</w:t>
-            </w:r>
-          </w:p>
-        </w:tc>
-        <w:tc>
-          <w:tcPr>
-            <w:tcBorders>
-              <w:bottom w:val="single" w:sz="8" w:space="0" w:color="666666"/>
-              <w:top w:val="single" w:sz="8" w:space="0" w:color="666666"/>
-              <w:left w:val="single" w:sz="8" w:space="0" w:color="666666"/>
-              <w:right w:val="single" w:sz="8" w:space="0" w:color="666666"/>
-            </w:tcBorders>
-            <w:shd w:val="clear" w:color="auto" w:fill="FFFFFF"/>
-            <w:tcMar>
-              <w:top w:w="0" w:type="dxa"/>
-              <w:bottom w:w="0" w:type="dxa"/>
-              <w:left w:w="0" w:type="dxa"/>
-              <w:right w:w="0" w:type="dxa"/>
-            </w:tcMar>
-            <w:vAlign w:val="center"/>
-          </w:tcPr>
-          <w:p>
-            <w:pPr>
-              <w:jc w:val="center"/>
-              <w:spacing w:after="40" w:before="40"/>
-              <w:ind w:firstLine="0" w:left="100" w:right="100"/>
-            </w:pPr>
-            <w:r xmlns:w="http://schemas.openxmlformats.org/wordprocessingml/2006/main" xmlns:wp="http://schemas.openxmlformats.org/drawingml/2006/wordprocessingDrawing" xmlns:r="http://schemas.openxmlformats.org/officeDocument/2006/relationships" xmlns:w14="http://schemas.microsoft.com/office/word/2010/wordml">
-              <w:rPr>
-                <w:rFonts w:ascii="Calibri" w:hAnsi="Calibri" w:eastAsia="Calibri" w:cs="Calibri"/>
-                <w:sz w:val="22"/>
-                <w:szCs w:val="22"/>
-                <w:color w:val="111111"/>
-              </w:rPr>
-              <w:t xml:space="preserve">191.1 (1.2)</w:t>
+              <w:t xml:space="preserve">183.1 (1.8)</w:t>
+            </w:r>
+          </w:p>
+        </w:tc>
+        <w:tc>
+          <w:tcPr>
+            <w:tcBorders>
+              <w:bottom w:val="single" w:sz="8" w:space="0" w:color="666666"/>
+              <w:top w:val="single" w:sz="8" w:space="0" w:color="666666"/>
+              <w:left w:val="single" w:sz="8" w:space="0" w:color="666666"/>
+              <w:right w:val="single" w:sz="8" w:space="0" w:color="666666"/>
+            </w:tcBorders>
+            <w:shd w:val="clear" w:color="auto" w:fill="FFFFFF"/>
+            <w:tcMar>
+              <w:top w:w="0" w:type="dxa"/>
+              <w:bottom w:w="0" w:type="dxa"/>
+              <w:left w:w="0" w:type="dxa"/>
+              <w:right w:w="0" w:type="dxa"/>
+            </w:tcMar>
+            <w:vAlign w:val="center"/>
+          </w:tcPr>
+          <w:p>
+            <w:pPr>
+              <w:jc w:val="center"/>
+              <w:spacing w:after="40" w:before="40"/>
+              <w:ind w:firstLine="0" w:left="100" w:right="100"/>
+            </w:pPr>
+            <w:r xmlns:w="http://schemas.openxmlformats.org/wordprocessingml/2006/main" xmlns:wp="http://schemas.openxmlformats.org/drawingml/2006/wordprocessingDrawing" xmlns:r="http://schemas.openxmlformats.org/officeDocument/2006/relationships" xmlns:w14="http://schemas.microsoft.com/office/word/2010/wordml">
+              <w:rPr>
+                <w:rFonts w:ascii="Calibri" w:hAnsi="Calibri" w:eastAsia="Calibri" w:cs="Calibri"/>
+                <w:sz w:val="22"/>
+                <w:szCs w:val="22"/>
+                <w:color w:val="111111"/>
+              </w:rPr>
+              <w:t xml:space="preserve">193.3 (1.6)</w:t>
+            </w:r>
+          </w:p>
+        </w:tc>
+        <w:tc>
+          <w:tcPr>
+            <w:tcBorders>
+              <w:bottom w:val="single" w:sz="8" w:space="0" w:color="666666"/>
+              <w:top w:val="single" w:sz="8" w:space="0" w:color="666666"/>
+              <w:left w:val="single" w:sz="8" w:space="0" w:color="666666"/>
+              <w:right w:val="single" w:sz="8" w:space="0" w:color="666666"/>
+            </w:tcBorders>
+            <w:shd w:val="clear" w:color="auto" w:fill="FFFFFF"/>
+            <w:tcMar>
+              <w:top w:w="0" w:type="dxa"/>
+              <w:bottom w:w="0" w:type="dxa"/>
+              <w:left w:w="0" w:type="dxa"/>
+              <w:right w:w="0" w:type="dxa"/>
+            </w:tcMar>
+            <w:vAlign w:val="center"/>
+          </w:tcPr>
+          <w:p>
+            <w:pPr>
+              <w:jc w:val="center"/>
+              <w:spacing w:after="40" w:before="40"/>
+              <w:ind w:firstLine="0" w:left="100" w:right="100"/>
+            </w:pPr>
+            <w:r xmlns:w="http://schemas.openxmlformats.org/wordprocessingml/2006/main" xmlns:wp="http://schemas.openxmlformats.org/drawingml/2006/wordprocessingDrawing" xmlns:r="http://schemas.openxmlformats.org/officeDocument/2006/relationships" xmlns:w14="http://schemas.microsoft.com/office/word/2010/wordml">
+              <w:rPr>
+                <w:rFonts w:ascii="Calibri" w:hAnsi="Calibri" w:eastAsia="Calibri" w:cs="Calibri"/>
+                <w:sz w:val="22"/>
+                <w:szCs w:val="22"/>
+                <w:color w:val="111111"/>
+              </w:rPr>
+              <w:t xml:space="preserve">188.8 (1.3)</w:t>
+            </w:r>
+          </w:p>
+        </w:tc>
+        <w:tc>
+          <w:tcPr>
+            <w:tcBorders>
+              <w:bottom w:val="single" w:sz="8" w:space="0" w:color="666666"/>
+              <w:top w:val="single" w:sz="8" w:space="0" w:color="666666"/>
+              <w:left w:val="single" w:sz="8" w:space="0" w:color="666666"/>
+              <w:right w:val="single" w:sz="8" w:space="0" w:color="666666"/>
+            </w:tcBorders>
+            <w:shd w:val="clear" w:color="auto" w:fill="FFFFFF"/>
+            <w:tcMar>
+              <w:top w:w="0" w:type="dxa"/>
+              <w:bottom w:w="0" w:type="dxa"/>
+              <w:left w:w="0" w:type="dxa"/>
+              <w:right w:w="0" w:type="dxa"/>
+            </w:tcMar>
+            <w:vAlign w:val="center"/>
+          </w:tcPr>
+          <w:p>
+            <w:pPr>
+              <w:jc w:val="center"/>
+              <w:spacing w:after="40" w:before="40"/>
+              <w:ind w:firstLine="0" w:left="100" w:right="100"/>
+            </w:pPr>
+            <w:r xmlns:w="http://schemas.openxmlformats.org/wordprocessingml/2006/main" xmlns:wp="http://schemas.openxmlformats.org/drawingml/2006/wordprocessingDrawing" xmlns:r="http://schemas.openxmlformats.org/officeDocument/2006/relationships" xmlns:w14="http://schemas.microsoft.com/office/word/2010/wordml">
+              <w:rPr>
+                <w:rFonts w:ascii="Calibri" w:hAnsi="Calibri" w:eastAsia="Calibri" w:cs="Calibri"/>
+                <w:sz w:val="22"/>
+                <w:szCs w:val="22"/>
+                <w:color w:val="111111"/>
+              </w:rPr>
+              <w:t xml:space="preserve">191.4 (1.2)</w:t>
             </w:r>
           </w:p>
         </w:tc>
@@ -2738,41 +2846,41 @@
                 <w:szCs w:val="22"/>
                 <w:color w:val="111111"/>
               </w:rPr>
-              <w:t xml:space="preserve">46.6 (0.5)</w:t>
-            </w:r>
-          </w:p>
-        </w:tc>
-        <w:tc>
-          <w:tcPr>
-            <w:tcBorders>
-              <w:bottom w:val="single" w:sz="8" w:space="0" w:color="666666"/>
-              <w:top w:val="single" w:sz="8" w:space="0" w:color="666666"/>
-              <w:left w:val="single" w:sz="8" w:space="0" w:color="666666"/>
-              <w:right w:val="single" w:sz="8" w:space="0" w:color="666666"/>
-            </w:tcBorders>
-            <w:shd w:val="clear" w:color="auto" w:fill="FFFFFF"/>
-            <w:tcMar>
-              <w:top w:w="0" w:type="dxa"/>
-              <w:bottom w:w="0" w:type="dxa"/>
-              <w:left w:w="0" w:type="dxa"/>
-              <w:right w:w="0" w:type="dxa"/>
-            </w:tcMar>
-            <w:vAlign w:val="center"/>
-          </w:tcPr>
-          <w:p>
-            <w:pPr>
-              <w:jc w:val="center"/>
-              <w:spacing w:after="40" w:before="40"/>
-              <w:ind w:firstLine="0" w:left="100" w:right="100"/>
-            </w:pPr>
-            <w:r xmlns:w="http://schemas.openxmlformats.org/wordprocessingml/2006/main" xmlns:wp="http://schemas.openxmlformats.org/drawingml/2006/wordprocessingDrawing" xmlns:r="http://schemas.openxmlformats.org/officeDocument/2006/relationships" xmlns:w14="http://schemas.microsoft.com/office/word/2010/wordml">
-              <w:rPr>
-                <w:rFonts w:ascii="Calibri" w:hAnsi="Calibri" w:eastAsia="Calibri" w:cs="Calibri"/>
-                <w:sz w:val="22"/>
-                <w:szCs w:val="22"/>
-                <w:color w:val="111111"/>
-              </w:rPr>
-              <w:t xml:space="preserve">53.0 (0.9)</w:t>
+              <w:t xml:space="preserve">46.7 (0.5)</w:t>
+            </w:r>
+          </w:p>
+        </w:tc>
+        <w:tc>
+          <w:tcPr>
+            <w:tcBorders>
+              <w:bottom w:val="single" w:sz="8" w:space="0" w:color="666666"/>
+              <w:top w:val="single" w:sz="8" w:space="0" w:color="666666"/>
+              <w:left w:val="single" w:sz="8" w:space="0" w:color="666666"/>
+              <w:right w:val="single" w:sz="8" w:space="0" w:color="666666"/>
+            </w:tcBorders>
+            <w:shd w:val="clear" w:color="auto" w:fill="FFFFFF"/>
+            <w:tcMar>
+              <w:top w:w="0" w:type="dxa"/>
+              <w:bottom w:w="0" w:type="dxa"/>
+              <w:left w:w="0" w:type="dxa"/>
+              <w:right w:w="0" w:type="dxa"/>
+            </w:tcMar>
+            <w:vAlign w:val="center"/>
+          </w:tcPr>
+          <w:p>
+            <w:pPr>
+              <w:jc w:val="center"/>
+              <w:spacing w:after="40" w:before="40"/>
+              <w:ind w:firstLine="0" w:left="100" w:right="100"/>
+            </w:pPr>
+            <w:r xmlns:w="http://schemas.openxmlformats.org/wordprocessingml/2006/main" xmlns:wp="http://schemas.openxmlformats.org/drawingml/2006/wordprocessingDrawing" xmlns:r="http://schemas.openxmlformats.org/officeDocument/2006/relationships" xmlns:w14="http://schemas.microsoft.com/office/word/2010/wordml">
+              <w:rPr>
+                <w:rFonts w:ascii="Calibri" w:hAnsi="Calibri" w:eastAsia="Calibri" w:cs="Calibri"/>
+                <w:sz w:val="22"/>
+                <w:szCs w:val="22"/>
+                <w:color w:val="111111"/>
+              </w:rPr>
+              <w:t xml:space="preserve">53.3 (0.7)</w:t>
             </w:r>
           </w:p>
         </w:tc>
@@ -2840,7 +2948,7 @@
                 <w:szCs w:val="22"/>
                 <w:color w:val="111111"/>
               </w:rPr>
-              <w:t xml:space="preserve">53.7 (0.5)</w:t>
+              <w:t xml:space="preserve">53.8 (0.5)</w:t>
             </w:r>
           </w:p>
         </w:tc>
@@ -2982,7 +3090,7 @@
                 <w:szCs w:val="22"/>
                 <w:color w:val="111111"/>
               </w:rPr>
-              <w:t xml:space="preserve">134.2 (0.7)</w:t>
+              <w:t xml:space="preserve">132.7 (0.7)</w:t>
             </w:r>
           </w:p>
         </w:tc>
@@ -3050,7 +3158,7 @@
                 <w:szCs w:val="22"/>
                 <w:color w:val="111111"/>
               </w:rPr>
-              <w:t xml:space="preserve">131.0 (0.5)</w:t>
+              <w:t xml:space="preserve">130.7 (0.5)</w:t>
             </w:r>
           </w:p>
         </w:tc>
@@ -3192,75 +3300,75 @@
                 <w:szCs w:val="22"/>
                 <w:color w:val="111111"/>
               </w:rPr>
-              <w:t xml:space="preserve">72.4 (0.4)</w:t>
-            </w:r>
-          </w:p>
-        </w:tc>
-        <w:tc>
-          <w:tcPr>
-            <w:tcBorders>
-              <w:bottom w:val="single" w:sz="8" w:space="0" w:color="666666"/>
-              <w:top w:val="single" w:sz="8" w:space="0" w:color="666666"/>
-              <w:left w:val="single" w:sz="8" w:space="0" w:color="666666"/>
-              <w:right w:val="single" w:sz="8" w:space="0" w:color="666666"/>
-            </w:tcBorders>
-            <w:shd w:val="clear" w:color="auto" w:fill="FFFFFF"/>
-            <w:tcMar>
-              <w:top w:w="0" w:type="dxa"/>
-              <w:bottom w:w="0" w:type="dxa"/>
-              <w:left w:w="0" w:type="dxa"/>
-              <w:right w:w="0" w:type="dxa"/>
-            </w:tcMar>
-            <w:vAlign w:val="center"/>
-          </w:tcPr>
-          <w:p>
-            <w:pPr>
-              <w:jc w:val="center"/>
-              <w:spacing w:after="40" w:before="40"/>
-              <w:ind w:firstLine="0" w:left="100" w:right="100"/>
-            </w:pPr>
-            <w:r xmlns:w="http://schemas.openxmlformats.org/wordprocessingml/2006/main" xmlns:wp="http://schemas.openxmlformats.org/drawingml/2006/wordprocessingDrawing" xmlns:r="http://schemas.openxmlformats.org/officeDocument/2006/relationships" xmlns:w14="http://schemas.microsoft.com/office/word/2010/wordml">
-              <w:rPr>
-                <w:rFonts w:ascii="Calibri" w:hAnsi="Calibri" w:eastAsia="Calibri" w:cs="Calibri"/>
-                <w:sz w:val="22"/>
-                <w:szCs w:val="22"/>
-                <w:color w:val="111111"/>
-              </w:rPr>
-              <w:t xml:space="preserve">68.3 (0.4)</w:t>
-            </w:r>
-          </w:p>
-        </w:tc>
-        <w:tc>
-          <w:tcPr>
-            <w:tcBorders>
-              <w:bottom w:val="single" w:sz="8" w:space="0" w:color="666666"/>
-              <w:top w:val="single" w:sz="8" w:space="0" w:color="666666"/>
-              <w:left w:val="single" w:sz="8" w:space="0" w:color="666666"/>
-              <w:right w:val="single" w:sz="8" w:space="0" w:color="666666"/>
-            </w:tcBorders>
-            <w:shd w:val="clear" w:color="auto" w:fill="FFFFFF"/>
-            <w:tcMar>
-              <w:top w:w="0" w:type="dxa"/>
-              <w:bottom w:w="0" w:type="dxa"/>
-              <w:left w:w="0" w:type="dxa"/>
-              <w:right w:w="0" w:type="dxa"/>
-            </w:tcMar>
-            <w:vAlign w:val="center"/>
-          </w:tcPr>
-          <w:p>
-            <w:pPr>
-              <w:jc w:val="center"/>
-              <w:spacing w:after="40" w:before="40"/>
-              <w:ind w:firstLine="0" w:left="100" w:right="100"/>
-            </w:pPr>
-            <w:r xmlns:w="http://schemas.openxmlformats.org/wordprocessingml/2006/main" xmlns:wp="http://schemas.openxmlformats.org/drawingml/2006/wordprocessingDrawing" xmlns:r="http://schemas.openxmlformats.org/officeDocument/2006/relationships" xmlns:w14="http://schemas.microsoft.com/office/word/2010/wordml">
-              <w:rPr>
-                <w:rFonts w:ascii="Calibri" w:hAnsi="Calibri" w:eastAsia="Calibri" w:cs="Calibri"/>
-                <w:sz w:val="22"/>
-                <w:szCs w:val="22"/>
-                <w:color w:val="111111"/>
-              </w:rPr>
-              <w:t xml:space="preserve">70.9 (0.3)</w:t>
+              <w:t xml:space="preserve">71.8 (0.4)</w:t>
+            </w:r>
+          </w:p>
+        </w:tc>
+        <w:tc>
+          <w:tcPr>
+            <w:tcBorders>
+              <w:bottom w:val="single" w:sz="8" w:space="0" w:color="666666"/>
+              <w:top w:val="single" w:sz="8" w:space="0" w:color="666666"/>
+              <w:left w:val="single" w:sz="8" w:space="0" w:color="666666"/>
+              <w:right w:val="single" w:sz="8" w:space="0" w:color="666666"/>
+            </w:tcBorders>
+            <w:shd w:val="clear" w:color="auto" w:fill="FFFFFF"/>
+            <w:tcMar>
+              <w:top w:w="0" w:type="dxa"/>
+              <w:bottom w:w="0" w:type="dxa"/>
+              <w:left w:w="0" w:type="dxa"/>
+              <w:right w:w="0" w:type="dxa"/>
+            </w:tcMar>
+            <w:vAlign w:val="center"/>
+          </w:tcPr>
+          <w:p>
+            <w:pPr>
+              <w:jc w:val="center"/>
+              <w:spacing w:after="40" w:before="40"/>
+              <w:ind w:firstLine="0" w:left="100" w:right="100"/>
+            </w:pPr>
+            <w:r xmlns:w="http://schemas.openxmlformats.org/wordprocessingml/2006/main" xmlns:wp="http://schemas.openxmlformats.org/drawingml/2006/wordprocessingDrawing" xmlns:r="http://schemas.openxmlformats.org/officeDocument/2006/relationships" xmlns:w14="http://schemas.microsoft.com/office/word/2010/wordml">
+              <w:rPr>
+                <w:rFonts w:ascii="Calibri" w:hAnsi="Calibri" w:eastAsia="Calibri" w:cs="Calibri"/>
+                <w:sz w:val="22"/>
+                <w:szCs w:val="22"/>
+                <w:color w:val="111111"/>
+              </w:rPr>
+              <w:t xml:space="preserve">68.2 (0.4)</w:t>
+            </w:r>
+          </w:p>
+        </w:tc>
+        <w:tc>
+          <w:tcPr>
+            <w:tcBorders>
+              <w:bottom w:val="single" w:sz="8" w:space="0" w:color="666666"/>
+              <w:top w:val="single" w:sz="8" w:space="0" w:color="666666"/>
+              <w:left w:val="single" w:sz="8" w:space="0" w:color="666666"/>
+              <w:right w:val="single" w:sz="8" w:space="0" w:color="666666"/>
+            </w:tcBorders>
+            <w:shd w:val="clear" w:color="auto" w:fill="FFFFFF"/>
+            <w:tcMar>
+              <w:top w:w="0" w:type="dxa"/>
+              <w:bottom w:w="0" w:type="dxa"/>
+              <w:left w:w="0" w:type="dxa"/>
+              <w:right w:w="0" w:type="dxa"/>
+            </w:tcMar>
+            <w:vAlign w:val="center"/>
+          </w:tcPr>
+          <w:p>
+            <w:pPr>
+              <w:jc w:val="center"/>
+              <w:spacing w:after="40" w:before="40"/>
+              <w:ind w:firstLine="0" w:left="100" w:right="100"/>
+            </w:pPr>
+            <w:r xmlns:w="http://schemas.openxmlformats.org/wordprocessingml/2006/main" xmlns:wp="http://schemas.openxmlformats.org/drawingml/2006/wordprocessingDrawing" xmlns:r="http://schemas.openxmlformats.org/officeDocument/2006/relationships" xmlns:w14="http://schemas.microsoft.com/office/word/2010/wordml">
+              <w:rPr>
+                <w:rFonts w:ascii="Calibri" w:hAnsi="Calibri" w:eastAsia="Calibri" w:cs="Calibri"/>
+                <w:sz w:val="22"/>
+                <w:szCs w:val="22"/>
+                <w:color w:val="111111"/>
+              </w:rPr>
+              <w:t xml:space="preserve">71.0 (0.3)</w:t>
             </w:r>
           </w:p>
         </w:tc>
@@ -3334,143 +3442,143 @@
                 <w:szCs w:val="22"/>
                 <w:color w:val="111111"/>
               </w:rPr>
-              <w:t xml:space="preserve">33.5</w:t>
-            </w:r>
-          </w:p>
-        </w:tc>
-        <w:tc>
-          <w:tcPr>
-            <w:tcBorders>
-              <w:bottom w:val="single" w:sz="8" w:space="0" w:color="666666"/>
-              <w:top w:val="single" w:sz="8" w:space="0" w:color="666666"/>
-              <w:left w:val="single" w:sz="8" w:space="0" w:color="666666"/>
-              <w:right w:val="single" w:sz="8" w:space="0" w:color="666666"/>
-            </w:tcBorders>
-            <w:shd w:val="clear" w:color="auto" w:fill="FFFFFF"/>
-            <w:tcMar>
-              <w:top w:w="0" w:type="dxa"/>
-              <w:bottom w:w="0" w:type="dxa"/>
-              <w:left w:w="0" w:type="dxa"/>
-              <w:right w:w="0" w:type="dxa"/>
-            </w:tcMar>
-            <w:vAlign w:val="center"/>
-          </w:tcPr>
-          <w:p>
-            <w:pPr>
-              <w:jc w:val="center"/>
-              <w:spacing w:after="40" w:before="40"/>
-              <w:ind w:firstLine="0" w:left="100" w:right="100"/>
-            </w:pPr>
-            <w:r xmlns:w="http://schemas.openxmlformats.org/wordprocessingml/2006/main" xmlns:wp="http://schemas.openxmlformats.org/drawingml/2006/wordprocessingDrawing" xmlns:r="http://schemas.openxmlformats.org/officeDocument/2006/relationships" xmlns:w14="http://schemas.microsoft.com/office/word/2010/wordml">
-              <w:rPr>
-                <w:rFonts w:ascii="Calibri" w:hAnsi="Calibri" w:eastAsia="Calibri" w:cs="Calibri"/>
-                <w:sz w:val="22"/>
-                <w:szCs w:val="22"/>
-                <w:color w:val="111111"/>
-              </w:rPr>
-              <w:t xml:space="preserve">60.0</w:t>
-            </w:r>
-          </w:p>
-        </w:tc>
-        <w:tc>
-          <w:tcPr>
-            <w:tcBorders>
-              <w:bottom w:val="single" w:sz="8" w:space="0" w:color="666666"/>
-              <w:top w:val="single" w:sz="8" w:space="0" w:color="666666"/>
-              <w:left w:val="single" w:sz="8" w:space="0" w:color="666666"/>
-              <w:right w:val="single" w:sz="8" w:space="0" w:color="666666"/>
-            </w:tcBorders>
-            <w:shd w:val="clear" w:color="auto" w:fill="FFFFFF"/>
-            <w:tcMar>
-              <w:top w:w="0" w:type="dxa"/>
-              <w:bottom w:w="0" w:type="dxa"/>
-              <w:left w:w="0" w:type="dxa"/>
-              <w:right w:w="0" w:type="dxa"/>
-            </w:tcMar>
-            <w:vAlign w:val="center"/>
-          </w:tcPr>
-          <w:p>
-            <w:pPr>
-              <w:jc w:val="center"/>
-              <w:spacing w:after="40" w:before="40"/>
-              <w:ind w:firstLine="0" w:left="100" w:right="100"/>
-            </w:pPr>
-            <w:r xmlns:w="http://schemas.openxmlformats.org/wordprocessingml/2006/main" xmlns:wp="http://schemas.openxmlformats.org/drawingml/2006/wordprocessingDrawing" xmlns:r="http://schemas.openxmlformats.org/officeDocument/2006/relationships" xmlns:w14="http://schemas.microsoft.com/office/word/2010/wordml">
-              <w:rPr>
-                <w:rFonts w:ascii="Calibri" w:hAnsi="Calibri" w:eastAsia="Calibri" w:cs="Calibri"/>
-                <w:sz w:val="22"/>
-                <w:szCs w:val="22"/>
-                <w:color w:val="111111"/>
-              </w:rPr>
-              <w:t xml:space="preserve">55.9</w:t>
-            </w:r>
-          </w:p>
-        </w:tc>
-        <w:tc>
-          <w:tcPr>
-            <w:tcBorders>
-              <w:bottom w:val="single" w:sz="8" w:space="0" w:color="666666"/>
-              <w:top w:val="single" w:sz="8" w:space="0" w:color="666666"/>
-              <w:left w:val="single" w:sz="8" w:space="0" w:color="666666"/>
-              <w:right w:val="single" w:sz="8" w:space="0" w:color="666666"/>
-            </w:tcBorders>
-            <w:shd w:val="clear" w:color="auto" w:fill="FFFFFF"/>
-            <w:tcMar>
-              <w:top w:w="0" w:type="dxa"/>
-              <w:bottom w:w="0" w:type="dxa"/>
-              <w:left w:w="0" w:type="dxa"/>
-              <w:right w:w="0" w:type="dxa"/>
-            </w:tcMar>
-            <w:vAlign w:val="center"/>
-          </w:tcPr>
-          <w:p>
-            <w:pPr>
-              <w:jc w:val="center"/>
-              <w:spacing w:after="40" w:before="40"/>
-              <w:ind w:firstLine="0" w:left="100" w:right="100"/>
-            </w:pPr>
-            <w:r xmlns:w="http://schemas.openxmlformats.org/wordprocessingml/2006/main" xmlns:wp="http://schemas.openxmlformats.org/drawingml/2006/wordprocessingDrawing" xmlns:r="http://schemas.openxmlformats.org/officeDocument/2006/relationships" xmlns:w14="http://schemas.microsoft.com/office/word/2010/wordml">
-              <w:rPr>
-                <w:rFonts w:ascii="Calibri" w:hAnsi="Calibri" w:eastAsia="Calibri" w:cs="Calibri"/>
-                <w:sz w:val="22"/>
-                <w:szCs w:val="22"/>
-                <w:color w:val="111111"/>
-              </w:rPr>
-              <w:t xml:space="preserve">53.2</w:t>
-            </w:r>
-          </w:p>
-        </w:tc>
-        <w:tc>
-          <w:tcPr>
-            <w:tcBorders>
-              <w:bottom w:val="single" w:sz="8" w:space="0" w:color="666666"/>
-              <w:top w:val="single" w:sz="8" w:space="0" w:color="666666"/>
-              <w:left w:val="single" w:sz="8" w:space="0" w:color="666666"/>
-              <w:right w:val="single" w:sz="8" w:space="0" w:color="666666"/>
-            </w:tcBorders>
-            <w:shd w:val="clear" w:color="auto" w:fill="FFFFFF"/>
-            <w:tcMar>
-              <w:top w:w="0" w:type="dxa"/>
-              <w:bottom w:w="0" w:type="dxa"/>
-              <w:left w:w="0" w:type="dxa"/>
-              <w:right w:w="0" w:type="dxa"/>
-            </w:tcMar>
-            <w:vAlign w:val="center"/>
-          </w:tcPr>
-          <w:p>
-            <w:pPr>
-              <w:jc w:val="center"/>
-              <w:spacing w:after="40" w:before="40"/>
-              <w:ind w:firstLine="0" w:left="100" w:right="100"/>
-            </w:pPr>
-            <w:r xmlns:w="http://schemas.openxmlformats.org/wordprocessingml/2006/main" xmlns:wp="http://schemas.openxmlformats.org/drawingml/2006/wordprocessingDrawing" xmlns:r="http://schemas.openxmlformats.org/officeDocument/2006/relationships" xmlns:w14="http://schemas.microsoft.com/office/word/2010/wordml">
-              <w:rPr>
-                <w:rFonts w:ascii="Calibri" w:hAnsi="Calibri" w:eastAsia="Calibri" w:cs="Calibri"/>
-                <w:sz w:val="22"/>
-                <w:szCs w:val="22"/>
-                <w:color w:val="111111"/>
-              </w:rPr>
-              <w:t xml:space="preserve">52.1</w:t>
+              <w:t xml:space="preserve">33.6</w:t>
+            </w:r>
+          </w:p>
+        </w:tc>
+        <w:tc>
+          <w:tcPr>
+            <w:tcBorders>
+              <w:bottom w:val="single" w:sz="8" w:space="0" w:color="666666"/>
+              <w:top w:val="single" w:sz="8" w:space="0" w:color="666666"/>
+              <w:left w:val="single" w:sz="8" w:space="0" w:color="666666"/>
+              <w:right w:val="single" w:sz="8" w:space="0" w:color="666666"/>
+            </w:tcBorders>
+            <w:shd w:val="clear" w:color="auto" w:fill="FFFFFF"/>
+            <w:tcMar>
+              <w:top w:w="0" w:type="dxa"/>
+              <w:bottom w:w="0" w:type="dxa"/>
+              <w:left w:w="0" w:type="dxa"/>
+              <w:right w:w="0" w:type="dxa"/>
+            </w:tcMar>
+            <w:vAlign w:val="center"/>
+          </w:tcPr>
+          <w:p>
+            <w:pPr>
+              <w:jc w:val="center"/>
+              <w:spacing w:after="40" w:before="40"/>
+              <w:ind w:firstLine="0" w:left="100" w:right="100"/>
+            </w:pPr>
+            <w:r xmlns:w="http://schemas.openxmlformats.org/wordprocessingml/2006/main" xmlns:wp="http://schemas.openxmlformats.org/drawingml/2006/wordprocessingDrawing" xmlns:r="http://schemas.openxmlformats.org/officeDocument/2006/relationships" xmlns:w14="http://schemas.microsoft.com/office/word/2010/wordml">
+              <w:rPr>
+                <w:rFonts w:ascii="Calibri" w:hAnsi="Calibri" w:eastAsia="Calibri" w:cs="Calibri"/>
+                <w:sz w:val="22"/>
+                <w:szCs w:val="22"/>
+                <w:color w:val="111111"/>
+              </w:rPr>
+              <w:t xml:space="preserve">60.1</w:t>
+            </w:r>
+          </w:p>
+        </w:tc>
+        <w:tc>
+          <w:tcPr>
+            <w:tcBorders>
+              <w:bottom w:val="single" w:sz="8" w:space="0" w:color="666666"/>
+              <w:top w:val="single" w:sz="8" w:space="0" w:color="666666"/>
+              <w:left w:val="single" w:sz="8" w:space="0" w:color="666666"/>
+              <w:right w:val="single" w:sz="8" w:space="0" w:color="666666"/>
+            </w:tcBorders>
+            <w:shd w:val="clear" w:color="auto" w:fill="FFFFFF"/>
+            <w:tcMar>
+              <w:top w:w="0" w:type="dxa"/>
+              <w:bottom w:w="0" w:type="dxa"/>
+              <w:left w:w="0" w:type="dxa"/>
+              <w:right w:w="0" w:type="dxa"/>
+            </w:tcMar>
+            <w:vAlign w:val="center"/>
+          </w:tcPr>
+          <w:p>
+            <w:pPr>
+              <w:jc w:val="center"/>
+              <w:spacing w:after="40" w:before="40"/>
+              <w:ind w:firstLine="0" w:left="100" w:right="100"/>
+            </w:pPr>
+            <w:r xmlns:w="http://schemas.openxmlformats.org/wordprocessingml/2006/main" xmlns:wp="http://schemas.openxmlformats.org/drawingml/2006/wordprocessingDrawing" xmlns:r="http://schemas.openxmlformats.org/officeDocument/2006/relationships" xmlns:w14="http://schemas.microsoft.com/office/word/2010/wordml">
+              <w:rPr>
+                <w:rFonts w:ascii="Calibri" w:hAnsi="Calibri" w:eastAsia="Calibri" w:cs="Calibri"/>
+                <w:sz w:val="22"/>
+                <w:szCs w:val="22"/>
+                <w:color w:val="111111"/>
+              </w:rPr>
+              <w:t xml:space="preserve">56.0</w:t>
+            </w:r>
+          </w:p>
+        </w:tc>
+        <w:tc>
+          <w:tcPr>
+            <w:tcBorders>
+              <w:bottom w:val="single" w:sz="8" w:space="0" w:color="666666"/>
+              <w:top w:val="single" w:sz="8" w:space="0" w:color="666666"/>
+              <w:left w:val="single" w:sz="8" w:space="0" w:color="666666"/>
+              <w:right w:val="single" w:sz="8" w:space="0" w:color="666666"/>
+            </w:tcBorders>
+            <w:shd w:val="clear" w:color="auto" w:fill="FFFFFF"/>
+            <w:tcMar>
+              <w:top w:w="0" w:type="dxa"/>
+              <w:bottom w:w="0" w:type="dxa"/>
+              <w:left w:w="0" w:type="dxa"/>
+              <w:right w:w="0" w:type="dxa"/>
+            </w:tcMar>
+            <w:vAlign w:val="center"/>
+          </w:tcPr>
+          <w:p>
+            <w:pPr>
+              <w:jc w:val="center"/>
+              <w:spacing w:after="40" w:before="40"/>
+              <w:ind w:firstLine="0" w:left="100" w:right="100"/>
+            </w:pPr>
+            <w:r xmlns:w="http://schemas.openxmlformats.org/wordprocessingml/2006/main" xmlns:wp="http://schemas.openxmlformats.org/drawingml/2006/wordprocessingDrawing" xmlns:r="http://schemas.openxmlformats.org/officeDocument/2006/relationships" xmlns:w14="http://schemas.microsoft.com/office/word/2010/wordml">
+              <w:rPr>
+                <w:rFonts w:ascii="Calibri" w:hAnsi="Calibri" w:eastAsia="Calibri" w:cs="Calibri"/>
+                <w:sz w:val="22"/>
+                <w:szCs w:val="22"/>
+                <w:color w:val="111111"/>
+              </w:rPr>
+              <w:t xml:space="preserve">53.3</w:t>
+            </w:r>
+          </w:p>
+        </w:tc>
+        <w:tc>
+          <w:tcPr>
+            <w:tcBorders>
+              <w:bottom w:val="single" w:sz="8" w:space="0" w:color="666666"/>
+              <w:top w:val="single" w:sz="8" w:space="0" w:color="666666"/>
+              <w:left w:val="single" w:sz="8" w:space="0" w:color="666666"/>
+              <w:right w:val="single" w:sz="8" w:space="0" w:color="666666"/>
+            </w:tcBorders>
+            <w:shd w:val="clear" w:color="auto" w:fill="FFFFFF"/>
+            <w:tcMar>
+              <w:top w:w="0" w:type="dxa"/>
+              <w:bottom w:w="0" w:type="dxa"/>
+              <w:left w:w="0" w:type="dxa"/>
+              <w:right w:w="0" w:type="dxa"/>
+            </w:tcMar>
+            <w:vAlign w:val="center"/>
+          </w:tcPr>
+          <w:p>
+            <w:pPr>
+              <w:jc w:val="center"/>
+              <w:spacing w:after="40" w:before="40"/>
+              <w:ind w:firstLine="0" w:left="100" w:right="100"/>
+            </w:pPr>
+            <w:r xmlns:w="http://schemas.openxmlformats.org/wordprocessingml/2006/main" xmlns:wp="http://schemas.openxmlformats.org/drawingml/2006/wordprocessingDrawing" xmlns:r="http://schemas.openxmlformats.org/officeDocument/2006/relationships" xmlns:w14="http://schemas.microsoft.com/office/word/2010/wordml">
+              <w:rPr>
+                <w:rFonts w:ascii="Calibri" w:hAnsi="Calibri" w:eastAsia="Calibri" w:cs="Calibri"/>
+                <w:sz w:val="22"/>
+                <w:szCs w:val="22"/>
+                <w:color w:val="111111"/>
+              </w:rPr>
+              <w:t xml:space="preserve">51.9</w:t>
             </w:r>
           </w:p>
         </w:tc>
@@ -3612,7 +3720,7 @@
                 <w:szCs w:val="22"/>
                 <w:color w:val="111111"/>
               </w:rPr>
-              <w:t xml:space="preserve">38.3</w:t>
+              <w:t xml:space="preserve">35.3</w:t>
             </w:r>
           </w:p>
         </w:tc>
@@ -3680,7 +3788,7 @@
                 <w:szCs w:val="22"/>
                 <w:color w:val="111111"/>
               </w:rPr>
-              <w:t xml:space="preserve">41.9</w:t>
+              <w:t xml:space="preserve">40.5</w:t>
             </w:r>
           </w:p>
         </w:tc>
@@ -3754,41 +3862,41 @@
                 <w:szCs w:val="22"/>
                 <w:color w:val="111111"/>
               </w:rPr>
-              <w:t xml:space="preserve">14.1</w:t>
-            </w:r>
-          </w:p>
-        </w:tc>
-        <w:tc>
-          <w:tcPr>
-            <w:tcBorders>
-              <w:bottom w:val="single" w:sz="8" w:space="0" w:color="666666"/>
-              <w:top w:val="single" w:sz="8" w:space="0" w:color="666666"/>
-              <w:left w:val="single" w:sz="8" w:space="0" w:color="666666"/>
-              <w:right w:val="single" w:sz="8" w:space="0" w:color="666666"/>
-            </w:tcBorders>
-            <w:shd w:val="clear" w:color="auto" w:fill="FFFFFF"/>
-            <w:tcMar>
-              <w:top w:w="0" w:type="dxa"/>
-              <w:bottom w:w="0" w:type="dxa"/>
-              <w:left w:w="0" w:type="dxa"/>
-              <w:right w:w="0" w:type="dxa"/>
-            </w:tcMar>
-            <w:vAlign w:val="center"/>
-          </w:tcPr>
-          <w:p>
-            <w:pPr>
-              <w:jc w:val="center"/>
-              <w:spacing w:after="40" w:before="40"/>
-              <w:ind w:firstLine="0" w:left="100" w:right="100"/>
-            </w:pPr>
-            <w:r xmlns:w="http://schemas.openxmlformats.org/wordprocessingml/2006/main" xmlns:wp="http://schemas.openxmlformats.org/drawingml/2006/wordprocessingDrawing" xmlns:r="http://schemas.openxmlformats.org/officeDocument/2006/relationships" xmlns:w14="http://schemas.microsoft.com/office/word/2010/wordml">
-              <w:rPr>
-                <w:rFonts w:ascii="Calibri" w:hAnsi="Calibri" w:eastAsia="Calibri" w:cs="Calibri"/>
-                <w:sz w:val="22"/>
-                <w:szCs w:val="22"/>
-                <w:color w:val="111111"/>
-              </w:rPr>
-              <w:t xml:space="preserve">31.3</w:t>
+              <w:t xml:space="preserve">17.8</w:t>
+            </w:r>
+          </w:p>
+        </w:tc>
+        <w:tc>
+          <w:tcPr>
+            <w:tcBorders>
+              <w:bottom w:val="single" w:sz="8" w:space="0" w:color="666666"/>
+              <w:top w:val="single" w:sz="8" w:space="0" w:color="666666"/>
+              <w:left w:val="single" w:sz="8" w:space="0" w:color="666666"/>
+              <w:right w:val="single" w:sz="8" w:space="0" w:color="666666"/>
+            </w:tcBorders>
+            <w:shd w:val="clear" w:color="auto" w:fill="FFFFFF"/>
+            <w:tcMar>
+              <w:top w:w="0" w:type="dxa"/>
+              <w:bottom w:w="0" w:type="dxa"/>
+              <w:left w:w="0" w:type="dxa"/>
+              <w:right w:w="0" w:type="dxa"/>
+            </w:tcMar>
+            <w:vAlign w:val="center"/>
+          </w:tcPr>
+          <w:p>
+            <w:pPr>
+              <w:jc w:val="center"/>
+              <w:spacing w:after="40" w:before="40"/>
+              <w:ind w:firstLine="0" w:left="100" w:right="100"/>
+            </w:pPr>
+            <w:r xmlns:w="http://schemas.openxmlformats.org/wordprocessingml/2006/main" xmlns:wp="http://schemas.openxmlformats.org/drawingml/2006/wordprocessingDrawing" xmlns:r="http://schemas.openxmlformats.org/officeDocument/2006/relationships" xmlns:w14="http://schemas.microsoft.com/office/word/2010/wordml">
+              <w:rPr>
+                <w:rFonts w:ascii="Calibri" w:hAnsi="Calibri" w:eastAsia="Calibri" w:cs="Calibri"/>
+                <w:sz w:val="22"/>
+                <w:szCs w:val="22"/>
+                <w:color w:val="111111"/>
+              </w:rPr>
+              <w:t xml:space="preserve">36.7</w:t>
             </w:r>
           </w:p>
         </w:tc>
@@ -3856,41 +3964,41 @@
                 <w:szCs w:val="22"/>
                 <w:color w:val="111111"/>
               </w:rPr>
-              <w:t xml:space="preserve">25.3</w:t>
-            </w:r>
-          </w:p>
-        </w:tc>
-        <w:tc>
-          <w:tcPr>
-            <w:tcBorders>
-              <w:bottom w:val="single" w:sz="8" w:space="0" w:color="666666"/>
-              <w:top w:val="single" w:sz="8" w:space="0" w:color="666666"/>
-              <w:left w:val="single" w:sz="8" w:space="0" w:color="666666"/>
-              <w:right w:val="single" w:sz="8" w:space="0" w:color="666666"/>
-            </w:tcBorders>
-            <w:shd w:val="clear" w:color="auto" w:fill="FFFFFF"/>
-            <w:tcMar>
-              <w:top w:w="0" w:type="dxa"/>
-              <w:bottom w:w="0" w:type="dxa"/>
-              <w:left w:w="0" w:type="dxa"/>
-              <w:right w:w="0" w:type="dxa"/>
-            </w:tcMar>
-            <w:vAlign w:val="center"/>
-          </w:tcPr>
-          <w:p>
-            <w:pPr>
-              <w:jc w:val="center"/>
-              <w:spacing w:after="40" w:before="40"/>
-              <w:ind w:firstLine="0" w:left="100" w:right="100"/>
-            </w:pPr>
-            <w:r xmlns:w="http://schemas.openxmlformats.org/wordprocessingml/2006/main" xmlns:wp="http://schemas.openxmlformats.org/drawingml/2006/wordprocessingDrawing" xmlns:r="http://schemas.openxmlformats.org/officeDocument/2006/relationships" xmlns:w14="http://schemas.microsoft.com/office/word/2010/wordml">
-              <w:rPr>
-                <w:rFonts w:ascii="Calibri" w:hAnsi="Calibri" w:eastAsia="Calibri" w:cs="Calibri"/>
-                <w:sz w:val="22"/>
-                <w:szCs w:val="22"/>
-                <w:color w:val="111111"/>
-              </w:rPr>
-              <w:t xml:space="preserve">34.3</w:t>
+              <w:t xml:space="preserve">33.3</w:t>
+            </w:r>
+          </w:p>
+        </w:tc>
+        <w:tc>
+          <w:tcPr>
+            <w:tcBorders>
+              <w:bottom w:val="single" w:sz="8" w:space="0" w:color="666666"/>
+              <w:top w:val="single" w:sz="8" w:space="0" w:color="666666"/>
+              <w:left w:val="single" w:sz="8" w:space="0" w:color="666666"/>
+              <w:right w:val="single" w:sz="8" w:space="0" w:color="666666"/>
+            </w:tcBorders>
+            <w:shd w:val="clear" w:color="auto" w:fill="FFFFFF"/>
+            <w:tcMar>
+              <w:top w:w="0" w:type="dxa"/>
+              <w:bottom w:w="0" w:type="dxa"/>
+              <w:left w:w="0" w:type="dxa"/>
+              <w:right w:w="0" w:type="dxa"/>
+            </w:tcMar>
+            <w:vAlign w:val="center"/>
+          </w:tcPr>
+          <w:p>
+            <w:pPr>
+              <w:jc w:val="center"/>
+              <w:spacing w:after="40" w:before="40"/>
+              <w:ind w:firstLine="0" w:left="100" w:right="100"/>
+            </w:pPr>
+            <w:r xmlns:w="http://schemas.openxmlformats.org/wordprocessingml/2006/main" xmlns:wp="http://schemas.openxmlformats.org/drawingml/2006/wordprocessingDrawing" xmlns:r="http://schemas.openxmlformats.org/officeDocument/2006/relationships" xmlns:w14="http://schemas.microsoft.com/office/word/2010/wordml">
+              <w:rPr>
+                <w:rFonts w:ascii="Calibri" w:hAnsi="Calibri" w:eastAsia="Calibri" w:cs="Calibri"/>
+                <w:sz w:val="22"/>
+                <w:szCs w:val="22"/>
+                <w:color w:val="111111"/>
+              </w:rPr>
+              <w:t xml:space="preserve">42.1</w:t>
             </w:r>
           </w:p>
         </w:tc>
@@ -3998,41 +4106,41 @@
                 <w:szCs w:val="22"/>
                 <w:color w:val="111111"/>
               </w:rPr>
-              <w:t xml:space="preserve">36.4</w:t>
-            </w:r>
-          </w:p>
-        </w:tc>
-        <w:tc>
-          <w:tcPr>
-            <w:tcBorders>
-              <w:bottom w:val="single" w:sz="8" w:space="0" w:color="666666"/>
-              <w:top w:val="single" w:sz="8" w:space="0" w:color="666666"/>
-              <w:left w:val="single" w:sz="8" w:space="0" w:color="666666"/>
-              <w:right w:val="single" w:sz="8" w:space="0" w:color="666666"/>
-            </w:tcBorders>
-            <w:shd w:val="clear" w:color="auto" w:fill="FFFFFF"/>
-            <w:tcMar>
-              <w:top w:w="0" w:type="dxa"/>
-              <w:bottom w:w="0" w:type="dxa"/>
-              <w:left w:w="0" w:type="dxa"/>
-              <w:right w:w="0" w:type="dxa"/>
-            </w:tcMar>
-            <w:vAlign w:val="center"/>
-          </w:tcPr>
-          <w:p>
-            <w:pPr>
-              <w:jc w:val="center"/>
-              <w:spacing w:after="40" w:before="40"/>
-              <w:ind w:firstLine="0" w:left="100" w:right="100"/>
-            </w:pPr>
-            <w:r xmlns:w="http://schemas.openxmlformats.org/wordprocessingml/2006/main" xmlns:wp="http://schemas.openxmlformats.org/drawingml/2006/wordprocessingDrawing" xmlns:r="http://schemas.openxmlformats.org/officeDocument/2006/relationships" xmlns:w14="http://schemas.microsoft.com/office/word/2010/wordml">
-              <w:rPr>
-                <w:rFonts w:ascii="Calibri" w:hAnsi="Calibri" w:eastAsia="Calibri" w:cs="Calibri"/>
-                <w:sz w:val="22"/>
-                <w:szCs w:val="22"/>
-                <w:color w:val="111111"/>
-              </w:rPr>
-              <w:t xml:space="preserve">45.6</w:t>
+              <w:t xml:space="preserve">36.5</w:t>
+            </w:r>
+          </w:p>
+        </w:tc>
+        <w:tc>
+          <w:tcPr>
+            <w:tcBorders>
+              <w:bottom w:val="single" w:sz="8" w:space="0" w:color="666666"/>
+              <w:top w:val="single" w:sz="8" w:space="0" w:color="666666"/>
+              <w:left w:val="single" w:sz="8" w:space="0" w:color="666666"/>
+              <w:right w:val="single" w:sz="8" w:space="0" w:color="666666"/>
+            </w:tcBorders>
+            <w:shd w:val="clear" w:color="auto" w:fill="FFFFFF"/>
+            <w:tcMar>
+              <w:top w:w="0" w:type="dxa"/>
+              <w:bottom w:w="0" w:type="dxa"/>
+              <w:left w:w="0" w:type="dxa"/>
+              <w:right w:w="0" w:type="dxa"/>
+            </w:tcMar>
+            <w:vAlign w:val="center"/>
+          </w:tcPr>
+          <w:p>
+            <w:pPr>
+              <w:jc w:val="center"/>
+              <w:spacing w:after="40" w:before="40"/>
+              <w:ind w:firstLine="0" w:left="100" w:right="100"/>
+            </w:pPr>
+            <w:r xmlns:w="http://schemas.openxmlformats.org/wordprocessingml/2006/main" xmlns:wp="http://schemas.openxmlformats.org/drawingml/2006/wordprocessingDrawing" xmlns:r="http://schemas.openxmlformats.org/officeDocument/2006/relationships" xmlns:w14="http://schemas.microsoft.com/office/word/2010/wordml">
+              <w:rPr>
+                <w:rFonts w:ascii="Calibri" w:hAnsi="Calibri" w:eastAsia="Calibri" w:cs="Calibri"/>
+                <w:sz w:val="22"/>
+                <w:szCs w:val="22"/>
+                <w:color w:val="111111"/>
+              </w:rPr>
+              <w:t xml:space="preserve">47.4</w:t>
             </w:r>
           </w:p>
         </w:tc>
@@ -4100,7 +4208,7 @@
                 <w:szCs w:val="22"/>
                 <w:color w:val="111111"/>
               </w:rPr>
-              <w:t xml:space="preserve">61.9</w:t>
+              <w:t xml:space="preserve">59.9</w:t>
             </w:r>
           </w:p>
         </w:tc>
@@ -4242,7 +4350,7 @@
                 <w:szCs w:val="22"/>
                 <w:color w:val="111111"/>
               </w:rPr>
-              <w:t xml:space="preserve">19.1</w:t>
+              <w:t xml:space="preserve">17.3</w:t>
             </w:r>
           </w:p>
         </w:tc>
@@ -4428,41 +4536,41 @@
                 <w:szCs w:val="22"/>
                 <w:color w:val="111111"/>
               </w:rPr>
-              <w:t xml:space="preserve">22.6</w:t>
-            </w:r>
-          </w:p>
-        </w:tc>
-        <w:tc>
-          <w:tcPr>
-            <w:tcBorders>
-              <w:bottom w:val="single" w:sz="8" w:space="0" w:color="666666"/>
-              <w:top w:val="single" w:sz="8" w:space="0" w:color="666666"/>
-              <w:left w:val="single" w:sz="8" w:space="0" w:color="666666"/>
-              <w:right w:val="single" w:sz="8" w:space="0" w:color="666666"/>
-            </w:tcBorders>
-            <w:shd w:val="clear" w:color="auto" w:fill="FFFFFF"/>
-            <w:tcMar>
-              <w:top w:w="0" w:type="dxa"/>
-              <w:bottom w:w="0" w:type="dxa"/>
-              <w:left w:w="0" w:type="dxa"/>
-              <w:right w:w="0" w:type="dxa"/>
-            </w:tcMar>
-            <w:vAlign w:val="center"/>
-          </w:tcPr>
-          <w:p>
-            <w:pPr>
-              <w:jc w:val="center"/>
-              <w:spacing w:after="40" w:before="40"/>
-              <w:ind w:firstLine="0" w:left="100" w:right="100"/>
-            </w:pPr>
-            <w:r xmlns:w="http://schemas.openxmlformats.org/wordprocessingml/2006/main" xmlns:wp="http://schemas.openxmlformats.org/drawingml/2006/wordprocessingDrawing" xmlns:r="http://schemas.openxmlformats.org/officeDocument/2006/relationships" xmlns:w14="http://schemas.microsoft.com/office/word/2010/wordml">
-              <w:rPr>
-                <w:rFonts w:ascii="Calibri" w:hAnsi="Calibri" w:eastAsia="Calibri" w:cs="Calibri"/>
-                <w:sz w:val="22"/>
-                <w:szCs w:val="22"/>
-                <w:color w:val="111111"/>
-              </w:rPr>
-              <w:t xml:space="preserve">23.3</w:t>
+              <w:t xml:space="preserve">22.5</w:t>
+            </w:r>
+          </w:p>
+        </w:tc>
+        <w:tc>
+          <w:tcPr>
+            <w:tcBorders>
+              <w:bottom w:val="single" w:sz="8" w:space="0" w:color="666666"/>
+              <w:top w:val="single" w:sz="8" w:space="0" w:color="666666"/>
+              <w:left w:val="single" w:sz="8" w:space="0" w:color="666666"/>
+              <w:right w:val="single" w:sz="8" w:space="0" w:color="666666"/>
+            </w:tcBorders>
+            <w:shd w:val="clear" w:color="auto" w:fill="FFFFFF"/>
+            <w:tcMar>
+              <w:top w:w="0" w:type="dxa"/>
+              <w:bottom w:w="0" w:type="dxa"/>
+              <w:left w:w="0" w:type="dxa"/>
+              <w:right w:w="0" w:type="dxa"/>
+            </w:tcMar>
+            <w:vAlign w:val="center"/>
+          </w:tcPr>
+          <w:p>
+            <w:pPr>
+              <w:jc w:val="center"/>
+              <w:spacing w:after="40" w:before="40"/>
+              <w:ind w:firstLine="0" w:left="100" w:right="100"/>
+            </w:pPr>
+            <w:r xmlns:w="http://schemas.openxmlformats.org/wordprocessingml/2006/main" xmlns:wp="http://schemas.openxmlformats.org/drawingml/2006/wordprocessingDrawing" xmlns:r="http://schemas.openxmlformats.org/officeDocument/2006/relationships" xmlns:w14="http://schemas.microsoft.com/office/word/2010/wordml">
+              <w:rPr>
+                <w:rFonts w:ascii="Calibri" w:hAnsi="Calibri" w:eastAsia="Calibri" w:cs="Calibri"/>
+                <w:sz w:val="22"/>
+                <w:szCs w:val="22"/>
+                <w:color w:val="111111"/>
+              </w:rPr>
+              <w:t xml:space="preserve">22.1</w:t>
             </w:r>
           </w:p>
         </w:tc>
@@ -4530,7 +4638,7 @@
                 <w:szCs w:val="22"/>
                 <w:color w:val="111111"/>
               </w:rPr>
-              <w:t xml:space="preserve">19.3</w:t>
+              <w:t xml:space="preserve">18.8</w:t>
             </w:r>
           </w:p>
         </w:tc>
@@ -4971,7 +5079,7 @@
               </w:rPr>
               <w:t xml:space="preserve">Overall </w:t>
               <w:br/>
-              <w:t xml:space="preserve">N = 8,797</w:t>
+              <w:t xml:space="preserve">N = 8,808</w:t>
             </w:r>
           </w:p>
         </w:tc>
@@ -5008,7 +5116,7 @@
               </w:rPr>
               <w:t xml:space="preserve">Diabetes </w:t>
               <w:br/>
-              <w:t xml:space="preserve">N = 1,998</w:t>
+              <w:t xml:space="preserve">N = 2,003</w:t>
             </w:r>
             <w:r xmlns:w="http://schemas.openxmlformats.org/wordprocessingml/2006/main" xmlns:wp="http://schemas.openxmlformats.org/drawingml/2006/wordprocessingDrawing" xmlns:r="http://schemas.openxmlformats.org/officeDocument/2006/relationships" xmlns:w14="http://schemas.microsoft.com/office/word/2010/wordml">
               <w:rPr>
@@ -5056,7 +5164,7 @@
               </w:rPr>
               <w:t xml:space="preserve">CKD </w:t>
               <w:br/>
-              <w:t xml:space="preserve">N = 1,566</w:t>
+              <w:t xml:space="preserve">N = 1,932</w:t>
             </w:r>
             <w:r xmlns:w="http://schemas.openxmlformats.org/wordprocessingml/2006/main" xmlns:wp="http://schemas.openxmlformats.org/drawingml/2006/wordprocessingDrawing" xmlns:r="http://schemas.openxmlformats.org/officeDocument/2006/relationships" xmlns:w14="http://schemas.microsoft.com/office/word/2010/wordml">
               <w:rPr>
@@ -5104,7 +5212,7 @@
               </w:rPr>
               <w:t xml:space="preserve">Age 65+ years </w:t>
               <w:br/>
-              <w:t xml:space="preserve">N = 2,501</w:t>
+              <w:t xml:space="preserve">N = 2,509</w:t>
             </w:r>
           </w:p>
         </w:tc>
@@ -5141,7 +5249,7 @@
               </w:rPr>
               <w:t xml:space="preserve">Diabetes, CKD, or age 65+ years </w:t>
               <w:br/>
-              <w:t xml:space="preserve">N = 4,183</w:t>
+              <w:t xml:space="preserve">N = 4,317</w:t>
             </w:r>
           </w:p>
         </w:tc>
@@ -5225,7 +5333,7 @@
                 <w:szCs w:val="22"/>
                 <w:color w:val="111111"/>
               </w:rPr>
-              <w:t xml:space="preserve">28.8</w:t>
+              <w:t xml:space="preserve">28.7</w:t>
             </w:r>
           </w:p>
         </w:tc>
@@ -5293,75 +5401,75 @@
                 <w:szCs w:val="22"/>
                 <w:color w:val="111111"/>
               </w:rPr>
-              <w:t xml:space="preserve">13.5</w:t>
-            </w:r>
-          </w:p>
-        </w:tc>
-        <w:tc>
-          <w:tcPr>
-            <w:tcBorders>
-              <w:bottom w:val="single" w:sz="8" w:space="0" w:color="666666"/>
-              <w:top w:val="single" w:sz="8" w:space="0" w:color="666666"/>
-              <w:left w:val="single" w:sz="8" w:space="0" w:color="666666"/>
-              <w:right w:val="single" w:sz="8" w:space="0" w:color="666666"/>
-            </w:tcBorders>
-            <w:shd w:val="clear" w:color="auto" w:fill="FFFFFF"/>
-            <w:tcMar>
-              <w:top w:w="0" w:type="dxa"/>
-              <w:bottom w:w="0" w:type="dxa"/>
-              <w:left w:w="0" w:type="dxa"/>
-              <w:right w:w="0" w:type="dxa"/>
-            </w:tcMar>
-            <w:vAlign w:val="center"/>
-          </w:tcPr>
-          <w:p>
-            <w:pPr>
-              <w:jc w:val="center"/>
-              <w:spacing w:after="40" w:before="40"/>
-              <w:ind w:firstLine="0" w:left="100" w:right="100"/>
-            </w:pPr>
-            <w:r xmlns:w="http://schemas.openxmlformats.org/wordprocessingml/2006/main" xmlns:wp="http://schemas.openxmlformats.org/drawingml/2006/wordprocessingDrawing" xmlns:r="http://schemas.openxmlformats.org/officeDocument/2006/relationships" xmlns:w14="http://schemas.microsoft.com/office/word/2010/wordml">
-              <w:rPr>
-                <w:rFonts w:ascii="Calibri" w:hAnsi="Calibri" w:eastAsia="Calibri" w:cs="Calibri"/>
-                <w:sz w:val="22"/>
-                <w:szCs w:val="22"/>
-                <w:color w:val="111111"/>
-              </w:rPr>
-              <w:t xml:space="preserve">15.0</w:t>
-            </w:r>
-          </w:p>
-        </w:tc>
-        <w:tc>
-          <w:tcPr>
-            <w:tcBorders>
-              <w:bottom w:val="single" w:sz="8" w:space="0" w:color="666666"/>
-              <w:top w:val="single" w:sz="8" w:space="0" w:color="666666"/>
-              <w:left w:val="single" w:sz="8" w:space="0" w:color="666666"/>
-              <w:right w:val="single" w:sz="8" w:space="0" w:color="666666"/>
-            </w:tcBorders>
-            <w:shd w:val="clear" w:color="auto" w:fill="FFFFFF"/>
-            <w:tcMar>
-              <w:top w:w="0" w:type="dxa"/>
-              <w:bottom w:w="0" w:type="dxa"/>
-              <w:left w:w="0" w:type="dxa"/>
-              <w:right w:w="0" w:type="dxa"/>
-            </w:tcMar>
-            <w:vAlign w:val="center"/>
-          </w:tcPr>
-          <w:p>
-            <w:pPr>
-              <w:jc w:val="center"/>
-              <w:spacing w:after="40" w:before="40"/>
-              <w:ind w:firstLine="0" w:left="100" w:right="100"/>
-            </w:pPr>
-            <w:r xmlns:w="http://schemas.openxmlformats.org/wordprocessingml/2006/main" xmlns:wp="http://schemas.openxmlformats.org/drawingml/2006/wordprocessingDrawing" xmlns:r="http://schemas.openxmlformats.org/officeDocument/2006/relationships" xmlns:w14="http://schemas.microsoft.com/office/word/2010/wordml">
-              <w:rPr>
-                <w:rFonts w:ascii="Calibri" w:hAnsi="Calibri" w:eastAsia="Calibri" w:cs="Calibri"/>
-                <w:sz w:val="22"/>
-                <w:szCs w:val="22"/>
-                <w:color w:val="111111"/>
-              </w:rPr>
-              <w:t xml:space="preserve">15.5</w:t>
+              <w:t xml:space="preserve">14.1</w:t>
+            </w:r>
+          </w:p>
+        </w:tc>
+        <w:tc>
+          <w:tcPr>
+            <w:tcBorders>
+              <w:bottom w:val="single" w:sz="8" w:space="0" w:color="666666"/>
+              <w:top w:val="single" w:sz="8" w:space="0" w:color="666666"/>
+              <w:left w:val="single" w:sz="8" w:space="0" w:color="666666"/>
+              <w:right w:val="single" w:sz="8" w:space="0" w:color="666666"/>
+            </w:tcBorders>
+            <w:shd w:val="clear" w:color="auto" w:fill="FFFFFF"/>
+            <w:tcMar>
+              <w:top w:w="0" w:type="dxa"/>
+              <w:bottom w:w="0" w:type="dxa"/>
+              <w:left w:w="0" w:type="dxa"/>
+              <w:right w:w="0" w:type="dxa"/>
+            </w:tcMar>
+            <w:vAlign w:val="center"/>
+          </w:tcPr>
+          <w:p>
+            <w:pPr>
+              <w:jc w:val="center"/>
+              <w:spacing w:after="40" w:before="40"/>
+              <w:ind w:firstLine="0" w:left="100" w:right="100"/>
+            </w:pPr>
+            <w:r xmlns:w="http://schemas.openxmlformats.org/wordprocessingml/2006/main" xmlns:wp="http://schemas.openxmlformats.org/drawingml/2006/wordprocessingDrawing" xmlns:r="http://schemas.openxmlformats.org/officeDocument/2006/relationships" xmlns:w14="http://schemas.microsoft.com/office/word/2010/wordml">
+              <w:rPr>
+                <w:rFonts w:ascii="Calibri" w:hAnsi="Calibri" w:eastAsia="Calibri" w:cs="Calibri"/>
+                <w:sz w:val="22"/>
+                <w:szCs w:val="22"/>
+                <w:color w:val="111111"/>
+              </w:rPr>
+              <w:t xml:space="preserve">14.9</w:t>
+            </w:r>
+          </w:p>
+        </w:tc>
+        <w:tc>
+          <w:tcPr>
+            <w:tcBorders>
+              <w:bottom w:val="single" w:sz="8" w:space="0" w:color="666666"/>
+              <w:top w:val="single" w:sz="8" w:space="0" w:color="666666"/>
+              <w:left w:val="single" w:sz="8" w:space="0" w:color="666666"/>
+              <w:right w:val="single" w:sz="8" w:space="0" w:color="666666"/>
+            </w:tcBorders>
+            <w:shd w:val="clear" w:color="auto" w:fill="FFFFFF"/>
+            <w:tcMar>
+              <w:top w:w="0" w:type="dxa"/>
+              <w:bottom w:w="0" w:type="dxa"/>
+              <w:left w:w="0" w:type="dxa"/>
+              <w:right w:w="0" w:type="dxa"/>
+            </w:tcMar>
+            <w:vAlign w:val="center"/>
+          </w:tcPr>
+          <w:p>
+            <w:pPr>
+              <w:jc w:val="center"/>
+              <w:spacing w:after="40" w:before="40"/>
+              <w:ind w:firstLine="0" w:left="100" w:right="100"/>
+            </w:pPr>
+            <w:r xmlns:w="http://schemas.openxmlformats.org/wordprocessingml/2006/main" xmlns:wp="http://schemas.openxmlformats.org/drawingml/2006/wordprocessingDrawing" xmlns:r="http://schemas.openxmlformats.org/officeDocument/2006/relationships" xmlns:w14="http://schemas.microsoft.com/office/word/2010/wordml">
+              <w:rPr>
+                <w:rFonts w:ascii="Calibri" w:hAnsi="Calibri" w:eastAsia="Calibri" w:cs="Calibri"/>
+                <w:sz w:val="22"/>
+                <w:szCs w:val="22"/>
+                <w:color w:val="111111"/>
+              </w:rPr>
+              <w:t xml:space="preserve">15.9</w:t>
             </w:r>
           </w:p>
         </w:tc>
@@ -5503,75 +5611,75 @@
                 <w:szCs w:val="22"/>
                 <w:color w:val="111111"/>
               </w:rPr>
-              <w:t xml:space="preserve">6.7</w:t>
-            </w:r>
-          </w:p>
-        </w:tc>
-        <w:tc>
-          <w:tcPr>
-            <w:tcBorders>
-              <w:bottom w:val="single" w:sz="8" w:space="0" w:color="666666"/>
-              <w:top w:val="single" w:sz="8" w:space="0" w:color="666666"/>
-              <w:left w:val="single" w:sz="8" w:space="0" w:color="666666"/>
-              <w:right w:val="single" w:sz="8" w:space="0" w:color="666666"/>
-            </w:tcBorders>
-            <w:shd w:val="clear" w:color="auto" w:fill="FFFFFF"/>
-            <w:tcMar>
-              <w:top w:w="0" w:type="dxa"/>
-              <w:bottom w:w="0" w:type="dxa"/>
-              <w:left w:w="0" w:type="dxa"/>
-              <w:right w:w="0" w:type="dxa"/>
-            </w:tcMar>
-            <w:vAlign w:val="center"/>
-          </w:tcPr>
-          <w:p>
-            <w:pPr>
-              <w:jc w:val="center"/>
-              <w:spacing w:after="40" w:before="40"/>
-              <w:ind w:firstLine="0" w:left="100" w:right="100"/>
-            </w:pPr>
-            <w:r xmlns:w="http://schemas.openxmlformats.org/wordprocessingml/2006/main" xmlns:wp="http://schemas.openxmlformats.org/drawingml/2006/wordprocessingDrawing" xmlns:r="http://schemas.openxmlformats.org/officeDocument/2006/relationships" xmlns:w14="http://schemas.microsoft.com/office/word/2010/wordml">
-              <w:rPr>
-                <w:rFonts w:ascii="Calibri" w:hAnsi="Calibri" w:eastAsia="Calibri" w:cs="Calibri"/>
-                <w:sz w:val="22"/>
-                <w:szCs w:val="22"/>
-                <w:color w:val="111111"/>
-              </w:rPr>
-              <w:t xml:space="preserve">11.2</w:t>
-            </w:r>
-          </w:p>
-        </w:tc>
-        <w:tc>
-          <w:tcPr>
-            <w:tcBorders>
-              <w:bottom w:val="single" w:sz="8" w:space="0" w:color="666666"/>
-              <w:top w:val="single" w:sz="8" w:space="0" w:color="666666"/>
-              <w:left w:val="single" w:sz="8" w:space="0" w:color="666666"/>
-              <w:right w:val="single" w:sz="8" w:space="0" w:color="666666"/>
-            </w:tcBorders>
-            <w:shd w:val="clear" w:color="auto" w:fill="FFFFFF"/>
-            <w:tcMar>
-              <w:top w:w="0" w:type="dxa"/>
-              <w:bottom w:w="0" w:type="dxa"/>
-              <w:left w:w="0" w:type="dxa"/>
-              <w:right w:w="0" w:type="dxa"/>
-            </w:tcMar>
-            <w:vAlign w:val="center"/>
-          </w:tcPr>
-          <w:p>
-            <w:pPr>
-              <w:jc w:val="center"/>
-              <w:spacing w:after="40" w:before="40"/>
-              <w:ind w:firstLine="0" w:left="100" w:right="100"/>
-            </w:pPr>
-            <w:r xmlns:w="http://schemas.openxmlformats.org/wordprocessingml/2006/main" xmlns:wp="http://schemas.openxmlformats.org/drawingml/2006/wordprocessingDrawing" xmlns:r="http://schemas.openxmlformats.org/officeDocument/2006/relationships" xmlns:w14="http://schemas.microsoft.com/office/word/2010/wordml">
-              <w:rPr>
-                <w:rFonts w:ascii="Calibri" w:hAnsi="Calibri" w:eastAsia="Calibri" w:cs="Calibri"/>
-                <w:sz w:val="22"/>
-                <w:szCs w:val="22"/>
-                <w:color w:val="111111"/>
-              </w:rPr>
-              <w:t xml:space="preserve">10.4</w:t>
+              <w:t xml:space="preserve">7.1</w:t>
+            </w:r>
+          </w:p>
+        </w:tc>
+        <w:tc>
+          <w:tcPr>
+            <w:tcBorders>
+              <w:bottom w:val="single" w:sz="8" w:space="0" w:color="666666"/>
+              <w:top w:val="single" w:sz="8" w:space="0" w:color="666666"/>
+              <w:left w:val="single" w:sz="8" w:space="0" w:color="666666"/>
+              <w:right w:val="single" w:sz="8" w:space="0" w:color="666666"/>
+            </w:tcBorders>
+            <w:shd w:val="clear" w:color="auto" w:fill="FFFFFF"/>
+            <w:tcMar>
+              <w:top w:w="0" w:type="dxa"/>
+              <w:bottom w:w="0" w:type="dxa"/>
+              <w:left w:w="0" w:type="dxa"/>
+              <w:right w:w="0" w:type="dxa"/>
+            </w:tcMar>
+            <w:vAlign w:val="center"/>
+          </w:tcPr>
+          <w:p>
+            <w:pPr>
+              <w:jc w:val="center"/>
+              <w:spacing w:after="40" w:before="40"/>
+              <w:ind w:firstLine="0" w:left="100" w:right="100"/>
+            </w:pPr>
+            <w:r xmlns:w="http://schemas.openxmlformats.org/wordprocessingml/2006/main" xmlns:wp="http://schemas.openxmlformats.org/drawingml/2006/wordprocessingDrawing" xmlns:r="http://schemas.openxmlformats.org/officeDocument/2006/relationships" xmlns:w14="http://schemas.microsoft.com/office/word/2010/wordml">
+              <w:rPr>
+                <w:rFonts w:ascii="Calibri" w:hAnsi="Calibri" w:eastAsia="Calibri" w:cs="Calibri"/>
+                <w:sz w:val="22"/>
+                <w:szCs w:val="22"/>
+                <w:color w:val="111111"/>
+              </w:rPr>
+              <w:t xml:space="preserve">11.1</w:t>
+            </w:r>
+          </w:p>
+        </w:tc>
+        <w:tc>
+          <w:tcPr>
+            <w:tcBorders>
+              <w:bottom w:val="single" w:sz="8" w:space="0" w:color="666666"/>
+              <w:top w:val="single" w:sz="8" w:space="0" w:color="666666"/>
+              <w:left w:val="single" w:sz="8" w:space="0" w:color="666666"/>
+              <w:right w:val="single" w:sz="8" w:space="0" w:color="666666"/>
+            </w:tcBorders>
+            <w:shd w:val="clear" w:color="auto" w:fill="FFFFFF"/>
+            <w:tcMar>
+              <w:top w:w="0" w:type="dxa"/>
+              <w:bottom w:w="0" w:type="dxa"/>
+              <w:left w:w="0" w:type="dxa"/>
+              <w:right w:w="0" w:type="dxa"/>
+            </w:tcMar>
+            <w:vAlign w:val="center"/>
+          </w:tcPr>
+          <w:p>
+            <w:pPr>
+              <w:jc w:val="center"/>
+              <w:spacing w:after="40" w:before="40"/>
+              <w:ind w:firstLine="0" w:left="100" w:right="100"/>
+            </w:pPr>
+            <w:r xmlns:w="http://schemas.openxmlformats.org/wordprocessingml/2006/main" xmlns:wp="http://schemas.openxmlformats.org/drawingml/2006/wordprocessingDrawing" xmlns:r="http://schemas.openxmlformats.org/officeDocument/2006/relationships" xmlns:w14="http://schemas.microsoft.com/office/word/2010/wordml">
+              <w:rPr>
+                <w:rFonts w:ascii="Calibri" w:hAnsi="Calibri" w:eastAsia="Calibri" w:cs="Calibri"/>
+                <w:sz w:val="22"/>
+                <w:szCs w:val="22"/>
+                <w:color w:val="111111"/>
+              </w:rPr>
+              <w:t xml:space="preserve">10.3</w:t>
             </w:r>
           </w:p>
         </w:tc>
@@ -5713,7 +5821,7 @@
                 <w:szCs w:val="22"/>
                 <w:color w:val="111111"/>
               </w:rPr>
-              <w:t xml:space="preserve">9.5</w:t>
+              <w:t xml:space="preserve">8.8</w:t>
             </w:r>
           </w:p>
         </w:tc>
@@ -5781,7 +5889,7 @@
                 <w:szCs w:val="22"/>
                 <w:color w:val="111111"/>
               </w:rPr>
-              <w:t xml:space="preserve">10.4</w:t>
+              <w:t xml:space="preserve">10.2</w:t>
             </w:r>
           </w:p>
         </w:tc>
@@ -5923,7 +6031,7 @@
                 <w:szCs w:val="22"/>
                 <w:color w:val="111111"/>
               </w:rPr>
-              <w:t xml:space="preserve">14.5</w:t>
+              <w:t xml:space="preserve">13.9</w:t>
             </w:r>
           </w:p>
         </w:tc>
@@ -6065,143 +6173,143 @@
                 <w:szCs w:val="22"/>
                 <w:color w:val="111111"/>
               </w:rPr>
-              <w:t xml:space="preserve">33.5</w:t>
-            </w:r>
-          </w:p>
-        </w:tc>
-        <w:tc>
-          <w:tcPr>
-            <w:tcBorders>
-              <w:bottom w:val="single" w:sz="8" w:space="0" w:color="666666"/>
-              <w:top w:val="single" w:sz="8" w:space="0" w:color="666666"/>
-              <w:left w:val="single" w:sz="8" w:space="0" w:color="666666"/>
-              <w:right w:val="single" w:sz="8" w:space="0" w:color="666666"/>
-            </w:tcBorders>
-            <w:shd w:val="clear" w:color="auto" w:fill="FFFFFF"/>
-            <w:tcMar>
-              <w:top w:w="0" w:type="dxa"/>
-              <w:bottom w:w="0" w:type="dxa"/>
-              <w:left w:w="0" w:type="dxa"/>
-              <w:right w:w="0" w:type="dxa"/>
-            </w:tcMar>
-            <w:vAlign w:val="center"/>
-          </w:tcPr>
-          <w:p>
-            <w:pPr>
-              <w:jc w:val="center"/>
-              <w:spacing w:after="40" w:before="40"/>
-              <w:ind w:firstLine="0" w:left="100" w:right="100"/>
-            </w:pPr>
-            <w:r xmlns:w="http://schemas.openxmlformats.org/wordprocessingml/2006/main" xmlns:wp="http://schemas.openxmlformats.org/drawingml/2006/wordprocessingDrawing" xmlns:r="http://schemas.openxmlformats.org/officeDocument/2006/relationships" xmlns:w14="http://schemas.microsoft.com/office/word/2010/wordml">
-              <w:rPr>
-                <w:rFonts w:ascii="Calibri" w:hAnsi="Calibri" w:eastAsia="Calibri" w:cs="Calibri"/>
-                <w:sz w:val="22"/>
-                <w:szCs w:val="22"/>
-                <w:color w:val="111111"/>
-              </w:rPr>
-              <w:t xml:space="preserve">60.0</w:t>
-            </w:r>
-          </w:p>
-        </w:tc>
-        <w:tc>
-          <w:tcPr>
-            <w:tcBorders>
-              <w:bottom w:val="single" w:sz="8" w:space="0" w:color="666666"/>
-              <w:top w:val="single" w:sz="8" w:space="0" w:color="666666"/>
-              <w:left w:val="single" w:sz="8" w:space="0" w:color="666666"/>
-              <w:right w:val="single" w:sz="8" w:space="0" w:color="666666"/>
-            </w:tcBorders>
-            <w:shd w:val="clear" w:color="auto" w:fill="FFFFFF"/>
-            <w:tcMar>
-              <w:top w:w="0" w:type="dxa"/>
-              <w:bottom w:w="0" w:type="dxa"/>
-              <w:left w:w="0" w:type="dxa"/>
-              <w:right w:w="0" w:type="dxa"/>
-            </w:tcMar>
-            <w:vAlign w:val="center"/>
-          </w:tcPr>
-          <w:p>
-            <w:pPr>
-              <w:jc w:val="center"/>
-              <w:spacing w:after="40" w:before="40"/>
-              <w:ind w:firstLine="0" w:left="100" w:right="100"/>
-            </w:pPr>
-            <w:r xmlns:w="http://schemas.openxmlformats.org/wordprocessingml/2006/main" xmlns:wp="http://schemas.openxmlformats.org/drawingml/2006/wordprocessingDrawing" xmlns:r="http://schemas.openxmlformats.org/officeDocument/2006/relationships" xmlns:w14="http://schemas.microsoft.com/office/word/2010/wordml">
-              <w:rPr>
-                <w:rFonts w:ascii="Calibri" w:hAnsi="Calibri" w:eastAsia="Calibri" w:cs="Calibri"/>
-                <w:sz w:val="22"/>
-                <w:szCs w:val="22"/>
-                <w:color w:val="111111"/>
-              </w:rPr>
-              <w:t xml:space="preserve">55.9</w:t>
-            </w:r>
-          </w:p>
-        </w:tc>
-        <w:tc>
-          <w:tcPr>
-            <w:tcBorders>
-              <w:bottom w:val="single" w:sz="8" w:space="0" w:color="666666"/>
-              <w:top w:val="single" w:sz="8" w:space="0" w:color="666666"/>
-              <w:left w:val="single" w:sz="8" w:space="0" w:color="666666"/>
-              <w:right w:val="single" w:sz="8" w:space="0" w:color="666666"/>
-            </w:tcBorders>
-            <w:shd w:val="clear" w:color="auto" w:fill="FFFFFF"/>
-            <w:tcMar>
-              <w:top w:w="0" w:type="dxa"/>
-              <w:bottom w:w="0" w:type="dxa"/>
-              <w:left w:w="0" w:type="dxa"/>
-              <w:right w:w="0" w:type="dxa"/>
-            </w:tcMar>
-            <w:vAlign w:val="center"/>
-          </w:tcPr>
-          <w:p>
-            <w:pPr>
-              <w:jc w:val="center"/>
-              <w:spacing w:after="40" w:before="40"/>
-              <w:ind w:firstLine="0" w:left="100" w:right="100"/>
-            </w:pPr>
-            <w:r xmlns:w="http://schemas.openxmlformats.org/wordprocessingml/2006/main" xmlns:wp="http://schemas.openxmlformats.org/drawingml/2006/wordprocessingDrawing" xmlns:r="http://schemas.openxmlformats.org/officeDocument/2006/relationships" xmlns:w14="http://schemas.microsoft.com/office/word/2010/wordml">
-              <w:rPr>
-                <w:rFonts w:ascii="Calibri" w:hAnsi="Calibri" w:eastAsia="Calibri" w:cs="Calibri"/>
-                <w:sz w:val="22"/>
-                <w:szCs w:val="22"/>
-                <w:color w:val="111111"/>
-              </w:rPr>
-              <w:t xml:space="preserve">53.2</w:t>
-            </w:r>
-          </w:p>
-        </w:tc>
-        <w:tc>
-          <w:tcPr>
-            <w:tcBorders>
-              <w:bottom w:val="single" w:sz="8" w:space="0" w:color="666666"/>
-              <w:top w:val="single" w:sz="8" w:space="0" w:color="666666"/>
-              <w:left w:val="single" w:sz="8" w:space="0" w:color="666666"/>
-              <w:right w:val="single" w:sz="8" w:space="0" w:color="666666"/>
-            </w:tcBorders>
-            <w:shd w:val="clear" w:color="auto" w:fill="FFFFFF"/>
-            <w:tcMar>
-              <w:top w:w="0" w:type="dxa"/>
-              <w:bottom w:w="0" w:type="dxa"/>
-              <w:left w:w="0" w:type="dxa"/>
-              <w:right w:w="0" w:type="dxa"/>
-            </w:tcMar>
-            <w:vAlign w:val="center"/>
-          </w:tcPr>
-          <w:p>
-            <w:pPr>
-              <w:jc w:val="center"/>
-              <w:spacing w:after="40" w:before="40"/>
-              <w:ind w:firstLine="0" w:left="100" w:right="100"/>
-            </w:pPr>
-            <w:r xmlns:w="http://schemas.openxmlformats.org/wordprocessingml/2006/main" xmlns:wp="http://schemas.openxmlformats.org/drawingml/2006/wordprocessingDrawing" xmlns:r="http://schemas.openxmlformats.org/officeDocument/2006/relationships" xmlns:w14="http://schemas.microsoft.com/office/word/2010/wordml">
-              <w:rPr>
-                <w:rFonts w:ascii="Calibri" w:hAnsi="Calibri" w:eastAsia="Calibri" w:cs="Calibri"/>
-                <w:sz w:val="22"/>
-                <w:szCs w:val="22"/>
-                <w:color w:val="111111"/>
-              </w:rPr>
-              <w:t xml:space="preserve">52.1</w:t>
+              <w:t xml:space="preserve">33.6</w:t>
+            </w:r>
+          </w:p>
+        </w:tc>
+        <w:tc>
+          <w:tcPr>
+            <w:tcBorders>
+              <w:bottom w:val="single" w:sz="8" w:space="0" w:color="666666"/>
+              <w:top w:val="single" w:sz="8" w:space="0" w:color="666666"/>
+              <w:left w:val="single" w:sz="8" w:space="0" w:color="666666"/>
+              <w:right w:val="single" w:sz="8" w:space="0" w:color="666666"/>
+            </w:tcBorders>
+            <w:shd w:val="clear" w:color="auto" w:fill="FFFFFF"/>
+            <w:tcMar>
+              <w:top w:w="0" w:type="dxa"/>
+              <w:bottom w:w="0" w:type="dxa"/>
+              <w:left w:w="0" w:type="dxa"/>
+              <w:right w:w="0" w:type="dxa"/>
+            </w:tcMar>
+            <w:vAlign w:val="center"/>
+          </w:tcPr>
+          <w:p>
+            <w:pPr>
+              <w:jc w:val="center"/>
+              <w:spacing w:after="40" w:before="40"/>
+              <w:ind w:firstLine="0" w:left="100" w:right="100"/>
+            </w:pPr>
+            <w:r xmlns:w="http://schemas.openxmlformats.org/wordprocessingml/2006/main" xmlns:wp="http://schemas.openxmlformats.org/drawingml/2006/wordprocessingDrawing" xmlns:r="http://schemas.openxmlformats.org/officeDocument/2006/relationships" xmlns:w14="http://schemas.microsoft.com/office/word/2010/wordml">
+              <w:rPr>
+                <w:rFonts w:ascii="Calibri" w:hAnsi="Calibri" w:eastAsia="Calibri" w:cs="Calibri"/>
+                <w:sz w:val="22"/>
+                <w:szCs w:val="22"/>
+                <w:color w:val="111111"/>
+              </w:rPr>
+              <w:t xml:space="preserve">60.1</w:t>
+            </w:r>
+          </w:p>
+        </w:tc>
+        <w:tc>
+          <w:tcPr>
+            <w:tcBorders>
+              <w:bottom w:val="single" w:sz="8" w:space="0" w:color="666666"/>
+              <w:top w:val="single" w:sz="8" w:space="0" w:color="666666"/>
+              <w:left w:val="single" w:sz="8" w:space="0" w:color="666666"/>
+              <w:right w:val="single" w:sz="8" w:space="0" w:color="666666"/>
+            </w:tcBorders>
+            <w:shd w:val="clear" w:color="auto" w:fill="FFFFFF"/>
+            <w:tcMar>
+              <w:top w:w="0" w:type="dxa"/>
+              <w:bottom w:w="0" w:type="dxa"/>
+              <w:left w:w="0" w:type="dxa"/>
+              <w:right w:w="0" w:type="dxa"/>
+            </w:tcMar>
+            <w:vAlign w:val="center"/>
+          </w:tcPr>
+          <w:p>
+            <w:pPr>
+              <w:jc w:val="center"/>
+              <w:spacing w:after="40" w:before="40"/>
+              <w:ind w:firstLine="0" w:left="100" w:right="100"/>
+            </w:pPr>
+            <w:r xmlns:w="http://schemas.openxmlformats.org/wordprocessingml/2006/main" xmlns:wp="http://schemas.openxmlformats.org/drawingml/2006/wordprocessingDrawing" xmlns:r="http://schemas.openxmlformats.org/officeDocument/2006/relationships" xmlns:w14="http://schemas.microsoft.com/office/word/2010/wordml">
+              <w:rPr>
+                <w:rFonts w:ascii="Calibri" w:hAnsi="Calibri" w:eastAsia="Calibri" w:cs="Calibri"/>
+                <w:sz w:val="22"/>
+                <w:szCs w:val="22"/>
+                <w:color w:val="111111"/>
+              </w:rPr>
+              <w:t xml:space="preserve">56.0</w:t>
+            </w:r>
+          </w:p>
+        </w:tc>
+        <w:tc>
+          <w:tcPr>
+            <w:tcBorders>
+              <w:bottom w:val="single" w:sz="8" w:space="0" w:color="666666"/>
+              <w:top w:val="single" w:sz="8" w:space="0" w:color="666666"/>
+              <w:left w:val="single" w:sz="8" w:space="0" w:color="666666"/>
+              <w:right w:val="single" w:sz="8" w:space="0" w:color="666666"/>
+            </w:tcBorders>
+            <w:shd w:val="clear" w:color="auto" w:fill="FFFFFF"/>
+            <w:tcMar>
+              <w:top w:w="0" w:type="dxa"/>
+              <w:bottom w:w="0" w:type="dxa"/>
+              <w:left w:w="0" w:type="dxa"/>
+              <w:right w:w="0" w:type="dxa"/>
+            </w:tcMar>
+            <w:vAlign w:val="center"/>
+          </w:tcPr>
+          <w:p>
+            <w:pPr>
+              <w:jc w:val="center"/>
+              <w:spacing w:after="40" w:before="40"/>
+              <w:ind w:firstLine="0" w:left="100" w:right="100"/>
+            </w:pPr>
+            <w:r xmlns:w="http://schemas.openxmlformats.org/wordprocessingml/2006/main" xmlns:wp="http://schemas.openxmlformats.org/drawingml/2006/wordprocessingDrawing" xmlns:r="http://schemas.openxmlformats.org/officeDocument/2006/relationships" xmlns:w14="http://schemas.microsoft.com/office/word/2010/wordml">
+              <w:rPr>
+                <w:rFonts w:ascii="Calibri" w:hAnsi="Calibri" w:eastAsia="Calibri" w:cs="Calibri"/>
+                <w:sz w:val="22"/>
+                <w:szCs w:val="22"/>
+                <w:color w:val="111111"/>
+              </w:rPr>
+              <w:t xml:space="preserve">53.3</w:t>
+            </w:r>
+          </w:p>
+        </w:tc>
+        <w:tc>
+          <w:tcPr>
+            <w:tcBorders>
+              <w:bottom w:val="single" w:sz="8" w:space="0" w:color="666666"/>
+              <w:top w:val="single" w:sz="8" w:space="0" w:color="666666"/>
+              <w:left w:val="single" w:sz="8" w:space="0" w:color="666666"/>
+              <w:right w:val="single" w:sz="8" w:space="0" w:color="666666"/>
+            </w:tcBorders>
+            <w:shd w:val="clear" w:color="auto" w:fill="FFFFFF"/>
+            <w:tcMar>
+              <w:top w:w="0" w:type="dxa"/>
+              <w:bottom w:w="0" w:type="dxa"/>
+              <w:left w:w="0" w:type="dxa"/>
+              <w:right w:w="0" w:type="dxa"/>
+            </w:tcMar>
+            <w:vAlign w:val="center"/>
+          </w:tcPr>
+          <w:p>
+            <w:pPr>
+              <w:jc w:val="center"/>
+              <w:spacing w:after="40" w:before="40"/>
+              <w:ind w:firstLine="0" w:left="100" w:right="100"/>
+            </w:pPr>
+            <w:r xmlns:w="http://schemas.openxmlformats.org/wordprocessingml/2006/main" xmlns:wp="http://schemas.openxmlformats.org/drawingml/2006/wordprocessingDrawing" xmlns:r="http://schemas.openxmlformats.org/officeDocument/2006/relationships" xmlns:w14="http://schemas.microsoft.com/office/word/2010/wordml">
+              <w:rPr>
+                <w:rFonts w:ascii="Calibri" w:hAnsi="Calibri" w:eastAsia="Calibri" w:cs="Calibri"/>
+                <w:sz w:val="22"/>
+                <w:szCs w:val="22"/>
+                <w:color w:val="111111"/>
+              </w:rPr>
+              <w:t xml:space="preserve">51.9</w:t>
             </w:r>
           </w:p>
         </w:tc>
@@ -6602,7 +6710,7 @@
               </w:rPr>
               <w:t xml:space="preserve">Overall </w:t>
               <w:br/>
-              <w:t xml:space="preserve">N = 8,797</w:t>
+              <w:t xml:space="preserve">N = 8,808</w:t>
             </w:r>
           </w:p>
         </w:tc>
@@ -6639,7 +6747,7 @@
               </w:rPr>
               <w:t xml:space="preserve">Diabetes </w:t>
               <w:br/>
-              <w:t xml:space="preserve">N = 1,998</w:t>
+              <w:t xml:space="preserve">N = 2,003</w:t>
             </w:r>
             <w:r xmlns:w="http://schemas.openxmlformats.org/wordprocessingml/2006/main" xmlns:wp="http://schemas.openxmlformats.org/drawingml/2006/wordprocessingDrawing" xmlns:r="http://schemas.openxmlformats.org/officeDocument/2006/relationships" xmlns:w14="http://schemas.microsoft.com/office/word/2010/wordml">
               <w:rPr>
@@ -6687,7 +6795,7 @@
               </w:rPr>
               <w:t xml:space="preserve">CKD </w:t>
               <w:br/>
-              <w:t xml:space="preserve">N = 1,566</w:t>
+              <w:t xml:space="preserve">N = 1,932</w:t>
             </w:r>
             <w:r xmlns:w="http://schemas.openxmlformats.org/wordprocessingml/2006/main" xmlns:wp="http://schemas.openxmlformats.org/drawingml/2006/wordprocessingDrawing" xmlns:r="http://schemas.openxmlformats.org/officeDocument/2006/relationships" xmlns:w14="http://schemas.microsoft.com/office/word/2010/wordml">
               <w:rPr>
@@ -6735,7 +6843,7 @@
               </w:rPr>
               <w:t xml:space="preserve">Age 65+ years </w:t>
               <w:br/>
-              <w:t xml:space="preserve">N = 2,501</w:t>
+              <w:t xml:space="preserve">N = 2,509</w:t>
             </w:r>
           </w:p>
         </w:tc>
@@ -6772,7 +6880,7 @@
               </w:rPr>
               <w:t xml:space="preserve">Diabetes, CKD, or age 65+ years </w:t>
               <w:br/>
-              <w:t xml:space="preserve">N = 4,183</w:t>
+              <w:t xml:space="preserve">N = 4,317</w:t>
             </w:r>
           </w:p>
         </w:tc>
@@ -6948,43 +7056,43 @@
               </w:rPr>
               <w:t xml:space="preserve">14.4</w:t>
               <w:br/>
-              <w:t xml:space="preserve">(7.0, 27.3)</w:t>
-            </w:r>
-          </w:p>
-        </w:tc>
-        <w:tc>
-          <w:tcPr>
-            <w:tcBorders>
-              <w:bottom w:val="single" w:sz="8" w:space="0" w:color="666666"/>
-              <w:top w:val="single" w:sz="8" w:space="0" w:color="666666"/>
-              <w:left w:val="single" w:sz="8" w:space="0" w:color="666666"/>
-              <w:right w:val="single" w:sz="8" w:space="0" w:color="666666"/>
-            </w:tcBorders>
-            <w:shd w:val="clear" w:color="auto" w:fill="FFFFFF"/>
-            <w:tcMar>
-              <w:top w:w="0" w:type="dxa"/>
-              <w:bottom w:w="0" w:type="dxa"/>
-              <w:left w:w="0" w:type="dxa"/>
-              <w:right w:w="0" w:type="dxa"/>
-            </w:tcMar>
-            <w:vAlign w:val="center"/>
-          </w:tcPr>
-          <w:p>
-            <w:pPr>
-              <w:jc w:val="center"/>
-              <w:spacing w:after="40" w:before="40"/>
-              <w:ind w:firstLine="0" w:left="100" w:right="100"/>
-            </w:pPr>
-            <w:r xmlns:w="http://schemas.openxmlformats.org/wordprocessingml/2006/main" xmlns:wp="http://schemas.openxmlformats.org/drawingml/2006/wordprocessingDrawing" xmlns:r="http://schemas.openxmlformats.org/officeDocument/2006/relationships" xmlns:w14="http://schemas.microsoft.com/office/word/2010/wordml">
-              <w:rPr>
-                <w:rFonts w:ascii="Calibri" w:hAnsi="Calibri" w:eastAsia="Calibri" w:cs="Calibri"/>
-                <w:sz w:val="22"/>
-                <w:szCs w:val="22"/>
-                <w:color w:val="111111"/>
-              </w:rPr>
-              <w:t xml:space="preserve">12.1</w:t>
+              <w:t xml:space="preserve">(7.0, 27.4)</w:t>
+            </w:r>
+          </w:p>
+        </w:tc>
+        <w:tc>
+          <w:tcPr>
+            <w:tcBorders>
+              <w:bottom w:val="single" w:sz="8" w:space="0" w:color="666666"/>
+              <w:top w:val="single" w:sz="8" w:space="0" w:color="666666"/>
+              <w:left w:val="single" w:sz="8" w:space="0" w:color="666666"/>
+              <w:right w:val="single" w:sz="8" w:space="0" w:color="666666"/>
+            </w:tcBorders>
+            <w:shd w:val="clear" w:color="auto" w:fill="FFFFFF"/>
+            <w:tcMar>
+              <w:top w:w="0" w:type="dxa"/>
+              <w:bottom w:w="0" w:type="dxa"/>
+              <w:left w:w="0" w:type="dxa"/>
+              <w:right w:w="0" w:type="dxa"/>
+            </w:tcMar>
+            <w:vAlign w:val="center"/>
+          </w:tcPr>
+          <w:p>
+            <w:pPr>
+              <w:jc w:val="center"/>
+              <w:spacing w:after="40" w:before="40"/>
+              <w:ind w:firstLine="0" w:left="100" w:right="100"/>
+            </w:pPr>
+            <w:r xmlns:w="http://schemas.openxmlformats.org/wordprocessingml/2006/main" xmlns:wp="http://schemas.openxmlformats.org/drawingml/2006/wordprocessingDrawing" xmlns:r="http://schemas.openxmlformats.org/officeDocument/2006/relationships" xmlns:w14="http://schemas.microsoft.com/office/word/2010/wordml">
+              <w:rPr>
+                <w:rFonts w:ascii="Calibri" w:hAnsi="Calibri" w:eastAsia="Calibri" w:cs="Calibri"/>
+                <w:sz w:val="22"/>
+                <w:szCs w:val="22"/>
+                <w:color w:val="111111"/>
+              </w:rPr>
+              <w:t xml:space="preserve">11.5</w:t>
               <w:br/>
-              <w:t xml:space="preserve">(4.8, 22.8)</w:t>
+              <w:t xml:space="preserve">(5.0, 22.3)</w:t>
             </w:r>
           </w:p>
         </w:tc>
@@ -7020,43 +7128,43 @@
               </w:rPr>
               <w:t xml:space="preserve">17.9</w:t>
               <w:br/>
-              <w:t xml:space="preserve">(11.2, 27.3)</w:t>
-            </w:r>
-          </w:p>
-        </w:tc>
-        <w:tc>
-          <w:tcPr>
-            <w:tcBorders>
-              <w:bottom w:val="single" w:sz="8" w:space="0" w:color="666666"/>
-              <w:top w:val="single" w:sz="8" w:space="0" w:color="666666"/>
-              <w:left w:val="single" w:sz="8" w:space="0" w:color="666666"/>
-              <w:right w:val="single" w:sz="8" w:space="0" w:color="666666"/>
-            </w:tcBorders>
-            <w:shd w:val="clear" w:color="auto" w:fill="FFFFFF"/>
-            <w:tcMar>
-              <w:top w:w="0" w:type="dxa"/>
-              <w:bottom w:w="0" w:type="dxa"/>
-              <w:left w:w="0" w:type="dxa"/>
-              <w:right w:w="0" w:type="dxa"/>
-            </w:tcMar>
-            <w:vAlign w:val="center"/>
-          </w:tcPr>
-          <w:p>
-            <w:pPr>
-              <w:jc w:val="center"/>
-              <w:spacing w:after="40" w:before="40"/>
-              <w:ind w:firstLine="0" w:left="100" w:right="100"/>
-            </w:pPr>
-            <w:r xmlns:w="http://schemas.openxmlformats.org/wordprocessingml/2006/main" xmlns:wp="http://schemas.openxmlformats.org/drawingml/2006/wordprocessingDrawing" xmlns:r="http://schemas.openxmlformats.org/officeDocument/2006/relationships" xmlns:w14="http://schemas.microsoft.com/office/word/2010/wordml">
-              <w:rPr>
-                <w:rFonts w:ascii="Calibri" w:hAnsi="Calibri" w:eastAsia="Calibri" w:cs="Calibri"/>
-                <w:sz w:val="22"/>
-                <w:szCs w:val="22"/>
-                <w:color w:val="111111"/>
-              </w:rPr>
-              <w:t xml:space="preserve">13.6</w:t>
+              <w:t xml:space="preserve">(11.2, 27.4)</w:t>
+            </w:r>
+          </w:p>
+        </w:tc>
+        <w:tc>
+          <w:tcPr>
+            <w:tcBorders>
+              <w:bottom w:val="single" w:sz="8" w:space="0" w:color="666666"/>
+              <w:top w:val="single" w:sz="8" w:space="0" w:color="666666"/>
+              <w:left w:val="single" w:sz="8" w:space="0" w:color="666666"/>
+              <w:right w:val="single" w:sz="8" w:space="0" w:color="666666"/>
+            </w:tcBorders>
+            <w:shd w:val="clear" w:color="auto" w:fill="FFFFFF"/>
+            <w:tcMar>
+              <w:top w:w="0" w:type="dxa"/>
+              <w:bottom w:w="0" w:type="dxa"/>
+              <w:left w:w="0" w:type="dxa"/>
+              <w:right w:w="0" w:type="dxa"/>
+            </w:tcMar>
+            <w:vAlign w:val="center"/>
+          </w:tcPr>
+          <w:p>
+            <w:pPr>
+              <w:jc w:val="center"/>
+              <w:spacing w:after="40" w:before="40"/>
+              <w:ind w:firstLine="0" w:left="100" w:right="100"/>
+            </w:pPr>
+            <w:r xmlns:w="http://schemas.openxmlformats.org/wordprocessingml/2006/main" xmlns:wp="http://schemas.openxmlformats.org/drawingml/2006/wordprocessingDrawing" xmlns:r="http://schemas.openxmlformats.org/officeDocument/2006/relationships" xmlns:w14="http://schemas.microsoft.com/office/word/2010/wordml">
+              <w:rPr>
+                <w:rFonts w:ascii="Calibri" w:hAnsi="Calibri" w:eastAsia="Calibri" w:cs="Calibri"/>
+                <w:sz w:val="22"/>
+                <w:szCs w:val="22"/>
+                <w:color w:val="111111"/>
+              </w:rPr>
+              <w:t xml:space="preserve">13.3</w:t>
               <w:br/>
-              <w:t xml:space="preserve">(7.0, 22.3)</w:t>
+              <w:t xml:space="preserve">(6.9, 21.9)</w:t>
             </w:r>
           </w:p>
         </w:tc>
@@ -7202,9 +7310,9 @@
                 <w:szCs w:val="22"/>
                 <w:color w:val="111111"/>
               </w:rPr>
-              <w:t xml:space="preserve">3.0</w:t>
+              <w:t xml:space="preserve">3.4</w:t>
               <w:br/>
-              <w:t xml:space="preserve">(1.0, 8.1)</w:t>
+              <w:t xml:space="preserve">(1.1, 8.4)</w:t>
             </w:r>
           </w:p>
         </w:tc>
@@ -7274,9 +7382,9 @@
                 <w:szCs w:val="22"/>
                 <w:color w:val="111111"/>
               </w:rPr>
-              <w:t xml:space="preserve">7.0</w:t>
+              <w:t xml:space="preserve">6.7</w:t>
               <w:br/>
-              <w:t xml:space="preserve">(3.3, 12.9)</w:t>
+              <w:t xml:space="preserve">(3.2, 12.3)</w:t>
             </w:r>
           </w:p>
         </w:tc>
@@ -7422,9 +7530,9 @@
                 <w:szCs w:val="22"/>
                 <w:color w:val="111111"/>
               </w:rPr>
-              <w:t xml:space="preserve">6.2</w:t>
+              <w:t xml:space="preserve">7.3</w:t>
               <w:br/>
-              <w:t xml:space="preserve">(1.5, 13.8)</w:t>
+              <w:t xml:space="preserve">(1.8, 16.0)</w:t>
             </w:r>
           </w:p>
         </w:tc>
@@ -7494,9 +7602,9 @@
                 <w:szCs w:val="22"/>
                 <w:color w:val="111111"/>
               </w:rPr>
-              <w:t xml:space="preserve">11.8</w:t>
+              <w:t xml:space="preserve">11.4</w:t>
               <w:br/>
-              <w:t xml:space="preserve">(5.8, 17.4)</w:t>
+              <w:t xml:space="preserve">(5.7, 17.4)</w:t>
             </w:r>
           </w:p>
         </w:tc>
@@ -7642,9 +7750,9 @@
                 <w:szCs w:val="22"/>
                 <w:color w:val="111111"/>
               </w:rPr>
-              <w:t xml:space="preserve">6.8</w:t>
+              <w:t xml:space="preserve">7.4</w:t>
               <w:br/>
-              <w:t xml:space="preserve">(2.6, 12.3)</w:t>
+              <w:t xml:space="preserve">(2.9, 12.2)</w:t>
             </w:r>
           </w:p>
         </w:tc>
@@ -7716,7 +7824,7 @@
               </w:rPr>
               <w:t xml:space="preserve">9.8</w:t>
               <w:br/>
-              <w:t xml:space="preserve">(5.3, 16.6)</w:t>
+              <w:t xml:space="preserve">(5.3, 16.5)</w:t>
             </w:r>
           </w:p>
         </w:tc>
@@ -7862,9 +7970,9 @@
                 <w:szCs w:val="22"/>
                 <w:color w:val="111111"/>
               </w:rPr>
-              <w:t xml:space="preserve">13.9</w:t>
+              <w:t xml:space="preserve">12.9</w:t>
               <w:br/>
-              <w:t xml:space="preserve">(5.7, 21.3)</w:t>
+              <w:t xml:space="preserve">(6.7, 21.7)</w:t>
             </w:r>
           </w:p>
         </w:tc>
@@ -7934,9 +8042,9 @@
                 <w:szCs w:val="22"/>
                 <w:color w:val="111111"/>
               </w:rPr>
-              <w:t xml:space="preserve">17.3</w:t>
+              <w:t xml:space="preserve">16.7</w:t>
               <w:br/>
-              <w:t xml:space="preserve">(9.2, 25.4)</w:t>
+              <w:t xml:space="preserve">(8.6, 24.6)</w:t>
             </w:r>
           </w:p>
         </w:tc>
@@ -8010,43 +8118,43 @@
                 <w:szCs w:val="22"/>
                 <w:color w:val="111111"/>
               </w:rPr>
-              <w:t xml:space="preserve">10.5</w:t>
+              <w:t xml:space="preserve">10.6</w:t>
               <w:br/>
-              <w:t xml:space="preserve">(5.2, 19.8)</w:t>
-            </w:r>
-          </w:p>
-        </w:tc>
-        <w:tc>
-          <w:tcPr>
-            <w:tcBorders>
-              <w:bottom w:val="single" w:sz="8" w:space="0" w:color="666666"/>
-              <w:top w:val="single" w:sz="8" w:space="0" w:color="666666"/>
-              <w:left w:val="single" w:sz="8" w:space="0" w:color="666666"/>
-              <w:right w:val="single" w:sz="8" w:space="0" w:color="666666"/>
-            </w:tcBorders>
-            <w:shd w:val="clear" w:color="auto" w:fill="FFFFFF"/>
-            <w:tcMar>
-              <w:top w:w="0" w:type="dxa"/>
-              <w:bottom w:w="0" w:type="dxa"/>
-              <w:left w:w="0" w:type="dxa"/>
-              <w:right w:w="0" w:type="dxa"/>
-            </w:tcMar>
-            <w:vAlign w:val="center"/>
-          </w:tcPr>
-          <w:p>
-            <w:pPr>
-              <w:jc w:val="center"/>
-              <w:spacing w:after="40" w:before="40"/>
-              <w:ind w:firstLine="0" w:left="100" w:right="100"/>
-            </w:pPr>
-            <w:r xmlns:w="http://schemas.openxmlformats.org/wordprocessingml/2006/main" xmlns:wp="http://schemas.openxmlformats.org/drawingml/2006/wordprocessingDrawing" xmlns:r="http://schemas.openxmlformats.org/officeDocument/2006/relationships" xmlns:w14="http://schemas.microsoft.com/office/word/2010/wordml">
-              <w:rPr>
-                <w:rFonts w:ascii="Calibri" w:hAnsi="Calibri" w:eastAsia="Calibri" w:cs="Calibri"/>
-                <w:sz w:val="22"/>
-                <w:szCs w:val="22"/>
-                <w:color w:val="111111"/>
-              </w:rPr>
-              <w:t xml:space="preserve">17.2</w:t>
+              <w:t xml:space="preserve">(5.2, 19.9)</w:t>
+            </w:r>
+          </w:p>
+        </w:tc>
+        <w:tc>
+          <w:tcPr>
+            <w:tcBorders>
+              <w:bottom w:val="single" w:sz="8" w:space="0" w:color="666666"/>
+              <w:top w:val="single" w:sz="8" w:space="0" w:color="666666"/>
+              <w:left w:val="single" w:sz="8" w:space="0" w:color="666666"/>
+              <w:right w:val="single" w:sz="8" w:space="0" w:color="666666"/>
+            </w:tcBorders>
+            <w:shd w:val="clear" w:color="auto" w:fill="FFFFFF"/>
+            <w:tcMar>
+              <w:top w:w="0" w:type="dxa"/>
+              <w:bottom w:w="0" w:type="dxa"/>
+              <w:left w:w="0" w:type="dxa"/>
+              <w:right w:w="0" w:type="dxa"/>
+            </w:tcMar>
+            <w:vAlign w:val="center"/>
+          </w:tcPr>
+          <w:p>
+            <w:pPr>
+              <w:jc w:val="center"/>
+              <w:spacing w:after="40" w:before="40"/>
+              <w:ind w:firstLine="0" w:left="100" w:right="100"/>
+            </w:pPr>
+            <w:r xmlns:w="http://schemas.openxmlformats.org/wordprocessingml/2006/main" xmlns:wp="http://schemas.openxmlformats.org/drawingml/2006/wordprocessingDrawing" xmlns:r="http://schemas.openxmlformats.org/officeDocument/2006/relationships" xmlns:w14="http://schemas.microsoft.com/office/word/2010/wordml">
+              <w:rPr>
+                <w:rFonts w:ascii="Calibri" w:hAnsi="Calibri" w:eastAsia="Calibri" w:cs="Calibri"/>
+                <w:sz w:val="22"/>
+                <w:szCs w:val="22"/>
+                <w:color w:val="111111"/>
+              </w:rPr>
+              <w:t xml:space="preserve">17.4</w:t>
               <w:br/>
               <w:t xml:space="preserve">(9.8, 31.6)</w:t>
             </w:r>
@@ -8082,43 +8190,43 @@
                 <w:szCs w:val="22"/>
                 <w:color w:val="111111"/>
               </w:rPr>
-              <w:t xml:space="preserve">17.0</w:t>
+              <w:t xml:space="preserve">16.7</w:t>
               <w:br/>
-              <w:t xml:space="preserve">(9.0, 29.0)</w:t>
-            </w:r>
-          </w:p>
-        </w:tc>
-        <w:tc>
-          <w:tcPr>
-            <w:tcBorders>
-              <w:bottom w:val="single" w:sz="8" w:space="0" w:color="666666"/>
-              <w:top w:val="single" w:sz="8" w:space="0" w:color="666666"/>
-              <w:left w:val="single" w:sz="8" w:space="0" w:color="666666"/>
-              <w:right w:val="single" w:sz="8" w:space="0" w:color="666666"/>
-            </w:tcBorders>
-            <w:shd w:val="clear" w:color="auto" w:fill="FFFFFF"/>
-            <w:tcMar>
-              <w:top w:w="0" w:type="dxa"/>
-              <w:bottom w:w="0" w:type="dxa"/>
-              <w:left w:w="0" w:type="dxa"/>
-              <w:right w:w="0" w:type="dxa"/>
-            </w:tcMar>
-            <w:vAlign w:val="center"/>
-          </w:tcPr>
-          <w:p>
-            <w:pPr>
-              <w:jc w:val="center"/>
-              <w:spacing w:after="40" w:before="40"/>
-              <w:ind w:firstLine="0" w:left="100" w:right="100"/>
-            </w:pPr>
-            <w:r xmlns:w="http://schemas.openxmlformats.org/wordprocessingml/2006/main" xmlns:wp="http://schemas.openxmlformats.org/drawingml/2006/wordprocessingDrawing" xmlns:r="http://schemas.openxmlformats.org/officeDocument/2006/relationships" xmlns:w14="http://schemas.microsoft.com/office/word/2010/wordml">
-              <w:rPr>
-                <w:rFonts w:ascii="Calibri" w:hAnsi="Calibri" w:eastAsia="Calibri" w:cs="Calibri"/>
-                <w:sz w:val="22"/>
-                <w:szCs w:val="22"/>
-                <w:color w:val="111111"/>
-              </w:rPr>
-              <w:t xml:space="preserve">21.2</w:t>
+              <w:t xml:space="preserve">(8.6, 28.6)</w:t>
+            </w:r>
+          </w:p>
+        </w:tc>
+        <w:tc>
+          <w:tcPr>
+            <w:tcBorders>
+              <w:bottom w:val="single" w:sz="8" w:space="0" w:color="666666"/>
+              <w:top w:val="single" w:sz="8" w:space="0" w:color="666666"/>
+              <w:left w:val="single" w:sz="8" w:space="0" w:color="666666"/>
+              <w:right w:val="single" w:sz="8" w:space="0" w:color="666666"/>
+            </w:tcBorders>
+            <w:shd w:val="clear" w:color="auto" w:fill="FFFFFF"/>
+            <w:tcMar>
+              <w:top w:w="0" w:type="dxa"/>
+              <w:bottom w:w="0" w:type="dxa"/>
+              <w:left w:w="0" w:type="dxa"/>
+              <w:right w:w="0" w:type="dxa"/>
+            </w:tcMar>
+            <w:vAlign w:val="center"/>
+          </w:tcPr>
+          <w:p>
+            <w:pPr>
+              <w:jc w:val="center"/>
+              <w:spacing w:after="40" w:before="40"/>
+              <w:ind w:firstLine="0" w:left="100" w:right="100"/>
+            </w:pPr>
+            <w:r xmlns:w="http://schemas.openxmlformats.org/wordprocessingml/2006/main" xmlns:wp="http://schemas.openxmlformats.org/drawingml/2006/wordprocessingDrawing" xmlns:r="http://schemas.openxmlformats.org/officeDocument/2006/relationships" xmlns:w14="http://schemas.microsoft.com/office/word/2010/wordml">
+              <w:rPr>
+                <w:rFonts w:ascii="Calibri" w:hAnsi="Calibri" w:eastAsia="Calibri" w:cs="Calibri"/>
+                <w:sz w:val="22"/>
+                <w:szCs w:val="22"/>
+                <w:color w:val="111111"/>
+              </w:rPr>
+              <w:t xml:space="preserve">21.4</w:t>
               <w:br/>
               <w:t xml:space="preserve">(14.0, 31.6)</w:t>
             </w:r>
@@ -8154,9 +8262,9 @@
                 <w:szCs w:val="22"/>
                 <w:color w:val="111111"/>
               </w:rPr>
-              <w:t xml:space="preserve">17.2</w:t>
+              <w:t xml:space="preserve">16.8</w:t>
               <w:br/>
-              <w:t xml:space="preserve">(10.1, 27.3)</w:t>
+              <w:t xml:space="preserve">(9.8, 26.9)</w:t>
             </w:r>
           </w:p>
         </w:tc>
@@ -8294,9 +8402,9 @@
                 <w:szCs w:val="22"/>
                 <w:color w:val="111111"/>
               </w:rPr>
-              <w:t xml:space="preserve">36.6</w:t>
+              <w:t xml:space="preserve">36.7</w:t>
               <w:br/>
-              <w:t xml:space="preserve">(34.7, 38.6)</w:t>
+              <w:t xml:space="preserve">(34.8, 38.6)</w:t>
             </w:r>
           </w:p>
         </w:tc>
@@ -8332,115 +8440,115 @@
               </w:rPr>
               <w:t xml:space="preserve">72.5</w:t>
               <w:br/>
-              <w:t xml:space="preserve">(69.3, 75.6)</w:t>
-            </w:r>
-          </w:p>
-        </w:tc>
-        <w:tc>
-          <w:tcPr>
-            <w:tcBorders>
-              <w:bottom w:val="single" w:sz="8" w:space="0" w:color="666666"/>
-              <w:top w:val="single" w:sz="8" w:space="0" w:color="666666"/>
-              <w:left w:val="single" w:sz="8" w:space="0" w:color="666666"/>
-              <w:right w:val="single" w:sz="8" w:space="0" w:color="666666"/>
-            </w:tcBorders>
-            <w:shd w:val="clear" w:color="auto" w:fill="FFFFFF"/>
-            <w:tcMar>
-              <w:top w:w="0" w:type="dxa"/>
-              <w:bottom w:w="0" w:type="dxa"/>
-              <w:left w:w="0" w:type="dxa"/>
-              <w:right w:w="0" w:type="dxa"/>
-            </w:tcMar>
-            <w:vAlign w:val="center"/>
-          </w:tcPr>
-          <w:p>
-            <w:pPr>
-              <w:jc w:val="center"/>
-              <w:spacing w:after="40" w:before="40"/>
-              <w:ind w:firstLine="0" w:left="100" w:right="100"/>
-            </w:pPr>
-            <w:r xmlns:w="http://schemas.openxmlformats.org/wordprocessingml/2006/main" xmlns:wp="http://schemas.openxmlformats.org/drawingml/2006/wordprocessingDrawing" xmlns:r="http://schemas.openxmlformats.org/officeDocument/2006/relationships" xmlns:w14="http://schemas.microsoft.com/office/word/2010/wordml">
-              <w:rPr>
-                <w:rFonts w:ascii="Calibri" w:hAnsi="Calibri" w:eastAsia="Calibri" w:cs="Calibri"/>
-                <w:sz w:val="22"/>
-                <w:szCs w:val="22"/>
-                <w:color w:val="111111"/>
-              </w:rPr>
-              <w:t xml:space="preserve">65.4</w:t>
+              <w:t xml:space="preserve">(69.4, 75.7)</w:t>
+            </w:r>
+          </w:p>
+        </w:tc>
+        <w:tc>
+          <w:tcPr>
+            <w:tcBorders>
+              <w:bottom w:val="single" w:sz="8" w:space="0" w:color="666666"/>
+              <w:top w:val="single" w:sz="8" w:space="0" w:color="666666"/>
+              <w:left w:val="single" w:sz="8" w:space="0" w:color="666666"/>
+              <w:right w:val="single" w:sz="8" w:space="0" w:color="666666"/>
+            </w:tcBorders>
+            <w:shd w:val="clear" w:color="auto" w:fill="FFFFFF"/>
+            <w:tcMar>
+              <w:top w:w="0" w:type="dxa"/>
+              <w:bottom w:w="0" w:type="dxa"/>
+              <w:left w:w="0" w:type="dxa"/>
+              <w:right w:w="0" w:type="dxa"/>
+            </w:tcMar>
+            <w:vAlign w:val="center"/>
+          </w:tcPr>
+          <w:p>
+            <w:pPr>
+              <w:jc w:val="center"/>
+              <w:spacing w:after="40" w:before="40"/>
+              <w:ind w:firstLine="0" w:left="100" w:right="100"/>
+            </w:pPr>
+            <w:r xmlns:w="http://schemas.openxmlformats.org/wordprocessingml/2006/main" xmlns:wp="http://schemas.openxmlformats.org/drawingml/2006/wordprocessingDrawing" xmlns:r="http://schemas.openxmlformats.org/officeDocument/2006/relationships" xmlns:w14="http://schemas.microsoft.com/office/word/2010/wordml">
+              <w:rPr>
+                <w:rFonts w:ascii="Calibri" w:hAnsi="Calibri" w:eastAsia="Calibri" w:cs="Calibri"/>
+                <w:sz w:val="22"/>
+                <w:szCs w:val="22"/>
+                <w:color w:val="111111"/>
+              </w:rPr>
+              <w:t xml:space="preserve">64.8</w:t>
               <w:br/>
-              <w:t xml:space="preserve">(61.7, 69.0)</w:t>
-            </w:r>
-          </w:p>
-        </w:tc>
-        <w:tc>
-          <w:tcPr>
-            <w:tcBorders>
-              <w:bottom w:val="single" w:sz="8" w:space="0" w:color="666666"/>
-              <w:top w:val="single" w:sz="8" w:space="0" w:color="666666"/>
-              <w:left w:val="single" w:sz="8" w:space="0" w:color="666666"/>
-              <w:right w:val="single" w:sz="8" w:space="0" w:color="666666"/>
-            </w:tcBorders>
-            <w:shd w:val="clear" w:color="auto" w:fill="FFFFFF"/>
-            <w:tcMar>
-              <w:top w:w="0" w:type="dxa"/>
-              <w:bottom w:w="0" w:type="dxa"/>
-              <w:left w:w="0" w:type="dxa"/>
-              <w:right w:w="0" w:type="dxa"/>
-            </w:tcMar>
-            <w:vAlign w:val="center"/>
-          </w:tcPr>
-          <w:p>
-            <w:pPr>
-              <w:jc w:val="center"/>
-              <w:spacing w:after="40" w:before="40"/>
-              <w:ind w:firstLine="0" w:left="100" w:right="100"/>
-            </w:pPr>
-            <w:r xmlns:w="http://schemas.openxmlformats.org/wordprocessingml/2006/main" xmlns:wp="http://schemas.openxmlformats.org/drawingml/2006/wordprocessingDrawing" xmlns:r="http://schemas.openxmlformats.org/officeDocument/2006/relationships" xmlns:w14="http://schemas.microsoft.com/office/word/2010/wordml">
-              <w:rPr>
-                <w:rFonts w:ascii="Calibri" w:hAnsi="Calibri" w:eastAsia="Calibri" w:cs="Calibri"/>
-                <w:sz w:val="22"/>
-                <w:szCs w:val="22"/>
-                <w:color w:val="111111"/>
-              </w:rPr>
-              <w:t xml:space="preserve">83.8</w:t>
+              <w:t xml:space="preserve">(61.7, 67.8)</w:t>
+            </w:r>
+          </w:p>
+        </w:tc>
+        <w:tc>
+          <w:tcPr>
+            <w:tcBorders>
+              <w:bottom w:val="single" w:sz="8" w:space="0" w:color="666666"/>
+              <w:top w:val="single" w:sz="8" w:space="0" w:color="666666"/>
+              <w:left w:val="single" w:sz="8" w:space="0" w:color="666666"/>
+              <w:right w:val="single" w:sz="8" w:space="0" w:color="666666"/>
+            </w:tcBorders>
+            <w:shd w:val="clear" w:color="auto" w:fill="FFFFFF"/>
+            <w:tcMar>
+              <w:top w:w="0" w:type="dxa"/>
+              <w:bottom w:w="0" w:type="dxa"/>
+              <w:left w:w="0" w:type="dxa"/>
+              <w:right w:w="0" w:type="dxa"/>
+            </w:tcMar>
+            <w:vAlign w:val="center"/>
+          </w:tcPr>
+          <w:p>
+            <w:pPr>
+              <w:jc w:val="center"/>
+              <w:spacing w:after="40" w:before="40"/>
+              <w:ind w:firstLine="0" w:left="100" w:right="100"/>
+            </w:pPr>
+            <w:r xmlns:w="http://schemas.openxmlformats.org/wordprocessingml/2006/main" xmlns:wp="http://schemas.openxmlformats.org/drawingml/2006/wordprocessingDrawing" xmlns:r="http://schemas.openxmlformats.org/officeDocument/2006/relationships" xmlns:w14="http://schemas.microsoft.com/office/word/2010/wordml">
+              <w:rPr>
+                <w:rFonts w:ascii="Calibri" w:hAnsi="Calibri" w:eastAsia="Calibri" w:cs="Calibri"/>
+                <w:sz w:val="22"/>
+                <w:szCs w:val="22"/>
+                <w:color w:val="111111"/>
+              </w:rPr>
+              <w:t xml:space="preserve">83.9</w:t>
               <w:br/>
-              <w:t xml:space="preserve">(81.6, 86.0)</w:t>
-            </w:r>
-          </w:p>
-        </w:tc>
-        <w:tc>
-          <w:tcPr>
-            <w:tcBorders>
-              <w:bottom w:val="single" w:sz="8" w:space="0" w:color="666666"/>
-              <w:top w:val="single" w:sz="8" w:space="0" w:color="666666"/>
-              <w:left w:val="single" w:sz="8" w:space="0" w:color="666666"/>
-              <w:right w:val="single" w:sz="8" w:space="0" w:color="666666"/>
-            </w:tcBorders>
-            <w:shd w:val="clear" w:color="auto" w:fill="FFFFFF"/>
-            <w:tcMar>
-              <w:top w:w="0" w:type="dxa"/>
-              <w:bottom w:w="0" w:type="dxa"/>
-              <w:left w:w="0" w:type="dxa"/>
-              <w:right w:w="0" w:type="dxa"/>
-            </w:tcMar>
-            <w:vAlign w:val="center"/>
-          </w:tcPr>
-          <w:p>
-            <w:pPr>
-              <w:jc w:val="center"/>
-              <w:spacing w:after="40" w:before="40"/>
-              <w:ind w:firstLine="0" w:left="100" w:right="100"/>
-            </w:pPr>
-            <w:r xmlns:w="http://schemas.openxmlformats.org/wordprocessingml/2006/main" xmlns:wp="http://schemas.openxmlformats.org/drawingml/2006/wordprocessingDrawing" xmlns:r="http://schemas.openxmlformats.org/officeDocument/2006/relationships" xmlns:w14="http://schemas.microsoft.com/office/word/2010/wordml">
-              <w:rPr>
-                <w:rFonts w:ascii="Calibri" w:hAnsi="Calibri" w:eastAsia="Calibri" w:cs="Calibri"/>
-                <w:sz w:val="22"/>
-                <w:szCs w:val="22"/>
-                <w:color w:val="111111"/>
-              </w:rPr>
-              <w:t xml:space="preserve">70.3</w:t>
+              <w:t xml:space="preserve">(81.7, 86.1)</w:t>
+            </w:r>
+          </w:p>
+        </w:tc>
+        <w:tc>
+          <w:tcPr>
+            <w:tcBorders>
+              <w:bottom w:val="single" w:sz="8" w:space="0" w:color="666666"/>
+              <w:top w:val="single" w:sz="8" w:space="0" w:color="666666"/>
+              <w:left w:val="single" w:sz="8" w:space="0" w:color="666666"/>
+              <w:right w:val="single" w:sz="8" w:space="0" w:color="666666"/>
+            </w:tcBorders>
+            <w:shd w:val="clear" w:color="auto" w:fill="FFFFFF"/>
+            <w:tcMar>
+              <w:top w:w="0" w:type="dxa"/>
+              <w:bottom w:w="0" w:type="dxa"/>
+              <w:left w:w="0" w:type="dxa"/>
+              <w:right w:w="0" w:type="dxa"/>
+            </w:tcMar>
+            <w:vAlign w:val="center"/>
+          </w:tcPr>
+          <w:p>
+            <w:pPr>
+              <w:jc w:val="center"/>
+              <w:spacing w:after="40" w:before="40"/>
+              <w:ind w:firstLine="0" w:left="100" w:right="100"/>
+            </w:pPr>
+            <w:r xmlns:w="http://schemas.openxmlformats.org/wordprocessingml/2006/main" xmlns:wp="http://schemas.openxmlformats.org/drawingml/2006/wordprocessingDrawing" xmlns:r="http://schemas.openxmlformats.org/officeDocument/2006/relationships" xmlns:w14="http://schemas.microsoft.com/office/word/2010/wordml">
+              <w:rPr>
+                <w:rFonts w:ascii="Calibri" w:hAnsi="Calibri" w:eastAsia="Calibri" w:cs="Calibri"/>
+                <w:sz w:val="22"/>
+                <w:szCs w:val="22"/>
+                <w:color w:val="111111"/>
+              </w:rPr>
+              <w:t xml:space="preserve">69.0</w:t>
               <w:br/>
-              <w:t xml:space="preserve">(68.0, 72.7)</w:t>
+              <w:t xml:space="preserve">(66.7, 71.2)</w:t>
             </w:r>
           </w:p>
         </w:tc>
@@ -8586,9 +8694,9 @@
                 <w:szCs w:val="22"/>
                 <w:color w:val="111111"/>
               </w:rPr>
-              <w:t xml:space="preserve">32.3</w:t>
+              <w:t xml:space="preserve">34.2</w:t>
               <w:br/>
-              <w:t xml:space="preserve">(21.6, 43.0)</w:t>
+              <w:t xml:space="preserve">(25.8, 42.6)</w:t>
             </w:r>
           </w:p>
         </w:tc>
@@ -8658,9 +8766,9 @@
                 <w:szCs w:val="22"/>
                 <w:color w:val="111111"/>
               </w:rPr>
-              <w:t xml:space="preserve">46.3</w:t>
+              <w:t xml:space="preserve">44.5</w:t>
               <w:br/>
-              <w:t xml:space="preserve">(40.5, 52.1)</w:t>
+              <w:t xml:space="preserve">(38.7, 50.3)</w:t>
             </w:r>
           </w:p>
         </w:tc>
@@ -8806,9 +8914,9 @@
                 <w:szCs w:val="22"/>
                 <w:color w:val="111111"/>
               </w:rPr>
-              <w:t xml:space="preserve">47.9</w:t>
+              <w:t xml:space="preserve">49.7</w:t>
               <w:br/>
-              <w:t xml:space="preserve">(36.9, 59.0)</w:t>
+              <w:t xml:space="preserve">(40.2, 59.2)</w:t>
             </w:r>
           </w:p>
         </w:tc>
@@ -8878,9 +8986,9 @@
                 <w:szCs w:val="22"/>
                 <w:color w:val="111111"/>
               </w:rPr>
-              <w:t xml:space="preserve">57.9</w:t>
+              <w:t xml:space="preserve">57.1</w:t>
               <w:br/>
-              <w:t xml:space="preserve">(50.5, 65.3)</w:t>
+              <w:t xml:space="preserve">(49.8, 64.3)</w:t>
             </w:r>
           </w:p>
         </w:tc>
@@ -9026,9 +9134,9 @@
                 <w:szCs w:val="22"/>
                 <w:color w:val="111111"/>
               </w:rPr>
-              <w:t xml:space="preserve">38.5</w:t>
+              <w:t xml:space="preserve">37.3</w:t>
               <w:br/>
-              <w:t xml:space="preserve">(27.4, 49.6)</w:t>
+              <w:t xml:space="preserve">(27.0, 47.7)</w:t>
             </w:r>
           </w:p>
         </w:tc>
@@ -9098,9 +9206,9 @@
                 <w:szCs w:val="22"/>
                 <w:color w:val="111111"/>
               </w:rPr>
-              <w:t xml:space="preserve">55.2</w:t>
+              <w:t xml:space="preserve">54.4</w:t>
               <w:br/>
-              <w:t xml:space="preserve">(47.0, 63.3)</w:t>
+              <w:t xml:space="preserve">(46.7, 62.0)</w:t>
             </w:r>
           </w:p>
         </w:tc>
@@ -9174,9 +9282,9 @@
                 <w:szCs w:val="22"/>
                 <w:color w:val="111111"/>
               </w:rPr>
-              <w:t xml:space="preserve">45.7</w:t>
+              <w:t xml:space="preserve">45.8</w:t>
               <w:br/>
-              <w:t xml:space="preserve">(40.4, 51.0)</w:t>
+              <w:t xml:space="preserve">(40.5, 51.1)</w:t>
             </w:r>
           </w:p>
         </w:tc>
@@ -9246,9 +9354,9 @@
                 <w:szCs w:val="22"/>
                 <w:color w:val="111111"/>
               </w:rPr>
-              <w:t xml:space="preserve">65.6</w:t>
+              <w:t xml:space="preserve">63.4</w:t>
               <w:br/>
-              <w:t xml:space="preserve">(54.7, 76.4)</w:t>
+              <w:t xml:space="preserve">(54.0, 72.8)</w:t>
             </w:r>
           </w:p>
         </w:tc>
@@ -9284,43 +9392,43 @@
               </w:rPr>
               <w:t xml:space="preserve">90.2</w:t>
               <w:br/>
-              <w:t xml:space="preserve">(83.8, 96.6)</w:t>
-            </w:r>
-          </w:p>
-        </w:tc>
-        <w:tc>
-          <w:tcPr>
-            <w:tcBorders>
-              <w:bottom w:val="single" w:sz="8" w:space="0" w:color="666666"/>
-              <w:top w:val="single" w:sz="8" w:space="0" w:color="666666"/>
-              <w:left w:val="single" w:sz="8" w:space="0" w:color="666666"/>
-              <w:right w:val="single" w:sz="8" w:space="0" w:color="666666"/>
-            </w:tcBorders>
-            <w:shd w:val="clear" w:color="auto" w:fill="FFFFFF"/>
-            <w:tcMar>
-              <w:top w:w="0" w:type="dxa"/>
-              <w:bottom w:w="0" w:type="dxa"/>
-              <w:left w:w="0" w:type="dxa"/>
-              <w:right w:w="0" w:type="dxa"/>
-            </w:tcMar>
-            <w:vAlign w:val="center"/>
-          </w:tcPr>
-          <w:p>
-            <w:pPr>
-              <w:jc w:val="center"/>
-              <w:spacing w:after="40" w:before="40"/>
-              <w:ind w:firstLine="0" w:left="100" w:right="100"/>
-            </w:pPr>
-            <w:r xmlns:w="http://schemas.openxmlformats.org/wordprocessingml/2006/main" xmlns:wp="http://schemas.openxmlformats.org/drawingml/2006/wordprocessingDrawing" xmlns:r="http://schemas.openxmlformats.org/officeDocument/2006/relationships" xmlns:w14="http://schemas.microsoft.com/office/word/2010/wordml">
-              <w:rPr>
-                <w:rFonts w:ascii="Calibri" w:hAnsi="Calibri" w:eastAsia="Calibri" w:cs="Calibri"/>
-                <w:sz w:val="22"/>
-                <w:szCs w:val="22"/>
-                <w:color w:val="111111"/>
-              </w:rPr>
-              <w:t xml:space="preserve">75.6</w:t>
+              <w:t xml:space="preserve">(83.9, 96.6)</w:t>
+            </w:r>
+          </w:p>
+        </w:tc>
+        <w:tc>
+          <w:tcPr>
+            <w:tcBorders>
+              <w:bottom w:val="single" w:sz="8" w:space="0" w:color="666666"/>
+              <w:top w:val="single" w:sz="8" w:space="0" w:color="666666"/>
+              <w:left w:val="single" w:sz="8" w:space="0" w:color="666666"/>
+              <w:right w:val="single" w:sz="8" w:space="0" w:color="666666"/>
+            </w:tcBorders>
+            <w:shd w:val="clear" w:color="auto" w:fill="FFFFFF"/>
+            <w:tcMar>
+              <w:top w:w="0" w:type="dxa"/>
+              <w:bottom w:w="0" w:type="dxa"/>
+              <w:left w:w="0" w:type="dxa"/>
+              <w:right w:w="0" w:type="dxa"/>
+            </w:tcMar>
+            <w:vAlign w:val="center"/>
+          </w:tcPr>
+          <w:p>
+            <w:pPr>
+              <w:jc w:val="center"/>
+              <w:spacing w:after="40" w:before="40"/>
+              <w:ind w:firstLine="0" w:left="100" w:right="100"/>
+            </w:pPr>
+            <w:r xmlns:w="http://schemas.openxmlformats.org/wordprocessingml/2006/main" xmlns:wp="http://schemas.openxmlformats.org/drawingml/2006/wordprocessingDrawing" xmlns:r="http://schemas.openxmlformats.org/officeDocument/2006/relationships" xmlns:w14="http://schemas.microsoft.com/office/word/2010/wordml">
+              <w:rPr>
+                <w:rFonts w:ascii="Calibri" w:hAnsi="Calibri" w:eastAsia="Calibri" w:cs="Calibri"/>
+                <w:sz w:val="22"/>
+                <w:szCs w:val="22"/>
+                <w:color w:val="111111"/>
+              </w:rPr>
+              <w:t xml:space="preserve">74.2</w:t>
               <w:br/>
-              <w:t xml:space="preserve">(69.5, 81.7)</w:t>
+              <w:t xml:space="preserve">(67.3, 81.0)</w:t>
             </w:r>
           </w:p>
         </w:tc>
@@ -9394,81 +9502,81 @@
                 <w:szCs w:val="22"/>
                 <w:color w:val="111111"/>
               </w:rPr>
-              <w:t xml:space="preserve">61.9</w:t>
+              <w:t xml:space="preserve">62.0</w:t>
               <w:br/>
-              <w:t xml:space="preserve">(59.4, 64.5)</w:t>
-            </w:r>
-          </w:p>
-        </w:tc>
-        <w:tc>
-          <w:tcPr>
-            <w:tcBorders>
-              <w:bottom w:val="single" w:sz="8" w:space="0" w:color="666666"/>
-              <w:top w:val="single" w:sz="8" w:space="0" w:color="666666"/>
-              <w:left w:val="single" w:sz="8" w:space="0" w:color="666666"/>
-              <w:right w:val="single" w:sz="8" w:space="0" w:color="666666"/>
-            </w:tcBorders>
-            <w:shd w:val="clear" w:color="auto" w:fill="FFFFFF"/>
-            <w:tcMar>
-              <w:top w:w="0" w:type="dxa"/>
-              <w:bottom w:w="0" w:type="dxa"/>
-              <w:left w:w="0" w:type="dxa"/>
-              <w:right w:w="0" w:type="dxa"/>
-            </w:tcMar>
-            <w:vAlign w:val="center"/>
-          </w:tcPr>
-          <w:p>
-            <w:pPr>
-              <w:jc w:val="center"/>
-              <w:spacing w:after="40" w:before="40"/>
-              <w:ind w:firstLine="0" w:left="100" w:right="100"/>
-            </w:pPr>
-            <w:r xmlns:w="http://schemas.openxmlformats.org/wordprocessingml/2006/main" xmlns:wp="http://schemas.openxmlformats.org/drawingml/2006/wordprocessingDrawing" xmlns:r="http://schemas.openxmlformats.org/officeDocument/2006/relationships" xmlns:w14="http://schemas.microsoft.com/office/word/2010/wordml">
-              <w:rPr>
-                <w:rFonts w:ascii="Calibri" w:hAnsi="Calibri" w:eastAsia="Calibri" w:cs="Calibri"/>
-                <w:sz w:val="22"/>
-                <w:szCs w:val="22"/>
-                <w:color w:val="111111"/>
-              </w:rPr>
-              <w:t xml:space="preserve">81.6</w:t>
+              <w:t xml:space="preserve">(59.6, 64.5)</w:t>
+            </w:r>
+          </w:p>
+        </w:tc>
+        <w:tc>
+          <w:tcPr>
+            <w:tcBorders>
+              <w:bottom w:val="single" w:sz="8" w:space="0" w:color="666666"/>
+              <w:top w:val="single" w:sz="8" w:space="0" w:color="666666"/>
+              <w:left w:val="single" w:sz="8" w:space="0" w:color="666666"/>
+              <w:right w:val="single" w:sz="8" w:space="0" w:color="666666"/>
+            </w:tcBorders>
+            <w:shd w:val="clear" w:color="auto" w:fill="FFFFFF"/>
+            <w:tcMar>
+              <w:top w:w="0" w:type="dxa"/>
+              <w:bottom w:w="0" w:type="dxa"/>
+              <w:left w:w="0" w:type="dxa"/>
+              <w:right w:w="0" w:type="dxa"/>
+            </w:tcMar>
+            <w:vAlign w:val="center"/>
+          </w:tcPr>
+          <w:p>
+            <w:pPr>
+              <w:jc w:val="center"/>
+              <w:spacing w:after="40" w:before="40"/>
+              <w:ind w:firstLine="0" w:left="100" w:right="100"/>
+            </w:pPr>
+            <w:r xmlns:w="http://schemas.openxmlformats.org/wordprocessingml/2006/main" xmlns:wp="http://schemas.openxmlformats.org/drawingml/2006/wordprocessingDrawing" xmlns:r="http://schemas.openxmlformats.org/officeDocument/2006/relationships" xmlns:w14="http://schemas.microsoft.com/office/word/2010/wordml">
+              <w:rPr>
+                <w:rFonts w:ascii="Calibri" w:hAnsi="Calibri" w:eastAsia="Calibri" w:cs="Calibri"/>
+                <w:sz w:val="22"/>
+                <w:szCs w:val="22"/>
+                <w:color w:val="111111"/>
+              </w:rPr>
+              <w:t xml:space="preserve">81.7</w:t>
               <w:br/>
-              <w:t xml:space="preserve">(78.0, 85.2)</w:t>
-            </w:r>
-          </w:p>
-        </w:tc>
-        <w:tc>
-          <w:tcPr>
-            <w:tcBorders>
-              <w:bottom w:val="single" w:sz="8" w:space="0" w:color="666666"/>
-              <w:top w:val="single" w:sz="8" w:space="0" w:color="666666"/>
-              <w:left w:val="single" w:sz="8" w:space="0" w:color="666666"/>
-              <w:right w:val="single" w:sz="8" w:space="0" w:color="666666"/>
-            </w:tcBorders>
-            <w:shd w:val="clear" w:color="auto" w:fill="FFFFFF"/>
-            <w:tcMar>
-              <w:top w:w="0" w:type="dxa"/>
-              <w:bottom w:w="0" w:type="dxa"/>
-              <w:left w:w="0" w:type="dxa"/>
-              <w:right w:w="0" w:type="dxa"/>
-            </w:tcMar>
-            <w:vAlign w:val="center"/>
-          </w:tcPr>
-          <w:p>
-            <w:pPr>
-              <w:jc w:val="center"/>
-              <w:spacing w:after="40" w:before="40"/>
-              <w:ind w:firstLine="0" w:left="100" w:right="100"/>
-            </w:pPr>
-            <w:r xmlns:w="http://schemas.openxmlformats.org/wordprocessingml/2006/main" xmlns:wp="http://schemas.openxmlformats.org/drawingml/2006/wordprocessingDrawing" xmlns:r="http://schemas.openxmlformats.org/officeDocument/2006/relationships" xmlns:w14="http://schemas.microsoft.com/office/word/2010/wordml">
-              <w:rPr>
-                <w:rFonts w:ascii="Calibri" w:hAnsi="Calibri" w:eastAsia="Calibri" w:cs="Calibri"/>
-                <w:sz w:val="22"/>
-                <w:szCs w:val="22"/>
-                <w:color w:val="111111"/>
-              </w:rPr>
-              <w:t xml:space="preserve">79.9</w:t>
+              <w:t xml:space="preserve">(78.1, 85.3)</w:t>
+            </w:r>
+          </w:p>
+        </w:tc>
+        <w:tc>
+          <w:tcPr>
+            <w:tcBorders>
+              <w:bottom w:val="single" w:sz="8" w:space="0" w:color="666666"/>
+              <w:top w:val="single" w:sz="8" w:space="0" w:color="666666"/>
+              <w:left w:val="single" w:sz="8" w:space="0" w:color="666666"/>
+              <w:right w:val="single" w:sz="8" w:space="0" w:color="666666"/>
+            </w:tcBorders>
+            <w:shd w:val="clear" w:color="auto" w:fill="FFFFFF"/>
+            <w:tcMar>
+              <w:top w:w="0" w:type="dxa"/>
+              <w:bottom w:w="0" w:type="dxa"/>
+              <w:left w:w="0" w:type="dxa"/>
+              <w:right w:w="0" w:type="dxa"/>
+            </w:tcMar>
+            <w:vAlign w:val="center"/>
+          </w:tcPr>
+          <w:p>
+            <w:pPr>
+              <w:jc w:val="center"/>
+              <w:spacing w:after="40" w:before="40"/>
+              <w:ind w:firstLine="0" w:left="100" w:right="100"/>
+            </w:pPr>
+            <w:r xmlns:w="http://schemas.openxmlformats.org/wordprocessingml/2006/main" xmlns:wp="http://schemas.openxmlformats.org/drawingml/2006/wordprocessingDrawing" xmlns:r="http://schemas.openxmlformats.org/officeDocument/2006/relationships" xmlns:w14="http://schemas.microsoft.com/office/word/2010/wordml">
+              <w:rPr>
+                <w:rFonts w:ascii="Calibri" w:hAnsi="Calibri" w:eastAsia="Calibri" w:cs="Calibri"/>
+                <w:sz w:val="22"/>
+                <w:szCs w:val="22"/>
+                <w:color w:val="111111"/>
+              </w:rPr>
+              <w:t xml:space="preserve">79.0</w:t>
               <w:br/>
-              <w:t xml:space="preserve">(75.9, 84.0)</w:t>
+              <w:t xml:space="preserve">(75.5, 82.6)</w:t>
             </w:r>
           </w:p>
         </w:tc>
@@ -9538,9 +9646,9 @@
                 <w:szCs w:val="22"/>
                 <w:color w:val="111111"/>
               </w:rPr>
-              <w:t xml:space="preserve">81.8</w:t>
+              <w:t xml:space="preserve">80.5</w:t>
               <w:br/>
-              <w:t xml:space="preserve">(79.4, 84.2)</w:t>
+              <w:t xml:space="preserve">(78.0, 82.9)</w:t>
             </w:r>
           </w:p>
         </w:tc>
@@ -10364,7 +10472,7 @@
               </w:rPr>
               <w:t xml:space="preserve">CKD </w:t>
               <w:br/>
-              <w:t xml:space="preserve">N = 155</w:t>
+              <w:t xml:space="preserve">N = 181</w:t>
             </w:r>
             <w:r xmlns:w="http://schemas.openxmlformats.org/wordprocessingml/2006/main" xmlns:wp="http://schemas.openxmlformats.org/drawingml/2006/wordprocessingDrawing" xmlns:r="http://schemas.openxmlformats.org/officeDocument/2006/relationships" xmlns:w14="http://schemas.microsoft.com/office/word/2010/wordml">
               <w:rPr>
@@ -10449,7 +10557,7 @@
               </w:rPr>
               <w:t xml:space="preserve">Diabetes, CKD, or age 65+ years </w:t>
               <w:br/>
-              <w:t xml:space="preserve">N = 453</w:t>
+              <w:t xml:space="preserve">N = 465</w:t>
             </w:r>
           </w:p>
         </w:tc>
@@ -10601,7 +10709,7 @@
                 <w:szCs w:val="22"/>
                 <w:color w:val="111111"/>
               </w:rPr>
-              <w:t xml:space="preserve">57.0 (1.2)</w:t>
+              <w:t xml:space="preserve">57.7 (1.1)</w:t>
             </w:r>
           </w:p>
         </w:tc>
@@ -10669,7 +10777,7 @@
                 <w:szCs w:val="22"/>
                 <w:color w:val="111111"/>
               </w:rPr>
-              <w:t xml:space="preserve">61.5 (0.8)</w:t>
+              <w:t xml:space="preserve">61.4 (0.8)</w:t>
             </w:r>
           </w:p>
         </w:tc>
@@ -10811,7 +10919,7 @@
                 <w:szCs w:val="22"/>
                 <w:color w:val="111111"/>
               </w:rPr>
-              <w:t xml:space="preserve">48.8</w:t>
+              <w:t xml:space="preserve">49.4</w:t>
             </w:r>
           </w:p>
         </w:tc>
@@ -10879,7 +10987,7 @@
                 <w:szCs w:val="22"/>
                 <w:color w:val="111111"/>
               </w:rPr>
-              <w:t xml:space="preserve">51.9</w:t>
+              <w:t xml:space="preserve">52.0</w:t>
             </w:r>
           </w:p>
         </w:tc>
@@ -11062,7 +11170,7 @@
                 <w:szCs w:val="22"/>
                 <w:color w:val="111111"/>
               </w:rPr>
-              <w:t xml:space="preserve">59.1</w:t>
+              <w:t xml:space="preserve">60.2</w:t>
             </w:r>
           </w:p>
         </w:tc>
@@ -11130,7 +11238,7 @@
                 <w:szCs w:val="22"/>
                 <w:color w:val="111111"/>
               </w:rPr>
-              <w:t xml:space="preserve">65.5</w:t>
+              <w:t xml:space="preserve">64.9</w:t>
             </w:r>
           </w:p>
         </w:tc>
@@ -11272,7 +11380,7 @@
                 <w:szCs w:val="22"/>
                 <w:color w:val="111111"/>
               </w:rPr>
-              <w:t xml:space="preserve">12.7</w:t>
+              <w:t xml:space="preserve">13.1</w:t>
             </w:r>
           </w:p>
         </w:tc>
@@ -11340,7 +11448,7 @@
                 <w:szCs w:val="22"/>
                 <w:color w:val="111111"/>
               </w:rPr>
-              <w:t xml:space="preserve">10.3</w:t>
+              <w:t xml:space="preserve">10.7</w:t>
             </w:r>
           </w:p>
         </w:tc>
@@ -11482,7 +11590,7 @@
                 <w:szCs w:val="22"/>
                 <w:color w:val="111111"/>
               </w:rPr>
-              <w:t xml:space="preserve">19.2</w:t>
+              <w:t xml:space="preserve">17.7</w:t>
             </w:r>
           </w:p>
         </w:tc>
@@ -11692,7 +11800,7 @@
                 <w:szCs w:val="22"/>
                 <w:color w:val="111111"/>
               </w:rPr>
-              <w:t xml:space="preserve">7.0</w:t>
+              <w:t xml:space="preserve">6.1</w:t>
             </w:r>
           </w:p>
         </w:tc>
@@ -11760,7 +11868,7 @@
                 <w:szCs w:val="22"/>
                 <w:color w:val="111111"/>
               </w:rPr>
-              <w:t xml:space="preserve">6.0</w:t>
+              <w:t xml:space="preserve">5.9</w:t>
             </w:r>
           </w:p>
         </w:tc>
@@ -11902,7 +12010,7 @@
                 <w:szCs w:val="22"/>
                 <w:color w:val="111111"/>
               </w:rPr>
-              <w:t xml:space="preserve">1.9</w:t>
+              <w:t xml:space="preserve">2.9</w:t>
             </w:r>
           </w:p>
         </w:tc>
@@ -11970,7 +12078,7 @@
                 <w:szCs w:val="22"/>
                 <w:color w:val="111111"/>
               </w:rPr>
-              <w:t xml:space="preserve">3.1</w:t>
+              <w:t xml:space="preserve">3.4</w:t>
             </w:r>
           </w:p>
         </w:tc>
@@ -12112,7 +12220,7 @@
                 <w:szCs w:val="22"/>
                 <w:color w:val="111111"/>
               </w:rPr>
-              <w:t xml:space="preserve">198.4 (5.0)</w:t>
+              <w:t xml:space="preserve">196.4 (4.2)</w:t>
             </w:r>
           </w:p>
         </w:tc>
@@ -12180,7 +12288,7 @@
                 <w:szCs w:val="22"/>
                 <w:color w:val="111111"/>
               </w:rPr>
-              <w:t xml:space="preserve">195.8 (2.9)</w:t>
+              <w:t xml:space="preserve">195.7 (2.8)</w:t>
             </w:r>
           </w:p>
         </w:tc>
@@ -12322,7 +12430,7 @@
                 <w:szCs w:val="22"/>
                 <w:color w:val="111111"/>
               </w:rPr>
-              <w:t xml:space="preserve">53.2 (2.3)</w:t>
+              <w:t xml:space="preserve">53.4 (2.0)</w:t>
             </w:r>
           </w:p>
         </w:tc>
@@ -12390,7 +12498,7 @@
                 <w:szCs w:val="22"/>
                 <w:color w:val="111111"/>
               </w:rPr>
-              <w:t xml:space="preserve">53.8 (1.0)</w:t>
+              <w:t xml:space="preserve">53.7 (1.0)</w:t>
             </w:r>
           </w:p>
         </w:tc>
@@ -12532,7 +12640,7 @@
                 <w:szCs w:val="22"/>
                 <w:color w:val="111111"/>
               </w:rPr>
-              <w:t xml:space="preserve">131.2 (0.7)</w:t>
+              <w:t xml:space="preserve">131.5 (0.6)</w:t>
             </w:r>
           </w:p>
         </w:tc>
@@ -12600,7 +12708,7 @@
                 <w:szCs w:val="22"/>
                 <w:color w:val="111111"/>
               </w:rPr>
-              <w:t xml:space="preserve">131.3 (0.4)</w:t>
+              <w:t xml:space="preserve">131.4 (0.4)</w:t>
             </w:r>
           </w:p>
         </w:tc>
@@ -12742,7 +12850,7 @@
                 <w:szCs w:val="22"/>
                 <w:color w:val="111111"/>
               </w:rPr>
-              <w:t xml:space="preserve">76.5 (0.8)</w:t>
+              <w:t xml:space="preserve">75.8 (0.7)</w:t>
             </w:r>
           </w:p>
         </w:tc>
@@ -12810,7 +12918,7 @@
                 <w:szCs w:val="22"/>
                 <w:color w:val="111111"/>
               </w:rPr>
-              <w:t xml:space="preserve">75.3 (0.6)</w:t>
+              <w:t xml:space="preserve">75.2 (0.7)</w:t>
             </w:r>
           </w:p>
         </w:tc>
@@ -13162,7 +13270,7 @@
                 <w:szCs w:val="22"/>
                 <w:color w:val="111111"/>
               </w:rPr>
-              <w:t xml:space="preserve">30.7</w:t>
+              <w:t xml:space="preserve">29.5</w:t>
             </w:r>
           </w:p>
         </w:tc>
@@ -13230,7 +13338,7 @@
                 <w:szCs w:val="22"/>
                 <w:color w:val="111111"/>
               </w:rPr>
-              <w:t xml:space="preserve">42.4</w:t>
+              <w:t xml:space="preserve">41.5</w:t>
             </w:r>
           </w:p>
         </w:tc>
@@ -13304,41 +13412,41 @@
                 <w:szCs w:val="22"/>
                 <w:color w:val="111111"/>
               </w:rPr>
-              <w:t xml:space="preserve">9.1</w:t>
-            </w:r>
-          </w:p>
-        </w:tc>
-        <w:tc>
-          <w:tcPr>
-            <w:tcBorders>
-              <w:bottom w:val="single" w:sz="8" w:space="0" w:color="666666"/>
-              <w:top w:val="single" w:sz="8" w:space="0" w:color="666666"/>
-              <w:left w:val="single" w:sz="8" w:space="0" w:color="666666"/>
-              <w:right w:val="single" w:sz="8" w:space="0" w:color="666666"/>
-            </w:tcBorders>
-            <w:shd w:val="clear" w:color="auto" w:fill="FFFFFF"/>
-            <w:tcMar>
-              <w:top w:w="0" w:type="dxa"/>
-              <w:bottom w:w="0" w:type="dxa"/>
-              <w:left w:w="0" w:type="dxa"/>
-              <w:right w:w="0" w:type="dxa"/>
-            </w:tcMar>
-            <w:vAlign w:val="center"/>
-          </w:tcPr>
-          <w:p>
-            <w:pPr>
-              <w:jc w:val="center"/>
-              <w:spacing w:after="40" w:before="40"/>
-              <w:ind w:firstLine="0" w:left="100" w:right="100"/>
-            </w:pPr>
-            <w:r xmlns:w="http://schemas.openxmlformats.org/wordprocessingml/2006/main" xmlns:wp="http://schemas.openxmlformats.org/drawingml/2006/wordprocessingDrawing" xmlns:r="http://schemas.openxmlformats.org/officeDocument/2006/relationships" xmlns:w14="http://schemas.microsoft.com/office/word/2010/wordml">
-              <w:rPr>
-                <w:rFonts w:ascii="Calibri" w:hAnsi="Calibri" w:eastAsia="Calibri" w:cs="Calibri"/>
-                <w:sz w:val="22"/>
-                <w:szCs w:val="22"/>
-                <w:color w:val="111111"/>
-              </w:rPr>
-              <w:t xml:space="preserve">22.6</w:t>
+              <w:t xml:space="preserve">10.7</w:t>
+            </w:r>
+          </w:p>
+        </w:tc>
+        <w:tc>
+          <w:tcPr>
+            <w:tcBorders>
+              <w:bottom w:val="single" w:sz="8" w:space="0" w:color="666666"/>
+              <w:top w:val="single" w:sz="8" w:space="0" w:color="666666"/>
+              <w:left w:val="single" w:sz="8" w:space="0" w:color="666666"/>
+              <w:right w:val="single" w:sz="8" w:space="0" w:color="666666"/>
+            </w:tcBorders>
+            <w:shd w:val="clear" w:color="auto" w:fill="FFFFFF"/>
+            <w:tcMar>
+              <w:top w:w="0" w:type="dxa"/>
+              <w:bottom w:w="0" w:type="dxa"/>
+              <w:left w:w="0" w:type="dxa"/>
+              <w:right w:w="0" w:type="dxa"/>
+            </w:tcMar>
+            <w:vAlign w:val="center"/>
+          </w:tcPr>
+          <w:p>
+            <w:pPr>
+              <w:jc w:val="center"/>
+              <w:spacing w:after="40" w:before="40"/>
+              <w:ind w:firstLine="0" w:left="100" w:right="100"/>
+            </w:pPr>
+            <w:r xmlns:w="http://schemas.openxmlformats.org/wordprocessingml/2006/main" xmlns:wp="http://schemas.openxmlformats.org/drawingml/2006/wordprocessingDrawing" xmlns:r="http://schemas.openxmlformats.org/officeDocument/2006/relationships" xmlns:w14="http://schemas.microsoft.com/office/word/2010/wordml">
+              <w:rPr>
+                <w:rFonts w:ascii="Calibri" w:hAnsi="Calibri" w:eastAsia="Calibri" w:cs="Calibri"/>
+                <w:sz w:val="22"/>
+                <w:szCs w:val="22"/>
+                <w:color w:val="111111"/>
+              </w:rPr>
+              <w:t xml:space="preserve">25.6</w:t>
             </w:r>
           </w:p>
         </w:tc>
@@ -13406,41 +13514,41 @@
                 <w:szCs w:val="22"/>
                 <w:color w:val="111111"/>
               </w:rPr>
-              <w:t xml:space="preserve">16.1</w:t>
-            </w:r>
-          </w:p>
-        </w:tc>
-        <w:tc>
-          <w:tcPr>
-            <w:tcBorders>
-              <w:bottom w:val="single" w:sz="8" w:space="0" w:color="666666"/>
-              <w:top w:val="single" w:sz="8" w:space="0" w:color="666666"/>
-              <w:left w:val="single" w:sz="8" w:space="0" w:color="666666"/>
-              <w:right w:val="single" w:sz="8" w:space="0" w:color="666666"/>
-            </w:tcBorders>
-            <w:shd w:val="clear" w:color="auto" w:fill="FFFFFF"/>
-            <w:tcMar>
-              <w:top w:w="0" w:type="dxa"/>
-              <w:bottom w:w="0" w:type="dxa"/>
-              <w:left w:w="0" w:type="dxa"/>
-              <w:right w:w="0" w:type="dxa"/>
-            </w:tcMar>
-            <w:vAlign w:val="center"/>
-          </w:tcPr>
-          <w:p>
-            <w:pPr>
-              <w:jc w:val="center"/>
-              <w:spacing w:after="40" w:before="40"/>
-              <w:ind w:firstLine="0" w:left="100" w:right="100"/>
-            </w:pPr>
-            <w:r xmlns:w="http://schemas.openxmlformats.org/wordprocessingml/2006/main" xmlns:wp="http://schemas.openxmlformats.org/drawingml/2006/wordprocessingDrawing" xmlns:r="http://schemas.openxmlformats.org/officeDocument/2006/relationships" xmlns:w14="http://schemas.microsoft.com/office/word/2010/wordml">
-              <w:rPr>
-                <w:rFonts w:ascii="Calibri" w:hAnsi="Calibri" w:eastAsia="Calibri" w:cs="Calibri"/>
-                <w:sz w:val="22"/>
-                <w:szCs w:val="22"/>
-                <w:color w:val="111111"/>
-              </w:rPr>
-              <w:t xml:space="preserve">31.3</w:t>
+              <w:t xml:space="preserve">20.3</w:t>
+            </w:r>
+          </w:p>
+        </w:tc>
+        <w:tc>
+          <w:tcPr>
+            <w:tcBorders>
+              <w:bottom w:val="single" w:sz="8" w:space="0" w:color="666666"/>
+              <w:top w:val="single" w:sz="8" w:space="0" w:color="666666"/>
+              <w:left w:val="single" w:sz="8" w:space="0" w:color="666666"/>
+              <w:right w:val="single" w:sz="8" w:space="0" w:color="666666"/>
+            </w:tcBorders>
+            <w:shd w:val="clear" w:color="auto" w:fill="FFFFFF"/>
+            <w:tcMar>
+              <w:top w:w="0" w:type="dxa"/>
+              <w:bottom w:w="0" w:type="dxa"/>
+              <w:left w:w="0" w:type="dxa"/>
+              <w:right w:w="0" w:type="dxa"/>
+            </w:tcMar>
+            <w:vAlign w:val="center"/>
+          </w:tcPr>
+          <w:p>
+            <w:pPr>
+              <w:jc w:val="center"/>
+              <w:spacing w:after="40" w:before="40"/>
+              <w:ind w:firstLine="0" w:left="100" w:right="100"/>
+            </w:pPr>
+            <w:r xmlns:w="http://schemas.openxmlformats.org/wordprocessingml/2006/main" xmlns:wp="http://schemas.openxmlformats.org/drawingml/2006/wordprocessingDrawing" xmlns:r="http://schemas.openxmlformats.org/officeDocument/2006/relationships" xmlns:w14="http://schemas.microsoft.com/office/word/2010/wordml">
+              <w:rPr>
+                <w:rFonts w:ascii="Calibri" w:hAnsi="Calibri" w:eastAsia="Calibri" w:cs="Calibri"/>
+                <w:sz w:val="22"/>
+                <w:szCs w:val="22"/>
+                <w:color w:val="111111"/>
+              </w:rPr>
+              <w:t xml:space="preserve">36.1</w:t>
             </w:r>
           </w:p>
         </w:tc>
@@ -13582,7 +13690,7 @@
                 <w:szCs w:val="22"/>
                 <w:color w:val="111111"/>
               </w:rPr>
-              <w:t xml:space="preserve">27.8</w:t>
+              <w:t xml:space="preserve">29.8</w:t>
             </w:r>
           </w:p>
         </w:tc>
@@ -13650,7 +13758,7 @@
                 <w:szCs w:val="22"/>
                 <w:color w:val="111111"/>
               </w:rPr>
-              <w:t xml:space="preserve">54.2</w:t>
+              <w:t xml:space="preserve">53.1</w:t>
             </w:r>
           </w:p>
         </w:tc>
@@ -13792,7 +13900,7 @@
                 <w:szCs w:val="22"/>
                 <w:color w:val="111111"/>
               </w:rPr>
-              <w:t xml:space="preserve">23.3</w:t>
+              <w:t xml:space="preserve">21.0</w:t>
             </w:r>
           </w:p>
         </w:tc>
@@ -14012,7 +14120,7 @@
                 <w:szCs w:val="22"/>
                 <w:color w:val="111111"/>
               </w:rPr>
-              <w:t xml:space="preserve">12.8</w:t>
+              <w:t xml:space="preserve">10.8</w:t>
             </w:r>
           </w:p>
         </w:tc>
@@ -14080,7 +14188,7 @@
                 <w:szCs w:val="22"/>
                 <w:color w:val="111111"/>
               </w:rPr>
-              <w:t xml:space="preserve">11.4</w:t>
+              <w:t xml:space="preserve">11.2</w:t>
             </w:r>
           </w:p>
         </w:tc>
@@ -14607,7 +14715,7 @@
       </w:r>
       <w:bookmarkEnd w:id="31"/>
     </w:p>
-    <w:bookmarkStart w:id="38" w:name="refs"/>
+    <w:bookmarkStart w:id="47" w:name="refs"/>
     <w:bookmarkStart w:id="33" w:name="ref-nhanes_home"/>
     <w:p>
       <w:pPr>
@@ -14656,27 +14764,117 @@
       </w:r>
     </w:p>
     <w:bookmarkEnd w:id="35"/>
-    <w:bookmarkStart w:id="36" w:name="ref-levey2009new"/>
+    <w:bookmarkStart w:id="36" w:name="ref-goff20142013"/>
     <w:p>
       <w:pPr>
         <w:pStyle w:val="Bibliography"/>
       </w:pPr>
       <w:r>
-        <w:t xml:space="preserve">3. Levey AS, Stevens LA, Schmid CH, et al. A new equation to estimate glomerular filtration rate. Annals of internal medicine 2009;150:604–612.</w:t>
+        <w:t xml:space="preserve">3. Goff DC, Lloyd-Jones DM, Bennett G, et al. 2013 acc/aha guideline on the assessment of cardiovascular risk: A report of the american college of cardiology/american heart association task force on practice guidelines. Journal of the American College of Cardiology 2014;63:2935–2959.</w:t>
       </w:r>
     </w:p>
     <w:bookmarkEnd w:id="36"/>
-    <w:bookmarkStart w:id="37" w:name="ref-goff20142013"/>
+    <w:bookmarkStart w:id="37" w:name="ref-levey2009new"/>
     <w:p>
       <w:pPr>
         <w:pStyle w:val="Bibliography"/>
       </w:pPr>
       <w:r>
-        <w:t xml:space="preserve">4. Goff DC, Lloyd-Jones DM, Bennett G, et al. 2013 acc/aha guideline on the assessment of cardiovascular risk: A report of the american college of cardiology/american heart association task force on practice guidelines. Journal of the American College of Cardiology 2014;63:2935–2959.</w:t>
+        <w:t xml:space="preserve">4. Levey AS, Stevens LA, Schmid CH, et al. A new equation to estimate glomerular filtration rate. Annals of internal medicine 2009;150:604–612.</w:t>
       </w:r>
     </w:p>
     <w:bookmarkEnd w:id="37"/>
+    <w:bookmarkStart w:id="38" w:name="ref-coresh2004evidence"/>
+    <w:p>
+      <w:pPr>
+        <w:pStyle w:val="Bibliography"/>
+      </w:pPr>
+      <w:r>
+        <w:t xml:space="preserve">5. Coresh J, Astor B, Sarnak MJ. Evidence for increased cardiovascular disease risk in patients with chronic kidney disease. Current opinion in nephrology and hypertension 2004;13:73–81.</w:t>
+      </w:r>
+    </w:p>
     <w:bookmarkEnd w:id="38"/>
+    <w:bookmarkStart w:id="39" w:name="ref-chronic2010association"/>
+    <w:p>
+      <w:pPr>
+        <w:pStyle w:val="Bibliography"/>
+      </w:pPr>
+      <w:r>
+        <w:t xml:space="preserve">6. Consortium CKDP, others. Association of estimated glomerular filtration rate and albuminuria with all-cause and cardiovascular mortality in general population cohorts: A collaborative meta-analysis. The Lancet 2010;375:2073–2081.</w:t>
+      </w:r>
+    </w:p>
+    <w:bookmarkEnd w:id="39"/>
+    <w:bookmarkStart w:id="40" w:name="ref-grundy1999diabetes"/>
+    <w:p>
+      <w:pPr>
+        <w:pStyle w:val="Bibliography"/>
+      </w:pPr>
+      <w:r>
+        <w:t xml:space="preserve">7. Grundy SM, Benjamin IJ, Burke GL, et al. Diabetes and cardiovascular disease: A statement for healthcare professionals from the american heart association. Circulation 1999;100:1134–1146.</w:t>
+      </w:r>
+    </w:p>
+    <w:bookmarkEnd w:id="40"/>
+    <w:bookmarkStart w:id="41" w:name="ref-lakatta2002age"/>
+    <w:p>
+      <w:pPr>
+        <w:pStyle w:val="Bibliography"/>
+      </w:pPr>
+      <w:r>
+        <w:t xml:space="preserve">8. Lakatta EG. Age-associated cardiovascular changes in health: Impact on cardiovascular disease in older persons. Heart failure reviews 2002;7:29–49.</w:t>
+      </w:r>
+    </w:p>
+    <w:bookmarkEnd w:id="41"/>
+    <w:bookmarkStart w:id="42" w:name="ref-pencina2019quantifying"/>
+    <w:p>
+      <w:pPr>
+        <w:pStyle w:val="Bibliography"/>
+      </w:pPr>
+      <w:r>
+        <w:t xml:space="preserve">9. Pencina MJ, Navar AM, Wojdyla D, et al. Quantifying importance of major risk factors for coronary heart disease. Circulation 2019;139:1603–1611.</w:t>
+      </w:r>
+    </w:p>
+    <w:bookmarkEnd w:id="42"/>
+    <w:bookmarkStart w:id="43" w:name="ref-colantonio20182017"/>
+    <w:p>
+      <w:pPr>
+        <w:pStyle w:val="Bibliography"/>
+      </w:pPr>
+      <w:r>
+        <w:t xml:space="preserve">10. Colantonio LD, Booth JN, Bress AP, et al. 2017 acc/aha blood pressure treatment guideline recommendations and cardiovascular risk. Journal of the American College of Cardiology 2018;72:1187–1197.</w:t>
+      </w:r>
+    </w:p>
+    <w:bookmarkEnd w:id="43"/>
+    <w:bookmarkStart w:id="44" w:name="ref-jaeger2019cardiovascular"/>
+    <w:p>
+      <w:pPr>
+        <w:pStyle w:val="Bibliography"/>
+      </w:pPr>
+      <w:r>
+        <w:t xml:space="preserve">11. Jaeger BC, Anstey DE, Bress AP, et al. Cardiovascular disease and mortality in adults aged ≥60 years according to recommendations by the american college of cardiology/american heart association and american college of physicians/american academy of family physicians. Hypertension 2019;73:327–334.</w:t>
+      </w:r>
+    </w:p>
+    <w:bookmarkEnd w:id="44"/>
+    <w:bookmarkStart w:id="45" w:name="ref-lloyd2006prediction"/>
+    <w:p>
+      <w:pPr>
+        <w:pStyle w:val="Bibliography"/>
+      </w:pPr>
+      <w:r>
+        <w:t xml:space="preserve">12. Lloyd-Jones DM, Leip EP, Larson MG, et al. Prediction of lifetime risk for cardiovascular disease by risk factor burden at 50 years of age. Circulation 2006;113:791–798.</w:t>
+      </w:r>
+    </w:p>
+    <w:bookmarkEnd w:id="45"/>
+    <w:bookmarkStart w:id="46" w:name="ref-hippisley2010derivation"/>
+    <w:p>
+      <w:pPr>
+        <w:pStyle w:val="Bibliography"/>
+      </w:pPr>
+      <w:r>
+        <w:t xml:space="preserve">13. Hippisley-Cox J, Coupland C, Robson J, Brindle P. Derivation, validation, and evaluation of a new qrisk model to estimate lifetime risk of cardiovascular disease: Cohort study using qresearch database. Bmj 2010;341.</w:t>
+      </w:r>
+    </w:p>
+    <w:bookmarkEnd w:id="46"/>
+    <w:bookmarkEnd w:id="47"/>
     <w:sectPr>
       <w:headerReference w:type="even" r:id="rId10"/>
       <w:headerReference w:type="default" r:id="rId9"/>

</xml_diff>

<commit_message>
PM comments and gfr fix
</commit_message>
<xml_diff>
--- a/doc/ACCAHA_BP_groups.docx
+++ b/doc/ACCAHA_BP_groups.docx
@@ -126,7 +126,7 @@
         <w:t xml:space="preserve">1</w:t>
       </w:r>
       <w:r>
-        <w:t xml:space="preserve">, Shakia T. Hardy</w:t>
+        <w:t xml:space="preserve">, Swati Sakhuja</w:t>
       </w:r>
       <w:r>
         <w:rPr>
@@ -135,7 +135,7 @@
         <w:t xml:space="preserve">2</w:t>
       </w:r>
       <w:r>
-        <w:t xml:space="preserve">, Paul Muntner</w:t>
+        <w:t xml:space="preserve">, Shakia T. Hardy</w:t>
       </w:r>
       <w:r>
         <w:rPr>
@@ -144,7 +144,16 @@
         <w:t xml:space="preserve">2</w:t>
       </w:r>
       <w:r>
-        <w:t xml:space="preserve">, and Paul Whelton</w:t>
+        <w:t xml:space="preserve">, Paul Muntner</w:t>
+      </w:r>
+      <w:r>
+        <w:rPr>
+          <w:vertAlign w:val="superscript"/>
+        </w:rPr>
+        <w:t xml:space="preserve">2</w:t>
+      </w:r>
+      <w:r>
+        <w:t xml:space="preserve">, and Paul K. Whelton</w:t>
       </w:r>
       <w:r>
         <w:rPr>
@@ -196,41 +205,10 @@
     </w:p>
     <w:p>
       <w:pPr>
-        <w:pStyle w:val="Heading1"/>
-      </w:pPr>
-      <w:bookmarkStart w:id="20" w:name="introduction"/>
-      <w:r>
-        <w:t xml:space="preserve">INTRODUCTION</w:t>
-      </w:r>
-      <w:bookmarkEnd w:id="20"/>
-    </w:p>
-    <w:p>
-      <w:pPr>
         <w:pStyle w:val="FirstParagraph"/>
       </w:pPr>
       <w:r>
-        <w:rPr>
-          <w:i/>
-        </w:rPr>
-        <w:t xml:space="preserve">To be written in next draft</w:t>
-      </w:r>
-    </w:p>
-    <w:p>
-      <w:pPr>
-        <w:pStyle w:val="Heading1"/>
-      </w:pPr>
-      <w:bookmarkStart w:id="21" w:name="methods"/>
-      <w:r>
-        <w:t xml:space="preserve">METHODS</w:t>
-      </w:r>
-      <w:bookmarkEnd w:id="21"/>
-    </w:p>
-    <w:p>
-      <w:pPr>
-        <w:pStyle w:val="FirstParagraph"/>
-      </w:pPr>
-      <w:r>
-        <w:t xml:space="preserve">NHANES was designed to assess the health and nutritional status of the non-institutionalized US population and is conducted by the National Center for Health Statistics of the Centers for Disease Control and Prevention.</w:t>
+        <w:t xml:space="preserve">In November 2017, the American College of Cardiology and the American Heart Association (ACC/AHA) published a guideline for the prevention, detection, evaluation, and management of high blood pressure (BP) in adults.</w:t>
       </w:r>
       <w:r>
         <w:t xml:space="preserve">(1)</w:t>
@@ -239,16 +217,7 @@
         <w:t xml:space="preserve"> </w:t>
       </w:r>
       <w:r>
-        <w:t xml:space="preserve">Since 1999-2000, NHANES has been conducted in two-year cycles using a multistage probability sampling design to select participants. Each cycle is independent with different participants recruited. For the current analysis, the 3 cycles conducted in 2013-2014, 2015-2016, and 2017-2018 were pooled for analysis.</w:t>
-      </w:r>
-      <w:r>
-        <w:t xml:space="preserve">(2)</w:t>
-      </w:r>
-      <w:r>
-        <w:t xml:space="preserve"> </w:t>
-      </w:r>
-      <w:r>
-        <w:t xml:space="preserve">The protocols for each NHANES cycle were approved by the National Center for Health Statistics of the Centers for Disease Control and Prevention Institutional Review Board. Written informed consent was obtained from each participant. The University of Alabama at Birmingham Institutional Review Board considered the analysis of NHANES data to be exempt research.</w:t>
+        <w:t xml:space="preserve">This guideline recommends using both predicted cardiovascular disease (CVD) risk and BP levels to guide the initiation of antihypertensive medication. All adults with systolic BP (SBP) ≥140 mm Hg or diastolic BP (DBP) ≥90 mm Hg, stage 2 hypertension in the guideline, are recommended to initiate antihypertensive medication. Additionally, adults with SBP between 130 and 139 mm Hg and/or DBP between 80 and 89 mm Hg, stage 1 hypertension in the guideline, who have high CVD risk are recommended to initiate antihypertensive medication. In the guideline, high CVD risk is defined by a history of CVD, a 10-year predicted risk for atherosclerotic CVD (ASCVD) ≥10%, the presence of diabetes mellitus or chronic kidney disease (CKD), and age ≥65 years.</w:t>
       </w:r>
     </w:p>
     <w:p>
@@ -261,7 +230,34 @@
         <w:pStyle w:val="BodyText"/>
       </w:pPr>
       <w:r>
-        <w:t xml:space="preserve">The current analysis was restricted to adults aged 40 to 79 years of age who complete the NHANES interview and examination (n = 9,937). Participants with age &lt;40 or &gt;79 years of age were not included because the Pooled Cohort risk equations are not recommended in these age ranges.</w:t>
+        <w:t xml:space="preserve">The 2017 ACC/AHA guideline recommends estimating 10-year risk for ASCVD in all adults with hypertension, including those with diabetes, CKD or ≥65 years of age. However, the guideline states that the vast majority of adults with diabetes, CKD, or ≥65 years of age can be assumed to have a 10-year ASCVD risk ≥10%. The purpose of the current analysis was to estimate the proportion of US adults with diabetes, CKD, or ≥65 years of age, that have high ASCVD risk defined by a 10-year predicted ASCVD risk ≥10% or a history of CVD. A secondary objective was to estimate the proportion with high ASCVD risk among adults with diabetes, CKD or ≥65 years of age among those and stage 1 hypertension as the 2017 ACC/AHA BP guideline recommends initiation of antihypertensive medication for all of these adults. To accomplish these goals, we analyzed data from 3 cycles of the US National Health and Nutrition Examination Survey (NHANES).</w:t>
+      </w:r>
+    </w:p>
+    <w:p>
+      <w:pPr>
+        <w:pStyle w:val="Heading1"/>
+      </w:pPr>
+      <w:bookmarkStart w:id="20" w:name="methods"/>
+      <w:r>
+        <w:t xml:space="preserve">METHODS</w:t>
+      </w:r>
+      <w:bookmarkEnd w:id="20"/>
+    </w:p>
+    <w:p>
+      <w:pPr>
+        <w:pStyle w:val="FirstParagraph"/>
+      </w:pPr>
+      <w:r>
+        <w:t xml:space="preserve">NHANES was designed to assess the health and nutritional status of the non-institutionalized US population and is conducted by the National Center for Health Statistics of the Centers for Disease Control and Prevention.</w:t>
+      </w:r>
+      <w:r>
+        <w:t xml:space="preserve">(2)</w:t>
+      </w:r>
+      <w:r>
+        <w:t xml:space="preserve"> </w:t>
+      </w:r>
+      <w:r>
+        <w:t xml:space="preserve">Since 1999-2000, NHANES has been conducted in two-year cycles using a multistage probability sampling design to select participants. Each cycle is independent with different participants recruited. For the current analysis, the 3 cycles conducted in 2013-2014, 2015-2016, and 2017-2018 were pooled for analysis.</w:t>
       </w:r>
       <w:r>
         <w:t xml:space="preserve">(3)</w:t>
@@ -270,7 +266,29 @@
         <w:t xml:space="preserve"> </w:t>
       </w:r>
       <w:r>
-        <w:t xml:space="preserve">Participants who did not have three SBP and DBP measurements (n = 565) and those who were missing information on age, race, sex, total and high-density lipoprotein cholesterol, smoking status, diabetes, or CKD status (n = 564) were excluded. After these exclusions, over the 3 NHANES cycles, a total of 8,808 survey participants were included in the analysis (Figure S1).</w:t>
+        <w:t xml:space="preserve">The protocols for each NHANES cycle were approved by the National Center for Health Statistics of the Centers for Disease Control and Prevention Institutional Review Board. Written informed consent was obtained from each participant. The University of Alabama at Birmingham Institutional Review Board considered the analysis of NHANES data to be exempt research.</w:t>
+      </w:r>
+    </w:p>
+    <w:p>
+      <w:pPr>
+        <w:pStyle w:val="BodyText"/>
+      </w:pPr>
+    </w:p>
+    <w:p>
+      <w:pPr>
+        <w:pStyle w:val="BodyText"/>
+      </w:pPr>
+      <w:r>
+        <w:t xml:space="preserve">The current analysis was restricted to adults aged 40 to 79 years of age who complete the NHANES interview and examination (n = 9,937). Participants &lt;40 or &gt;79 years of age were not included because the Pooled Cohort risk equations are not recommended to be used in these age ranges.</w:t>
+      </w:r>
+      <w:r>
+        <w:t xml:space="preserve">(4)</w:t>
+      </w:r>
+      <w:r>
+        <w:t xml:space="preserve"> </w:t>
+      </w:r>
+      <w:r>
+        <w:t xml:space="preserve">Participants who did not have three SBP and DBP measurements (n = 565) and those who were missing information on age, race, sex, total and high-density lipoprotein cholesterol, smoking status, diabetes, or CKD status (n = 569) were excluded. After these exclusions, over the 3 NHANES cycles, a total of 8,803 survey participants were included in the analysis (Figure S1).</w:t>
       </w:r>
     </w:p>
     <w:p>
@@ -282,11 +300,11 @@
       <w:pPr>
         <w:pStyle w:val="Heading2"/>
       </w:pPr>
-      <w:bookmarkStart w:id="22" w:name="data-collection"/>
+      <w:bookmarkStart w:id="21" w:name="data-collection"/>
       <w:r>
         <w:t xml:space="preserve">Data collection</w:t>
       </w:r>
-      <w:bookmarkEnd w:id="22"/>
+      <w:bookmarkEnd w:id="21"/>
     </w:p>
     <w:p>
       <w:pPr>
@@ -296,7 +314,7 @@
         <w:t xml:space="preserve">Data were collected during an in-home interview and a study visit completed at a mobile examination center. Standardized questionnaires were used to assess participants’ age, sex, race/ethnicity, smoking habits, medical history and use of antihypertensive medication, oral glucose lowering medication and insulin. Medical history included questions about whether the participant had been told by a doctor or other health professional that they have had a heart attack, coronary heart disease stroke, or heart failure. Blood and urine samples were collected during the medical examination. Of relevance to the current analysis, serum creatinine, serum glucose and glycated hemoglobin (HbA1c) were measured. Diabetes was defined by fasting serum glucose ≥126 mg/dL, non-fasting glucose ≥200 mg/dL, HbA1c ≥6.5%, or self-reported use of insulin or oral glucose lowering medication. Estimated glomerular filtration rate was calculated using the Chronic Kidney Disease Epidemiology Collaboration equation.</w:t>
       </w:r>
       <w:r>
-        <w:t xml:space="preserve">(4)</w:t>
+        <w:t xml:space="preserve">(5)</w:t>
       </w:r>
       <w:r>
         <w:t xml:space="preserve"> </w:t>
@@ -314,16 +332,16 @@
         <w:t xml:space="preserve"> </w:t>
       </w:r>
       <w:r>
-        <w:t xml:space="preserve">or an ACR ≥30 mg/dL. Ten-year predicted risk for ASCVD was calculated using the pooled cohort risk equations for participants without a history of CVD.</w:t>
-      </w:r>
-      <w:r>
-        <w:t xml:space="preserve">(3)</w:t>
+        <w:t xml:space="preserve">or an ACR ≥30 mg/dL. Ten-year predicted risk for ASCVD was calculated using the Pooled Cohort risk equations for participants without a history of CVD.</w:t>
+      </w:r>
+      <w:r>
+        <w:t xml:space="preserve">(4)</w:t>
       </w:r>
       <w:r>
         <w:t xml:space="preserve"> </w:t>
       </w:r>
       <w:r>
-        <w:t xml:space="preserve">Participants with a history of CVD were presumed to have 10-year risk for ASCVD ≥10%.</w:t>
+        <w:t xml:space="preserve">High ASCVD risk was defined as a history of CVD or a 10-year predicted ASCVD risk ≥10%.</w:t>
       </w:r>
     </w:p>
     <w:p>
@@ -335,11 +353,11 @@
       <w:pPr>
         <w:pStyle w:val="Heading2"/>
       </w:pPr>
-      <w:bookmarkStart w:id="23" w:name="blood-pressure-measurements"/>
+      <w:bookmarkStart w:id="22" w:name="blood-pressure-measurements"/>
       <w:r>
         <w:t xml:space="preserve">Blood pressure measurements</w:t>
       </w:r>
-      <w:bookmarkEnd w:id="23"/>
+      <w:bookmarkEnd w:id="22"/>
     </w:p>
     <w:p>
       <w:pPr>
@@ -358,18 +376,18 @@
       <w:pPr>
         <w:pStyle w:val="Heading2"/>
       </w:pPr>
-      <w:bookmarkStart w:id="24" w:name="blood-pressure-categories"/>
+      <w:bookmarkStart w:id="23" w:name="blood-pressure-categories"/>
       <w:r>
         <w:t xml:space="preserve">Blood pressure categories</w:t>
       </w:r>
-      <w:bookmarkEnd w:id="24"/>
+      <w:bookmarkEnd w:id="23"/>
     </w:p>
     <w:p>
       <w:pPr>
         <w:pStyle w:val="FirstParagraph"/>
       </w:pPr>
       <w:r>
-        <w:t xml:space="preserve">Participants not taking antihypertensive medication were grouped into four non-overlapping categories based on the 2017 ACC/AHA BP guideline: Normal BP (SBP &lt;120 mm Hg and DBP &lt;80 mm Hg), elevated BP (SBP between 120 and 129 mm Hg and DBP &lt;80 mm Hg), stage 1 hypertension (SBP between 130 and 139 mm Hg and/or DBP between 80 and 89 mm Hg with SBP &lt;140 mm Hg and DBP &lt;90 mm Hg), stage 2 hypertension (SBP ≥140 mm Hg or DBP ≥90 mm Hg). Participants taking antihypertensive medication were placed in a fifth group.</w:t>
+        <w:t xml:space="preserve">Participants not taking antihypertensive medication were grouped into four non-overlapping categories based on the 2017 ACC/AHA BP guideline: Normal BP (SBP &lt;120 mm Hg and DBP &lt;80 mm Hg), elevated BP (SBP between 120 and 129 mm Hg and DBP &lt;80 mm Hg), stage 1 hypertension (SBP between 130 and 139 mm Hg and/or DBP between 80 and 89 mm Hg with SBP &lt;140 mm Hg and DBP &lt;90 mm Hg), stage 2 hypertension (SBP ≥140 mm Hg or DBP ≥90 mm Hg). Participants taking antihypertensive medication were placed in a fifth category.</w:t>
       </w:r>
     </w:p>
     <w:p>
@@ -381,18 +399,18 @@
       <w:pPr>
         <w:pStyle w:val="Heading2"/>
       </w:pPr>
-      <w:bookmarkStart w:id="25" w:name="statistical-analysis"/>
+      <w:bookmarkStart w:id="24" w:name="statistical-analysis"/>
       <w:r>
         <w:t xml:space="preserve">Statistical analysis</w:t>
       </w:r>
-      <w:bookmarkEnd w:id="25"/>
+      <w:bookmarkEnd w:id="24"/>
     </w:p>
     <w:p>
       <w:pPr>
         <w:pStyle w:val="FirstParagraph"/>
       </w:pPr>
       <w:r>
-        <w:t xml:space="preserve">Analyses were conducted for the overall population and among participants with diabetes, CKD, ≥65 years of age, and for those with any of these three conditions, separately. Participant characteristics were summarized as mean with their standard error and percentage for continuous and categorical variables, respectively. The percentage of US adults in each of the five BP categories was computed. The median 10-year predicted risk for ASCVD and the proportion with a predicted risk ≥10% was computed for participants in each of the BP categories. To assess the extent to which participants with a 10-year predicted ASCVD risk &lt;10% were close to the threshold, the proportion of participants in this subgroup with predicted risk of 0% to &lt;2.5%, 2.5% to &lt;5.0%, 5.0% to &lt;7.5%, and 7.5% to &lt;10% was estimated. The probability of having a 10-year predicted ASCVD risk ≥10% was estimated for each year of age from 40 to 79 years using logistic regression. The above analyses were repeated among participants with stage 1 hypertension.</w:t>
+        <w:t xml:space="preserve">Analyses were conducted for the overall population and among participants with diabetes, CKD, ≥65 years of age, and for those with any of these three conditions. Participant characteristics were summarized as mean with their standard error and percentage for continuous and categorical variables, respectively. The percentage of US adults in each of the five BP categories was computed. The median 10-year predicted risk among participants without a history of CVD was estimated overall and among BP categories in addition to the proportion of participants at high ASCVD risk. To assess the extent to which participants with a 10-year predicted ASCVD risk &lt;10% were close to the 10% threshold, the proportion of participants in this subgroup with predicted risk of 0% to &lt;2.5%, 2.5% to &lt;5.0%, 5.0% to &lt;7.5%, and 7.5% to &lt;10% was estimated. The probability of having high ASCVD risk was estimated for each year of age from 40 to 79 years using logistic regression. The above analyses were repeated among participants with stage 1 hypertension.</w:t>
       </w:r>
     </w:p>
     <w:p>
@@ -405,7 +423,31 @@
         <w:pStyle w:val="BodyText"/>
       </w:pPr>
       <w:r>
-        <w:t xml:space="preserve">NHANES sampling weights, which were calculated as the inverse probability of being selected for the survey, were used in all calculations to obtain US nationally representative estimates. The survey design of NHANES was also taken into account. Data analysis was conducted using R version 4.0.2 (2020-06-22). P-values were two-sided.</w:t>
+        <w:t xml:space="preserve">NHANES sampling weights, which were calculated as the inverse probability of being selected for the survey, were used in all calculations to obtain US nationally representative estimates. The survey design of NHANES was also taken into account. P-values were two-sided. Data analysis was conducted using R version 4.0.2 (released June 22, 2020) along with a collection of open-source software packages (e.g., drake, dflow, officedown, and others) geared to enhance the transparency and reproducibility of our findings.</w:t>
+      </w:r>
+      <w:r>
+        <w:t xml:space="preserve">(6–9)</w:t>
+      </w:r>
+      <w:r>
+        <w:t xml:space="preserve"> </w:t>
+      </w:r>
+      <w:r>
+        <w:t xml:space="preserve">The first author’s GitHub repository (&lt;</w:t>
+      </w:r>
+      <w:r>
+        <w:t xml:space="preserve"> </w:t>
+      </w:r>
+      <w:r>
+        <w:rPr>
+          <w:i/>
+        </w:rPr>
+        <w:t xml:space="preserve">Link not yet active so we won’t be scooped</w:t>
+      </w:r>
+      <w:r>
+        <w:t xml:space="preserve"> </w:t>
+      </w:r>
+      <w:r>
+        <w:t xml:space="preserve">&gt;) provides code to reproduce the current manuscript as-is or with different initial parameters including exclusion criteria, variable definitions, and number of NHANES exams to pool. A detailed set of instructions for engaging with the project is provided in the repository’s ReadMe file.</w:t>
       </w:r>
     </w:p>
     <w:p>
@@ -417,18 +459,18 @@
       <w:pPr>
         <w:pStyle w:val="Heading1"/>
       </w:pPr>
-      <w:bookmarkStart w:id="26" w:name="results"/>
+      <w:bookmarkStart w:id="25" w:name="results"/>
       <w:r>
         <w:t xml:space="preserve">RESULTS</w:t>
       </w:r>
-      <w:bookmarkEnd w:id="26"/>
+      <w:bookmarkEnd w:id="25"/>
     </w:p>
     <w:p>
       <w:pPr>
         <w:pStyle w:val="FirstParagraph"/>
       </w:pPr>
       <w:r>
-        <w:t xml:space="preserve">Among US adults who were 40 to 79 years of age in 2013-2018, the estimated prevalence (95% confidence interval [CI]) of diabetes and CKD was 17.2% (16.0, 18.5) and 17.8% (16.6, 19.1), respectively, and 25.4% (23.7, 27.2) were estimated to be ≥65 years of age (Table 1). Overall, an estimated 14.6% (95% CI: 13.3, 16.1) of US adults who were 40 to 79 years of age had stage 1 hypertension (Table 2). Among those with diabetes, CKD, and age ≥65 years, the estimated prevalence (95% CI) of stage 1 hypertension was 10.5% (8.5, 12.8), 8.8% (7.2, 10.6), and 9.1% (7.5, 10.9), respectively. Characteristics of US adults 40 to 79 years of age with stage 1 hypertension, overall, and with diabetes, CKD and age ≥65 years are presented in Table S1</w:t>
+        <w:t xml:space="preserve">Among US adults who were 40 to 79 years of age in 2013-2018, the estimated prevalence (95% confidence interval [CI]) of diabetes and CKD was 17.2% (16.0%, 18.5%) and 17.2% (15.9%, 18.5%), respectively, and 25.4% (23.7%, 27.2%) were estimated to be ≥65 years of age (Table 1). An estimated 14.6% (95% CI: 13.3%, 16.1%) of US adults who were 40 to 79 years of age had stage 1 hypertension (Table 2). Among those with diabetes, CKD, and age ≥65 years, the estimated prevalence (95% CI) of stage 1 hypertension was 10.5% (8.5%, 12.8%), 8.9% (7.3%, 10.8%), and 9.1% (7.5%, 10.9%), respectively. Characteristics of US adults 40 to 79 years of age with stage 1 hypertension, overall, and among those with diabetes, CKD and age ≥65 years are presented in Table S1</w:t>
       </w:r>
     </w:p>
     <w:p>
@@ -440,18 +482,18 @@
       <w:pPr>
         <w:pStyle w:val="Heading2"/>
       </w:pPr>
-      <w:bookmarkStart w:id="27" w:name="Xa090d714d1caf599210ee0f0743a4961163a618"/>
+      <w:bookmarkStart w:id="26" w:name="Xa090d714d1caf599210ee0f0743a4961163a618"/>
       <w:r>
         <w:t xml:space="preserve">Predicted 10-year risk for atherosclerotic cardiovascular disease</w:t>
       </w:r>
-      <w:bookmarkEnd w:id="27"/>
+      <w:bookmarkEnd w:id="26"/>
     </w:p>
     <w:p>
       <w:pPr>
         <w:pStyle w:val="FirstParagraph"/>
       </w:pPr>
       <w:r>
-        <w:t xml:space="preserve">Among US adults without a history of CVD, the estimated median (25th, 75th percentiles) 10-year predicted risk for ASCVD was 5.1% (1.9, 11.4) in the overall population and 14.4% (7.0, 27.4), 11.5% (5.0, 22.3), and 17.9% (11.2, 27.4) among those with diabetes, CKD, and age ≥65 years, respectively (Table 3; top panel). Among US adults with stage 1 hypertension and no history of CVD, the estimated median (25th, 75th percentiles) 10-year predicted risk for ASCVD was 4.2% (1.9, 8.5). Within this subgroup of adults with stage 1 hypertension, those with diabetes and CKD had median (25th, 75th percentiles) predicted risks of of 8.9% (4.5, 19.3) and 7.4% (2.9, 12.2), respectively, while adults aged ≥65 years had a median (25th, 75th percentiles) predicted risk of 13.8% (8.6, 22.3). Among all US adults with stage 1 hypertension, an estimated 55.0% (95% CI: 43.2, 66.3) of those with diabetes, 37.3% (95% CI: 27.4, 48.5) of those with CKD and 72.6% (95% CI: 62.0, 81.1) who were ≥65 years of age had a 10-year predicted risk for ASCVD ≥10% or a history of CVD (Table 3; bottom panel).</w:t>
+        <w:t xml:space="preserve">Among US adults without a history of CVD, the estimated median (25th, 75th percentiles) 10-year predicted risk for ASCVD was 5.1% (1.9%, 11.4%) in the overall population and 14.4% (7.0%, 27.4%), 11.4% (4.8%, 22.3%), and 17.9% (11.2%, 27.4%) among those with diabetes, CKD, and age ≥65 years, respectively (Table 3; top panel). Among US adults with stage 1 hypertension without a history of CVD, the estimated median (25th, 75th percentiles) 10-year predicted risk for ASCVD was 4.2% (1.9%, 8.5%). Within this subgroup of adults with stage 1 hypertension, those with diabetes, CKD, and age ≥65 years had median (25th, 75th percentiles) predicted risks of of 8.9% (4.5%, 19.3%), 7.4% (2.8%, 12.2%), and 13.8% (8.6%, 22.3%) respectively. Among all US adults with stage 1 hypertension, an estimated 55.0% (95% CI: 43.2%, 66.3%) of those with diabetes, 36.7% (95% CI: 26.7%, 48.1%) of those with CKD and 72.6% (95% CI: 62.0%, 81.1%) who were ≥65 years of age had high ASCVD risk defined by a 10-year predicted risk for ASCVD ≥10% or a history of CVD (Table 3; bottom panel).</w:t>
       </w:r>
     </w:p>
     <w:p>
@@ -463,18 +505,18 @@
       <w:pPr>
         <w:pStyle w:val="Heading2"/>
       </w:pPr>
-      <w:bookmarkStart w:id="28" w:name="X5f969db81d7f829493cda6366ea13ba7af068f1"/>
+      <w:bookmarkStart w:id="27" w:name="X5f969db81d7f829493cda6366ea13ba7af068f1"/>
       <w:r>
         <w:t xml:space="preserve">Distribution of predicted risk in low risk groups</w:t>
       </w:r>
-      <w:bookmarkEnd w:id="28"/>
+      <w:bookmarkEnd w:id="27"/>
     </w:p>
     <w:p>
       <w:pPr>
         <w:pStyle w:val="FirstParagraph"/>
       </w:pPr>
       <w:r>
-        <w:t xml:space="preserve">Among US adults with 10-year predicted risk for ASCVD &lt;10% and no history of CVD, an estimated 69.4% (95% CI: 67.5, 71.3) had a 10-year predicted ASCVD risk &lt;5% (Figure 1). Also, among those with 10-year predicted risk for ASCVD &lt;10% and no history of CVD, 47.7% (95% CI: 41.0, 54.5), 54.9% (95% CI: 49.2, 60.4), and 13.2% (95% CI: 8.4, 20.1) of those with diabetes, CKD and age ≥65 years had a 10-year predicted ASCVD risk &lt;5%. Among US adults with predicted risk &lt;10% and stage 1 hypertension, 53.6% (95% CI: 35.6, 70.6) of those with diabetes, 52.2% (95% CI: 35.9, 68.2) of those with CKD, and 7.4% (95% CI: 1.1, 35.8) of those with ≥65 years of age had a 10-year predicted ASCVD risk &lt;5% (Figure S2).</w:t>
+        <w:t xml:space="preserve">Among US adults who were not at high risk for ASCVD, an estimated 69.4% (95% CI: 67.5%, 71.3%) of US adults had 10-year predicted ASCVD risk &lt;5% (Figure 1). Among those with diabetes, CKD and age ≥65 years, an estimated 47.7% (95% CI: 41.0%, 54.5%), 55.9% (95% CI: 50.3%, 61.3%), and 13.2% (95% CI: 8.4%, 20.1%) had a 10-year predicted ASCVD risk &lt;5%, respectively. Among US adults with stage 1 hypertension who were not at high risk for ASCVD, an estimated 53.6% (95% CI: 35.6%, 70.6%), 52.2% (95% CI: 35.5%, 68.5%), and 7.4% (95% CI: 1.1%, 35.8%) of those with diabetes, CKD, and ≥65 years of age had a 10-year predicted ASCVD risk &lt;5%, respectively (Figure S2).</w:t>
       </w:r>
     </w:p>
     <w:p>
@@ -486,18 +528,18 @@
       <w:pPr>
         <w:pStyle w:val="Heading2"/>
       </w:pPr>
-      <w:bookmarkStart w:id="29" w:name="Xb3055b2e8547c2e651c1a7700e163a764210101"/>
+      <w:bookmarkStart w:id="28" w:name="Xb3055b2e8547c2e651c1a7700e163a764210101"/>
       <w:r>
         <w:t xml:space="preserve">Age-specific analysis of 10-year predicted ASCVD risk ≥10% or history of CVD</w:t>
       </w:r>
-      <w:bookmarkEnd w:id="29"/>
+      <w:bookmarkEnd w:id="28"/>
     </w:p>
     <w:p>
       <w:pPr>
         <w:pStyle w:val="FirstParagraph"/>
       </w:pPr>
       <w:r>
-        <w:t xml:space="preserve">The estimated probability of having a 10-year predicted ASCVD risk ≥10% or a history of CVD increased with older age and the minimum age where estimated probability was ≥50% was 64.9 years for US adults without diabetes or CKD (Figure 2). For US adults with diabetes and with CKD, the age when estimated probability was ≥50% for having a 10-year predicted ASCVD risk ≥10% or a history of CVD was 53.5 and 58.8 years, respectively. Among US adults with stage 1 hypertension, the minimum age where estimated probability of having a 10-year predicted ASCVD risk ≥10% or history of CVD exceeded 50% was 64.9, 54.9, and 64.8 years for US adults without diabetes or CKD, with diabetes, and with CKD, respectively (Figure S3). Since the median 10-year predicted risk for ASCVD was &gt;10% among adults ≥65 years, a minimal age was not determined for this group.</w:t>
+        <w:t xml:space="preserve">The estimated probability of having high ASCVD risk increased with older age and exceeded 50% at 65 years for US adults without diabetes or CKD compared with 54 and 59 years for US adults with diabetes and CKD, respectively (Figure 2). Among US adults with stage 1 hypertension, the age at which the estimated probability of having high ASCVD risk exceeded 50% was 65, 55, and 65 years for US adults without diabetes or CKD, with diabetes, and with CKD, respectively (Figure S3). The minimum age where the probability of high ASCVD risk exceeded 50% was not determined for adults ≥65 years of age as the probability exceeded 50% at all ages above 65 years.</w:t>
       </w:r>
     </w:p>
     <w:p>
@@ -509,18 +551,18 @@
       <w:pPr>
         <w:pStyle w:val="Heading1"/>
       </w:pPr>
-      <w:bookmarkStart w:id="30" w:name="discussion"/>
+      <w:bookmarkStart w:id="29" w:name="discussion"/>
       <w:r>
         <w:t xml:space="preserve">DISCUSSION</w:t>
       </w:r>
-      <w:bookmarkEnd w:id="30"/>
+      <w:bookmarkEnd w:id="29"/>
     </w:p>
     <w:p>
       <w:pPr>
         <w:pStyle w:val="FirstParagraph"/>
       </w:pPr>
       <w:r>
-        <w:t xml:space="preserve">In the current study, the distribution of 10-year predicted risk for ASCVD was investigated among US adults aged 40 to 79 years in 2013-2018. Among those with stage 1 hypertension, 55.0% (95% CI: 43.2, 66.3) of US adults with diabetes and 37.3% (95% CI: 27.4, 48.5) with CKD had 10-year predicted risk for ASCVD ≥10% or prevalent CVD. In contrast, a much larger proportion of US adults with ≥65 years and stage 1 hypertension had a 10-year predicted risk for ASCVD ≥10% or prevalent CVD: 72.6% (95% CI: 62.0, 81.1). Among adults whose 10-year predicted risk for ASCVD was &lt;10%, roughly half of those with diabetes or CKD were not close to the threshold of 10%, whereas over 90% of adults aged ≥65 years had 10-year predicted risk for ASCVD between 5% and 10%.</w:t>
+        <w:t xml:space="preserve">In the current study, a majority of US adults with diabetes, CKD or age ≥65 years had a high risk for ASCVD, defined by a 10-year predicted ASCVD risk ≥10% or history of CVD. However, a substantial proportion of US adults with stage 1 hypertension and diabetes, CKD, or age ≥65 years did not have high ASCVD risk. Among all US adults who were not at high risk for ASCVD, approximately half of those with diabetes or CKD had a 10-year predicted ASCVD risk &lt;5%. In contrast, over 80% of adults aged ≥65 years had 10-year predicted risk for ASCVD between 5% and 10%. The probability of having high risk was age-dependent with over 50% of those with diabetes who were 55 years of age and older and with CKD who were age 59 years of age and older having high ASCVD risk.</w:t>
       </w:r>
     </w:p>
     <w:p>
@@ -533,62 +575,16 @@
         <w:pStyle w:val="BodyText"/>
       </w:pPr>
       <w:r>
-        <w:t xml:space="preserve">The 2017 ACC/AHA BP guideline suggested that the vast majority of adults with diabetes, CKD, or ≥65 years of age have a 10-year predicted risk for ASCVD ≥10%. Prior studies suggest adults with diabetes or CKD have high risk for CVD.</w:t>
+        <w:t xml:space="preserve">Previous studies have shown that the use of predicted ASCVD risk in addition to BP can direct antihypertensive medication to adults likely to receive the largest risk reduction benefit with treatment.</w:t>
+      </w:r>
+      <w:r>
+        <w:t xml:space="preserve">(10, 11)</w:t>
       </w:r>
       <w:r>
         <w:t xml:space="preserve"> </w:t>
       </w:r>
       <w:r>
-        <w:t xml:space="preserve">(5–7)</w:t>
-      </w:r>
-      <w:r>
-        <w:t xml:space="preserve"> </w:t>
-      </w:r>
-      <w:r>
-        <w:t xml:space="preserve">Moreover, adults with diabetes or CKD tend to be older, age is both a strong risk factor for incident ASCVD and a highly influential predictor in the Pooled Cohort risk equations.</w:t>
-      </w:r>
-      <w:r>
-        <w:t xml:space="preserve">(8, 9)</w:t>
-      </w:r>
-      <w:r>
-        <w:t xml:space="preserve"> </w:t>
-      </w:r>
-      <w:r>
-        <w:t xml:space="preserve">However, the current study estimates suggest that a high proportion of US adults with diabetes or CKD do not have a high 10-year predicted risk for ASCVD, especially those with stage 1 hypertension.</w:t>
-      </w:r>
-    </w:p>
-    <w:p>
-      <w:pPr>
-        <w:pStyle w:val="BodyText"/>
-      </w:pPr>
-      <w:r>
-        <w:t xml:space="preserve">Previous studies have shown that the use of 10-year predicted risk to guide the decision to initiate antihypertensive medication is critical for US adults with stage 1 hypertension in the general population and for those aged ≥60 years.</w:t>
-      </w:r>
-      <w:r>
-        <w:t xml:space="preserve">(10, 11)</w:t>
-      </w:r>
-      <w:r>
-        <w:t xml:space="preserve"> </w:t>
-      </w:r>
-      <w:r>
-        <w:t xml:space="preserve">In an analysis of adults aged ≥60 years, those with stage 1 hypertension recommended versus not recommended to initiate antihypertensive medication by the 2017 ACC/AHA BP guideline were roughly 5 times more likely to experience stroke or coronary heart disease over 12.2 years of follow-up, and 87.7% of the adults with stage 1 hypertension recommended to initiate treatment by the 2017 ACC/AHA BP guideline had a 10-year predicted risk for ASCVD ≥10%. However, the mean age of adults in this group was 70.2 years, whereas the estimated mean (95% CI) age of US adults, 40 to 79 years of age, with stage 1 hypertension in the current analysis was 54.0 (53.2, 54.8) years. The younger age of adults in the US compared to adults in observational studies with stage 1 hypertension likely explains the difference in the distribution of 10-year predicted risk for ASCVD found in the current study versus previous studies.</w:t>
-      </w:r>
-    </w:p>
-    <w:p>
-      <w:pPr>
-        <w:pStyle w:val="BodyText"/>
-      </w:pPr>
-      <w:r>
-        <w:t xml:space="preserve">While the current study found that 10-year predicted risk for ASCVD is low among US adults with diabetes or CKD in younger age groups, their lifetime CVD risk may be high.</w:t>
-      </w:r>
-      <w:r>
-        <w:t xml:space="preserve">(12, 13)</w:t>
-      </w:r>
-      <w:r>
-        <w:t xml:space="preserve"> </w:t>
-      </w:r>
-      <w:r>
-        <w:t xml:space="preserve">For younger adults with diabetes or CKD, antihypertensive medication may provide substantial reduction in lifetime risk for ASCVD and prevention of complications associated with diabetes or CKD. In the current analysis, adults with stage 1 hypertension and diabetes were expected to have 10-year predicted ASCVD risk ≥10% roughly 10 years before their counterparts without diabetes. Patient-provider discussions should clarify the difference in 10-year and lifetime CVD risk and allow for early initiation of antihypertensive medication based on patient preference. Early initialization of treatment may reduce lifetime CVD burden and reverse trends in worsening BP control rates.(CITE Muntner JAMA)</w:t>
+        <w:t xml:space="preserve">In an analysis of the Reasons for Geographic and Racial Differences in Stroke (REGARDS) study, those with stage 1 hypertension recommended versus not recommended to initiate antihypertensive medication by the 2017 ACC/AHA BP guideline were roughly 6 times more likely to experience a CVD event over 8 years of follow-up. Although a substantial proportion of US adults with stage 1 hypertension and diabetes, CKD and age ≥ 65 years of age did not have a high ASCVD risk, they were more likely to have high ASCVD risk when compared to the overall US population with stage 1 hypertension. This suggests adults with stage 1 hypertension and diabetes, CKD or age ≥ 65 years of age may obtain greater risk reduction versus the overall population by initiating antihypertensive medication.</w:t>
       </w:r>
     </w:p>
     <w:p>
@@ -601,22 +597,25 @@
         <w:pStyle w:val="BodyText"/>
       </w:pPr>
       <w:r>
-        <w:t xml:space="preserve">This study has several limitations. First, NHANES participants completed only one visit and guidelines recommend using the mean BP aggregated over 2 or more visits. Second, the response rate for NHANES has declined form 1999-2000 to 2017-2018. The effect of this decline on the current study is unclear. Third, the use of predicted ASCVD risk rather than observed ASCVD events may have over- or under-estimated ASCVD risk in subgroups where the pooled cohort risk equations are not well-calibrated. The current study also has a number of strengths. First, NHANES data are publicly available and representative of the US population when coupled with the NHANES survey design. Second, a collection of open-source software geared to enhance the transparency and reproducibility of scientific findings were leveraged to make the current analysis entirely reproducible and publicly available (see first author’s GitHub repository: &lt;</w:t>
+        <w:t xml:space="preserve">It has been suggested that the vast majority of adults with diabetes, CKD, or ≥65 years of age have a 10-year predicted risk for ASCVD ≥10%. Diabetes or CKD are each associated with an increased risk for ASCVD events.</w:t>
+      </w:r>
+      <w:r>
+        <w:t xml:space="preserve">(12–14)</w:t>
       </w:r>
       <w:r>
         <w:t xml:space="preserve"> </w:t>
       </w:r>
       <w:r>
-        <w:rPr>
-          <w:i/>
-        </w:rPr>
-        <w:t xml:space="preserve">Link not yet active so we won’t be scooped</w:t>
+        <w:t xml:space="preserve">Moreover, in the current study, the mean age was 4 to 6 years older for US adults with diabetes and CKD versus the overall US population. Age is a strong risk factor for incident ASCVD and a strong contributor to 10-year predicted ASCVD risk in the Pooled Cohort risk equations.</w:t>
+      </w:r>
+      <w:r>
+        <w:t xml:space="preserve">(15, 16)</w:t>
       </w:r>
       <w:r>
         <w:t xml:space="preserve"> </w:t>
       </w:r>
       <w:r>
-        <w:t xml:space="preserve">&gt;). A point of novelty is that anyone with internet access may download this repository of code and reproduce the current manuscript as-is or with different initial parameters, e.g. using data from four NHANES cycles rather than three or modifying exclusion criteria. When different parameters are used, results in the manuscript will dynamically update. A detailed set of instructions for engaging with the project is provided in the repository.</w:t>
+        <w:t xml:space="preserve">However, the current study estimates suggest that a high proportion of US adults with diabetes or CKD do not have a high 10-year predicted risk for ASCVD, especially those with stage 1 hypertension. Future studies should assess the absolute CVD risk reduction for this population with antihypertensive medication treatment.</w:t>
       </w:r>
     </w:p>
     <w:p>
@@ -629,7 +628,51 @@
         <w:pStyle w:val="BodyText"/>
       </w:pPr>
       <w:r>
-        <w:t xml:space="preserve">In conclusion, a majority but not all US adults aged 40 to 79 years with diabetes, CKD or ≥65 years of age years have 10-year predicted risk for ASCVD ≥10%. Among those with stage 1 hypertension, this percentage is lower. Most older US adults with diabetes or CKD will have high risk. For younger adults with diabetes or CKD and 10-year predicted risk for ASCVD &lt;10%, early initiation of antihypertensive medication may be an important step towards lowering lifetime CVD risk. Future studies should assess the cost-to-benefit ratio of early treatment for this population.</w:t>
+        <w:t xml:space="preserve">Although a majority of older adults with diabetes and CKD had high ASCVD risk while the majority of younger adults did not have high ASCVD risk. However, most young adults with diabetes and CKD have a high lifetime CVD risk.</w:t>
+      </w:r>
+      <w:r>
+        <w:t xml:space="preserve">(17, 18)</w:t>
+      </w:r>
+      <w:r>
+        <w:t xml:space="preserve"> </w:t>
+      </w:r>
+      <w:r>
+        <w:t xml:space="preserve">Prior studies have found that cumulative exposure to high BP is associated with increased CVD risk.</w:t>
+      </w:r>
+      <w:r>
+        <w:t xml:space="preserve">(19)</w:t>
+      </w:r>
+      <w:r>
+        <w:t xml:space="preserve"> </w:t>
+      </w:r>
+      <w:r>
+        <w:t xml:space="preserve">Therefore, for younger adults with diabetes or CKD, antihypertensive medication may provide substantial reduction in ASCVD across their life course. Patient-provider discussions, including discussions of 10-year and lifetime risk for CVD, and patient preference should be used to guide the decision to initiate antihypertensive medication.</w:t>
+      </w:r>
+    </w:p>
+    <w:p>
+      <w:pPr>
+        <w:pStyle w:val="BodyText"/>
+      </w:pPr>
+    </w:p>
+    <w:p>
+      <w:pPr>
+        <w:pStyle w:val="BodyText"/>
+      </w:pPr>
+      <w:r>
+        <w:t xml:space="preserve">The current study has a number of strengths. The design of NHANES allows its results to be weighted to provide results that are representative of the US population. Additionally, NHANES data are collected following a rigorous protocol by trained study staff. BP was measured three times following a standardized protocol. However, the results of this study should be considered in the context of known and potential limitations. NHANES participants completed only one visit and guidelines recommend using the mean BP averaged over 2 or more visits. The use of predicted ASCVD risk rather than observed ASCVD events may have over- or under-estimated ASCVD risk in subgroups where the Pooled Cohort risk equations are not well-calibrated.</w:t>
+      </w:r>
+    </w:p>
+    <w:p>
+      <w:pPr>
+        <w:pStyle w:val="BodyText"/>
+      </w:pPr>
+    </w:p>
+    <w:p>
+      <w:pPr>
+        <w:pStyle w:val="BodyText"/>
+      </w:pPr>
+      <w:r>
+        <w:t xml:space="preserve">In conclusion, a majority of US adults aged 40 to 79 years with diabetes, CKD or ≥65 years of age had 10-year predicted risk for ASCVD ≥10%. However, a lower percentage of with stage 1 hypertension and diabetes, CKD or age ≥65 years of age had 10-year predicted risk for ASCVD ≥10%. While most older US adults with diabetes or CKD have high risk, a substantial proportion of younger adults with diabetes or CKD have a 10-year predicted risk for ASCVD &lt;10%. While prevention of hypertension should be a primary goal, the early initiation of antihypertensive medication may be an important step towards lowering lifetime CVD risk.</w:t>
       </w:r>
     </w:p>
     <w:p>
@@ -837,7 +880,7 @@
               </w:rPr>
               <w:t xml:space="preserve">Overall </w:t>
               <w:br/>
-              <w:t xml:space="preserve">N = 8,808</w:t>
+              <w:t xml:space="preserve">N = 8,803</w:t>
             </w:r>
           </w:p>
         </w:tc>
@@ -874,7 +917,7 @@
               </w:rPr>
               <w:t xml:space="preserve">Diabetes </w:t>
               <w:br/>
-              <w:t xml:space="preserve">N = 2,003</w:t>
+              <w:t xml:space="preserve">N = 2,000</w:t>
             </w:r>
             <w:r xmlns:w="http://schemas.openxmlformats.org/wordprocessingml/2006/main" xmlns:wp="http://schemas.openxmlformats.org/drawingml/2006/wordprocessingDrawing" xmlns:r="http://schemas.openxmlformats.org/officeDocument/2006/relationships" xmlns:w14="http://schemas.microsoft.com/office/word/2010/wordml">
               <w:rPr>
@@ -922,7 +965,7 @@
               </w:rPr>
               <w:t xml:space="preserve">CKD </w:t>
               <w:br/>
-              <w:t xml:space="preserve">N = 1,932</w:t>
+              <w:t xml:space="preserve">N = 1,790</w:t>
             </w:r>
             <w:r xmlns:w="http://schemas.openxmlformats.org/wordprocessingml/2006/main" xmlns:wp="http://schemas.openxmlformats.org/drawingml/2006/wordprocessingDrawing" xmlns:r="http://schemas.openxmlformats.org/officeDocument/2006/relationships" xmlns:w14="http://schemas.microsoft.com/office/word/2010/wordml">
               <w:rPr>
@@ -970,7 +1013,7 @@
               </w:rPr>
               <w:t xml:space="preserve">Age 65+ years </w:t>
               <w:br/>
-              <w:t xml:space="preserve">N = 2,509</w:t>
+              <w:t xml:space="preserve">N = 2,506</w:t>
             </w:r>
           </w:p>
         </w:tc>
@@ -1007,7 +1050,7 @@
               </w:rPr>
               <w:t xml:space="preserve">Diabetes, CKD, or age 65+ years </w:t>
               <w:br/>
-              <w:t xml:space="preserve">N = 4,317</w:t>
+              <w:t xml:space="preserve">N = 4,252</w:t>
             </w:r>
           </w:p>
         </w:tc>
@@ -1159,7 +1202,7 @@
                 <w:szCs w:val="22"/>
                 <w:color w:val="111111"/>
               </w:rPr>
-              <w:t xml:space="preserve">62.4 (0.3)</w:t>
+              <w:t xml:space="preserve">62.4 (0.4)</w:t>
             </w:r>
           </w:p>
         </w:tc>
@@ -1369,7 +1412,7 @@
                 <w:szCs w:val="22"/>
                 <w:color w:val="111111"/>
               </w:rPr>
-              <w:t xml:space="preserve">45.9</w:t>
+              <w:t xml:space="preserve">45.8</w:t>
             </w:r>
           </w:p>
         </w:tc>
@@ -1437,7 +1480,7 @@
                 <w:szCs w:val="22"/>
                 <w:color w:val="111111"/>
               </w:rPr>
-              <w:t xml:space="preserve">48.2</w:t>
+              <w:t xml:space="preserve">48.1</w:t>
             </w:r>
           </w:p>
         </w:tc>
@@ -1586,41 +1629,41 @@
                 <w:szCs w:val="22"/>
                 <w:color w:val="111111"/>
               </w:rPr>
-              <w:t xml:space="preserve">60.0</w:t>
-            </w:r>
-          </w:p>
-        </w:tc>
-        <w:tc>
-          <w:tcPr>
-            <w:tcBorders>
-              <w:bottom w:val="single" w:sz="8" w:space="0" w:color="666666"/>
-              <w:top w:val="single" w:sz="8" w:space="0" w:color="666666"/>
-              <w:left w:val="single" w:sz="8" w:space="0" w:color="666666"/>
-              <w:right w:val="single" w:sz="8" w:space="0" w:color="666666"/>
-            </w:tcBorders>
-            <w:shd w:val="clear" w:color="auto" w:fill="FFFFFF"/>
-            <w:tcMar>
-              <w:top w:w="0" w:type="dxa"/>
-              <w:bottom w:w="0" w:type="dxa"/>
-              <w:left w:w="0" w:type="dxa"/>
-              <w:right w:w="0" w:type="dxa"/>
-            </w:tcMar>
-            <w:vAlign w:val="center"/>
-          </w:tcPr>
-          <w:p>
-            <w:pPr>
-              <w:jc w:val="center"/>
-              <w:spacing w:after="40" w:before="40"/>
-              <w:ind w:firstLine="0" w:left="100" w:right="100"/>
-            </w:pPr>
-            <w:r xmlns:w="http://schemas.openxmlformats.org/wordprocessingml/2006/main" xmlns:wp="http://schemas.openxmlformats.org/drawingml/2006/wordprocessingDrawing" xmlns:r="http://schemas.openxmlformats.org/officeDocument/2006/relationships" xmlns:w14="http://schemas.microsoft.com/office/word/2010/wordml">
-              <w:rPr>
-                <w:rFonts w:ascii="Calibri" w:hAnsi="Calibri" w:eastAsia="Calibri" w:cs="Calibri"/>
-                <w:sz w:val="22"/>
-                <w:szCs w:val="22"/>
-                <w:color w:val="111111"/>
-              </w:rPr>
-              <w:t xml:space="preserve">65.4</w:t>
+              <w:t xml:space="preserve">60.1</w:t>
+            </w:r>
+          </w:p>
+        </w:tc>
+        <w:tc>
+          <w:tcPr>
+            <w:tcBorders>
+              <w:bottom w:val="single" w:sz="8" w:space="0" w:color="666666"/>
+              <w:top w:val="single" w:sz="8" w:space="0" w:color="666666"/>
+              <w:left w:val="single" w:sz="8" w:space="0" w:color="666666"/>
+              <w:right w:val="single" w:sz="8" w:space="0" w:color="666666"/>
+            </w:tcBorders>
+            <w:shd w:val="clear" w:color="auto" w:fill="FFFFFF"/>
+            <w:tcMar>
+              <w:top w:w="0" w:type="dxa"/>
+              <w:bottom w:w="0" w:type="dxa"/>
+              <w:left w:w="0" w:type="dxa"/>
+              <w:right w:w="0" w:type="dxa"/>
+            </w:tcMar>
+            <w:vAlign w:val="center"/>
+          </w:tcPr>
+          <w:p>
+            <w:pPr>
+              <w:jc w:val="center"/>
+              <w:spacing w:after="40" w:before="40"/>
+              <w:ind w:firstLine="0" w:left="100" w:right="100"/>
+            </w:pPr>
+            <w:r xmlns:w="http://schemas.openxmlformats.org/wordprocessingml/2006/main" xmlns:wp="http://schemas.openxmlformats.org/drawingml/2006/wordprocessingDrawing" xmlns:r="http://schemas.openxmlformats.org/officeDocument/2006/relationships" xmlns:w14="http://schemas.microsoft.com/office/word/2010/wordml">
+              <w:rPr>
+                <w:rFonts w:ascii="Calibri" w:hAnsi="Calibri" w:eastAsia="Calibri" w:cs="Calibri"/>
+                <w:sz w:val="22"/>
+                <w:szCs w:val="22"/>
+                <w:color w:val="111111"/>
+              </w:rPr>
+              <w:t xml:space="preserve">68.0</w:t>
             </w:r>
           </w:p>
         </w:tc>
@@ -1688,7 +1731,7 @@
                 <w:szCs w:val="22"/>
                 <w:color w:val="111111"/>
               </w:rPr>
-              <w:t xml:space="preserve">68.8</w:t>
+              <w:t xml:space="preserve">69.4</w:t>
             </w:r>
           </w:p>
         </w:tc>
@@ -1796,41 +1839,41 @@
                 <w:szCs w:val="22"/>
                 <w:color w:val="111111"/>
               </w:rPr>
-              <w:t xml:space="preserve">13.7</w:t>
-            </w:r>
-          </w:p>
-        </w:tc>
-        <w:tc>
-          <w:tcPr>
-            <w:tcBorders>
-              <w:bottom w:val="single" w:sz="8" w:space="0" w:color="666666"/>
-              <w:top w:val="single" w:sz="8" w:space="0" w:color="666666"/>
-              <w:left w:val="single" w:sz="8" w:space="0" w:color="666666"/>
-              <w:right w:val="single" w:sz="8" w:space="0" w:color="666666"/>
-            </w:tcBorders>
-            <w:shd w:val="clear" w:color="auto" w:fill="FFFFFF"/>
-            <w:tcMar>
-              <w:top w:w="0" w:type="dxa"/>
-              <w:bottom w:w="0" w:type="dxa"/>
-              <w:left w:w="0" w:type="dxa"/>
-              <w:right w:w="0" w:type="dxa"/>
-            </w:tcMar>
-            <w:vAlign w:val="center"/>
-          </w:tcPr>
-          <w:p>
-            <w:pPr>
-              <w:jc w:val="center"/>
-              <w:spacing w:after="40" w:before="40"/>
-              <w:ind w:firstLine="0" w:left="100" w:right="100"/>
-            </w:pPr>
-            <w:r xmlns:w="http://schemas.openxmlformats.org/wordprocessingml/2006/main" xmlns:wp="http://schemas.openxmlformats.org/drawingml/2006/wordprocessingDrawing" xmlns:r="http://schemas.openxmlformats.org/officeDocument/2006/relationships" xmlns:w14="http://schemas.microsoft.com/office/word/2010/wordml">
-              <w:rPr>
-                <w:rFonts w:ascii="Calibri" w:hAnsi="Calibri" w:eastAsia="Calibri" w:cs="Calibri"/>
-                <w:sz w:val="22"/>
-                <w:szCs w:val="22"/>
-                <w:color w:val="111111"/>
-              </w:rPr>
-              <w:t xml:space="preserve">15.6</w:t>
+              <w:t xml:space="preserve">13.6</w:t>
+            </w:r>
+          </w:p>
+        </w:tc>
+        <w:tc>
+          <w:tcPr>
+            <w:tcBorders>
+              <w:bottom w:val="single" w:sz="8" w:space="0" w:color="666666"/>
+              <w:top w:val="single" w:sz="8" w:space="0" w:color="666666"/>
+              <w:left w:val="single" w:sz="8" w:space="0" w:color="666666"/>
+              <w:right w:val="single" w:sz="8" w:space="0" w:color="666666"/>
+            </w:tcBorders>
+            <w:shd w:val="clear" w:color="auto" w:fill="FFFFFF"/>
+            <w:tcMar>
+              <w:top w:w="0" w:type="dxa"/>
+              <w:bottom w:w="0" w:type="dxa"/>
+              <w:left w:w="0" w:type="dxa"/>
+              <w:right w:w="0" w:type="dxa"/>
+            </w:tcMar>
+            <w:vAlign w:val="center"/>
+          </w:tcPr>
+          <w:p>
+            <w:pPr>
+              <w:jc w:val="center"/>
+              <w:spacing w:after="40" w:before="40"/>
+              <w:ind w:firstLine="0" w:left="100" w:right="100"/>
+            </w:pPr>
+            <w:r xmlns:w="http://schemas.openxmlformats.org/wordprocessingml/2006/main" xmlns:wp="http://schemas.openxmlformats.org/drawingml/2006/wordprocessingDrawing" xmlns:r="http://schemas.openxmlformats.org/officeDocument/2006/relationships" xmlns:w14="http://schemas.microsoft.com/office/word/2010/wordml">
+              <w:rPr>
+                <w:rFonts w:ascii="Calibri" w:hAnsi="Calibri" w:eastAsia="Calibri" w:cs="Calibri"/>
+                <w:sz w:val="22"/>
+                <w:szCs w:val="22"/>
+                <w:color w:val="111111"/>
+              </w:rPr>
+              <w:t xml:space="preserve">12.2</w:t>
             </w:r>
           </w:p>
         </w:tc>
@@ -1898,7 +1941,7 @@
                 <w:szCs w:val="22"/>
                 <w:color w:val="111111"/>
               </w:rPr>
-              <w:t xml:space="preserve">11.4</w:t>
+              <w:t xml:space="preserve">10.6</w:t>
             </w:r>
           </w:p>
         </w:tc>
@@ -2040,75 +2083,75 @@
                 <w:szCs w:val="22"/>
                 <w:color w:val="111111"/>
               </w:rPr>
-              <w:t xml:space="preserve">11.3</w:t>
-            </w:r>
-          </w:p>
-        </w:tc>
-        <w:tc>
-          <w:tcPr>
-            <w:tcBorders>
-              <w:bottom w:val="single" w:sz="8" w:space="0" w:color="666666"/>
-              <w:top w:val="single" w:sz="8" w:space="0" w:color="666666"/>
-              <w:left w:val="single" w:sz="8" w:space="0" w:color="666666"/>
-              <w:right w:val="single" w:sz="8" w:space="0" w:color="666666"/>
-            </w:tcBorders>
-            <w:shd w:val="clear" w:color="auto" w:fill="FFFFFF"/>
-            <w:tcMar>
-              <w:top w:w="0" w:type="dxa"/>
-              <w:bottom w:w="0" w:type="dxa"/>
-              <w:left w:w="0" w:type="dxa"/>
-              <w:right w:w="0" w:type="dxa"/>
-            </w:tcMar>
-            <w:vAlign w:val="center"/>
-          </w:tcPr>
-          <w:p>
-            <w:pPr>
-              <w:jc w:val="center"/>
-              <w:spacing w:after="40" w:before="40"/>
-              <w:ind w:firstLine="0" w:left="100" w:right="100"/>
-            </w:pPr>
-            <w:r xmlns:w="http://schemas.openxmlformats.org/wordprocessingml/2006/main" xmlns:wp="http://schemas.openxmlformats.org/drawingml/2006/wordprocessingDrawing" xmlns:r="http://schemas.openxmlformats.org/officeDocument/2006/relationships" xmlns:w14="http://schemas.microsoft.com/office/word/2010/wordml">
-              <w:rPr>
-                <w:rFonts w:ascii="Calibri" w:hAnsi="Calibri" w:eastAsia="Calibri" w:cs="Calibri"/>
-                <w:sz w:val="22"/>
-                <w:szCs w:val="22"/>
-                <w:color w:val="111111"/>
-              </w:rPr>
-              <w:t xml:space="preserve">8.2</w:t>
-            </w:r>
-          </w:p>
-        </w:tc>
-        <w:tc>
-          <w:tcPr>
-            <w:tcBorders>
-              <w:bottom w:val="single" w:sz="8" w:space="0" w:color="666666"/>
-              <w:top w:val="single" w:sz="8" w:space="0" w:color="666666"/>
-              <w:left w:val="single" w:sz="8" w:space="0" w:color="666666"/>
-              <w:right w:val="single" w:sz="8" w:space="0" w:color="666666"/>
-            </w:tcBorders>
-            <w:shd w:val="clear" w:color="auto" w:fill="FFFFFF"/>
-            <w:tcMar>
-              <w:top w:w="0" w:type="dxa"/>
-              <w:bottom w:w="0" w:type="dxa"/>
-              <w:left w:w="0" w:type="dxa"/>
-              <w:right w:w="0" w:type="dxa"/>
-            </w:tcMar>
-            <w:vAlign w:val="center"/>
-          </w:tcPr>
-          <w:p>
-            <w:pPr>
-              <w:jc w:val="center"/>
-              <w:spacing w:after="40" w:before="40"/>
-              <w:ind w:firstLine="0" w:left="100" w:right="100"/>
-            </w:pPr>
-            <w:r xmlns:w="http://schemas.openxmlformats.org/wordprocessingml/2006/main" xmlns:wp="http://schemas.openxmlformats.org/drawingml/2006/wordprocessingDrawing" xmlns:r="http://schemas.openxmlformats.org/officeDocument/2006/relationships" xmlns:w14="http://schemas.microsoft.com/office/word/2010/wordml">
-              <w:rPr>
-                <w:rFonts w:ascii="Calibri" w:hAnsi="Calibri" w:eastAsia="Calibri" w:cs="Calibri"/>
-                <w:sz w:val="22"/>
-                <w:szCs w:val="22"/>
-                <w:color w:val="111111"/>
-              </w:rPr>
-              <w:t xml:space="preserve">11.5</w:t>
+              <w:t xml:space="preserve">11.8</w:t>
+            </w:r>
+          </w:p>
+        </w:tc>
+        <w:tc>
+          <w:tcPr>
+            <w:tcBorders>
+              <w:bottom w:val="single" w:sz="8" w:space="0" w:color="666666"/>
+              <w:top w:val="single" w:sz="8" w:space="0" w:color="666666"/>
+              <w:left w:val="single" w:sz="8" w:space="0" w:color="666666"/>
+              <w:right w:val="single" w:sz="8" w:space="0" w:color="666666"/>
+            </w:tcBorders>
+            <w:shd w:val="clear" w:color="auto" w:fill="FFFFFF"/>
+            <w:tcMar>
+              <w:top w:w="0" w:type="dxa"/>
+              <w:bottom w:w="0" w:type="dxa"/>
+              <w:left w:w="0" w:type="dxa"/>
+              <w:right w:w="0" w:type="dxa"/>
+            </w:tcMar>
+            <w:vAlign w:val="center"/>
+          </w:tcPr>
+          <w:p>
+            <w:pPr>
+              <w:jc w:val="center"/>
+              <w:spacing w:after="40" w:before="40"/>
+              <w:ind w:firstLine="0" w:left="100" w:right="100"/>
+            </w:pPr>
+            <w:r xmlns:w="http://schemas.openxmlformats.org/wordprocessingml/2006/main" xmlns:wp="http://schemas.openxmlformats.org/drawingml/2006/wordprocessingDrawing" xmlns:r="http://schemas.openxmlformats.org/officeDocument/2006/relationships" xmlns:w14="http://schemas.microsoft.com/office/word/2010/wordml">
+              <w:rPr>
+                <w:rFonts w:ascii="Calibri" w:hAnsi="Calibri" w:eastAsia="Calibri" w:cs="Calibri"/>
+                <w:sz w:val="22"/>
+                <w:szCs w:val="22"/>
+                <w:color w:val="111111"/>
+              </w:rPr>
+              <w:t xml:space="preserve">8.3</w:t>
+            </w:r>
+          </w:p>
+        </w:tc>
+        <w:tc>
+          <w:tcPr>
+            <w:tcBorders>
+              <w:bottom w:val="single" w:sz="8" w:space="0" w:color="666666"/>
+              <w:top w:val="single" w:sz="8" w:space="0" w:color="666666"/>
+              <w:left w:val="single" w:sz="8" w:space="0" w:color="666666"/>
+              <w:right w:val="single" w:sz="8" w:space="0" w:color="666666"/>
+            </w:tcBorders>
+            <w:shd w:val="clear" w:color="auto" w:fill="FFFFFF"/>
+            <w:tcMar>
+              <w:top w:w="0" w:type="dxa"/>
+              <w:bottom w:w="0" w:type="dxa"/>
+              <w:left w:w="0" w:type="dxa"/>
+              <w:right w:w="0" w:type="dxa"/>
+            </w:tcMar>
+            <w:vAlign w:val="center"/>
+          </w:tcPr>
+          <w:p>
+            <w:pPr>
+              <w:jc w:val="center"/>
+              <w:spacing w:after="40" w:before="40"/>
+              <w:ind w:firstLine="0" w:left="100" w:right="100"/>
+            </w:pPr>
+            <w:r xmlns:w="http://schemas.openxmlformats.org/wordprocessingml/2006/main" xmlns:wp="http://schemas.openxmlformats.org/drawingml/2006/wordprocessingDrawing" xmlns:r="http://schemas.openxmlformats.org/officeDocument/2006/relationships" xmlns:w14="http://schemas.microsoft.com/office/word/2010/wordml">
+              <w:rPr>
+                <w:rFonts w:ascii="Calibri" w:hAnsi="Calibri" w:eastAsia="Calibri" w:cs="Calibri"/>
+                <w:sz w:val="22"/>
+                <w:szCs w:val="22"/>
+                <w:color w:val="111111"/>
+              </w:rPr>
+              <w:t xml:space="preserve">11.6</w:t>
             </w:r>
           </w:p>
         </w:tc>
@@ -2250,7 +2293,7 @@
                 <w:szCs w:val="22"/>
                 <w:color w:val="111111"/>
               </w:rPr>
-              <w:t xml:space="preserve">4.4</w:t>
+              <w:t xml:space="preserve">4.6</w:t>
             </w:r>
           </w:p>
         </w:tc>
@@ -2318,7 +2361,7 @@
                 <w:szCs w:val="22"/>
                 <w:color w:val="111111"/>
               </w:rPr>
-              <w:t xml:space="preserve">5.0</w:t>
+              <w:t xml:space="preserve">5.1</w:t>
             </w:r>
           </w:p>
         </w:tc>
@@ -2460,7 +2503,7 @@
                 <w:szCs w:val="22"/>
                 <w:color w:val="111111"/>
               </w:rPr>
-              <w:t xml:space="preserve">3.3</w:t>
+              <w:t xml:space="preserve">3.4</w:t>
             </w:r>
           </w:p>
         </w:tc>
@@ -2670,7 +2713,7 @@
                 <w:szCs w:val="22"/>
                 <w:color w:val="111111"/>
               </w:rPr>
-              <w:t xml:space="preserve">193.3 (1.6)</w:t>
+              <w:t xml:space="preserve">193.4 (1.7)</w:t>
             </w:r>
           </w:p>
         </w:tc>
@@ -2846,41 +2889,41 @@
                 <w:szCs w:val="22"/>
                 <w:color w:val="111111"/>
               </w:rPr>
-              <w:t xml:space="preserve">46.7 (0.5)</w:t>
-            </w:r>
-          </w:p>
-        </w:tc>
-        <w:tc>
-          <w:tcPr>
-            <w:tcBorders>
-              <w:bottom w:val="single" w:sz="8" w:space="0" w:color="666666"/>
-              <w:top w:val="single" w:sz="8" w:space="0" w:color="666666"/>
-              <w:left w:val="single" w:sz="8" w:space="0" w:color="666666"/>
-              <w:right w:val="single" w:sz="8" w:space="0" w:color="666666"/>
-            </w:tcBorders>
-            <w:shd w:val="clear" w:color="auto" w:fill="FFFFFF"/>
-            <w:tcMar>
-              <w:top w:w="0" w:type="dxa"/>
-              <w:bottom w:w="0" w:type="dxa"/>
-              <w:left w:w="0" w:type="dxa"/>
-              <w:right w:w="0" w:type="dxa"/>
-            </w:tcMar>
-            <w:vAlign w:val="center"/>
-          </w:tcPr>
-          <w:p>
-            <w:pPr>
-              <w:jc w:val="center"/>
-              <w:spacing w:after="40" w:before="40"/>
-              <w:ind w:firstLine="0" w:left="100" w:right="100"/>
-            </w:pPr>
-            <w:r xmlns:w="http://schemas.openxmlformats.org/wordprocessingml/2006/main" xmlns:wp="http://schemas.openxmlformats.org/drawingml/2006/wordprocessingDrawing" xmlns:r="http://schemas.openxmlformats.org/officeDocument/2006/relationships" xmlns:w14="http://schemas.microsoft.com/office/word/2010/wordml">
-              <w:rPr>
-                <w:rFonts w:ascii="Calibri" w:hAnsi="Calibri" w:eastAsia="Calibri" w:cs="Calibri"/>
-                <w:sz w:val="22"/>
-                <w:szCs w:val="22"/>
-                <w:color w:val="111111"/>
-              </w:rPr>
-              <w:t xml:space="preserve">53.3 (0.7)</w:t>
+              <w:t xml:space="preserve">46.6 (0.5)</w:t>
+            </w:r>
+          </w:p>
+        </w:tc>
+        <w:tc>
+          <w:tcPr>
+            <w:tcBorders>
+              <w:bottom w:val="single" w:sz="8" w:space="0" w:color="666666"/>
+              <w:top w:val="single" w:sz="8" w:space="0" w:color="666666"/>
+              <w:left w:val="single" w:sz="8" w:space="0" w:color="666666"/>
+              <w:right w:val="single" w:sz="8" w:space="0" w:color="666666"/>
+            </w:tcBorders>
+            <w:shd w:val="clear" w:color="auto" w:fill="FFFFFF"/>
+            <w:tcMar>
+              <w:top w:w="0" w:type="dxa"/>
+              <w:bottom w:w="0" w:type="dxa"/>
+              <w:left w:w="0" w:type="dxa"/>
+              <w:right w:w="0" w:type="dxa"/>
+            </w:tcMar>
+            <w:vAlign w:val="center"/>
+          </w:tcPr>
+          <w:p>
+            <w:pPr>
+              <w:jc w:val="center"/>
+              <w:spacing w:after="40" w:before="40"/>
+              <w:ind w:firstLine="0" w:left="100" w:right="100"/>
+            </w:pPr>
+            <w:r xmlns:w="http://schemas.openxmlformats.org/wordprocessingml/2006/main" xmlns:wp="http://schemas.openxmlformats.org/drawingml/2006/wordprocessingDrawing" xmlns:r="http://schemas.openxmlformats.org/officeDocument/2006/relationships" xmlns:w14="http://schemas.microsoft.com/office/word/2010/wordml">
+              <w:rPr>
+                <w:rFonts w:ascii="Calibri" w:hAnsi="Calibri" w:eastAsia="Calibri" w:cs="Calibri"/>
+                <w:sz w:val="22"/>
+                <w:szCs w:val="22"/>
+                <w:color w:val="111111"/>
+              </w:rPr>
+              <w:t xml:space="preserve">53.2 (0.7)</w:t>
             </w:r>
           </w:p>
         </w:tc>
@@ -3056,7 +3099,7 @@
                 <w:szCs w:val="22"/>
                 <w:color w:val="111111"/>
               </w:rPr>
-              <w:t xml:space="preserve">130.5 (0.6)</w:t>
+              <w:t xml:space="preserve">130.6 (0.6)</w:t>
             </w:r>
           </w:p>
         </w:tc>
@@ -3442,7 +3485,7 @@
                 <w:szCs w:val="22"/>
                 <w:color w:val="111111"/>
               </w:rPr>
-              <w:t xml:space="preserve">33.6</w:t>
+              <w:t xml:space="preserve">33.5</w:t>
             </w:r>
           </w:p>
         </w:tc>
@@ -3510,7 +3553,7 @@
                 <w:szCs w:val="22"/>
                 <w:color w:val="111111"/>
               </w:rPr>
-              <w:t xml:space="preserve">56.0</w:t>
+              <w:t xml:space="preserve">55.6</w:t>
             </w:r>
           </w:p>
         </w:tc>
@@ -3578,7 +3621,7 @@
                 <w:szCs w:val="22"/>
                 <w:color w:val="111111"/>
               </w:rPr>
-              <w:t xml:space="preserve">51.9</w:t>
+              <w:t xml:space="preserve">51.8</w:t>
             </w:r>
           </w:p>
         </w:tc>
@@ -3720,7 +3763,7 @@
                 <w:szCs w:val="22"/>
                 <w:color w:val="111111"/>
               </w:rPr>
-              <w:t xml:space="preserve">35.3</w:t>
+              <w:t xml:space="preserve">35.8</w:t>
             </w:r>
           </w:p>
         </w:tc>
@@ -3788,7 +3831,7 @@
                 <w:szCs w:val="22"/>
                 <w:color w:val="111111"/>
               </w:rPr>
-              <w:t xml:space="preserve">40.5</w:t>
+              <w:t xml:space="preserve">40.9</w:t>
             </w:r>
           </w:p>
         </w:tc>
@@ -3862,41 +3905,41 @@
                 <w:szCs w:val="22"/>
                 <w:color w:val="111111"/>
               </w:rPr>
-              <w:t xml:space="preserve">17.8</w:t>
-            </w:r>
-          </w:p>
-        </w:tc>
-        <w:tc>
-          <w:tcPr>
-            <w:tcBorders>
-              <w:bottom w:val="single" w:sz="8" w:space="0" w:color="666666"/>
-              <w:top w:val="single" w:sz="8" w:space="0" w:color="666666"/>
-              <w:left w:val="single" w:sz="8" w:space="0" w:color="666666"/>
-              <w:right w:val="single" w:sz="8" w:space="0" w:color="666666"/>
-            </w:tcBorders>
-            <w:shd w:val="clear" w:color="auto" w:fill="FFFFFF"/>
-            <w:tcMar>
-              <w:top w:w="0" w:type="dxa"/>
-              <w:bottom w:w="0" w:type="dxa"/>
-              <w:left w:w="0" w:type="dxa"/>
-              <w:right w:w="0" w:type="dxa"/>
-            </w:tcMar>
-            <w:vAlign w:val="center"/>
-          </w:tcPr>
-          <w:p>
-            <w:pPr>
-              <w:jc w:val="center"/>
-              <w:spacing w:after="40" w:before="40"/>
-              <w:ind w:firstLine="0" w:left="100" w:right="100"/>
-            </w:pPr>
-            <w:r xmlns:w="http://schemas.openxmlformats.org/wordprocessingml/2006/main" xmlns:wp="http://schemas.openxmlformats.org/drawingml/2006/wordprocessingDrawing" xmlns:r="http://schemas.openxmlformats.org/officeDocument/2006/relationships" xmlns:w14="http://schemas.microsoft.com/office/word/2010/wordml">
-              <w:rPr>
-                <w:rFonts w:ascii="Calibri" w:hAnsi="Calibri" w:eastAsia="Calibri" w:cs="Calibri"/>
-                <w:sz w:val="22"/>
-                <w:szCs w:val="22"/>
-                <w:color w:val="111111"/>
-              </w:rPr>
-              <w:t xml:space="preserve">36.7</w:t>
+              <w:t xml:space="preserve">17.2</w:t>
+            </w:r>
+          </w:p>
+        </w:tc>
+        <w:tc>
+          <w:tcPr>
+            <w:tcBorders>
+              <w:bottom w:val="single" w:sz="8" w:space="0" w:color="666666"/>
+              <w:top w:val="single" w:sz="8" w:space="0" w:color="666666"/>
+              <w:left w:val="single" w:sz="8" w:space="0" w:color="666666"/>
+              <w:right w:val="single" w:sz="8" w:space="0" w:color="666666"/>
+            </w:tcBorders>
+            <w:shd w:val="clear" w:color="auto" w:fill="FFFFFF"/>
+            <w:tcMar>
+              <w:top w:w="0" w:type="dxa"/>
+              <w:bottom w:w="0" w:type="dxa"/>
+              <w:left w:w="0" w:type="dxa"/>
+              <w:right w:w="0" w:type="dxa"/>
+            </w:tcMar>
+            <w:vAlign w:val="center"/>
+          </w:tcPr>
+          <w:p>
+            <w:pPr>
+              <w:jc w:val="center"/>
+              <w:spacing w:after="40" w:before="40"/>
+              <w:ind w:firstLine="0" w:left="100" w:right="100"/>
+            </w:pPr>
+            <w:r xmlns:w="http://schemas.openxmlformats.org/wordprocessingml/2006/main" xmlns:wp="http://schemas.openxmlformats.org/drawingml/2006/wordprocessingDrawing" xmlns:r="http://schemas.openxmlformats.org/officeDocument/2006/relationships" xmlns:w14="http://schemas.microsoft.com/office/word/2010/wordml">
+              <w:rPr>
+                <w:rFonts w:ascii="Calibri" w:hAnsi="Calibri" w:eastAsia="Calibri" w:cs="Calibri"/>
+                <w:sz w:val="22"/>
+                <w:szCs w:val="22"/>
+                <w:color w:val="111111"/>
+              </w:rPr>
+              <w:t xml:space="preserve">35.7</w:t>
             </w:r>
           </w:p>
         </w:tc>
@@ -3964,41 +4007,41 @@
                 <w:szCs w:val="22"/>
                 <w:color w:val="111111"/>
               </w:rPr>
-              <w:t xml:space="preserve">33.3</w:t>
-            </w:r>
-          </w:p>
-        </w:tc>
-        <w:tc>
-          <w:tcPr>
-            <w:tcBorders>
-              <w:bottom w:val="single" w:sz="8" w:space="0" w:color="666666"/>
-              <w:top w:val="single" w:sz="8" w:space="0" w:color="666666"/>
-              <w:left w:val="single" w:sz="8" w:space="0" w:color="666666"/>
-              <w:right w:val="single" w:sz="8" w:space="0" w:color="666666"/>
-            </w:tcBorders>
-            <w:shd w:val="clear" w:color="auto" w:fill="FFFFFF"/>
-            <w:tcMar>
-              <w:top w:w="0" w:type="dxa"/>
-              <w:bottom w:w="0" w:type="dxa"/>
-              <w:left w:w="0" w:type="dxa"/>
-              <w:right w:w="0" w:type="dxa"/>
-            </w:tcMar>
-            <w:vAlign w:val="center"/>
-          </w:tcPr>
-          <w:p>
-            <w:pPr>
-              <w:jc w:val="center"/>
-              <w:spacing w:after="40" w:before="40"/>
-              <w:ind w:firstLine="0" w:left="100" w:right="100"/>
-            </w:pPr>
-            <w:r xmlns:w="http://schemas.openxmlformats.org/wordprocessingml/2006/main" xmlns:wp="http://schemas.openxmlformats.org/drawingml/2006/wordprocessingDrawing" xmlns:r="http://schemas.openxmlformats.org/officeDocument/2006/relationships" xmlns:w14="http://schemas.microsoft.com/office/word/2010/wordml">
-              <w:rPr>
-                <w:rFonts w:ascii="Calibri" w:hAnsi="Calibri" w:eastAsia="Calibri" w:cs="Calibri"/>
-                <w:sz w:val="22"/>
-                <w:szCs w:val="22"/>
-                <w:color w:val="111111"/>
-              </w:rPr>
-              <w:t xml:space="preserve">42.1</w:t>
+              <w:t xml:space="preserve">32.3</w:t>
+            </w:r>
+          </w:p>
+        </w:tc>
+        <w:tc>
+          <w:tcPr>
+            <w:tcBorders>
+              <w:bottom w:val="single" w:sz="8" w:space="0" w:color="666666"/>
+              <w:top w:val="single" w:sz="8" w:space="0" w:color="666666"/>
+              <w:left w:val="single" w:sz="8" w:space="0" w:color="666666"/>
+              <w:right w:val="single" w:sz="8" w:space="0" w:color="666666"/>
+            </w:tcBorders>
+            <w:shd w:val="clear" w:color="auto" w:fill="FFFFFF"/>
+            <w:tcMar>
+              <w:top w:w="0" w:type="dxa"/>
+              <w:bottom w:w="0" w:type="dxa"/>
+              <w:left w:w="0" w:type="dxa"/>
+              <w:right w:w="0" w:type="dxa"/>
+            </w:tcMar>
+            <w:vAlign w:val="center"/>
+          </w:tcPr>
+          <w:p>
+            <w:pPr>
+              <w:jc w:val="center"/>
+              <w:spacing w:after="40" w:before="40"/>
+              <w:ind w:firstLine="0" w:left="100" w:right="100"/>
+            </w:pPr>
+            <w:r xmlns:w="http://schemas.openxmlformats.org/wordprocessingml/2006/main" xmlns:wp="http://schemas.openxmlformats.org/drawingml/2006/wordprocessingDrawing" xmlns:r="http://schemas.openxmlformats.org/officeDocument/2006/relationships" xmlns:w14="http://schemas.microsoft.com/office/word/2010/wordml">
+              <w:rPr>
+                <w:rFonts w:ascii="Calibri" w:hAnsi="Calibri" w:eastAsia="Calibri" w:cs="Calibri"/>
+                <w:sz w:val="22"/>
+                <w:szCs w:val="22"/>
+                <w:color w:val="111111"/>
+              </w:rPr>
+              <w:t xml:space="preserve">40.8</w:t>
             </w:r>
           </w:p>
         </w:tc>
@@ -4140,7 +4183,7 @@
                 <w:szCs w:val="22"/>
                 <w:color w:val="111111"/>
               </w:rPr>
-              <w:t xml:space="preserve">47.4</w:t>
+              <w:t xml:space="preserve">47.9</w:t>
             </w:r>
           </w:p>
         </w:tc>
@@ -4208,7 +4251,7 @@
                 <w:szCs w:val="22"/>
                 <w:color w:val="111111"/>
               </w:rPr>
-              <w:t xml:space="preserve">59.9</w:t>
+              <w:t xml:space="preserve">60.4</w:t>
             </w:r>
           </w:p>
         </w:tc>
@@ -4316,41 +4359,41 @@
                 <w:szCs w:val="22"/>
                 <w:color w:val="111111"/>
               </w:rPr>
-              <w:t xml:space="preserve">14.6</w:t>
-            </w:r>
-          </w:p>
-        </w:tc>
-        <w:tc>
-          <w:tcPr>
-            <w:tcBorders>
-              <w:bottom w:val="single" w:sz="8" w:space="0" w:color="666666"/>
-              <w:top w:val="single" w:sz="8" w:space="0" w:color="666666"/>
-              <w:left w:val="single" w:sz="8" w:space="0" w:color="666666"/>
-              <w:right w:val="single" w:sz="8" w:space="0" w:color="666666"/>
-            </w:tcBorders>
-            <w:shd w:val="clear" w:color="auto" w:fill="FFFFFF"/>
-            <w:tcMar>
-              <w:top w:w="0" w:type="dxa"/>
-              <w:bottom w:w="0" w:type="dxa"/>
-              <w:left w:w="0" w:type="dxa"/>
-              <w:right w:w="0" w:type="dxa"/>
-            </w:tcMar>
-            <w:vAlign w:val="center"/>
-          </w:tcPr>
-          <w:p>
-            <w:pPr>
-              <w:jc w:val="center"/>
-              <w:spacing w:after="40" w:before="40"/>
-              <w:ind w:firstLine="0" w:left="100" w:right="100"/>
-            </w:pPr>
-            <w:r xmlns:w="http://schemas.openxmlformats.org/wordprocessingml/2006/main" xmlns:wp="http://schemas.openxmlformats.org/drawingml/2006/wordprocessingDrawing" xmlns:r="http://schemas.openxmlformats.org/officeDocument/2006/relationships" xmlns:w14="http://schemas.microsoft.com/office/word/2010/wordml">
-              <w:rPr>
-                <w:rFonts w:ascii="Calibri" w:hAnsi="Calibri" w:eastAsia="Calibri" w:cs="Calibri"/>
-                <w:sz w:val="22"/>
-                <w:szCs w:val="22"/>
-                <w:color w:val="111111"/>
-              </w:rPr>
-              <w:t xml:space="preserve">17.3</w:t>
+              <w:t xml:space="preserve">14.5</w:t>
+            </w:r>
+          </w:p>
+        </w:tc>
+        <w:tc>
+          <w:tcPr>
+            <w:tcBorders>
+              <w:bottom w:val="single" w:sz="8" w:space="0" w:color="666666"/>
+              <w:top w:val="single" w:sz="8" w:space="0" w:color="666666"/>
+              <w:left w:val="single" w:sz="8" w:space="0" w:color="666666"/>
+              <w:right w:val="single" w:sz="8" w:space="0" w:color="666666"/>
+            </w:tcBorders>
+            <w:shd w:val="clear" w:color="auto" w:fill="FFFFFF"/>
+            <w:tcMar>
+              <w:top w:w="0" w:type="dxa"/>
+              <w:bottom w:w="0" w:type="dxa"/>
+              <w:left w:w="0" w:type="dxa"/>
+              <w:right w:w="0" w:type="dxa"/>
+            </w:tcMar>
+            <w:vAlign w:val="center"/>
+          </w:tcPr>
+          <w:p>
+            <w:pPr>
+              <w:jc w:val="center"/>
+              <w:spacing w:after="40" w:before="40"/>
+              <w:ind w:firstLine="0" w:left="100" w:right="100"/>
+            </w:pPr>
+            <w:r xmlns:w="http://schemas.openxmlformats.org/wordprocessingml/2006/main" xmlns:wp="http://schemas.openxmlformats.org/drawingml/2006/wordprocessingDrawing" xmlns:r="http://schemas.openxmlformats.org/officeDocument/2006/relationships" xmlns:w14="http://schemas.microsoft.com/office/word/2010/wordml">
+              <w:rPr>
+                <w:rFonts w:ascii="Calibri" w:hAnsi="Calibri" w:eastAsia="Calibri" w:cs="Calibri"/>
+                <w:sz w:val="22"/>
+                <w:szCs w:val="22"/>
+                <w:color w:val="111111"/>
+              </w:rPr>
+              <w:t xml:space="preserve">16.7</w:t>
             </w:r>
           </w:p>
         </w:tc>
@@ -4418,7 +4461,7 @@
                 <w:szCs w:val="22"/>
                 <w:color w:val="111111"/>
               </w:rPr>
-              <w:t xml:space="preserve">14.4</w:t>
+              <w:t xml:space="preserve">14.3</w:t>
             </w:r>
           </w:p>
         </w:tc>
@@ -4570,7 +4613,7 @@
                 <w:szCs w:val="22"/>
                 <w:color w:val="111111"/>
               </w:rPr>
-              <w:t xml:space="preserve">22.1</w:t>
+              <w:t xml:space="preserve">22.3</w:t>
             </w:r>
           </w:p>
         </w:tc>
@@ -4638,7 +4681,7 @@
                 <w:szCs w:val="22"/>
                 <w:color w:val="111111"/>
               </w:rPr>
-              <w:t xml:space="preserve">18.8</w:t>
+              <w:t xml:space="preserve">18.9</w:t>
             </w:r>
           </w:p>
         </w:tc>
@@ -4730,7 +4773,7 @@
                 <w:szCs w:val="22"/>
                 <w:color w:val="000000"/>
               </w:rPr>
-              <w:t xml:space="preserve">Diabetes was defined by fasting serum glucose ≥{gluc_cutpoint_fasted} mg/dL, non-fasting glucose ≥{gluc_cutpoint_fed} mg/dL, HbA1c ≥{hba1c_cutpoint}%, or self-reported use of insulin or oral glucose lowering medication.</w:t>
+              <w:t xml:space="preserve">Diabetes was defined by fasting serum glucose ≥126 mg/dL, non-fasting glucose ≥200 mg/dL, HbA1c ≥6.5%, or self-reported use of insulin or oral glucose lowering medication.</w:t>
             </w:r>
           </w:p>
         </w:tc>
@@ -5079,7 +5122,7 @@
               </w:rPr>
               <w:t xml:space="preserve">Overall </w:t>
               <w:br/>
-              <w:t xml:space="preserve">N = 8,808</w:t>
+              <w:t xml:space="preserve">N = 8,803</w:t>
             </w:r>
           </w:p>
         </w:tc>
@@ -5116,7 +5159,7 @@
               </w:rPr>
               <w:t xml:space="preserve">Diabetes </w:t>
               <w:br/>
-              <w:t xml:space="preserve">N = 2,003</w:t>
+              <w:t xml:space="preserve">N = 2,000</w:t>
             </w:r>
             <w:r xmlns:w="http://schemas.openxmlformats.org/wordprocessingml/2006/main" xmlns:wp="http://schemas.openxmlformats.org/drawingml/2006/wordprocessingDrawing" xmlns:r="http://schemas.openxmlformats.org/officeDocument/2006/relationships" xmlns:w14="http://schemas.microsoft.com/office/word/2010/wordml">
               <w:rPr>
@@ -5164,7 +5207,7 @@
               </w:rPr>
               <w:t xml:space="preserve">CKD </w:t>
               <w:br/>
-              <w:t xml:space="preserve">N = 1,932</w:t>
+              <w:t xml:space="preserve">N = 1,790</w:t>
             </w:r>
             <w:r xmlns:w="http://schemas.openxmlformats.org/wordprocessingml/2006/main" xmlns:wp="http://schemas.openxmlformats.org/drawingml/2006/wordprocessingDrawing" xmlns:r="http://schemas.openxmlformats.org/officeDocument/2006/relationships" xmlns:w14="http://schemas.microsoft.com/office/word/2010/wordml">
               <w:rPr>
@@ -5212,7 +5255,7 @@
               </w:rPr>
               <w:t xml:space="preserve">Age 65+ years </w:t>
               <w:br/>
-              <w:t xml:space="preserve">N = 2,509</w:t>
+              <w:t xml:space="preserve">N = 2,506</w:t>
             </w:r>
           </w:p>
         </w:tc>
@@ -5249,7 +5292,7 @@
               </w:rPr>
               <w:t xml:space="preserve">Diabetes, CKD, or age 65+ years </w:t>
               <w:br/>
-              <w:t xml:space="preserve">N = 4,317</w:t>
+              <w:t xml:space="preserve">N = 4,252</w:t>
             </w:r>
           </w:p>
         </w:tc>
@@ -5401,7 +5444,7 @@
                 <w:szCs w:val="22"/>
                 <w:color w:val="111111"/>
               </w:rPr>
-              <w:t xml:space="preserve">14.1</w:t>
+              <w:t xml:space="preserve">14.2</w:t>
             </w:r>
           </w:p>
         </w:tc>
@@ -5469,7 +5512,7 @@
                 <w:szCs w:val="22"/>
                 <w:color w:val="111111"/>
               </w:rPr>
-              <w:t xml:space="preserve">15.9</w:t>
+              <w:t xml:space="preserve">15.8</w:t>
             </w:r>
           </w:p>
         </w:tc>
@@ -5611,7 +5654,7 @@
                 <w:szCs w:val="22"/>
                 <w:color w:val="111111"/>
               </w:rPr>
-              <w:t xml:space="preserve">7.1</w:t>
+              <w:t xml:space="preserve">7.2</w:t>
             </w:r>
           </w:p>
         </w:tc>
@@ -5821,7 +5864,7 @@
                 <w:szCs w:val="22"/>
                 <w:color w:val="111111"/>
               </w:rPr>
-              <w:t xml:space="preserve">8.8</w:t>
+              <w:t xml:space="preserve">8.9</w:t>
             </w:r>
           </w:p>
         </w:tc>
@@ -6031,7 +6074,7 @@
                 <w:szCs w:val="22"/>
                 <w:color w:val="111111"/>
               </w:rPr>
-              <w:t xml:space="preserve">13.9</w:t>
+              <w:t xml:space="preserve">14.1</w:t>
             </w:r>
           </w:p>
         </w:tc>
@@ -6173,7 +6216,7 @@
                 <w:szCs w:val="22"/>
                 <w:color w:val="111111"/>
               </w:rPr>
-              <w:t xml:space="preserve">33.6</w:t>
+              <w:t xml:space="preserve">33.5</w:t>
             </w:r>
           </w:p>
         </w:tc>
@@ -6241,7 +6284,7 @@
                 <w:szCs w:val="22"/>
                 <w:color w:val="111111"/>
               </w:rPr>
-              <w:t xml:space="preserve">56.0</w:t>
+              <w:t xml:space="preserve">55.6</w:t>
             </w:r>
           </w:p>
         </w:tc>
@@ -6309,7 +6352,7 @@
                 <w:szCs w:val="22"/>
                 <w:color w:val="111111"/>
               </w:rPr>
-              <w:t xml:space="preserve">51.9</w:t>
+              <w:t xml:space="preserve">51.8</w:t>
             </w:r>
           </w:p>
         </w:tc>
@@ -6355,13 +6398,13 @@
                 <w:szCs w:val="22"/>
                 <w:color w:val="000000"/>
               </w:rPr>
-              <w:t xml:space="preserve">Normal blood pressure: systolic/diastolic blood pressure &lt; 120/80 mm Hg;</w:t>
+              <w:t xml:space="preserve">Normal blood pressure: systolic blood pressure &lt; 120 mm Hg and diastolic blood pressure &lt; 80 mm Hg;</w:t>
               <w:br/>
-              <w:t xml:space="preserve">Elevated blood pressure: systolic/diastolic blood pressure 120-129/&lt;80 mm Hg;</w:t>
+              <w:t xml:space="preserve">Elevated blood pressure: systolic blood pressure from 120 to 129 mm Hg and diastolic blood pressure &lt; 80 mm Hg;</w:t>
               <w:br/>
-              <w:t xml:space="preserve">Stage 1 hypertension: systolic/diastolic blood pressure 130-139/80-89 mm Hg;</w:t>
+              <w:t xml:space="preserve">Stage 1 hypertension: systolic blood pressure between 130 and 139 mm Hg and/or diastolic blood pressure between 80 and 89 mm Hg with systolic blood pressure &lt;140 mm Hg and diastolic blood pressure &lt;90 mm Hg;</w:t>
               <w:br/>
-              <w:t xml:space="preserve">Stage 2 hypertension: systolic/diastolic blood pressure ≥ 140/90 mm Hg.</w:t>
+              <w:t xml:space="preserve">Stage 2 hypertension: systolic blood pressure ≥140 mm Hg or diastolic blood pressure ≥90 mm Hg.</w:t>
             </w:r>
           </w:p>
         </w:tc>
@@ -6407,7 +6450,7 @@
                 <w:szCs w:val="22"/>
                 <w:color w:val="000000"/>
               </w:rPr>
-              <w:t xml:space="preserve">Diabetes was defined by fasting serum glucose ≥{gluc_cutpoint_fasted} mg/dL, non-fasting glucose ≥{gluc_cutpoint_fed} mg/dL, HbA1c ≥{hba1c_cutpoint}%, or self-reported use of insulin or oral glucose lowering medication.</w:t>
+              <w:t xml:space="preserve">Diabetes was defined by fasting serum glucose ≥126 mg/dL, non-fasting glucose ≥200 mg/dL, HbA1c ≥6.5%, or self-reported use of insulin or oral glucose lowering medication.</w:t>
             </w:r>
           </w:p>
         </w:tc>
@@ -6710,7 +6753,7 @@
               </w:rPr>
               <w:t xml:space="preserve">Overall </w:t>
               <w:br/>
-              <w:t xml:space="preserve">N = 8,808</w:t>
+              <w:t xml:space="preserve">N = 8,803</w:t>
             </w:r>
           </w:p>
         </w:tc>
@@ -6747,7 +6790,7 @@
               </w:rPr>
               <w:t xml:space="preserve">Diabetes </w:t>
               <w:br/>
-              <w:t xml:space="preserve">N = 2,003</w:t>
+              <w:t xml:space="preserve">N = 2,000</w:t>
             </w:r>
             <w:r xmlns:w="http://schemas.openxmlformats.org/wordprocessingml/2006/main" xmlns:wp="http://schemas.openxmlformats.org/drawingml/2006/wordprocessingDrawing" xmlns:r="http://schemas.openxmlformats.org/officeDocument/2006/relationships" xmlns:w14="http://schemas.microsoft.com/office/word/2010/wordml">
               <w:rPr>
@@ -6795,7 +6838,7 @@
               </w:rPr>
               <w:t xml:space="preserve">CKD </w:t>
               <w:br/>
-              <w:t xml:space="preserve">N = 1,932</w:t>
+              <w:t xml:space="preserve">N = 1,790</w:t>
             </w:r>
             <w:r xmlns:w="http://schemas.openxmlformats.org/wordprocessingml/2006/main" xmlns:wp="http://schemas.openxmlformats.org/drawingml/2006/wordprocessingDrawing" xmlns:r="http://schemas.openxmlformats.org/officeDocument/2006/relationships" xmlns:w14="http://schemas.microsoft.com/office/word/2010/wordml">
               <w:rPr>
@@ -6843,7 +6886,7 @@
               </w:rPr>
               <w:t xml:space="preserve">Age 65+ years </w:t>
               <w:br/>
-              <w:t xml:space="preserve">N = 2,509</w:t>
+              <w:t xml:space="preserve">N = 2,506</w:t>
             </w:r>
           </w:p>
         </w:tc>
@@ -6880,7 +6923,7 @@
               </w:rPr>
               <w:t xml:space="preserve">Diabetes, CKD, or age 65+ years </w:t>
               <w:br/>
-              <w:t xml:space="preserve">N = 4,317</w:t>
+              <w:t xml:space="preserve">N = 4,252</w:t>
             </w:r>
           </w:p>
         </w:tc>
@@ -6922,7 +6965,7 @@
                 <w:szCs w:val="22"/>
                 <w:color w:val="111111"/>
               </w:rPr>
-              <w:t xml:space="preserve">Median (25th - 75th percentile) predicted risk</w:t>
+              <w:t xml:space="preserve">Median (25th - 75th percentile) 10-years predicted risk for ASCVD</w:t>
             </w:r>
             <w:r xmlns:w="http://schemas.openxmlformats.org/wordprocessingml/2006/main" xmlns:wp="http://schemas.openxmlformats.org/drawingml/2006/wordprocessingDrawing" xmlns:r="http://schemas.openxmlformats.org/officeDocument/2006/relationships" xmlns:w14="http://schemas.microsoft.com/office/word/2010/wordml">
               <w:rPr>
@@ -7090,9 +7133,9 @@
                 <w:szCs w:val="22"/>
                 <w:color w:val="111111"/>
               </w:rPr>
-              <w:t xml:space="preserve">11.5</w:t>
+              <w:t xml:space="preserve">11.4</w:t>
               <w:br/>
-              <w:t xml:space="preserve">(5.0, 22.3)</w:t>
+              <w:t xml:space="preserve">(4.8, 22.3)</w:t>
             </w:r>
           </w:p>
         </w:tc>
@@ -7164,7 +7207,7 @@
               </w:rPr>
               <w:t xml:space="preserve">13.3</w:t>
               <w:br/>
-              <w:t xml:space="preserve">(6.9, 21.9)</w:t>
+              <w:t xml:space="preserve">(6.9, 22.0)</w:t>
             </w:r>
           </w:p>
         </w:tc>
@@ -7310,9 +7353,9 @@
                 <w:szCs w:val="22"/>
                 <w:color w:val="111111"/>
               </w:rPr>
-              <w:t xml:space="preserve">3.4</w:t>
+              <w:t xml:space="preserve">3.3</w:t>
               <w:br/>
-              <w:t xml:space="preserve">(1.1, 8.4)</w:t>
+              <w:t xml:space="preserve">(1.1, 8.9)</w:t>
             </w:r>
           </w:p>
         </w:tc>
@@ -7382,9 +7425,9 @@
                 <w:szCs w:val="22"/>
                 <w:color w:val="111111"/>
               </w:rPr>
-              <w:t xml:space="preserve">6.7</w:t>
+              <w:t xml:space="preserve">6.8</w:t>
               <w:br/>
-              <w:t xml:space="preserve">(3.2, 12.3)</w:t>
+              <w:t xml:space="preserve">(3.2, 12.4)</w:t>
             </w:r>
           </w:p>
         </w:tc>
@@ -7530,9 +7573,9 @@
                 <w:szCs w:val="22"/>
                 <w:color w:val="111111"/>
               </w:rPr>
-              <w:t xml:space="preserve">7.3</w:t>
+              <w:t xml:space="preserve">6.2</w:t>
               <w:br/>
-              <w:t xml:space="preserve">(1.8, 16.0)</w:t>
+              <w:t xml:space="preserve">(1.6, 16.7)</w:t>
             </w:r>
           </w:p>
         </w:tc>
@@ -7602,9 +7645,9 @@
                 <w:szCs w:val="22"/>
                 <w:color w:val="111111"/>
               </w:rPr>
-              <w:t xml:space="preserve">11.4</w:t>
+              <w:t xml:space="preserve">11.3</w:t>
               <w:br/>
-              <w:t xml:space="preserve">(5.7, 17.4)</w:t>
+              <w:t xml:space="preserve">(5.6, 17.4)</w:t>
             </w:r>
           </w:p>
         </w:tc>
@@ -7752,7 +7795,7 @@
               </w:rPr>
               <w:t xml:space="preserve">7.4</w:t>
               <w:br/>
-              <w:t xml:space="preserve">(2.9, 12.2)</w:t>
+              <w:t xml:space="preserve">(2.8, 12.2)</w:t>
             </w:r>
           </w:p>
         </w:tc>
@@ -7970,9 +8013,9 @@
                 <w:szCs w:val="22"/>
                 <w:color w:val="111111"/>
               </w:rPr>
-              <w:t xml:space="preserve">12.9</w:t>
+              <w:t xml:space="preserve">13.2</w:t>
               <w:br/>
-              <w:t xml:space="preserve">(6.7, 21.7)</w:t>
+              <w:t xml:space="preserve">(6.6, 21.8)</w:t>
             </w:r>
           </w:p>
         </w:tc>
@@ -8042,7 +8085,7 @@
                 <w:szCs w:val="22"/>
                 <w:color w:val="111111"/>
               </w:rPr>
-              <w:t xml:space="preserve">16.7</w:t>
+              <w:t xml:space="preserve">16.8</w:t>
               <w:br/>
               <w:t xml:space="preserve">(8.6, 24.6)</w:t>
             </w:r>
@@ -8118,9 +8161,9 @@
                 <w:szCs w:val="22"/>
                 <w:color w:val="111111"/>
               </w:rPr>
-              <w:t xml:space="preserve">10.6</w:t>
+              <w:t xml:space="preserve">10.5</w:t>
               <w:br/>
-              <w:t xml:space="preserve">(5.2, 19.9)</w:t>
+              <w:t xml:space="preserve">(5.2, 19.8)</w:t>
             </w:r>
           </w:p>
         </w:tc>
@@ -8190,9 +8233,9 @@
                 <w:szCs w:val="22"/>
                 <w:color w:val="111111"/>
               </w:rPr>
-              <w:t xml:space="preserve">16.7</w:t>
+              <w:t xml:space="preserve">16.8</w:t>
               <w:br/>
-              <w:t xml:space="preserve">(8.6, 28.6)</w:t>
+              <w:t xml:space="preserve">(8.4, 28.7)</w:t>
             </w:r>
           </w:p>
         </w:tc>
@@ -8262,9 +8305,9 @@
                 <w:szCs w:val="22"/>
                 <w:color w:val="111111"/>
               </w:rPr>
-              <w:t xml:space="preserve">16.8</w:t>
+              <w:t xml:space="preserve">16.9</w:t>
               <w:br/>
-              <w:t xml:space="preserve">(9.8, 26.9)</w:t>
+              <w:t xml:space="preserve">(9.8, 27.1)</w:t>
             </w:r>
           </w:p>
         </w:tc>
@@ -8440,43 +8483,43 @@
               </w:rPr>
               <w:t xml:space="preserve">72.5</w:t>
               <w:br/>
-              <w:t xml:space="preserve">(69.4, 75.7)</w:t>
-            </w:r>
-          </w:p>
-        </w:tc>
-        <w:tc>
-          <w:tcPr>
-            <w:tcBorders>
-              <w:bottom w:val="single" w:sz="8" w:space="0" w:color="666666"/>
-              <w:top w:val="single" w:sz="8" w:space="0" w:color="666666"/>
-              <w:left w:val="single" w:sz="8" w:space="0" w:color="666666"/>
-              <w:right w:val="single" w:sz="8" w:space="0" w:color="666666"/>
-            </w:tcBorders>
-            <w:shd w:val="clear" w:color="auto" w:fill="FFFFFF"/>
-            <w:tcMar>
-              <w:top w:w="0" w:type="dxa"/>
-              <w:bottom w:w="0" w:type="dxa"/>
-              <w:left w:w="0" w:type="dxa"/>
-              <w:right w:w="0" w:type="dxa"/>
-            </w:tcMar>
-            <w:vAlign w:val="center"/>
-          </w:tcPr>
-          <w:p>
-            <w:pPr>
-              <w:jc w:val="center"/>
-              <w:spacing w:after="40" w:before="40"/>
-              <w:ind w:firstLine="0" w:left="100" w:right="100"/>
-            </w:pPr>
-            <w:r xmlns:w="http://schemas.openxmlformats.org/wordprocessingml/2006/main" xmlns:wp="http://schemas.openxmlformats.org/drawingml/2006/wordprocessingDrawing" xmlns:r="http://schemas.openxmlformats.org/officeDocument/2006/relationships" xmlns:w14="http://schemas.microsoft.com/office/word/2010/wordml">
-              <w:rPr>
-                <w:rFonts w:ascii="Calibri" w:hAnsi="Calibri" w:eastAsia="Calibri" w:cs="Calibri"/>
-                <w:sz w:val="22"/>
-                <w:szCs w:val="22"/>
-                <w:color w:val="111111"/>
-              </w:rPr>
-              <w:t xml:space="preserve">64.8</w:t>
+              <w:t xml:space="preserve">(69.4, 75.6)</w:t>
+            </w:r>
+          </w:p>
+        </w:tc>
+        <w:tc>
+          <w:tcPr>
+            <w:tcBorders>
+              <w:bottom w:val="single" w:sz="8" w:space="0" w:color="666666"/>
+              <w:top w:val="single" w:sz="8" w:space="0" w:color="666666"/>
+              <w:left w:val="single" w:sz="8" w:space="0" w:color="666666"/>
+              <w:right w:val="single" w:sz="8" w:space="0" w:color="666666"/>
+            </w:tcBorders>
+            <w:shd w:val="clear" w:color="auto" w:fill="FFFFFF"/>
+            <w:tcMar>
+              <w:top w:w="0" w:type="dxa"/>
+              <w:bottom w:w="0" w:type="dxa"/>
+              <w:left w:w="0" w:type="dxa"/>
+              <w:right w:w="0" w:type="dxa"/>
+            </w:tcMar>
+            <w:vAlign w:val="center"/>
+          </w:tcPr>
+          <w:p>
+            <w:pPr>
+              <w:jc w:val="center"/>
+              <w:spacing w:after="40" w:before="40"/>
+              <w:ind w:firstLine="0" w:left="100" w:right="100"/>
+            </w:pPr>
+            <w:r xmlns:w="http://schemas.openxmlformats.org/wordprocessingml/2006/main" xmlns:wp="http://schemas.openxmlformats.org/drawingml/2006/wordprocessingDrawing" xmlns:r="http://schemas.openxmlformats.org/officeDocument/2006/relationships" xmlns:w14="http://schemas.microsoft.com/office/word/2010/wordml">
+              <w:rPr>
+                <w:rFonts w:ascii="Calibri" w:hAnsi="Calibri" w:eastAsia="Calibri" w:cs="Calibri"/>
+                <w:sz w:val="22"/>
+                <w:szCs w:val="22"/>
+                <w:color w:val="111111"/>
+              </w:rPr>
+              <w:t xml:space="preserve">64.5</w:t>
               <w:br/>
-              <w:t xml:space="preserve">(61.7, 67.8)</w:t>
+              <w:t xml:space="preserve">(61.4, 67.7)</w:t>
             </w:r>
           </w:p>
         </w:tc>
@@ -8546,9 +8589,9 @@
                 <w:szCs w:val="22"/>
                 <w:color w:val="111111"/>
               </w:rPr>
-              <w:t xml:space="preserve">69.0</w:t>
+              <w:t xml:space="preserve">69.1</w:t>
               <w:br/>
-              <w:t xml:space="preserve">(66.7, 71.2)</w:t>
+              <w:t xml:space="preserve">(66.9, 71.3)</w:t>
             </w:r>
           </w:p>
         </w:tc>
@@ -8694,9 +8737,9 @@
                 <w:szCs w:val="22"/>
                 <w:color w:val="111111"/>
               </w:rPr>
-              <w:t xml:space="preserve">34.2</w:t>
+              <w:t xml:space="preserve">34.7</w:t>
               <w:br/>
-              <w:t xml:space="preserve">(25.8, 42.6)</w:t>
+              <w:t xml:space="preserve">(26.2, 43.1)</w:t>
             </w:r>
           </w:p>
         </w:tc>
@@ -8766,9 +8809,9 @@
                 <w:szCs w:val="22"/>
                 <w:color w:val="111111"/>
               </w:rPr>
-              <w:t xml:space="preserve">44.5</w:t>
+              <w:t xml:space="preserve">44.9</w:t>
               <w:br/>
-              <w:t xml:space="preserve">(38.7, 50.3)</w:t>
+              <w:t xml:space="preserve">(39.1, 50.7)</w:t>
             </w:r>
           </w:p>
         </w:tc>
@@ -8914,9 +8957,9 @@
                 <w:szCs w:val="22"/>
                 <w:color w:val="111111"/>
               </w:rPr>
-              <w:t xml:space="preserve">49.7</w:t>
+              <w:t xml:space="preserve">48.9</w:t>
               <w:br/>
-              <w:t xml:space="preserve">(40.2, 59.2)</w:t>
+              <w:t xml:space="preserve">(39.0, 58.7)</w:t>
             </w:r>
           </w:p>
         </w:tc>
@@ -8986,7 +9029,7 @@
                 <w:szCs w:val="22"/>
                 <w:color w:val="111111"/>
               </w:rPr>
-              <w:t xml:space="preserve">57.1</w:t>
+              <w:t xml:space="preserve">57.0</w:t>
               <w:br/>
               <w:t xml:space="preserve">(49.8, 64.3)</w:t>
             </w:r>
@@ -9134,9 +9177,9 @@
                 <w:szCs w:val="22"/>
                 <w:color w:val="111111"/>
               </w:rPr>
-              <w:t xml:space="preserve">37.3</w:t>
+              <w:t xml:space="preserve">36.7</w:t>
               <w:br/>
-              <w:t xml:space="preserve">(27.0, 47.7)</w:t>
+              <w:t xml:space="preserve">(26.2, 47.2)</w:t>
             </w:r>
           </w:p>
         </w:tc>
@@ -9208,7 +9251,7 @@
               </w:rPr>
               <w:t xml:space="preserve">54.4</w:t>
               <w:br/>
-              <w:t xml:space="preserve">(46.7, 62.0)</w:t>
+              <w:t xml:space="preserve">(46.7, 62.1)</w:t>
             </w:r>
           </w:p>
         </w:tc>
@@ -9354,9 +9397,9 @@
                 <w:szCs w:val="22"/>
                 <w:color w:val="111111"/>
               </w:rPr>
-              <w:t xml:space="preserve">63.4</w:t>
+              <w:t xml:space="preserve">63.2</w:t>
               <w:br/>
-              <w:t xml:space="preserve">(54.0, 72.8)</w:t>
+              <w:t xml:space="preserve">(53.5, 72.9)</w:t>
             </w:r>
           </w:p>
         </w:tc>
@@ -9426,9 +9469,9 @@
                 <w:szCs w:val="22"/>
                 <w:color w:val="111111"/>
               </w:rPr>
-              <w:t xml:space="preserve">74.2</w:t>
+              <w:t xml:space="preserve">74.3</w:t>
               <w:br/>
-              <w:t xml:space="preserve">(67.3, 81.0)</w:t>
+              <w:t xml:space="preserve">(67.4, 81.2)</w:t>
             </w:r>
           </w:p>
         </w:tc>
@@ -9504,43 +9547,43 @@
               </w:rPr>
               <w:t xml:space="preserve">62.0</w:t>
               <w:br/>
-              <w:t xml:space="preserve">(59.6, 64.5)</w:t>
-            </w:r>
-          </w:p>
-        </w:tc>
-        <w:tc>
-          <w:tcPr>
-            <w:tcBorders>
-              <w:bottom w:val="single" w:sz="8" w:space="0" w:color="666666"/>
-              <w:top w:val="single" w:sz="8" w:space="0" w:color="666666"/>
-              <w:left w:val="single" w:sz="8" w:space="0" w:color="666666"/>
-              <w:right w:val="single" w:sz="8" w:space="0" w:color="666666"/>
-            </w:tcBorders>
-            <w:shd w:val="clear" w:color="auto" w:fill="FFFFFF"/>
-            <w:tcMar>
-              <w:top w:w="0" w:type="dxa"/>
-              <w:bottom w:w="0" w:type="dxa"/>
-              <w:left w:w="0" w:type="dxa"/>
-              <w:right w:w="0" w:type="dxa"/>
-            </w:tcMar>
-            <w:vAlign w:val="center"/>
-          </w:tcPr>
-          <w:p>
-            <w:pPr>
-              <w:jc w:val="center"/>
-              <w:spacing w:after="40" w:before="40"/>
-              <w:ind w:firstLine="0" w:left="100" w:right="100"/>
-            </w:pPr>
-            <w:r xmlns:w="http://schemas.openxmlformats.org/wordprocessingml/2006/main" xmlns:wp="http://schemas.openxmlformats.org/drawingml/2006/wordprocessingDrawing" xmlns:r="http://schemas.openxmlformats.org/officeDocument/2006/relationships" xmlns:w14="http://schemas.microsoft.com/office/word/2010/wordml">
-              <w:rPr>
-                <w:rFonts w:ascii="Calibri" w:hAnsi="Calibri" w:eastAsia="Calibri" w:cs="Calibri"/>
-                <w:sz w:val="22"/>
-                <w:szCs w:val="22"/>
-                <w:color w:val="111111"/>
-              </w:rPr>
-              <w:t xml:space="preserve">81.7</w:t>
+              <w:t xml:space="preserve">(59.5, 64.5)</w:t>
+            </w:r>
+          </w:p>
+        </w:tc>
+        <w:tc>
+          <w:tcPr>
+            <w:tcBorders>
+              <w:bottom w:val="single" w:sz="8" w:space="0" w:color="666666"/>
+              <w:top w:val="single" w:sz="8" w:space="0" w:color="666666"/>
+              <w:left w:val="single" w:sz="8" w:space="0" w:color="666666"/>
+              <w:right w:val="single" w:sz="8" w:space="0" w:color="666666"/>
+            </w:tcBorders>
+            <w:shd w:val="clear" w:color="auto" w:fill="FFFFFF"/>
+            <w:tcMar>
+              <w:top w:w="0" w:type="dxa"/>
+              <w:bottom w:w="0" w:type="dxa"/>
+              <w:left w:w="0" w:type="dxa"/>
+              <w:right w:w="0" w:type="dxa"/>
+            </w:tcMar>
+            <w:vAlign w:val="center"/>
+          </w:tcPr>
+          <w:p>
+            <w:pPr>
+              <w:jc w:val="center"/>
+              <w:spacing w:after="40" w:before="40"/>
+              <w:ind w:firstLine="0" w:left="100" w:right="100"/>
+            </w:pPr>
+            <w:r xmlns:w="http://schemas.openxmlformats.org/wordprocessingml/2006/main" xmlns:wp="http://schemas.openxmlformats.org/drawingml/2006/wordprocessingDrawing" xmlns:r="http://schemas.openxmlformats.org/officeDocument/2006/relationships" xmlns:w14="http://schemas.microsoft.com/office/word/2010/wordml">
+              <w:rPr>
+                <w:rFonts w:ascii="Calibri" w:hAnsi="Calibri" w:eastAsia="Calibri" w:cs="Calibri"/>
+                <w:sz w:val="22"/>
+                <w:szCs w:val="22"/>
+                <w:color w:val="111111"/>
+              </w:rPr>
+              <w:t xml:space="preserve">81.6</w:t>
               <w:br/>
-              <w:t xml:space="preserve">(78.1, 85.3)</w:t>
+              <w:t xml:space="preserve">(78.0, 85.2)</w:t>
             </w:r>
           </w:p>
         </w:tc>
@@ -9576,7 +9619,7 @@
               </w:rPr>
               <w:t xml:space="preserve">79.0</w:t>
               <w:br/>
-              <w:t xml:space="preserve">(75.5, 82.6)</w:t>
+              <w:t xml:space="preserve">(75.3, 82.7)</w:t>
             </w:r>
           </w:p>
         </w:tc>
@@ -9646,9 +9689,9 @@
                 <w:szCs w:val="22"/>
                 <w:color w:val="111111"/>
               </w:rPr>
-              <w:t xml:space="preserve">80.5</w:t>
+              <w:t xml:space="preserve">80.7</w:t>
               <w:br/>
-              <w:t xml:space="preserve">(78.0, 82.9)</w:t>
+              <w:t xml:space="preserve">(78.2, 83.1)</w:t>
             </w:r>
           </w:p>
         </w:tc>
@@ -9694,13 +9737,13 @@
                 <w:szCs w:val="22"/>
                 <w:color w:val="000000"/>
               </w:rPr>
-              <w:t xml:space="preserve">Normal blood pressure: systolic/diastolic blood pressure &lt; 120/80 mm Hg;</w:t>
+              <w:t xml:space="preserve">Normal blood pressure: systolic blood pressure &lt; 120 mm Hg and diastolic blood pressure &lt; 80 mm Hg;</w:t>
               <w:br/>
-              <w:t xml:space="preserve">Elevated blood pressure: systolic/diastolic blood pressure 120-129/&lt;80 mm Hg;</w:t>
+              <w:t xml:space="preserve">Elevated blood pressure: systolic blood pressure from 120 to 129 mm Hg and diastolic blood pressure &lt; 80 mm Hg;</w:t>
               <w:br/>
-              <w:t xml:space="preserve">Stage 1 hypertension: systolic/diastolic blood pressure 130-139/80-89 mm Hg;</w:t>
+              <w:t xml:space="preserve">Stage 1 hypertension: systolic blood pressure between 130 and 139 mm Hg and/or diastolic blood pressure between 80 and 89 mm Hg with systolic blood pressure &lt;140 mm Hg and diastolic blood pressure &lt;90 mm Hg;</w:t>
               <w:br/>
-              <w:t xml:space="preserve">Stage 2 hypertension: systolic/diastolic blood pressure ≥ 140/90 mm Hg.</w:t>
+              <w:t xml:space="preserve">Stage 2 hypertension: systolic blood pressure ≥140 mm Hg or diastolic blood pressure ≥90 mm Hg.</w:t>
             </w:r>
           </w:p>
         </w:tc>
@@ -9746,7 +9789,7 @@
                 <w:szCs w:val="22"/>
                 <w:color w:val="000000"/>
               </w:rPr>
-              <w:t xml:space="preserve">Diabetes was defined by fasting serum glucose ≥{gluc_cutpoint_fasted} mg/dL, non-fasting glucose ≥{gluc_cutpoint_fed} mg/dL, HbA1c ≥{hba1c_cutpoint}%, or self-reported use of insulin or oral glucose lowering medication.</w:t>
+              <w:t xml:space="preserve">Diabetes was defined by fasting serum glucose ≥126 mg/dL, non-fasting glucose ≥200 mg/dL, HbA1c ≥6.5%, or self-reported use of insulin or oral glucose lowering medication.</w:t>
             </w:r>
           </w:p>
         </w:tc>
@@ -10031,7 +10074,7 @@
                     </pic:cNvPicPr>
                   </pic:nvPicPr>
                   <pic:blipFill>
-                    <a:blip r:embed="rId35"/>
+                    <a:blip r:embed="rId44"/>
                     <a:srcRect/>
                     <a:stretch>
                       <a:fillRect/>
@@ -10123,7 +10166,7 @@
                     </pic:cNvPicPr>
                   </pic:nvPicPr>
                   <pic:blipFill>
-                    <a:blip r:embed="rId36"/>
+                    <a:blip r:embed="rId45"/>
                     <a:srcRect/>
                     <a:stretch>
                       <a:fillRect/>
@@ -10472,7 +10515,7 @@
               </w:rPr>
               <w:t xml:space="preserve">CKD </w:t>
               <w:br/>
-              <w:t xml:space="preserve">N = 181</w:t>
+              <w:t xml:space="preserve">N = 174</w:t>
             </w:r>
             <w:r xmlns:w="http://schemas.openxmlformats.org/wordprocessingml/2006/main" xmlns:wp="http://schemas.openxmlformats.org/drawingml/2006/wordprocessingDrawing" xmlns:r="http://schemas.openxmlformats.org/officeDocument/2006/relationships" xmlns:w14="http://schemas.microsoft.com/office/word/2010/wordml">
               <w:rPr>
@@ -10557,7 +10600,7 @@
               </w:rPr>
               <w:t xml:space="preserve">Diabetes, CKD, or age 65+ years </w:t>
               <w:br/>
-              <w:t xml:space="preserve">N = 465</w:t>
+              <w:t xml:space="preserve">N = 460</w:t>
             </w:r>
           </w:p>
         </w:tc>
@@ -10777,7 +10820,7 @@
                 <w:szCs w:val="22"/>
                 <w:color w:val="111111"/>
               </w:rPr>
-              <w:t xml:space="preserve">61.4 (0.8)</w:t>
+              <w:t xml:space="preserve">61.5 (0.8)</w:t>
             </w:r>
           </w:p>
         </w:tc>
@@ -10919,7 +10962,7 @@
                 <w:szCs w:val="22"/>
                 <w:color w:val="111111"/>
               </w:rPr>
-              <w:t xml:space="preserve">49.4</w:t>
+              <w:t xml:space="preserve">49.3</w:t>
             </w:r>
           </w:p>
         </w:tc>
@@ -10987,7 +11030,7 @@
                 <w:szCs w:val="22"/>
                 <w:color w:val="111111"/>
               </w:rPr>
-              <w:t xml:space="preserve">52.0</w:t>
+              <w:t xml:space="preserve">51.9</w:t>
             </w:r>
           </w:p>
         </w:tc>
@@ -11170,7 +11213,7 @@
                 <w:szCs w:val="22"/>
                 <w:color w:val="111111"/>
               </w:rPr>
-              <w:t xml:space="preserve">60.2</w:t>
+              <w:t xml:space="preserve">61.6</w:t>
             </w:r>
           </w:p>
         </w:tc>
@@ -11238,7 +11281,7 @@
                 <w:szCs w:val="22"/>
                 <w:color w:val="111111"/>
               </w:rPr>
-              <w:t xml:space="preserve">64.9</w:t>
+              <w:t xml:space="preserve">65.3</w:t>
             </w:r>
           </w:p>
         </w:tc>
@@ -11380,7 +11423,7 @@
                 <w:szCs w:val="22"/>
                 <w:color w:val="111111"/>
               </w:rPr>
-              <w:t xml:space="preserve">13.1</w:t>
+              <w:t xml:space="preserve">11.0</w:t>
             </w:r>
           </w:p>
         </w:tc>
@@ -11448,7 +11491,7 @@
                 <w:szCs w:val="22"/>
                 <w:color w:val="111111"/>
               </w:rPr>
-              <w:t xml:space="preserve">10.7</w:t>
+              <w:t xml:space="preserve">10.1</w:t>
             </w:r>
           </w:p>
         </w:tc>
@@ -11590,7 +11633,7 @@
                 <w:szCs w:val="22"/>
                 <w:color w:val="111111"/>
               </w:rPr>
-              <w:t xml:space="preserve">17.7</w:t>
+              <w:t xml:space="preserve">18.1</w:t>
             </w:r>
           </w:p>
         </w:tc>
@@ -11658,7 +11701,7 @@
                 <w:szCs w:val="22"/>
                 <w:color w:val="111111"/>
               </w:rPr>
-              <w:t xml:space="preserve">15.1</w:t>
+              <w:t xml:space="preserve">15.2</w:t>
             </w:r>
           </w:p>
         </w:tc>
@@ -11800,7 +11843,7 @@
                 <w:szCs w:val="22"/>
                 <w:color w:val="111111"/>
               </w:rPr>
-              <w:t xml:space="preserve">6.1</w:t>
+              <w:t xml:space="preserve">6.2</w:t>
             </w:r>
           </w:p>
         </w:tc>
@@ -12010,7 +12053,7 @@
                 <w:szCs w:val="22"/>
                 <w:color w:val="111111"/>
               </w:rPr>
-              <w:t xml:space="preserve">2.9</w:t>
+              <w:t xml:space="preserve">3.0</w:t>
             </w:r>
           </w:p>
         </w:tc>
@@ -12220,7 +12263,7 @@
                 <w:szCs w:val="22"/>
                 <w:color w:val="111111"/>
               </w:rPr>
-              <w:t xml:space="preserve">196.4 (4.2)</w:t>
+              <w:t xml:space="preserve">196.5 (4.3)</w:t>
             </w:r>
           </w:p>
         </w:tc>
@@ -12430,7 +12473,7 @@
                 <w:szCs w:val="22"/>
                 <w:color w:val="111111"/>
               </w:rPr>
-              <w:t xml:space="preserve">53.4 (2.0)</w:t>
+              <w:t xml:space="preserve">53.6 (2.0)</w:t>
             </w:r>
           </w:p>
         </w:tc>
@@ -12498,7 +12541,7 @@
                 <w:szCs w:val="22"/>
                 <w:color w:val="111111"/>
               </w:rPr>
-              <w:t xml:space="preserve">53.7 (1.0)</w:t>
+              <w:t xml:space="preserve">53.8 (1.0)</w:t>
             </w:r>
           </w:p>
         </w:tc>
@@ -12640,7 +12683,7 @@
                 <w:szCs w:val="22"/>
                 <w:color w:val="111111"/>
               </w:rPr>
-              <w:t xml:space="preserve">131.5 (0.6)</w:t>
+              <w:t xml:space="preserve">131.4 (0.6)</w:t>
             </w:r>
           </w:p>
         </w:tc>
@@ -12850,7 +12893,7 @@
                 <w:szCs w:val="22"/>
                 <w:color w:val="111111"/>
               </w:rPr>
-              <w:t xml:space="preserve">75.8 (0.7)</w:t>
+              <w:t xml:space="preserve">75.8 (0.8)</w:t>
             </w:r>
           </w:p>
         </w:tc>
@@ -13270,7 +13313,7 @@
                 <w:szCs w:val="22"/>
                 <w:color w:val="111111"/>
               </w:rPr>
-              <w:t xml:space="preserve">29.5</w:t>
+              <w:t xml:space="preserve">30.1</w:t>
             </w:r>
           </w:p>
         </w:tc>
@@ -13338,7 +13381,7 @@
                 <w:szCs w:val="22"/>
                 <w:color w:val="111111"/>
               </w:rPr>
-              <w:t xml:space="preserve">41.5</w:t>
+              <w:t xml:space="preserve">41.7</w:t>
             </w:r>
           </w:p>
         </w:tc>
@@ -13412,7 +13455,7 @@
                 <w:szCs w:val="22"/>
                 <w:color w:val="111111"/>
               </w:rPr>
-              <w:t xml:space="preserve">10.7</w:t>
+              <w:t xml:space="preserve">10.5</w:t>
             </w:r>
           </w:p>
         </w:tc>
@@ -13514,41 +13557,41 @@
                 <w:szCs w:val="22"/>
                 <w:color w:val="111111"/>
               </w:rPr>
-              <w:t xml:space="preserve">20.3</w:t>
-            </w:r>
-          </w:p>
-        </w:tc>
-        <w:tc>
-          <w:tcPr>
-            <w:tcBorders>
-              <w:bottom w:val="single" w:sz="8" w:space="0" w:color="666666"/>
-              <w:top w:val="single" w:sz="8" w:space="0" w:color="666666"/>
-              <w:left w:val="single" w:sz="8" w:space="0" w:color="666666"/>
-              <w:right w:val="single" w:sz="8" w:space="0" w:color="666666"/>
-            </w:tcBorders>
-            <w:shd w:val="clear" w:color="auto" w:fill="FFFFFF"/>
-            <w:tcMar>
-              <w:top w:w="0" w:type="dxa"/>
-              <w:bottom w:w="0" w:type="dxa"/>
-              <w:left w:w="0" w:type="dxa"/>
-              <w:right w:w="0" w:type="dxa"/>
-            </w:tcMar>
-            <w:vAlign w:val="center"/>
-          </w:tcPr>
-          <w:p>
-            <w:pPr>
-              <w:jc w:val="center"/>
-              <w:spacing w:after="40" w:before="40"/>
-              <w:ind w:firstLine="0" w:left="100" w:right="100"/>
-            </w:pPr>
-            <w:r xmlns:w="http://schemas.openxmlformats.org/wordprocessingml/2006/main" xmlns:wp="http://schemas.openxmlformats.org/drawingml/2006/wordprocessingDrawing" xmlns:r="http://schemas.openxmlformats.org/officeDocument/2006/relationships" xmlns:w14="http://schemas.microsoft.com/office/word/2010/wordml">
-              <w:rPr>
-                <w:rFonts w:ascii="Calibri" w:hAnsi="Calibri" w:eastAsia="Calibri" w:cs="Calibri"/>
-                <w:sz w:val="22"/>
-                <w:szCs w:val="22"/>
-                <w:color w:val="111111"/>
-              </w:rPr>
-              <w:t xml:space="preserve">36.1</w:t>
+              <w:t xml:space="preserve">19.8</w:t>
+            </w:r>
+          </w:p>
+        </w:tc>
+        <w:tc>
+          <w:tcPr>
+            <w:tcBorders>
+              <w:bottom w:val="single" w:sz="8" w:space="0" w:color="666666"/>
+              <w:top w:val="single" w:sz="8" w:space="0" w:color="666666"/>
+              <w:left w:val="single" w:sz="8" w:space="0" w:color="666666"/>
+              <w:right w:val="single" w:sz="8" w:space="0" w:color="666666"/>
+            </w:tcBorders>
+            <w:shd w:val="clear" w:color="auto" w:fill="FFFFFF"/>
+            <w:tcMar>
+              <w:top w:w="0" w:type="dxa"/>
+              <w:bottom w:w="0" w:type="dxa"/>
+              <w:left w:w="0" w:type="dxa"/>
+              <w:right w:w="0" w:type="dxa"/>
+            </w:tcMar>
+            <w:vAlign w:val="center"/>
+          </w:tcPr>
+          <w:p>
+            <w:pPr>
+              <w:jc w:val="center"/>
+              <w:spacing w:after="40" w:before="40"/>
+              <w:ind w:firstLine="0" w:left="100" w:right="100"/>
+            </w:pPr>
+            <w:r xmlns:w="http://schemas.openxmlformats.org/wordprocessingml/2006/main" xmlns:wp="http://schemas.openxmlformats.org/drawingml/2006/wordprocessingDrawing" xmlns:r="http://schemas.openxmlformats.org/officeDocument/2006/relationships" xmlns:w14="http://schemas.microsoft.com/office/word/2010/wordml">
+              <w:rPr>
+                <w:rFonts w:ascii="Calibri" w:hAnsi="Calibri" w:eastAsia="Calibri" w:cs="Calibri"/>
+                <w:sz w:val="22"/>
+                <w:szCs w:val="22"/>
+                <w:color w:val="111111"/>
+              </w:rPr>
+              <w:t xml:space="preserve">35.5</w:t>
             </w:r>
           </w:p>
         </w:tc>
@@ -13690,7 +13733,7 @@
                 <w:szCs w:val="22"/>
                 <w:color w:val="111111"/>
               </w:rPr>
-              <w:t xml:space="preserve">29.8</w:t>
+              <w:t xml:space="preserve">29.9</w:t>
             </w:r>
           </w:p>
         </w:tc>
@@ -13758,7 +13801,7 @@
                 <w:szCs w:val="22"/>
                 <w:color w:val="111111"/>
               </w:rPr>
-              <w:t xml:space="preserve">53.1</w:t>
+              <w:t xml:space="preserve">53.4</w:t>
             </w:r>
           </w:p>
         </w:tc>
@@ -13900,7 +13943,7 @@
                 <w:szCs w:val="22"/>
                 <w:color w:val="111111"/>
               </w:rPr>
-              <w:t xml:space="preserve">21.0</w:t>
+              <w:t xml:space="preserve">20.5</w:t>
             </w:r>
           </w:p>
         </w:tc>
@@ -13968,7 +14011,7 @@
                 <w:szCs w:val="22"/>
                 <w:color w:val="111111"/>
               </w:rPr>
-              <w:t xml:space="preserve">16.4</w:t>
+              <w:t xml:space="preserve">16.2</w:t>
             </w:r>
           </w:p>
         </w:tc>
@@ -14120,7 +14163,7 @@
                 <w:szCs w:val="22"/>
                 <w:color w:val="111111"/>
               </w:rPr>
-              <w:t xml:space="preserve">10.8</w:t>
+              <w:t xml:space="preserve">11.1</w:t>
             </w:r>
           </w:p>
         </w:tc>
@@ -14280,7 +14323,7 @@
                 <w:szCs w:val="22"/>
                 <w:color w:val="000000"/>
               </w:rPr>
-              <w:t xml:space="preserve">Diabetes was defined by fasting serum glucose ≥{gluc_cutpoint_fasted} mg/dL, non-fasting glucose ≥{gluc_cutpoint_fed} mg/dL, HbA1c ≥{hba1c_cutpoint}%, or self-reported use of insulin or oral glucose lowering medication.</w:t>
+              <w:t xml:space="preserve">Diabetes was defined by fasting serum glucose ≥126 mg/dL, non-fasting glucose ≥200 mg/dL, HbA1c ≥6.5%, or self-reported use of insulin or oral glucose lowering medication.</w:t>
             </w:r>
           </w:p>
         </w:tc>
@@ -14473,7 +14516,7 @@
                     </pic:cNvPicPr>
                   </pic:nvPicPr>
                   <pic:blipFill>
-                    <a:blip r:embed="rId37"/>
+                    <a:blip r:embed="rId46"/>
                     <a:srcRect/>
                     <a:stretch>
                       <a:fillRect/>
@@ -14565,7 +14608,7 @@
                     </pic:cNvPicPr>
                   </pic:nvPicPr>
                   <pic:blipFill>
-                    <a:blip r:embed="rId38"/>
+                    <a:blip r:embed="rId47"/>
                     <a:srcRect/>
                     <a:stretch>
                       <a:fillRect/>
@@ -14657,7 +14700,7 @@
                     </pic:cNvPicPr>
                   </pic:nvPicPr>
                   <pic:blipFill>
-                    <a:blip r:embed="rId39"/>
+                    <a:blip r:embed="rId48"/>
                     <a:srcRect/>
                     <a:stretch>
                       <a:fillRect/>
@@ -14709,20 +14752,30 @@
       <w:pPr>
         <w:pStyle w:val="Heading1"/>
       </w:pPr>
-      <w:bookmarkStart w:id="31" w:name="references"/>
+      <w:bookmarkStart w:id="30" w:name="references"/>
       <w:r>
         <w:t xml:space="preserve">REFERENCES</w:t>
       </w:r>
-      <w:bookmarkEnd w:id="31"/>
+      <w:bookmarkEnd w:id="30"/>
     </w:p>
-    <w:bookmarkStart w:id="47" w:name="refs"/>
+    <w:bookmarkStart w:id="55" w:name="refs"/>
+    <w:bookmarkStart w:id="31" w:name="ref-whelton20182017"/>
+    <w:p>
+      <w:pPr>
+        <w:pStyle w:val="Bibliography"/>
+      </w:pPr>
+      <w:r>
+        <w:t xml:space="preserve">1. Whelton PK, Carey RM, Aronow WS, et al. 2017 acc/aha/aapa/abc/acpm/ags/apha/ash/aspc/nma/pcna guideline for the prevention, detection, evaluation, and management of high blood pressure in adults: A report of the american college of cardiology/american heart association task force on clinical practice guidelines. Journal of the American College of Cardiology 2018;71:e127–e248.</w:t>
+      </w:r>
+    </w:p>
+    <w:bookmarkEnd w:id="31"/>
     <w:bookmarkStart w:id="33" w:name="ref-nhanes_home"/>
     <w:p>
       <w:pPr>
         <w:pStyle w:val="Bibliography"/>
       </w:pPr>
       <w:r>
-        <w:t xml:space="preserve">1. Anon. NHANES - national health and nutrition examination survey homepage, available at</w:t>
+        <w:t xml:space="preserve">2. Anon. NHANES - national health and nutrition examination survey homepage, available at</w:t>
       </w:r>
       <w:r>
         <w:t xml:space="preserve"> </w:t>
@@ -14746,7 +14799,7 @@
         <w:pStyle w:val="Bibliography"/>
       </w:pPr>
       <w:r>
-        <w:t xml:space="preserve">2. Anon. NHANES tutorials - module 3 - weighting, available at</w:t>
+        <w:t xml:space="preserve">3. Anon. NHANES tutorials - module 3 - weighting, available at</w:t>
       </w:r>
       <w:r>
         <w:t xml:space="preserve"> </w:t>
@@ -14770,7 +14823,7 @@
         <w:pStyle w:val="Bibliography"/>
       </w:pPr>
       <w:r>
-        <w:t xml:space="preserve">3. Goff DC, Lloyd-Jones DM, Bennett G, et al. 2013 acc/aha guideline on the assessment of cardiovascular risk: A report of the american college of cardiology/american heart association task force on practice guidelines. Journal of the American College of Cardiology 2014;63:2935–2959.</w:t>
+        <w:t xml:space="preserve">4. Goff DC, Lloyd-Jones DM, Bennett G, et al. 2013 acc/aha guideline on the assessment of cardiovascular risk: A report of the american college of cardiology/american heart association task force on practice guidelines. Journal of the American College of Cardiology 2014;63:2935–2959.</w:t>
       </w:r>
     </w:p>
     <w:bookmarkEnd w:id="36"/>
@@ -14780,101 +14833,193 @@
         <w:pStyle w:val="Bibliography"/>
       </w:pPr>
       <w:r>
-        <w:t xml:space="preserve">4. Levey AS, Stevens LA, Schmid CH, et al. A new equation to estimate glomerular filtration rate. Annals of internal medicine 2009;150:604–612.</w:t>
+        <w:t xml:space="preserve">5. Levey AS, Stevens LA, Schmid CH, et al. A new equation to estimate glomerular filtration rate. Annals of internal medicine 2009;150:604–612.</w:t>
       </w:r>
     </w:p>
     <w:bookmarkEnd w:id="37"/>
-    <w:bookmarkStart w:id="38" w:name="ref-coresh2004evidence"/>
+    <w:bookmarkStart w:id="39" w:name="ref-cite_R"/>
     <w:p>
       <w:pPr>
         <w:pStyle w:val="Bibliography"/>
       </w:pPr>
       <w:r>
-        <w:t xml:space="preserve">5. Coresh J, Astor B, Sarnak MJ. Evidence for increased cardiovascular disease risk in patients with chronic kidney disease. Current opinion in nephrology and hypertension 2004;13:73–81.</w:t>
+        <w:t xml:space="preserve">6. R Core Team. R: A language and environment for statistical computing. Vienna, Austria: R Foundation for Statistical Computing; 2020. Available at:</w:t>
+      </w:r>
+      <w:r>
+        <w:t xml:space="preserve"> </w:t>
+      </w:r>
+      <w:hyperlink r:id="rId38">
+        <w:r>
+          <w:rPr>
+            <w:rStyle w:val="Hyperlink"/>
+          </w:rPr>
+          <w:t xml:space="preserve">https://www.R-project.org/</w:t>
+        </w:r>
+      </w:hyperlink>
+      <w:r>
+        <w:t xml:space="preserve">.</w:t>
       </w:r>
     </w:p>
-    <w:bookmarkEnd w:id="38"/>
-    <w:bookmarkStart w:id="39" w:name="ref-chronic2010association"/>
+    <w:bookmarkEnd w:id="39"/>
+    <w:bookmarkStart w:id="41" w:name="ref-cite_drake"/>
     <w:p>
       <w:pPr>
         <w:pStyle w:val="Bibliography"/>
       </w:pPr>
       <w:r>
-        <w:t xml:space="preserve">6. Consortium CKDP, others. Association of estimated glomerular filtration rate and albuminuria with all-cause and cardiovascular mortality in general population cohorts: A collaborative meta-analysis. The Lancet 2010;375:2073–2081.</w:t>
+        <w:t xml:space="preserve">7. Landau WM. The drake r package: A pipeline toolkit for reproducibility and high-performance computing. Journal of Open Source Software 2018;3. Available at:</w:t>
+      </w:r>
+      <w:r>
+        <w:t xml:space="preserve"> </w:t>
+      </w:r>
+      <w:hyperlink r:id="rId40">
+        <w:r>
+          <w:rPr>
+            <w:rStyle w:val="Hyperlink"/>
+          </w:rPr>
+          <w:t xml:space="preserve">https://doi.org/10.21105/joss.00550</w:t>
+        </w:r>
+      </w:hyperlink>
+      <w:r>
+        <w:t xml:space="preserve">.</w:t>
       </w:r>
     </w:p>
-    <w:bookmarkEnd w:id="39"/>
-    <w:bookmarkStart w:id="40" w:name="ref-grundy1999diabetes"/>
+    <w:bookmarkEnd w:id="41"/>
+    <w:bookmarkStart w:id="42" w:name="ref-cite_tidyverse"/>
     <w:p>
       <w:pPr>
         <w:pStyle w:val="Bibliography"/>
       </w:pPr>
       <w:r>
-        <w:t xml:space="preserve">7. Grundy SM, Benjamin IJ, Burke GL, et al. Diabetes and cardiovascular disease: A statement for healthcare professionals from the american heart association. Circulation 1999;100:1134–1146.</w:t>
+        <w:t xml:space="preserve">8. Wickham H, Averick M, Bryan J, et al. Welcome to the tidyverse. Journal of Open Source Software 2019;4:1686.</w:t>
       </w:r>
     </w:p>
-    <w:bookmarkEnd w:id="40"/>
-    <w:bookmarkStart w:id="41" w:name="ref-lakatta2002age"/>
+    <w:bookmarkEnd w:id="42"/>
+    <w:bookmarkStart w:id="44" w:name="ref-cite_table.glue"/>
     <w:p>
       <w:pPr>
         <w:pStyle w:val="Bibliography"/>
       </w:pPr>
       <w:r>
-        <w:t xml:space="preserve">8. Lakatta EG. Age-associated cardiovascular changes in health: Impact on cardiovascular disease in older persons. Heart failure reviews 2002;7:29–49.</w:t>
+        <w:t xml:space="preserve">9. Jaeger B. Table.glue: Make and apply customized rounding specifications for tables.; 2020. Available at:</w:t>
+      </w:r>
+      <w:r>
+        <w:t xml:space="preserve"> </w:t>
+      </w:r>
+      <w:hyperlink r:id="rId43">
+        <w:r>
+          <w:rPr>
+            <w:rStyle w:val="Hyperlink"/>
+          </w:rPr>
+          <w:t xml:space="preserve">https://github.com/bcjaeger/table.glue</w:t>
+        </w:r>
+      </w:hyperlink>
+      <w:r>
+        <w:t xml:space="preserve">.</w:t>
       </w:r>
     </w:p>
-    <w:bookmarkEnd w:id="41"/>
-    <w:bookmarkStart w:id="42" w:name="ref-pencina2019quantifying"/>
+    <w:bookmarkEnd w:id="44"/>
+    <w:bookmarkStart w:id="45" w:name="ref-colantonio20182017"/>
     <w:p>
       <w:pPr>
         <w:pStyle w:val="Bibliography"/>
       </w:pPr>
       <w:r>
-        <w:t xml:space="preserve">9. Pencina MJ, Navar AM, Wojdyla D, et al. Quantifying importance of major risk factors for coronary heart disease. Circulation 2019;139:1603–1611.</w:t>
+        <w:t xml:space="preserve">10. Colantonio LD, Booth JN, Bress AP, et al. 2017 american college of cardiology/american heart association blood pressure treatment guideline recommendations and cardiovascular risk. Journal of the American College of Cardiology 2018;72:1187–1197.</w:t>
       </w:r>
     </w:p>
-    <w:bookmarkEnd w:id="42"/>
-    <w:bookmarkStart w:id="43" w:name="ref-colantonio20182017"/>
+    <w:bookmarkEnd w:id="45"/>
+    <w:bookmarkStart w:id="46" w:name="ref-jaeger2019cardiovascular"/>
     <w:p>
       <w:pPr>
         <w:pStyle w:val="Bibliography"/>
       </w:pPr>
       <w:r>
-        <w:t xml:space="preserve">10. Colantonio LD, Booth JN, Bress AP, et al. 2017 acc/aha blood pressure treatment guideline recommendations and cardiovascular risk. Journal of the American College of Cardiology 2018;72:1187–1197.</w:t>
+        <w:t xml:space="preserve">11. Jaeger BC, Anstey DE, Bress AP, et al. Cardiovascular disease and mortality in adults aged ≥60 years according to recommendations by the american college of cardiology/american heart association and american college of physicians/american academy of family physicians. Hypertension 2019;73:327–334.</w:t>
       </w:r>
     </w:p>
-    <w:bookmarkEnd w:id="43"/>
-    <w:bookmarkStart w:id="44" w:name="ref-jaeger2019cardiovascular"/>
+    <w:bookmarkEnd w:id="46"/>
+    <w:bookmarkStart w:id="47" w:name="ref-coresh2004evidence"/>
     <w:p>
       <w:pPr>
         <w:pStyle w:val="Bibliography"/>
       </w:pPr>
       <w:r>
-        <w:t xml:space="preserve">11. Jaeger BC, Anstey DE, Bress AP, et al. Cardiovascular disease and mortality in adults aged ≥60 years according to recommendations by the american college of cardiology/american heart association and american college of physicians/american academy of family physicians. Hypertension 2019;73:327–334.</w:t>
+        <w:t xml:space="preserve">12. Coresh J, Astor B, Sarnak MJ. Evidence for increased cardiovascular disease risk in patients with chronic kidney disease. Current opinion in nephrology and hypertension 2004;13:73–81.</w:t>
       </w:r>
     </w:p>
-    <w:bookmarkEnd w:id="44"/>
-    <w:bookmarkStart w:id="45" w:name="ref-lloyd2006prediction"/>
+    <w:bookmarkEnd w:id="47"/>
+    <w:bookmarkStart w:id="48" w:name="ref-chronic2010association"/>
     <w:p>
       <w:pPr>
         <w:pStyle w:val="Bibliography"/>
       </w:pPr>
       <w:r>
-        <w:t xml:space="preserve">12. Lloyd-Jones DM, Leip EP, Larson MG, et al. Prediction of lifetime risk for cardiovascular disease by risk factor burden at 50 years of age. Circulation 2006;113:791–798.</w:t>
+        <w:t xml:space="preserve">13. Consortium CKDP, others. Association of estimated glomerular filtration rate and albuminuria with all-cause and cardiovascular mortality in general population cohorts: A collaborative meta-analysis. The Lancet 2010;375:2073–2081.</w:t>
       </w:r>
     </w:p>
-    <w:bookmarkEnd w:id="45"/>
-    <w:bookmarkStart w:id="46" w:name="ref-hippisley2010derivation"/>
+    <w:bookmarkEnd w:id="48"/>
+    <w:bookmarkStart w:id="49" w:name="ref-grundy1999diabetes"/>
     <w:p>
       <w:pPr>
         <w:pStyle w:val="Bibliography"/>
       </w:pPr>
       <w:r>
-        <w:t xml:space="preserve">13. Hippisley-Cox J, Coupland C, Robson J, Brindle P. Derivation, validation, and evaluation of a new qrisk model to estimate lifetime risk of cardiovascular disease: Cohort study using qresearch database. Bmj 2010;341.</w:t>
+        <w:t xml:space="preserve">14. Grundy SM, Benjamin IJ, Burke GL, et al. Diabetes and cardiovascular disease: A statement for healthcare professionals from the american heart association. Circulation 1999;100:1134–1146.</w:t>
       </w:r>
     </w:p>
-    <w:bookmarkEnd w:id="46"/>
-    <w:bookmarkEnd w:id="47"/>
+    <w:bookmarkEnd w:id="49"/>
+    <w:bookmarkStart w:id="50" w:name="ref-lakatta2002age"/>
+    <w:p>
+      <w:pPr>
+        <w:pStyle w:val="Bibliography"/>
+      </w:pPr>
+      <w:r>
+        <w:t xml:space="preserve">15. Lakatta EG. Age-associated cardiovascular changes in health: Impact on cardiovascular disease in older persons. Heart failure reviews 2002;7:29–49.</w:t>
+      </w:r>
+    </w:p>
+    <w:bookmarkEnd w:id="50"/>
+    <w:bookmarkStart w:id="51" w:name="ref-pencina2019quantifying"/>
+    <w:p>
+      <w:pPr>
+        <w:pStyle w:val="Bibliography"/>
+      </w:pPr>
+      <w:r>
+        <w:t xml:space="preserve">16. Pencina MJ, Navar AM, Wojdyla D, et al. Quantifying importance of major risk factors for coronary heart disease. Circulation 2019;139:1603–1611.</w:t>
+      </w:r>
+    </w:p>
+    <w:bookmarkEnd w:id="51"/>
+    <w:bookmarkStart w:id="52" w:name="ref-lloyd2006prediction"/>
+    <w:p>
+      <w:pPr>
+        <w:pStyle w:val="Bibliography"/>
+      </w:pPr>
+      <w:r>
+        <w:t xml:space="preserve">17. Lloyd-Jones DM, Leip EP, Larson MG, et al. Prediction of lifetime risk for cardiovascular disease by risk factor burden at 50 years of age. Circulation 2006;113:791–798.</w:t>
+      </w:r>
+    </w:p>
+    <w:bookmarkEnd w:id="52"/>
+    <w:bookmarkStart w:id="53" w:name="ref-hippisley2010derivation"/>
+    <w:p>
+      <w:pPr>
+        <w:pStyle w:val="Bibliography"/>
+      </w:pPr>
+      <w:r>
+        <w:t xml:space="preserve">18. Hippisley-Cox J, Coupland C, Robson J, Brindle P. Derivation, validation, and evaluation of a new qrisk model to estimate lifetime risk of cardiovascular disease: Cohort study using qresearch database. Bmj 2010;341.</w:t>
+      </w:r>
+    </w:p>
+    <w:bookmarkEnd w:id="53"/>
+    <w:bookmarkStart w:id="54" w:name="ref-allen2014blood"/>
+    <w:p>
+      <w:pPr>
+        <w:pStyle w:val="Bibliography"/>
+      </w:pPr>
+      <w:r>
+        <w:t xml:space="preserve">19. Allen NB, Siddique J, Wilkins JT, et al. Blood pressure trajectories in early adulthood and subclinical atherosclerosis in middle age. Jama 2014;311:490–497.</w:t>
+      </w:r>
+    </w:p>
+    <w:bookmarkEnd w:id="54"/>
+    <w:bookmarkEnd w:id="55"/>
     <w:sectPr>
       <w:headerReference w:type="even" r:id="rId10"/>
       <w:headerReference w:type="default" r:id="rId9"/>

</xml_diff>

<commit_message>
discussion updates based on PM feedback
</commit_message>
<xml_diff>
--- a/doc/ACCAHA_BP_groups.docx
+++ b/doc/ACCAHA_BP_groups.docx
@@ -142,6 +142,24 @@
           <w:vertAlign w:val="superscript"/>
         </w:rPr>
         <w:t xml:space="preserve">2</w:t>
+      </w:r>
+      <w:r>
+        <w:t xml:space="preserve">, Philip Akinyelure</w:t>
+      </w:r>
+      <w:r>
+        <w:rPr>
+          <w:vertAlign w:val="superscript"/>
+        </w:rPr>
+        <w:t xml:space="preserve">2</w:t>
+      </w:r>
+      <w:r>
+        <w:t xml:space="preserve">, Josh Bundy</w:t>
+      </w:r>
+      <w:r>
+        <w:rPr>
+          <w:vertAlign w:val="superscript"/>
+        </w:rPr>
+        <w:t xml:space="preserve">3</w:t>
       </w:r>
       <w:r>
         <w:t xml:space="preserve">, Paul Muntner</w:t>
@@ -217,37 +235,7 @@
         <w:t xml:space="preserve"> </w:t>
       </w:r>
       <w:r>
-        <w:t xml:space="preserve">This guideline recommends using both predicted predicted risk for cardiovascular disease (CVD) and BP levels to guide the initiation of antihypertensive medication. All adults with systolic BP (SBP) ≥140 mm Hg or diastolic BP (DBP) ≥90 mm Hg, stage 2 hypertension in the guideline, are recommended to initiate antihypertensive medication. Additionally, adults with SBP between 130 and 139 mm Hg and/or DBP between 80 and 89 mm Hg, stage 1 hypertension in the guideline, who have prevalent diabetes mellitus, prevalent chronic kidney disease (CKD), ≥65 years of age, or high</w:t>
-      </w:r>
-      <w:r>
-        <w:t xml:space="preserve"> </w:t>
-      </w:r>
-      <w:r>
-        <w:rPr>
-          <w:rStyle w:val="VerbatimChar"/>
-        </w:rPr>
-        <w:t xml:space="preserve">ASCVD()</w:t>
-      </w:r>
-      <w:r>
-        <w:t xml:space="preserve"> </w:t>
-      </w:r>
-      <w:r>
-        <w:t xml:space="preserve">risk are recommended to initiate antihypertensive medication. High</w:t>
-      </w:r>
-      <w:r>
-        <w:t xml:space="preserve"> </w:t>
-      </w:r>
-      <w:r>
-        <w:rPr>
-          <w:rStyle w:val="VerbatimChar"/>
-        </w:rPr>
-        <w:t xml:space="preserve">ASCVD()</w:t>
-      </w:r>
-      <w:r>
-        <w:t xml:space="preserve"> </w:t>
-      </w:r>
-      <w:r>
-        <w:t xml:space="preserve">risk is defined as prevalent CVD or a 10-year predicted risk for atherosclerotic CVD (ASCVD) ≥10%</w:t>
+        <w:t xml:space="preserve">This guideline recommends using both predicted predicted risk for cardiovascular disease (CVD) and BP levels to guide the initiation of antihypertensive medication. All adults with systolic BP (SBP) ≥ 140 mm Hg or diastolic BP (DBP) ≥ 90 mm Hg, stage 2 hypertension in the guideline, are recommended to initiate antihypertensive medication. Additionally, adults with SBP between 130 and 139 mm Hg and/or DBP between 80 and 89 mm Hg, stage 1 hypertension in the guideline, who have prevalent diabetes mellitus, prevalent chronic kidney disease (CKD), age ≥ 65 years, or high atherosclerotic CVD (ASCVD) risk are recommended to initiate antihypertensive medication. High ASCVD risk is defined as prevalent CVD or a 10-year predicted risk for ASCVD ≥ 10%</w:t>
       </w:r>
     </w:p>
     <w:p>
@@ -260,7 +248,16 @@
         <w:pStyle w:val="BodyText"/>
       </w:pPr>
       <w:r>
-        <w:t xml:space="preserve">The 2017 ACC/AHA guideline recommends computing 10-year predicted risk for ASCVD in all adults with hypertension, including those with diabetes, CKD or ≥65 years of age. However, the guideline states that the vast majority of adults with diabetes, CKD, or ≥65 years of age can be assumed to have a 10-year predicted risk for ASCVD ≥10%. The purpose of the current analysis was to estimate the proportion of US adults with diabetes, CKD, or ≥65 years of age that have high ASCVD risk (i.e., a 10-year predicted risk for ASCVD ≥10% or prevalent CVD). A secondary objective was to estimate the proportion with high ASCVD risk among adults with stage 1 hypertension and diabetes, CKD, or ≥65 years as the 2017 ACC/AHA BP guideline recommends initiation of antihypertensive medication for all of these adults. To accomplish these goals, we analyzed data from 3 cycles of the US National Health and Nutrition Examination Survey (NHANES).</w:t>
+        <w:t xml:space="preserve">The 2017 ACC/AHA guideline recommends computing 10-year predicted risk for ASCVD in all adults with hypertension to establish a BP threshold for treatment.</w:t>
+      </w:r>
+      <w:r>
+        <w:t xml:space="preserve">(1)</w:t>
+      </w:r>
+      <w:r>
+        <w:t xml:space="preserve"> </w:t>
+      </w:r>
+      <w:r>
+        <w:t xml:space="preserve">However, it has been suggested that the vast majority of adults with diabetes, CKD, or ≥ 65 years of age are likely to have a 10-year predicted risk for ASCVD ≥ 10%. The purpose of the current analysis was to estimate the proportion of US adults with diabetes, CKD, or ≥ 65 years of age that have high ASCVD risk (i.e., a 10-year predicted risk for ASCVD ≥ 10% or prevalent CVD). A secondary objective was to estimate the proportion of adults with stage 1 hypertension and diabetes, CKD, or age ≥ 65 years who have high ASCVD risk, as the 2017 ACC/AHA BP guideline recommends initiation of antihypertensive medication for these individuals. To accomplish these goals, we analyzed data from 3 cycles of the US National Health and Nutrition Examination Survey (NHANES).</w:t>
       </w:r>
     </w:p>
     <w:p>
@@ -283,7 +280,7 @@
         <w:pStyle w:val="FirstParagraph"/>
       </w:pPr>
       <w:r>
-        <w:t xml:space="preserve">NHANES was designed to assess the health and nutritional status of the non-institutionalized US population and is conducted by the National Center for Health Statistics of the Centers for Disease Control and Prevention.</w:t>
+        <w:t xml:space="preserve">NHANES was designed to assess the health and nutritional status of the non-institutionalized US population and was conducted by the National Center for Health Statistics of the Centers for Disease Control and Prevention.</w:t>
       </w:r>
       <w:r>
         <w:t xml:space="preserve">(2)</w:t>
@@ -314,7 +311,7 @@
         <w:pStyle w:val="BodyText"/>
       </w:pPr>
       <w:r>
-        <w:t xml:space="preserve">The current analysis was restricted to adults aged 40 to 79 years of age who completed the NHANES interview and examination (n = 9,937). Participants &lt;40 or &gt;79 years of age were not included because the Pooled Cohort risk equations are not recommended to be used in these age ranges.</w:t>
+        <w:t xml:space="preserve">The current analysis was restricted to adults aged 40 to 79 years of age who completed the NHANES interview and examination (n = 9,937). Participants &lt; 40 or &gt; 79 years of age were not included because the Pooled Cohort risk equations are not recommended to be used in these age ranges.</w:t>
       </w:r>
       <w:r>
         <w:t xml:space="preserve">(4)</w:t>
@@ -323,7 +320,7 @@
         <w:t xml:space="preserve"> </w:t>
       </w:r>
       <w:r>
-        <w:t xml:space="preserve">Participants who did not have three SBP and DBP measurements (n = 565) and those who were missing information on age, race, sex, total and high-density lipoprotein cholesterol, smoking status, diabetes, or CKD status (n = 569) were excluded. After these exclusions, over the 3 NHANES cycles, a total of 8,803 survey participants were included in the analysis (Figure S1).</w:t>
+        <w:t xml:space="preserve">Participants who did not have three SBP and DBP measurements (n = 565) and those who were missing information on age, race, sex, total and high-density lipoprotein cholesterol, smoking status, diabetes, or CKD status (n = 569) were excluded. After these exclusions, over the 3 NHANES cycles, a total of 8,803 participants were included in the analysis (Figure S1).</w:t>
       </w:r>
     </w:p>
     <w:p>
@@ -346,7 +343,7 @@
         <w:pStyle w:val="FirstParagraph"/>
       </w:pPr>
       <w:r>
-        <w:t xml:space="preserve">Data were collected during an in-home interview and a study visit completed at a mobile examination center. Standardized questionnaires were used to assess participants’ age, sex, race/ethnicity, smoking habits, medical history and use of antihypertensive medication, oral glucose lowering medication and insulin. Medical history included questions about whether the participant had been told by a doctor or other health professional that they have had a heart attack, coronary heart disease stroke, or heart failure. Blood and urine samples were collected during the medical examination. Of relevance to the current analysis, serum creatinine, serum glucose and glycated hemoglobin were measured. Diabetes was defined by fasting serum glucose ≥126 mg/dL, non-fasting glucose ≥200 mg/dL, glycated hemoglobin ≥6.5%, or self-reported use of insulin or oral glucose lowering medication. Estimated glomerular filtration rate was calculated using the Chronic Kidney Disease Epidemiology Collaboration equation.</w:t>
+        <w:t xml:space="preserve">Data were collected during an in-home interview and a study visit completed at a mobile examination center. Standardized questionnaires were used to assess participants’ age, sex, race/ethnicity, smoking habits, medical history and use of antihypertensive medication, oral glucose lowering medication and insulin. Medical history included questions about whether the participant had been told by a doctor or other health professional that they have had a heart attack, coronary heart disease stroke, or heart failure. Blood and urine samples were collected during the medical examination. Of relevance to the current analysis, serum creatinine, serum glucose and glycated hemoglobin were measured. Diabetes was defined by fasting serum glucose ≥ 126 mg/dL, non-fasting glucose ≥ 200 mg/dL, glycated hemoglobin ≥ 6.5%, or self-reported use of insulin or oral glucose lowering medication. Estimated glomerular filtration rate was calculated using the Chronic Kidney Disease Epidemiology Collaboration equation.</w:t>
       </w:r>
       <w:r>
         <w:t xml:space="preserve">(5)</w:t>
@@ -355,7 +352,7 @@
         <w:t xml:space="preserve"> </w:t>
       </w:r>
       <w:r>
-        <w:t xml:space="preserve">Urinary albumin and creatinine levels were measured and used to calculate the albumin-to-creatinine ratio. CKD was defined by an estimated glomerular filtration rate &lt;60 ml/min/1.73m</w:t>
+        <w:t xml:space="preserve">Urinary albumin and creatinine levels were measured and used to calculate the albumin-to-creatinine ratio. CKD was defined by an estimated glomerular filtration rate &lt; 60 ml/min/1.73m</w:t>
       </w:r>
       <w:r>
         <w:rPr>
@@ -367,7 +364,7 @@
         <w:t xml:space="preserve"> </w:t>
       </w:r>
       <w:r>
-        <w:t xml:space="preserve">or an albumin-to-creatinine ratio ≥30 mg/dL. Predicted 10-year risk for ASCVD was calculated using the Pooled Cohort risk equations for participants without prevalent CVD.</w:t>
+        <w:t xml:space="preserve">or an albumin-to-creatinine ratio ≥ 30 mg/dL. Predicted 10-year risk for ASCVD was calculated using the Pooled Cohort risk equations for participants without prevalent CVD.</w:t>
       </w:r>
       <w:r>
         <w:t xml:space="preserve">(4)</w:t>
@@ -376,7 +373,7 @@
         <w:t xml:space="preserve"> </w:t>
       </w:r>
       <w:r>
-        <w:t xml:space="preserve">High ASCVD risk was defined as prevalent CVD or a 10-year predicted ASCVD risk ≥10%.</w:t>
+        <w:t xml:space="preserve">High ASCVD risk was defined as prevalent CVD or a 10-year predicted ASCVD risk ≥ 10%.</w:t>
       </w:r>
     </w:p>
     <w:p>
@@ -422,7 +419,7 @@
         <w:pStyle w:val="FirstParagraph"/>
       </w:pPr>
       <w:r>
-        <w:t xml:space="preserve">Participants not taking antihypertensive medication were grouped into four non-overlapping categories based on the 2017 ACC/AHA BP guideline: Normal BP (SBP &lt;120 mm Hg and DBP &lt;80 mm Hg), elevated BP (SBP between 120 and 129 mm Hg and DBP &lt;80 mm Hg), stage 1 hypertension (SBP between 130 and 139 mm Hg and/or DBP between 80 and 89 mm Hg with SBP &lt;140 mm Hg and DBP &lt;90 mm Hg), stage 2 hypertension (SBP ≥140 mm Hg or DBP ≥90 mm Hg). Participants taking antihypertensive medication were placed in a fifth category.</w:t>
+        <w:t xml:space="preserve">Participants not taking antihypertensive medication were grouped into four non-overlapping categories based on the 2017 ACC/AHA BP guideline: Normal BP (SBP &lt; 120 mm Hg and DBP &lt; 80 mm Hg), elevated BP (SBP between 120 and 129 mm Hg and DBP &lt; 80 mm Hg), stage 1 hypertension (SBP between 130 and 139 mm Hg and/or DBP between 80 and 89 mm Hg with SBP &lt; 140 mm Hg and DBP &lt; 90 mm Hg), stage 2 hypertension (SBP ≥ 140 mm Hg or DBP ≥ 90 mm Hg). Participants taking antihypertensive medication were placed in a fifth category.</w:t>
       </w:r>
     </w:p>
     <w:p>
@@ -445,7 +442,7 @@
         <w:pStyle w:val="FirstParagraph"/>
       </w:pPr>
       <w:r>
-        <w:t xml:space="preserve">Analyses were conducted for the overall population and among participants with diabetes, CKD, ≥65 years of age, and for those with any of these three conditions. Participant characteristics were summarized as mean with their standard error and percentage for continuous and categorical variables, respectively. The percentage of US adults in each of the five BP categories was computed. The 25</w:t>
+        <w:t xml:space="preserve">Analyses were conducted for the overall population and among participants with diabetes, CKD, ≥ 65 years of age, and for those with any of these three conditions. Participant characteristics were summarized as mean with their standard error and percentage for continuous and categorical variables, respectively. The percentage of US adults in each of the five BP categories was computed. The 25</w:t>
       </w:r>
       <w:r>
         <w:rPr>
@@ -475,7 +472,7 @@
         <w:t xml:space="preserve"> </w:t>
       </w:r>
       <w:r>
-        <w:t xml:space="preserve">percentile of 10-year predicted risk for ASCVD and the proportion of participants at high ASCVD risk were estimated for the overall US population and stratified by the 5 BP categories outlined in the preceding paragraph. To assess the extent to which participants with a 10-year predicted risk for ASCVD &lt;10% were close to the 10% threshold, the proportion of participants in this subgroup with 10-year predicted risk for ASCVD from 0% to &lt;2.5%, 2.5% to &lt;5.0%, 5.0% to &lt;7.5%, and 7.5% to &lt;10% was estimated. The probability of having high ASCVD risk was estimated for each year of age from 40 to 79 years using logistic regression. Analyses of participant characteristics, the distribution of 10-year predicted risk for ASCVD, and the probability of having high ASCVD risk were repeated among participants with stage 1 hypertension.</w:t>
+        <w:t xml:space="preserve">percentile of 10-year predicted risk for ASCVD and the proportion of participants with high ASCVD risk were estimated overall and within each BP category outlined in the preceding paragraph. To assess the extent to which participants with a 10-year predicted risk for ASCVD &lt; 10% were close to the 10% threshold, the proportion of participants in this subgroup with 10-year predicted risk for ASCVD from &lt; 2.5%, 2.5% to &lt; 5.0%, 5.0% to &lt; 7.5%, and 7.5% to &lt; 10% was estimated. The probability of having high ASCVD risk was estimated for each year of age from 40 to 79 years using logistic regression. Analyses of participant characteristics, distribution of 10-year predicted risk for ASCVD, and probability of having high ASCVD risk were replicated among participants with stage 1 hypertension.</w:t>
       </w:r>
     </w:p>
     <w:p>
@@ -488,7 +485,7 @@
         <w:pStyle w:val="BodyText"/>
       </w:pPr>
       <w:r>
-        <w:t xml:space="preserve">NHANES sampling weights, which were calculated as the inverse probability of being selected for the survey, were used in all calculations to obtain US nationally representative estimates. The survey design of NHANES was also taken into account. P-values were two-sided. Data analysis was conducted using R version 4.0.2 (released June 22, 2020) along with a collection of open-source software packages (e.g., drake, dflow, officedown, and others).</w:t>
+        <w:t xml:space="preserve">NHANES sampling weights, which were calculated as the inverse probability of being selected for the survey, were used in all calculations to obtain nationally representative estimates of the non-institutionalized US population. The survey design of NHANES was also taken into account in all calculations. P-values were two-sided. Data analysis was conducted using R version 4.0.2 (released June 22, 2020) along with a collection of open-source software packages (e.g., drake, dflow, officedown, and others) to enhance the transparency and reproducibility of the current analysis.</w:t>
       </w:r>
       <w:r>
         <w:t xml:space="preserve">(6–9)</w:t>
@@ -535,7 +532,7 @@
         <w:pStyle w:val="FirstParagraph"/>
       </w:pPr>
       <w:r>
-        <w:t xml:space="preserve">Among US adults aged 40 to 79 years in 2013-2018, the estimated prevalence (95% confidence interval [CI]) of diabetes and CKD was 17.2% (16.0%, 18.5%) and 17.2% (15.9%, 18.5%), respectively, 25.4% (23.7%, 27.2%) were estimated to be ≥65 years of age, and 42.1% (40.2%, 43.9%) had at least one of these conditions (Table 1). An estimated 14.6% (95% CI: 13.3%, 16.1%) of US adults who were 40 to 79 years of age had stage 1 hypertension (Table 2). Among those with diabetes, CKD, age ≥65 years, and any of these three conditions, the estimated prevalence (95% CI ) of stage 1 hypertension was 10.5% (8.5%, 12.8%), 8.9% (7.3%, 10.8%), 9.1% (7.5%, 10.9%), 10.2% (8.9%, 11.8%), respectively. Characteristics of US adults 40 to 79 years of age with stage 1 hypertension, overall and for subgroups defined by diabetes, CKD and age ≥65 years, are presented in Table S1</w:t>
+        <w:t xml:space="preserve">Among US adults aged 40 to 79 years in 2013-2018, the estimated prevalence (95% confidence interval [CI]) of diabetes and CKD was 17.2% (16.0%, 18.5%) and 17.2% (15.9%, 18.5%), respectively, 25.4% (23.7%, 27.2%) were estimated to be ≥ 65 years of age, and 42.1% (40.2%, 43.9%) had at least one of these conditions (Table 1). An estimated 14.6% (95% CI: 13.3%, 16.1%) of US adults who were 40 to 79 years of age had stage 1 hypertension (Table 2). Among those with diabetes, CKD, age ≥ 65 years, and any of these three conditions, the estimated prevalence (95% CI ) of stage 1 hypertension was 10.5% (8.5%, 12.8%), 8.9% (7.3%, 10.8%), 9.1% (7.5%, 10.9%), 10.2% (8.9%, 11.8%), respectively. Characteristics of US adults 40 to 79 years of age with stage 1 hypertension, overall and for subgroups defined by diabetes, CKD and age ≥ 65 years, are presented in Table S1</w:t>
       </w:r>
     </w:p>
     <w:p>
@@ -558,7 +555,49 @@
         <w:pStyle w:val="FirstParagraph"/>
       </w:pPr>
       <w:r>
-        <w:t xml:space="preserve">Among US adults aged 40 to 79 years without prevalent CVD, the estimated median (25th, 75th percentiles) 10-year predicted risk for ASCVD was 5.1% (1.9%, 11.4%) in the overall population and 14.4% (7.0%, 27.4%), 11.4% (4.8%, 22.3%), 17.9% (11.2%, 27.4%), 13.3% (6.9%, 22.0%) among those with diabetes, CKD, age ≥65 years, and any of these three conditions, respectively (Table 3; top panel). Among those with stage 1 hypertension and without prevalent CVD, the estimated median (25th, 75th percentiles) 10-year predicted risk for ASCVD was 4.2% (1.9%, 8.5%) overall and 8.9% (4.5%, 19.3%), 7.4% (2.8%, 12.2%), 13.8% (8.6%, 22.3%), 9.8% (5.3%, 16.5%) among those with diabetes, CKD, age ≥65 years, and any of these three conditions, respectively.</w:t>
+        <w:t xml:space="preserve">Among US adults aged 40 to 79 years without prevalent CVD, the estimated median (25</w:t>
+      </w:r>
+      <w:r>
+        <w:rPr>
+          <w:vertAlign w:val="superscript"/>
+        </w:rPr>
+        <w:t xml:space="preserve">th</w:t>
+      </w:r>
+      <w:r>
+        <w:t xml:space="preserve">, 75</w:t>
+      </w:r>
+      <w:r>
+        <w:rPr>
+          <w:vertAlign w:val="superscript"/>
+        </w:rPr>
+        <w:t xml:space="preserve">th</w:t>
+      </w:r>
+      <w:r>
+        <w:t xml:space="preserve"> </w:t>
+      </w:r>
+      <w:r>
+        <w:t xml:space="preserve">percentiles) 10-year predicted risk for ASCVD was 5.1% (1.9%, 11.4%) overall and 14.4% (7.0%, 27.4%), 11.4% (4.8%, 22.3%), 17.9% (11.2%, 27.4%), 13.3% (6.9%, 22.0%) among those with diabetes, CKD, age ≥ 65 years, and any of these three conditions, respectively (Table 3; top panel). Among those with stage 1 hypertension, the estimated median (25</w:t>
+      </w:r>
+      <w:r>
+        <w:rPr>
+          <w:vertAlign w:val="superscript"/>
+        </w:rPr>
+        <w:t xml:space="preserve">th</w:t>
+      </w:r>
+      <w:r>
+        <w:t xml:space="preserve">, 75</w:t>
+      </w:r>
+      <w:r>
+        <w:rPr>
+          <w:vertAlign w:val="superscript"/>
+        </w:rPr>
+        <w:t xml:space="preserve">th</w:t>
+      </w:r>
+      <w:r>
+        <w:t xml:space="preserve"> </w:t>
+      </w:r>
+      <w:r>
+        <w:t xml:space="preserve">percentiles) 10-year predicted risk for ASCVD was 4.2% (1.9%, 8.5%) overall and 8.9% (4.5%, 19.3%), 7.4% (2.8%, 12.2%), 13.8% (8.6%, 22.3%), 9.8% (5.3%, 16.5%) among those with diabetes, CKD, age ≥ 65 years, and any of these three conditions, respectively.</w:t>
       </w:r>
     </w:p>
     <w:p>
@@ -571,7 +610,20 @@
         <w:pStyle w:val="BodyText"/>
       </w:pPr>
       <w:r>
-        <w:t xml:space="preserve">Among US adults aged 40 to 79 years, 72.5 (95% CI: 69.4, 75.6), 64.5 (95% CI: 61.4, 67.7), 83.9 (95% CI: 81.7, 86.1), and 69.1 (95% CI: 66.9, 71.3) of those with diabetes, CKD, age ≥65 years, or any of these conditions had high ASCVD risk, respectively (Table 3; bottom panel). Among those with stage 1 hypertension, 55.0 (95% CI: 43.7, 66.4), 36.7 (95% CI: 26.2, 47.2), 72.6 (95% CI: 63.2, 81.9), and 54.4 (95% CI: 46.7, 62.1) of those with diabetes, CKD, age ≥65 years, or any of these conditions had high ASCVD risk, respectively.</w:t>
+        <w:t xml:space="preserve">Among US adults aged 40 to 79 years, the estimated proportion at high ASCVD risk was 36.7 (95% CI: 34.8, 38.6) overall and 72.5 (95% CI: 69.4, 75.6), 64.5 (95% CI: 61.4, 67.7), 83.9 (95% CI: 81.7, 86.1), and 69.1 (95% CI: 66.9, 71.3) for those with diabetes, CKD, age ≥ 65 years, or any of these three conditions, respectively (Table 3; bottom panel). Among those with stage 1 hypertension, an estimated 24.3 (95% CI: 20.7, 27.9) had high ASCVD risk overall and 55.0 (95% CI: 43.7, 66.4), 36.7 (95% CI: 26.2, 47.2), 72.6 (95% CI: 63.2, 81.9), and 54.4 (95% CI: 46.7, 62.1) of those with diabetes, CKD, age ≥ 65 years, or any of these three conditions had high ASCVD risk, respectively.</w:t>
+      </w:r>
+    </w:p>
+    <w:p>
+      <w:pPr>
+        <w:pStyle w:val="BodyText"/>
+      </w:pPr>
+    </w:p>
+    <w:p>
+      <w:pPr>
+        <w:pStyle w:val="BodyText"/>
+      </w:pPr>
+      <w:r>
+        <w:t xml:space="preserve">Among US adults who were not at high risk for ASCVD, an estimated 69.4% (95% CI: 67.5%, 71.3%) had 10-year predicted ASCVD risk &lt; 5% (Figure 1). Among those not at high risk for ASCVD with diabetes, CKD age ≥ 65 years, and any of these three conditions, an estimated 47.7% (95% CI: 41.0%, 54.5%), 55.9% (95% CI: 50.3%, 61.3%), 13.2% (95% CI: 8.4%, 20.1%), and had a 10-year predicted ASCVD risk &lt; 5%, respectively. Among those not at high risk for ASCVD and with stage 1 hypertension, an estimated 68.9% (95% CI: 64.3%, 73.1%) overall and 53.6% (95% CI: 35.6%, 70.6%), 52.2% (95% CI: 35.5%, 68.5%), and 7.4% (95% CI: 1.1%, 35.8%) of those with diabetes, CKD, and ≥ 65 years of age had a 10-year predicted ASCVD risk &lt; 5%, respectively (Figure S2).</w:t>
       </w:r>
     </w:p>
     <w:p>
@@ -583,9 +635,9 @@
       <w:pPr>
         <w:pStyle w:val="Heading2"/>
       </w:pPr>
-      <w:bookmarkStart w:id="27" w:name="X5f969db81d7f829493cda6366ea13ba7af068f1"/>
-      <w:r>
-        <w:t xml:space="preserve">Distribution of predicted risk in low risk groups</w:t>
+      <w:bookmarkStart w:id="27" w:name="age-specific-analysis-of-high-ascvd-risk"/>
+      <w:r>
+        <w:t xml:space="preserve">Age-specific analysis of high ASCVD risk</w:t>
       </w:r>
       <w:bookmarkEnd w:id="27"/>
     </w:p>
@@ -594,30 +646,7 @@
         <w:pStyle w:val="FirstParagraph"/>
       </w:pPr>
       <w:r>
-        <w:t xml:space="preserve">Among US adults who were not at high risk for ASCVD, an estimated 69.4% (95% CI: 67.5%, 71.3%) of US adults had 10-year predicted ASCVD risk &lt;5% (Figure 1). Among those with diabetes, CKD and age ≥65 years, an estimated 47.7% (95% CI: 41.0%, 54.5%), 55.9% (95% CI: 50.3%, 61.3%), and 13.2% (95% CI: 8.4%, 20.1%) had a 10-year predicted ASCVD risk &lt;5%, respectively. Among US adults with stage 1 hypertension who were not at high risk for ASCVD, an estimated 53.6% (95% CI: 35.6%, 70.6%), 52.2% (95% CI: 35.5%, 68.5%), and 7.4% (95% CI: 1.1%, 35.8%) of those with diabetes, CKD, and ≥65 years of age had a 10-year predicted ASCVD risk &lt;5%, respectively (Figure S2).</w:t>
-      </w:r>
-    </w:p>
-    <w:p>
-      <w:pPr>
-        <w:pStyle w:val="BodyText"/>
-      </w:pPr>
-    </w:p>
-    <w:p>
-      <w:pPr>
-        <w:pStyle w:val="Heading2"/>
-      </w:pPr>
-      <w:bookmarkStart w:id="28" w:name="X8a419d9ae3d3a051e677a2d5851a91edd9214ab"/>
-      <w:r>
-        <w:t xml:space="preserve">Age-specific analysis of 10-year predicted ASCVD risk ≥10% or prevalent CVD</w:t>
-      </w:r>
-      <w:bookmarkEnd w:id="28"/>
-    </w:p>
-    <w:p>
-      <w:pPr>
-        <w:pStyle w:val="FirstParagraph"/>
-      </w:pPr>
-      <w:r>
-        <w:t xml:space="preserve">The estimated probability of having high ASCVD risk increased with older age and exceeded 50% at 65 years for US adults without diabetes or CKD compared with 54 and 59 years for US adults with diabetes and CKD, respectively (Figure 2). Among US adults with stage 1 hypertension, the age at which the estimated probability of having high ASCVD risk exceeded 50% was 65, 55, and 65 years for US adults without diabetes or CKD, with diabetes, and with CKD, respectively (Figure S3). The minimum age where the probability of high ASCVD risk exceeded 50% was not determined for adults ≥65 years of age as the probability exceeded 50% at all ages above 65 years.</w:t>
+        <w:t xml:space="preserve">The estimated probability of having high ASCVD risk increased with older age and exceeded 50% at 65 years for US adults without diabetes or CKD, compared with 54 and 59 years for US adults with diabetes and CKD, respectively (Figure 2). Among US adults with stage 1 hypertension, the age at which the estimated probability of having high ASCVD risk exceeded 50% was 65, 55, and 65 years for US adults without diabetes or CKD, with diabetes, and with CKD, respectively (Figure S3). The minimum age where the probability of high ASCVD risk exceeded 50% was not determined for adults ≥ 65 years of age as the probability exceeded 50% at all ages above 65 years.</w:t>
       </w:r>
     </w:p>
     <w:p>
@@ -629,18 +658,48 @@
       <w:pPr>
         <w:pStyle w:val="Heading1"/>
       </w:pPr>
-      <w:bookmarkStart w:id="29" w:name="discussion"/>
+      <w:bookmarkStart w:id="28" w:name="discussion"/>
       <w:r>
         <w:t xml:space="preserve">DISCUSSION</w:t>
       </w:r>
-      <w:bookmarkEnd w:id="29"/>
+      <w:bookmarkEnd w:id="28"/>
     </w:p>
     <w:p>
       <w:pPr>
         <w:pStyle w:val="FirstParagraph"/>
       </w:pPr>
       <w:r>
-        <w:t xml:space="preserve">In the current study, a majority of US adults with diabetes, CKD or age ≥65 years had a high risk for ASCVD, defined by a 10-year predicted ASCVD risk ≥10% or prevalent CVD. However, a substantial proportion of US adults with stage 1 hypertension and diabetes, CKD, or age ≥65 years did not have high ASCVD risk. Among all US adults who were not at high risk for ASCVD, approximately half of those with diabetes or CKD had a 10-year predicted ASCVD risk &lt;5%. In contrast, over 80% of adults aged ≥65 years had 10-year predicted risk for ASCVD between 5% and 10%. The probability of having high risk was age-dependent with over 50% of those with diabetes who were 55 years of age and older and with CKD who were age 59 years of age and older having high ASCVD risk.</w:t>
+        <w:t xml:space="preserve">In the current study, a majority of US adults with diabetes, CKD age ≥ 65 years, and any of these three conditions had a high risk for ASCVD, defined by a 10-year predicted ASCVD risk ≥ 10% or prevalent CVD. However, a substantial proportion of US adults with stage 1 hypertension and diabetes, CKD, age ≥ 65 years, and any of these three conditions did not have high ASCVD risk. It was estimated that approximately half of US adults aged 40 to 79 years with diabetes or CKD who were not at high ASCVD risk had a 10-year predicted ASCVD risk &lt; 5%. In contrast, over 80% of adults aged ≥ 65 years not at high</w:t>
+      </w:r>
+      <w:r>
+        <w:t xml:space="preserve"> </w:t>
+      </w:r>
+      <w:r>
+        <w:rPr>
+          <w:rStyle w:val="VerbatimChar"/>
+        </w:rPr>
+        <w:t xml:space="preserve">ASCVD()</w:t>
+      </w:r>
+      <w:r>
+        <w:t xml:space="preserve"> </w:t>
+      </w:r>
+      <w:r>
+        <w:t xml:space="preserve">risk had 10-year predicted risk for ASCVD between 5% and 10%. The probability of having high ASCVD risk was age-dependent with over 50% of those with diabetes and</w:t>
+      </w:r>
+      <w:r>
+        <w:t xml:space="preserve"> </w:t>
+      </w:r>
+      <w:r>
+        <w:rPr>
+          <w:rStyle w:val="VerbatimChar"/>
+        </w:rPr>
+        <w:t xml:space="preserve">CKD()</w:t>
+      </w:r>
+      <w:r>
+        <w:t xml:space="preserve"> </w:t>
+      </w:r>
+      <w:r>
+        <w:t xml:space="preserve">aged ≥54 and ≥59 years, respectively, expected to have high ASCVD risk.</w:t>
       </w:r>
     </w:p>
     <w:p>
@@ -653,7 +712,7 @@
         <w:pStyle w:val="BodyText"/>
       </w:pPr>
       <w:r>
-        <w:t xml:space="preserve">Among US adults aged 40 to 79 years, the current study estimates that roughly 33% use antihypertensive medication. Among US adults aged 40 to 79 years with diabetes, CKD, or ≥65 years of age, the current study estimates that roughly 50% use antihypertensive medication and relatively few (roughly 10%) have stage 1 hypertension. Therefore, the use of 10-year predicted ASCVD risk to guide treatment only applies to a small percentage of adults with at least one of these conditions. Additionally, it is possible that existing 10-year ASCVD risk prediction models, including the Pooled Cohort risk prediction equations, are not calibrated for prediction of ASCVD risk among this relatively small group of adults, particularly for those of younger age.</w:t>
+        <w:t xml:space="preserve">The current study estimates that roughly 33% of US adults aged 40 to 79 years take antihypertensive medication, including half of those with diabetes, CKD, or ≥ 65 years of age. Among those with diabetes, CKD, or age ≥ 65 years, only about 10% had stage 1 hypertension. The 2017 ACC/AHA BP guideline recommends all of these adults initiate antihypertensive medication, but the current study estimates that a substantial proportion of them do not have high ASCVD risk. Therefore, computing 10-year predicted ASCVD risk may be especially informative for adults with stage 1 hypertension and diabetes, CKD, or ≥ 65 years of age and may also help facilitate patient provider interactions where a BP treatment goal is discussed.</w:t>
       </w:r>
     </w:p>
     <w:p>
@@ -666,7 +725,7 @@
         <w:pStyle w:val="BodyText"/>
       </w:pPr>
       <w:r>
-        <w:t xml:space="preserve">Previous studies have shown that the use of predicted ASCVD risk in addition to BP can direct antihypertensive medication to adults likely to receive the largest risk reduction benefit with treatment.</w:t>
+        <w:t xml:space="preserve">Previous studies have shown that the use of predicted ASCVD risk in addition to BP, as recommended by the 2017 ACC/AHA BP guideline, can direct antihypertensive medication to adults likely to receive the largest risk reduction benefit with treatment.</w:t>
       </w:r>
       <w:r>
         <w:t xml:space="preserve">(10, 11)</w:t>
@@ -675,7 +734,7 @@
         <w:t xml:space="preserve"> </w:t>
       </w:r>
       <w:r>
-        <w:t xml:space="preserve">In an analysis of the Reasons for Geographic and Racial Differences in Stroke study, those with stage 1 hypertension recommended versus not recommended to initiate antihypertensive medication by the 2017 ACC/AHA BP guideline were roughly 6 times more likely to experience a CVD event over 8 years of follow-up. Although a substantial proportion of US adults with stage 1 hypertension and diabetes, CKD, or age ≥65 years of age did not have a high ASCVD risk, they were more likely to have high ASCVD risk when compared to the overall US population with stage 1 hypertension. This suggests adults with stage 1 hypertension and diabetes, CKD or age ≥65 years of age may obtain greater risk reduction versus the overall population by initiating antihypertensive medication.</w:t>
+        <w:t xml:space="preserve">In an analysis of the Reasons for Geographic and Racial Differences in Stroke study, those with stage 1 hypertension recommended versus not recommended to initiate antihypertensive medication by the 2017 ACC/AHA BP guideline were roughly 6 times more likely to experience a CVD event over 8 years of follow-up. Although a substantial proportion of US adults with stage 1 hypertension and diabetes, CKD, or ≥ 65 years of age did not have a high ASCVD risk in the current study, they were more likely to have high ASCVD risk compared to the overall US population with stage 1 hypertension.</w:t>
       </w:r>
     </w:p>
     <w:p>
@@ -688,25 +747,25 @@
         <w:pStyle w:val="BodyText"/>
       </w:pPr>
       <w:r>
-        <w:t xml:space="preserve">It has been suggested that the vast majority of adults with diabetes, CKD, or ≥65 years of age have a 10-year predicted risk for ASCVD ≥10%. Diabetes and CKD are each associated with an increased risk for ASCVD events.</w:t>
-      </w:r>
-      <w:r>
-        <w:t xml:space="preserve">(12–14)</w:t>
+        <w:t xml:space="preserve">Previous randomized trials and meta-analyses have investigated whether lower BP treatment goals reduce incident CVD risk in patients with diabetes, CKD, or ≥ 65 years of age. the Systolic Blood Pressure Intervention Trial, which compared the SBP treatment target of &lt; 120 mm Hg to &lt; 140 mm Hg among older adults (mean age of 68 years) without diabetes, found lower rates of incident fatal and nonfatal major CVD events among those with the lower SBP target. A randomized trial of patients with diabetes and baseline SBP &lt; 140 mm hg and DBP &lt; 80 mm Hg found lower risk of stroke among participants with more intense BP treatment goals.</w:t>
+      </w:r>
+      <w:r>
+        <w:t xml:space="preserve">(12)</w:t>
       </w:r>
       <w:r>
         <w:t xml:space="preserve"> </w:t>
       </w:r>
       <w:r>
-        <w:t xml:space="preserve">Moreover, in the current study, the mean age was 4 to 6 years older for US adults with diabetes and CKD versus the overall US population. Age is a strong risk factor for incident ASCVD and a strong contributor to 10-year predicted ASCVD risk in the Pooled Cohort risk equations.</w:t>
-      </w:r>
-      <w:r>
-        <w:t xml:space="preserve">(15, 16)</w:t>
+        <w:t xml:space="preserve">A systematic review and meta-analysis of 123 studies with 613,815 participants found strong support for lowering SBP to less than 130 mm Hg and providing antihypertensive medication to adults with diabetes, CKD, and various other comorbidities.</w:t>
+      </w:r>
+      <w:r>
+        <w:t xml:space="preserve">(13)</w:t>
       </w:r>
       <w:r>
         <w:t xml:space="preserve"> </w:t>
       </w:r>
       <w:r>
-        <w:t xml:space="preserve">However, the current study estimates suggest that a high proportion of US adults with diabetes or CKD do not have a high 10-year predicted risk for ASCVD, especially those with stage 1 hypertension. Future studies should assess the absolute CVD risk reduction for this population with antihypertensive medication treatment.</w:t>
+        <w:t xml:space="preserve">This suggests adults with stage 1 hypertension and diabetes, CKD or ≥ 65 years of age may obtain greater risk reduction versus the overall population by initiating antihypertensive medication.</w:t>
       </w:r>
     </w:p>
     <w:p>
@@ -719,25 +778,40 @@
         <w:pStyle w:val="BodyText"/>
       </w:pPr>
       <w:r>
-        <w:t xml:space="preserve">Although a majority of older adults with diabetes and CKD had high ASCVD risk, the majority of younger adults did not have high ASCVD risk. However, most young adults with diabetes and CKD have a high lifetime CVD risk.</w:t>
-      </w:r>
-      <w:r>
-        <w:t xml:space="preserve">(17, 18)</w:t>
+        <w:t xml:space="preserve">It has been suggested that the vast majority of adults with diabetes, CKD, or ≥ 65 years of age have a 10-year predicted risk for ASCVD ≥ 10%.</w:t>
+      </w:r>
+      <w:r>
+        <w:t xml:space="preserve">(1)</w:t>
       </w:r>
       <w:r>
         <w:t xml:space="preserve"> </w:t>
       </w:r>
       <w:r>
-        <w:t xml:space="preserve">Prior studies have found that cumulative exposure to high BP is associated with increased CVD risk.</w:t>
-      </w:r>
-      <w:r>
-        <w:t xml:space="preserve">(19)</w:t>
+        <w:t xml:space="preserve">Previous research has shown that diabetes, CKD, and advanced age are each associated with an increased risk for ASCVD events.</w:t>
+      </w:r>
+      <w:r>
+        <w:t xml:space="preserve">(14–17)</w:t>
+      </w:r>
+      <w:r>
+        <w:t xml:space="preserve">. Although the current study suggests that a high proportion of US adults with stage 1 hypertension and diabetes or CKD do not have high 10-year predicted risk for ASCVD, others have previously shown that adults with diabetes and CKD have a high lifetime CVD risk.</w:t>
+      </w:r>
+      <w:r>
+        <w:t xml:space="preserve">(18, 19)</w:t>
       </w:r>
       <w:r>
         <w:t xml:space="preserve"> </w:t>
       </w:r>
       <w:r>
-        <w:t xml:space="preserve">Therefore, for younger adults with diabetes or CKD, antihypertensive medication may provide substantial reduction in ASCVD across their life course. Patient-provider discussions, including discussions of 10-year and lifetime risk for CVD, and patient preference should be used to guide the decision to initiate antihypertensive medication.</w:t>
+        <w:t xml:space="preserve">Age-adjusted estimates from the current study echo these findings and suggests that adults with diabetes and CKD develop high ASCVD risk at a younger age than adults without these conditions. Prior studies have also found that cumulative exposure to high BP is associated with increased CVD risk.</w:t>
+      </w:r>
+      <w:r>
+        <w:t xml:space="preserve">(20)</w:t>
+      </w:r>
+      <w:r>
+        <w:t xml:space="preserve"> </w:t>
+      </w:r>
+      <w:r>
+        <w:t xml:space="preserve">Therefore, for younger adults with diabetes or CKD, antihypertensive medication may provide substantial reduction in ASCVD across their life course. predicted 10-year risk for ASCVD should be computed for all patients, as the ACC/AHA BP guideline suggests, and lifetime CVD risk should be taken into account for younger patients with diabetes or CKD. Taken together, these risk assessment techniques can inform patients and help guide the decision to initiate antihypertensive medication.</w:t>
       </w:r>
     </w:p>
     <w:p>
@@ -750,7 +824,7 @@
         <w:pStyle w:val="BodyText"/>
       </w:pPr>
       <w:r>
-        <w:t xml:space="preserve">The current study has a number of strengths. The design of NHANES allows its results to be weighted to provide results that are representative of the US population. Additionally, NHANES data are collected following a rigorous protocol by trained study staff. BP was measured three times following a standardized protocol. However, the results of this study should be considered in the context of known and potential limitations. NHANES participants completed only one visit and guidelines recommend using the mean BP averaged over 2 or more visits. The use of predicted ASCVD risk rather than observed ASCVD events may have over- or under-estimated ASCVD risk in subgroups where the Pooled Cohort risk equations are not well-calibrated.</w:t>
+        <w:t xml:space="preserve">The current study has a number of strengths. The design of NHANES allows its results to be weighted to provide results that are representative of the US population. Additionally, NHANES data are collected following a rigorous protocol by trained study staff. BP was measured three times following a standardized protocol. However, the results of this study should be considered in the context of known and potential limitations. NHANES participants completed only one visit and guidelines recommend using the mean BP averaged over 2 or more visits. Additionally, only one measurement of serum creatinine and urine albuminuria were available, which may have resulted in mis-classification of CKD status A total of 1,271 participants had stage 1 hypertension, and some subgroups of this population based on diabetes, CKD, and ≥ 65 years of age were small.</w:t>
       </w:r>
     </w:p>
     <w:p>
@@ -763,7 +837,7 @@
         <w:pStyle w:val="BodyText"/>
       </w:pPr>
       <w:r>
-        <w:t xml:space="preserve">In conclusion, a majority of US adults aged 40 to 79 years with diabetes, CKD or ≥65 years of age had 10-year predicted risk for ASCVD ≥10%. However, a lower percentage of with stage 1 hypertension and diabetes, CKD or age ≥65 years of age had 10-year predicted risk for ASCVD ≥10%. While most older US adults with diabetes or CKD have high risk, a substantial proportion of younger adults with diabetes or CKD have a 10-year predicted risk for ASCVD &lt;10%. While prevention of hypertension should be a primary goal, the early initiation of antihypertensive medication may be an important step towards lowering lifetime CVD risk.</w:t>
+        <w:t xml:space="preserve">In conclusion, a majority of US adults aged 40 to 79 years with diabetes, CKD or ≥ 65 years of age had 10-year predicted risk for ASCVD ≥ 10%. However, a lower percentage of with stage 1 hypertension and diabetes, CKD or age ≥ 65 years of age had 10-year predicted risk for ASCVD ≥ 10%. While most older US adults with diabetes or CKD have high risk, a substantial proportion of younger adults with diabetes or CKD have a 10-year predicted risk for ASCVD &lt; 10%. While prevention of hypertension should be a primary goal, the early initiation of antihypertensive medication may be an important step towards lowering lifetime CVD risk.</w:t>
       </w:r>
     </w:p>
     <w:p>
@@ -785,7 +859,7 @@
         </w:pBdr>
       </w:pPr>
       <w:r>
-        <w:t xml:space="preserve">Table 1: Characteristics of US adults overall and in subgroups defined by diabetes, chronic kidney disease, and ≥65 years of age</w:t>
+        <w:t xml:space="preserve">Table 1: Characteristics of US adults overall and in subgroups defined by diabetes, chronic kidney disease, and ≥ 65 years of age</w:t>
       </w:r>
       <w:r>
         <w:t xml:space="preserve"> </w:t>
@@ -4864,7 +4938,7 @@
                 <w:szCs w:val="22"/>
                 <w:color w:val="000000"/>
               </w:rPr>
-              <w:t xml:space="preserve">Diabetes was defined by fasting serum glucose ≥126 mg/dL, non-fasting glucose ≥200 mg/dL, HbA1c ≥6.5%, or self-reported use of insulin or oral glucose lowering medication.</w:t>
+              <w:t xml:space="preserve">Diabetes was defined by fasting serum glucose ≥ 126 mg/dL, non-fasting glucose ≥ 200 mg/dL, HbA1c ≥ 6.5%, or self-reported use of insulin or oral glucose lowering medication.</w:t>
             </w:r>
           </w:p>
         </w:tc>
@@ -4910,7 +4984,7 @@
                 <w:szCs w:val="22"/>
                 <w:color w:val="000000"/>
               </w:rPr>
-              <w:t xml:space="preserve">Chronic kidney disease is defined by an albumin-to-creatinine ratio ≥30 mg/dl or an estimated glomerular filtration rate &lt;60 ml/min/1.73m²</w:t>
+              <w:t xml:space="preserve">Chronic kidney disease is defined by an albumin-to-creatinine ratio ≥ 30 mg/dl or an estimated glomerular filtration rate &lt; 60 ml/min/1.73m²</w:t>
             </w:r>
           </w:p>
         </w:tc>
@@ -5027,7 +5101,7 @@
         </w:pBdr>
       </w:pPr>
       <w:r>
-        <w:t xml:space="preserve">Table 2: Estimated distribution of blood pressure categories among US adults, overall and for subgroups defined by diabetes, chronic kidney disease, and ≥65 years of age.</w:t>
+        <w:t xml:space="preserve">Table 2: Estimated distribution of blood pressure categories among US adults, overall and for subgroups defined by diabetes, chronic kidney disease, and ≥ 65 years of age.</w:t>
       </w:r>
       <w:r>
         <w:t xml:space="preserve"> </w:t>
@@ -6489,13 +6563,13 @@
                 <w:szCs w:val="22"/>
                 <w:color w:val="000000"/>
               </w:rPr>
-              <w:t xml:space="preserve">Normal blood pressure: systolic blood pressure &lt;120 mm Hg and diastolic blood pressure &lt;80 mm Hg;</w:t>
+              <w:t xml:space="preserve">Normal blood pressure: systolic blood pressure &lt; 120 mm Hg and diastolic blood pressure &lt; 80 mm Hg;</w:t>
               <w:br/>
-              <w:t xml:space="preserve">Elevated blood pressure: systolic blood pressure from 120 to 129 mm Hg and diastolic blood pressure &lt;80 mm Hg;</w:t>
+              <w:t xml:space="preserve">Elevated blood pressure: systolic blood pressure from 120 to 129 mm Hg and diastolic blood pressure &lt; 80 mm Hg;</w:t>
               <w:br/>
-              <w:t xml:space="preserve">Stage 1 hypertension: systolic blood pressure between 130 and 139 mm Hg and/or diastolic blood pressure between 80 and 89 mm Hg with systolic blood pressure &lt;140 mm Hg and diastolic blood pressure &lt;90 mm Hg;</w:t>
+              <w:t xml:space="preserve">Stage 1 hypertension: systolic blood pressure between 130 and 139 mm Hg and/or diastolic blood pressure between 80 and 89 mm Hg with systolic blood pressure &lt; 140 mm Hg and diastolic blood pressure &lt; 90 mm Hg;</w:t>
               <w:br/>
-              <w:t xml:space="preserve">Stage 2 hypertension: systolic blood pressure ≥140 mm Hg or diastolic blood pressure ≥90 mm Hg.</w:t>
+              <w:t xml:space="preserve">Stage 2 hypertension: systolic blood pressure ≥ 140 mm Hg or diastolic blood pressure ≥ 90 mm Hg.</w:t>
             </w:r>
           </w:p>
         </w:tc>
@@ -6541,7 +6615,7 @@
                 <w:szCs w:val="22"/>
                 <w:color w:val="000000"/>
               </w:rPr>
-              <w:t xml:space="preserve">Diabetes was defined by fasting serum glucose ≥126 mg/dL, non-fasting glucose ≥200 mg/dL, HbA1c ≥6.5%, or self-reported use of insulin or oral glucose lowering medication.</w:t>
+              <w:t xml:space="preserve">Diabetes was defined by fasting serum glucose ≥ 126 mg/dL, non-fasting glucose ≥ 200 mg/dL, HbA1c ≥ 6.5%, or self-reported use of insulin or oral glucose lowering medication.</w:t>
             </w:r>
           </w:p>
         </w:tc>
@@ -6587,7 +6661,7 @@
                 <w:szCs w:val="22"/>
                 <w:color w:val="000000"/>
               </w:rPr>
-              <w:t xml:space="preserve">Chronic kidney disease is defined by an albumin-to-creatinine ratio ≥30 mg/dl or an estimated glomerular filtration rate &lt;60 ml/min/1.73m²</w:t>
+              <w:t xml:space="preserve">Chronic kidney disease is defined by an albumin-to-creatinine ratio ≥ 30 mg/dl or an estimated glomerular filtration rate &lt; 60 ml/min/1.73m²</w:t>
             </w:r>
           </w:p>
         </w:tc>
@@ -6658,7 +6732,7 @@
         </w:pBdr>
       </w:pPr>
       <w:r>
-        <w:t xml:space="preserve">Table 3: Median 10-year predicted risk for atherosclerotic cardiovascular disease and proportion of US adults with high atherosclerotic cardiovascular disease risk overall and for subgroups defined by diabetes, chronic kidney disease, and ≥65 years of age, stratified by blood pressure categories based on the 2017 American College of Cardiology / American Heart Association blood pressure guidelines.</w:t>
+        <w:t xml:space="preserve">Table 3: Median 10-year predicted risk for atherosclerotic cardiovascular disease and proportion of US adults with high atherosclerotic cardiovascular disease risk overall and for subgroups defined by diabetes, chronic kidney disease, and ≥ 65 years of age, stratified by blood pressure categories based on the 2017 American College of Cardiology / American Heart Association blood pressure guidelines.</w:t>
       </w:r>
       <w:r>
         <w:t xml:space="preserve"> </w:t>
@@ -9828,13 +9902,13 @@
                 <w:szCs w:val="22"/>
                 <w:color w:val="000000"/>
               </w:rPr>
-              <w:t xml:space="preserve">Normal blood pressure: systolic blood pressure &lt;120 mm Hg and diastolic blood pressure &lt;80 mm Hg;</w:t>
+              <w:t xml:space="preserve">Normal blood pressure: systolic blood pressure &lt; 120 mm Hg and diastolic blood pressure &lt; 80 mm Hg;</w:t>
               <w:br/>
-              <w:t xml:space="preserve">Elevated blood pressure: systolic blood pressure from 120 to 129 mm Hg and diastolic blood pressure &lt;80 mm Hg;</w:t>
+              <w:t xml:space="preserve">Elevated blood pressure: systolic blood pressure from 120 to 129 mm Hg and diastolic blood pressure &lt; 80 mm Hg;</w:t>
               <w:br/>
-              <w:t xml:space="preserve">Stage 1 hypertension: systolic blood pressure between 130 and 139 mm Hg and/or diastolic blood pressure between 80 and 89 mm Hg with systolic blood pressure &lt;140 mm Hg and diastolic blood pressure &lt;90 mm Hg;</w:t>
+              <w:t xml:space="preserve">Stage 1 hypertension: systolic blood pressure between 130 and 139 mm Hg and/or diastolic blood pressure between 80 and 89 mm Hg with systolic blood pressure &lt; 140 mm Hg and diastolic blood pressure &lt; 90 mm Hg;</w:t>
               <w:br/>
-              <w:t xml:space="preserve">Stage 2 hypertension: systolic blood pressure ≥140 mm Hg or diastolic blood pressure ≥90 mm Hg.</w:t>
+              <w:t xml:space="preserve">Stage 2 hypertension: systolic blood pressure ≥ 140 mm Hg or diastolic blood pressure ≥ 90 mm Hg.</w:t>
             </w:r>
           </w:p>
         </w:tc>
@@ -9880,7 +9954,7 @@
                 <w:szCs w:val="22"/>
                 <w:color w:val="000000"/>
               </w:rPr>
-              <w:t xml:space="preserve">Diabetes was defined by fasting serum glucose ≥126 mg/dL, non-fasting glucose ≥200 mg/dL, HbA1c ≥6.5%, or self-reported use of insulin or oral glucose lowering medication.</w:t>
+              <w:t xml:space="preserve">Diabetes was defined by fasting serum glucose ≥ 126 mg/dL, non-fasting glucose ≥ 200 mg/dL, HbA1c ≥ 6.5%, or self-reported use of insulin or oral glucose lowering medication.</w:t>
             </w:r>
           </w:p>
         </w:tc>
@@ -9926,7 +10000,7 @@
                 <w:szCs w:val="22"/>
                 <w:color w:val="000000"/>
               </w:rPr>
-              <w:t xml:space="preserve">Chronic kidney disease is defined by an albumin-to-creatinine ratio ≥30 mg/dl or an estimated glomerular filtration rate &lt;60 ml/min/1.73m²</w:t>
+              <w:t xml:space="preserve">Chronic kidney disease is defined by an albumin-to-creatinine ratio ≥ 30 mg/dl or an estimated glomerular filtration rate &lt; 60 ml/min/1.73m²</w:t>
             </w:r>
           </w:p>
         </w:tc>
@@ -10064,7 +10138,7 @@
                 <w:szCs w:val="22"/>
                 <w:color w:val="000000"/>
               </w:rPr>
-              <w:t xml:space="preserve">High atherosclerotic cardiovascular disease risk was defined by a 10-year predicted risk for atherosclerotic cardiovascular disease ≥10% or prevalent cardiovascular disease</w:t>
+              <w:t xml:space="preserve">High atherosclerotic cardiovascular disease risk was defined by a 10-year predicted risk for atherosclerotic cardiovascular disease ≥ 10% or prevalent cardiovascular disease</w:t>
             </w:r>
           </w:p>
         </w:tc>
@@ -10135,7 +10209,7 @@
         </w:pBdr>
       </w:pPr>
       <w:r>
-        <w:t xml:space="preserve">Figure 1: Estimated distribution of 10-year predicted risk for atherosclerotic cardiovascular disease among US adults with predicted risk &lt;10%, overall and for subgroups defined by diabetes, chronic kidney disease, and ≥65 years of age.</w:t>
+        <w:t xml:space="preserve">Figure 1: Estimated distribution of 10-year predicted risk for atherosclerotic cardiovascular disease among US adults with predicted risk &lt; 10%, overall and for subgroups defined by diabetes, chronic kidney disease, and ≥ 65 years of age.</w:t>
       </w:r>
       <w:r>
         <w:t xml:space="preserve"> </w:t>
@@ -10160,6 +10234,98 @@
                 <pic:pic xmlns:pic="http://schemas.openxmlformats.org/drawingml/2006/picture">
                   <pic:nvPicPr>
                     <pic:cNvPr id="2" name=""/>
+                    <pic:cNvPicPr>
+                      <a:picLocks noChangeAspect="1" noChangeArrowheads="1"/>
+                    </pic:cNvPicPr>
+                  </pic:nvPicPr>
+                  <pic:blipFill>
+                    <a:blip r:embed="rId43"/>
+                    <a:srcRect/>
+                    <a:stretch>
+                      <a:fillRect/>
+                    </a:stretch>
+                  </pic:blipFill>
+                  <pic:spPr bwMode="auto">
+                    <a:xfrm>
+                      <a:off x="0" y="0"/>
+                      <a:ext cx="76200" cy="88900"/>
+                    </a:xfrm>
+                    <a:prstGeom prst="rect">
+                      <a:avLst/>
+                    </a:prstGeom>
+                    <a:noFill/>
+                  </pic:spPr>
+                </pic:pic>
+              </a:graphicData>
+            </a:graphic>
+          </wp:inline>
+        </w:drawing>
+      </w:r>
+    </w:p>
+    <w:p>
+      <w:pPr>
+        <w:pStyle w:val="BodyText"/>
+        <w:jc xmlns:w="http://schemas.openxmlformats.org/wordprocessingml/2006/main" w:val="left"/>
+        <w:spacing xmlns:w="http://schemas.openxmlformats.org/wordprocessingml/2006/main" w:after="0" w:before="0" w:line="240"/>
+        <w:ind xmlns:w="http://schemas.openxmlformats.org/wordprocessingml/2006/main" w:firstLine="0" w:left="0" w:right="0"/>
+        <w:pBdr xmlns:w="http://schemas.openxmlformats.org/wordprocessingml/2006/main">
+          <w:bottom w:val="none" w:sz="0" w:space="0" w:color="000000"/>
+          <w:top w:val="none" w:sz="0" w:space="0" w:color="000000"/>
+          <w:left w:val="none" w:sz="0" w:space="0" w:color="000000"/>
+          <w:right w:val="none" w:sz="0" w:space="0" w:color="000000"/>
+        </w:pBdr>
+      </w:pPr>
+      <w:r>
+        <w:t xml:space="preserve">* Results do not include data from survey participants with prevalent cardiovascular disease or 10-year predicted risk for atherosclerotic cardiovascular disease ≥ 10%.</w:t>
+      </w:r>
+      <w:r>
+        <w:t xml:space="preserve"> </w:t>
+      </w:r>
+    </w:p>
+    <w:p>
+      <w:r>
+        <w:br w:type="page"/>
+      </w:r>
+    </w:p>
+    <w:p>
+      <w:pPr>
+        <w:pStyle w:val="BodyText"/>
+        <w:jc xmlns:w="http://schemas.openxmlformats.org/wordprocessingml/2006/main" w:val="left"/>
+        <w:spacing xmlns:w="http://schemas.openxmlformats.org/wordprocessingml/2006/main" w:after="0" w:before="0" w:line="240"/>
+        <w:ind xmlns:w="http://schemas.openxmlformats.org/wordprocessingml/2006/main" w:firstLine="0" w:left="0" w:right="0"/>
+        <w:pBdr xmlns:w="http://schemas.openxmlformats.org/wordprocessingml/2006/main">
+          <w:bottom w:val="none" w:sz="0" w:space="0" w:color="000000"/>
+          <w:top w:val="none" w:sz="0" w:space="0" w:color="000000"/>
+          <w:left w:val="none" w:sz="0" w:space="0" w:color="000000"/>
+          <w:right w:val="none" w:sz="0" w:space="0" w:color="000000"/>
+        </w:pBdr>
+      </w:pPr>
+      <w:r>
+        <w:t xml:space="preserve">Figure 2: Estimated Probability of ten-year predicted risk for atherosclerotic cardiovascular disease ≥ 10% by age for US adults with diabetes, with chronic kidney disease, and without diabetes or chronic kidney disease.</w:t>
+      </w:r>
+      <w:r>
+        <w:t xml:space="preserve"> </w:t>
+      </w:r>
+    </w:p>
+    <w:p>
+      <w:pPr>
+        <w:jc w:val="center"/>
+        <w:pStyle w:val="Figure"/>
+      </w:pPr>
+      <w:r>
+        <w:rPr/>
+        <w:drawing>
+          <wp:inline distT="0" distB="0" distL="0" distR="0">
+            <wp:extent cx="5486400" cy="6400800"/>
+            <wp:docPr id="3" name=""/>
+            <wp:cNvGraphicFramePr>
+              <a:graphicFrameLocks xmlns:a="http://schemas.openxmlformats.org/drawingml/2006/main" noChangeAspect="1"/>
+            </wp:cNvGraphicFramePr>
+            <a:graphic xmlns:a="http://schemas.openxmlformats.org/drawingml/2006/main">
+              <a:graphicData uri="http://schemas.openxmlformats.org/drawingml/2006/picture">
+                <pic:pic xmlns:pic="http://schemas.openxmlformats.org/drawingml/2006/picture">
+                  <pic:nvPicPr>
+                    <pic:cNvPr id="4" name=""/>
                     <pic:cNvPicPr>
                       <a:picLocks noChangeAspect="1" noChangeArrowheads="1"/>
                     </pic:cNvPicPr>
@@ -10202,10 +10368,26 @@
         </w:pBdr>
       </w:pPr>
       <w:r>
-        <w:t xml:space="preserve">* Results do not include data from survey participants with prevalent cardiovascular disease or 10-year predicted risk for atherosclerotic cardiovascular disease ≥10%.</w:t>
+        <w:t xml:space="preserve">* Age at which 50% of the population is expected to have a predicted 10-year risk for atherosclerotic cardiovascular disease ≥ 10%.</w:t>
       </w:r>
       <w:r>
         <w:t xml:space="preserve"> </w:t>
+      </w:r>
+    </w:p>
+    <w:p>
+      <w:r>
+        <w:br w:type="page"/>
+      </w:r>
+    </w:p>
+    <w:p>
+      <w:pPr>
+        <w:pStyle w:val="BodyText"/>
+      </w:pPr>
+      <w:r>
+        <w:rPr>
+          <w:b/>
+        </w:rPr>
+        <w:t xml:space="preserve">SUPPLEMENT</w:t>
       </w:r>
     </w:p>
     <w:p>
@@ -10227,115 +10409,7 @@
         </w:pBdr>
       </w:pPr>
       <w:r>
-        <w:t xml:space="preserve">Figure 2: Estimated Probability of ten-year predicted risk for atherosclerotic cardiovascular disease ≥10% by age for US adults with diabetes, with chronic kidney disease, and without diabetes or chronic kidney disease.</w:t>
-      </w:r>
-      <w:r>
-        <w:t xml:space="preserve"> </w:t>
-      </w:r>
-    </w:p>
-    <w:p>
-      <w:pPr>
-        <w:jc w:val="center"/>
-        <w:pStyle w:val="Figure"/>
-      </w:pPr>
-      <w:r>
-        <w:rPr/>
-        <w:drawing>
-          <wp:inline distT="0" distB="0" distL="0" distR="0">
-            <wp:extent cx="5486400" cy="6400800"/>
-            <wp:docPr id="3" name=""/>
-            <wp:cNvGraphicFramePr>
-              <a:graphicFrameLocks xmlns:a="http://schemas.openxmlformats.org/drawingml/2006/main" noChangeAspect="1"/>
-            </wp:cNvGraphicFramePr>
-            <a:graphic xmlns:a="http://schemas.openxmlformats.org/drawingml/2006/main">
-              <a:graphicData uri="http://schemas.openxmlformats.org/drawingml/2006/picture">
-                <pic:pic xmlns:pic="http://schemas.openxmlformats.org/drawingml/2006/picture">
-                  <pic:nvPicPr>
-                    <pic:cNvPr id="4" name=""/>
-                    <pic:cNvPicPr>
-                      <a:picLocks noChangeAspect="1" noChangeArrowheads="1"/>
-                    </pic:cNvPicPr>
-                  </pic:nvPicPr>
-                  <pic:blipFill>
-                    <a:blip r:embed="rId45"/>
-                    <a:srcRect/>
-                    <a:stretch>
-                      <a:fillRect/>
-                    </a:stretch>
-                  </pic:blipFill>
-                  <pic:spPr bwMode="auto">
-                    <a:xfrm>
-                      <a:off x="0" y="0"/>
-                      <a:ext cx="76200" cy="88900"/>
-                    </a:xfrm>
-                    <a:prstGeom prst="rect">
-                      <a:avLst/>
-                    </a:prstGeom>
-                    <a:noFill/>
-                  </pic:spPr>
-                </pic:pic>
-              </a:graphicData>
-            </a:graphic>
-          </wp:inline>
-        </w:drawing>
-      </w:r>
-    </w:p>
-    <w:p>
-      <w:pPr>
-        <w:pStyle w:val="BodyText"/>
-        <w:jc xmlns:w="http://schemas.openxmlformats.org/wordprocessingml/2006/main" w:val="left"/>
-        <w:spacing xmlns:w="http://schemas.openxmlformats.org/wordprocessingml/2006/main" w:after="0" w:before="0" w:line="240"/>
-        <w:ind xmlns:w="http://schemas.openxmlformats.org/wordprocessingml/2006/main" w:firstLine="0" w:left="0" w:right="0"/>
-        <w:pBdr xmlns:w="http://schemas.openxmlformats.org/wordprocessingml/2006/main">
-          <w:bottom w:val="none" w:sz="0" w:space="0" w:color="000000"/>
-          <w:top w:val="none" w:sz="0" w:space="0" w:color="000000"/>
-          <w:left w:val="none" w:sz="0" w:space="0" w:color="000000"/>
-          <w:right w:val="none" w:sz="0" w:space="0" w:color="000000"/>
-        </w:pBdr>
-      </w:pPr>
-      <w:r>
-        <w:t xml:space="preserve">* Age at which 50% of the population is expected to have a predicted 10-year risk for atherosclerotic cardiovascular disease ≥10%.</w:t>
-      </w:r>
-      <w:r>
-        <w:t xml:space="preserve"> </w:t>
-      </w:r>
-    </w:p>
-    <w:p>
-      <w:r>
-        <w:br w:type="page"/>
-      </w:r>
-    </w:p>
-    <w:p>
-      <w:pPr>
-        <w:pStyle w:val="BodyText"/>
-      </w:pPr>
-      <w:r>
-        <w:rPr>
-          <w:b/>
-        </w:rPr>
-        <w:t xml:space="preserve">SUPPLEMENT</w:t>
-      </w:r>
-    </w:p>
-    <w:p>
-      <w:r>
-        <w:br w:type="page"/>
-      </w:r>
-    </w:p>
-    <w:p>
-      <w:pPr>
-        <w:pStyle w:val="BodyText"/>
-        <w:jc xmlns:w="http://schemas.openxmlformats.org/wordprocessingml/2006/main" w:val="left"/>
-        <w:spacing xmlns:w="http://schemas.openxmlformats.org/wordprocessingml/2006/main" w:after="0" w:before="0" w:line="240"/>
-        <w:ind xmlns:w="http://schemas.openxmlformats.org/wordprocessingml/2006/main" w:firstLine="0" w:left="0" w:right="0"/>
-        <w:pBdr xmlns:w="http://schemas.openxmlformats.org/wordprocessingml/2006/main">
-          <w:bottom w:val="none" w:sz="0" w:space="0" w:color="000000"/>
-          <w:top w:val="none" w:sz="0" w:space="0" w:color="000000"/>
-          <w:left w:val="none" w:sz="0" w:space="0" w:color="000000"/>
-          <w:right w:val="none" w:sz="0" w:space="0" w:color="000000"/>
-        </w:pBdr>
-      </w:pPr>
-      <w:r>
-        <w:t xml:space="preserve">Table S1: Characteristics of US adults with stage 1 hypertension, overall and for subgroups defined by diabetes, chronic kidney disease, and ≥65 years of age</w:t>
+        <w:t xml:space="preserve">Table S1: Characteristics of US adults with stage 1 hypertension, overall and for subgroups defined by diabetes, chronic kidney disease, and ≥ 65 years of age</w:t>
       </w:r>
       <w:r>
         <w:t xml:space="preserve"> </w:t>
@@ -14414,7 +14488,7 @@
                 <w:szCs w:val="22"/>
                 <w:color w:val="000000"/>
               </w:rPr>
-              <w:t xml:space="preserve">Diabetes was defined by fasting serum glucose ≥126 mg/dL, non-fasting glucose ≥200 mg/dL, HbA1c ≥6.5%, or self-reported use of insulin or oral glucose lowering medication.</w:t>
+              <w:t xml:space="preserve">Diabetes was defined by fasting serum glucose ≥ 126 mg/dL, non-fasting glucose ≥ 200 mg/dL, HbA1c ≥ 6.5%, or self-reported use of insulin or oral glucose lowering medication.</w:t>
             </w:r>
           </w:p>
         </w:tc>
@@ -14460,7 +14534,7 @@
                 <w:szCs w:val="22"/>
                 <w:color w:val="000000"/>
               </w:rPr>
-              <w:t xml:space="preserve">Chronic kidney disease is defined by an albumin-to-creatinine ratio ≥30 mg/dl or an estimated glomerular filtration rate &lt;60 ml/min/1.73m²</w:t>
+              <w:t xml:space="preserve">Chronic kidney disease is defined by an albumin-to-creatinine ratio ≥ 30 mg/dl or an estimated glomerular filtration rate &lt; 60 ml/min/1.73m²</w:t>
             </w:r>
           </w:p>
         </w:tc>
@@ -14607,7 +14681,7 @@
                     </pic:cNvPicPr>
                   </pic:nvPicPr>
                   <pic:blipFill>
-                    <a:blip r:embed="rId46"/>
+                    <a:blip r:embed="rId45"/>
                     <a:srcRect/>
                     <a:stretch>
                       <a:fillRect/>
@@ -14675,7 +14749,7 @@
         </w:pBdr>
       </w:pPr>
       <w:r>
-        <w:t xml:space="preserve">Figure S2: Estimated distribution of 10-year predicted risk for atherosclerotic cardiovascular disease among US adults with stage 1 hypertension and predicted risk &lt;10%, overall and for subgroups defined by diabetes, chronic kidney disease, and ≥65 years of age.</w:t>
+        <w:t xml:space="preserve">Figure S2: Estimated distribution of 10-year predicted risk for atherosclerotic cardiovascular disease among US adults with stage 1 hypertension and predicted risk &lt; 10%, overall and for subgroups defined by diabetes, chronic kidney disease, and ≥ 65 years of age.</w:t>
       </w:r>
       <w:r>
         <w:t xml:space="preserve"> </w:t>
@@ -14700,6 +14774,98 @@
                 <pic:pic xmlns:pic="http://schemas.openxmlformats.org/drawingml/2006/picture">
                   <pic:nvPicPr>
                     <pic:cNvPr id="8" name=""/>
+                    <pic:cNvPicPr>
+                      <a:picLocks noChangeAspect="1" noChangeArrowheads="1"/>
+                    </pic:cNvPicPr>
+                  </pic:nvPicPr>
+                  <pic:blipFill>
+                    <a:blip r:embed="rId46"/>
+                    <a:srcRect/>
+                    <a:stretch>
+                      <a:fillRect/>
+                    </a:stretch>
+                  </pic:blipFill>
+                  <pic:spPr bwMode="auto">
+                    <a:xfrm>
+                      <a:off x="0" y="0"/>
+                      <a:ext cx="76200" cy="88900"/>
+                    </a:xfrm>
+                    <a:prstGeom prst="rect">
+                      <a:avLst/>
+                    </a:prstGeom>
+                    <a:noFill/>
+                  </pic:spPr>
+                </pic:pic>
+              </a:graphicData>
+            </a:graphic>
+          </wp:inline>
+        </w:drawing>
+      </w:r>
+    </w:p>
+    <w:p>
+      <w:pPr>
+        <w:pStyle w:val="BodyText"/>
+        <w:jc xmlns:w="http://schemas.openxmlformats.org/wordprocessingml/2006/main" w:val="left"/>
+        <w:spacing xmlns:w="http://schemas.openxmlformats.org/wordprocessingml/2006/main" w:after="0" w:before="0" w:line="240"/>
+        <w:ind xmlns:w="http://schemas.openxmlformats.org/wordprocessingml/2006/main" w:firstLine="0" w:left="0" w:right="0"/>
+        <w:pBdr xmlns:w="http://schemas.openxmlformats.org/wordprocessingml/2006/main">
+          <w:bottom w:val="none" w:sz="0" w:space="0" w:color="000000"/>
+          <w:top w:val="none" w:sz="0" w:space="0" w:color="000000"/>
+          <w:left w:val="none" w:sz="0" w:space="0" w:color="000000"/>
+          <w:right w:val="none" w:sz="0" w:space="0" w:color="000000"/>
+        </w:pBdr>
+      </w:pPr>
+      <w:r>
+        <w:t xml:space="preserve">* Results do not include data from survey participants with prevalent cardiovascular disease or 10-year predicted risk for atherosclerotic cardiovascular disease ≥ 10%.</w:t>
+      </w:r>
+      <w:r>
+        <w:t xml:space="preserve"> </w:t>
+      </w:r>
+    </w:p>
+    <w:p>
+      <w:r>
+        <w:br w:type="page"/>
+      </w:r>
+    </w:p>
+    <w:p>
+      <w:pPr>
+        <w:pStyle w:val="BodyText"/>
+        <w:jc xmlns:w="http://schemas.openxmlformats.org/wordprocessingml/2006/main" w:val="left"/>
+        <w:spacing xmlns:w="http://schemas.openxmlformats.org/wordprocessingml/2006/main" w:after="0" w:before="0" w:line="240"/>
+        <w:ind xmlns:w="http://schemas.openxmlformats.org/wordprocessingml/2006/main" w:firstLine="0" w:left="0" w:right="0"/>
+        <w:pBdr xmlns:w="http://schemas.openxmlformats.org/wordprocessingml/2006/main">
+          <w:bottom w:val="none" w:sz="0" w:space="0" w:color="000000"/>
+          <w:top w:val="none" w:sz="0" w:space="0" w:color="000000"/>
+          <w:left w:val="none" w:sz="0" w:space="0" w:color="000000"/>
+          <w:right w:val="none" w:sz="0" w:space="0" w:color="000000"/>
+        </w:pBdr>
+      </w:pPr>
+      <w:r>
+        <w:t xml:space="preserve">Figure S3: Estimated Probability of ten-year predicted risk for atherosclerotic cardiovascular disease ≥ 10% by age among US adults with stage 1 hypertension and diabetes, chronic kidney disease, and without diabetes or chronic kidney disease.</w:t>
+      </w:r>
+      <w:r>
+        <w:t xml:space="preserve"> </w:t>
+      </w:r>
+    </w:p>
+    <w:p>
+      <w:pPr>
+        <w:jc w:val="center"/>
+        <w:pStyle w:val="Figure"/>
+      </w:pPr>
+      <w:r>
+        <w:rPr/>
+        <w:drawing>
+          <wp:inline distT="0" distB="0" distL="0" distR="0">
+            <wp:extent cx="5486400" cy="6400800"/>
+            <wp:docPr id="9" name=""/>
+            <wp:cNvGraphicFramePr>
+              <a:graphicFrameLocks xmlns:a="http://schemas.openxmlformats.org/drawingml/2006/main" noChangeAspect="1"/>
+            </wp:cNvGraphicFramePr>
+            <a:graphic xmlns:a="http://schemas.openxmlformats.org/drawingml/2006/main">
+              <a:graphicData uri="http://schemas.openxmlformats.org/drawingml/2006/picture">
+                <pic:pic xmlns:pic="http://schemas.openxmlformats.org/drawingml/2006/picture">
+                  <pic:nvPicPr>
+                    <pic:cNvPr id="10" name=""/>
                     <pic:cNvPicPr>
                       <a:picLocks noChangeAspect="1" noChangeArrowheads="1"/>
                     </pic:cNvPicPr>
@@ -14742,98 +14908,6 @@
         </w:pBdr>
       </w:pPr>
       <w:r>
-        <w:t xml:space="preserve">* Results do not include data from survey participants with prevalent cardiovascular disease or 10-year predicted risk for atherosclerotic cardiovascular disease ≥ 10%.</w:t>
-      </w:r>
-      <w:r>
-        <w:t xml:space="preserve"> </w:t>
-      </w:r>
-    </w:p>
-    <w:p>
-      <w:r>
-        <w:br w:type="page"/>
-      </w:r>
-    </w:p>
-    <w:p>
-      <w:pPr>
-        <w:pStyle w:val="BodyText"/>
-        <w:jc xmlns:w="http://schemas.openxmlformats.org/wordprocessingml/2006/main" w:val="left"/>
-        <w:spacing xmlns:w="http://schemas.openxmlformats.org/wordprocessingml/2006/main" w:after="0" w:before="0" w:line="240"/>
-        <w:ind xmlns:w="http://schemas.openxmlformats.org/wordprocessingml/2006/main" w:firstLine="0" w:left="0" w:right="0"/>
-        <w:pBdr xmlns:w="http://schemas.openxmlformats.org/wordprocessingml/2006/main">
-          <w:bottom w:val="none" w:sz="0" w:space="0" w:color="000000"/>
-          <w:top w:val="none" w:sz="0" w:space="0" w:color="000000"/>
-          <w:left w:val="none" w:sz="0" w:space="0" w:color="000000"/>
-          <w:right w:val="none" w:sz="0" w:space="0" w:color="000000"/>
-        </w:pBdr>
-      </w:pPr>
-      <w:r>
-        <w:t xml:space="preserve">Figure S3: Estimated Probability of ten-year predicted risk for atherosclerotic cardiovascular disease ≥10% by age among US adults with stage 1 hypertension and diabetes, chronic kidney disease, and without diabetes or chronic kidney disease.</w:t>
-      </w:r>
-      <w:r>
-        <w:t xml:space="preserve"> </w:t>
-      </w:r>
-    </w:p>
-    <w:p>
-      <w:pPr>
-        <w:jc w:val="center"/>
-        <w:pStyle w:val="Figure"/>
-      </w:pPr>
-      <w:r>
-        <w:rPr/>
-        <w:drawing>
-          <wp:inline distT="0" distB="0" distL="0" distR="0">
-            <wp:extent cx="5486400" cy="6400800"/>
-            <wp:docPr id="9" name=""/>
-            <wp:cNvGraphicFramePr>
-              <a:graphicFrameLocks xmlns:a="http://schemas.openxmlformats.org/drawingml/2006/main" noChangeAspect="1"/>
-            </wp:cNvGraphicFramePr>
-            <a:graphic xmlns:a="http://schemas.openxmlformats.org/drawingml/2006/main">
-              <a:graphicData uri="http://schemas.openxmlformats.org/drawingml/2006/picture">
-                <pic:pic xmlns:pic="http://schemas.openxmlformats.org/drawingml/2006/picture">
-                  <pic:nvPicPr>
-                    <pic:cNvPr id="10" name=""/>
-                    <pic:cNvPicPr>
-                      <a:picLocks noChangeAspect="1" noChangeArrowheads="1"/>
-                    </pic:cNvPicPr>
-                  </pic:nvPicPr>
-                  <pic:blipFill>
-                    <a:blip r:embed="rId48"/>
-                    <a:srcRect/>
-                    <a:stretch>
-                      <a:fillRect/>
-                    </a:stretch>
-                  </pic:blipFill>
-                  <pic:spPr bwMode="auto">
-                    <a:xfrm>
-                      <a:off x="0" y="0"/>
-                      <a:ext cx="76200" cy="88900"/>
-                    </a:xfrm>
-                    <a:prstGeom prst="rect">
-                      <a:avLst/>
-                    </a:prstGeom>
-                    <a:noFill/>
-                  </pic:spPr>
-                </pic:pic>
-              </a:graphicData>
-            </a:graphic>
-          </wp:inline>
-        </w:drawing>
-      </w:r>
-    </w:p>
-    <w:p>
-      <w:pPr>
-        <w:pStyle w:val="BodyText"/>
-        <w:jc xmlns:w="http://schemas.openxmlformats.org/wordprocessingml/2006/main" w:val="left"/>
-        <w:spacing xmlns:w="http://schemas.openxmlformats.org/wordprocessingml/2006/main" w:after="0" w:before="0" w:line="240"/>
-        <w:ind xmlns:w="http://schemas.openxmlformats.org/wordprocessingml/2006/main" w:firstLine="0" w:left="0" w:right="0"/>
-        <w:pBdr xmlns:w="http://schemas.openxmlformats.org/wordprocessingml/2006/main">
-          <w:bottom w:val="none" w:sz="0" w:space="0" w:color="000000"/>
-          <w:top w:val="none" w:sz="0" w:space="0" w:color="000000"/>
-          <w:left w:val="none" w:sz="0" w:space="0" w:color="000000"/>
-          <w:right w:val="none" w:sz="0" w:space="0" w:color="000000"/>
-        </w:pBdr>
-      </w:pPr>
-      <w:r>
         <w:t xml:space="preserve">* Age at which 50% of the population is expected to have a predicted 10-year risk for atherosclerotic cardiovascular disease ≥ 10%.</w:t>
       </w:r>
       <w:r>
@@ -14849,14 +14923,14 @@
       <w:pPr>
         <w:pStyle w:val="Heading1"/>
       </w:pPr>
-      <w:bookmarkStart w:id="30" w:name="references"/>
+      <w:bookmarkStart w:id="29" w:name="references"/>
       <w:r>
         <w:t xml:space="preserve">REFERENCES</w:t>
       </w:r>
-      <w:bookmarkEnd w:id="30"/>
+      <w:bookmarkEnd w:id="29"/>
     </w:p>
     <w:bookmarkStart w:id="55" w:name="refs"/>
-    <w:bookmarkStart w:id="31" w:name="ref-whelton20182017"/>
+    <w:bookmarkStart w:id="30" w:name="ref-whelton20182017"/>
     <w:p>
       <w:pPr>
         <w:pStyle w:val="Bibliography"/>
@@ -14865,8 +14939,8 @@
         <w:t xml:space="preserve">1. Whelton PK, Carey RM, Aronow WS, et al. 2017 acc/aha/aapa/abc/acpm/ags/apha/ash/aspc/nma/pcna guideline for the prevention, detection, evaluation, and management of high blood pressure in adults: A report of the american college of cardiology/american heart association task force on clinical practice guidelines. Journal of the American College of Cardiology 2018;71:e127–e248.</w:t>
       </w:r>
     </w:p>
-    <w:bookmarkEnd w:id="31"/>
-    <w:bookmarkStart w:id="33" w:name="ref-nhanes_home"/>
+    <w:bookmarkEnd w:id="30"/>
+    <w:bookmarkStart w:id="32" w:name="ref-nhanes_home"/>
     <w:p>
       <w:pPr>
         <w:pStyle w:val="Bibliography"/>
@@ -14877,7 +14951,7 @@
       <w:r>
         <w:t xml:space="preserve"> </w:t>
       </w:r>
-      <w:hyperlink r:id="rId32">
+      <w:hyperlink r:id="rId31">
         <w:r>
           <w:rPr>
             <w:rStyle w:val="Hyperlink"/>
@@ -14889,8 +14963,8 @@
         <w:t xml:space="preserve">.</w:t>
       </w:r>
     </w:p>
-    <w:bookmarkEnd w:id="33"/>
-    <w:bookmarkStart w:id="35" w:name="ref-nhanes_tutorial_weights"/>
+    <w:bookmarkEnd w:id="32"/>
+    <w:bookmarkStart w:id="34" w:name="ref-nhanes_tutorial_weights"/>
     <w:p>
       <w:pPr>
         <w:pStyle w:val="Bibliography"/>
@@ -14901,7 +14975,7 @@
       <w:r>
         <w:t xml:space="preserve"> </w:t>
       </w:r>
-      <w:hyperlink r:id="rId34">
+      <w:hyperlink r:id="rId33">
         <w:r>
           <w:rPr>
             <w:rStyle w:val="Hyperlink"/>
@@ -14913,8 +14987,8 @@
         <w:t xml:space="preserve">.</w:t>
       </w:r>
     </w:p>
-    <w:bookmarkEnd w:id="35"/>
-    <w:bookmarkStart w:id="36" w:name="ref-goff20142013"/>
+    <w:bookmarkEnd w:id="34"/>
+    <w:bookmarkStart w:id="35" w:name="ref-goff20142013"/>
     <w:p>
       <w:pPr>
         <w:pStyle w:val="Bibliography"/>
@@ -14923,8 +14997,8 @@
         <w:t xml:space="preserve">4. Goff DC, Lloyd-Jones DM, Bennett G, et al. 2013 acc/aha guideline on the assessment of cardiovascular risk: A report of the american college of cardiology/american heart association task force on practice guidelines. Journal of the American College of Cardiology 2014;63:2935–2959.</w:t>
       </w:r>
     </w:p>
-    <w:bookmarkEnd w:id="36"/>
-    <w:bookmarkStart w:id="37" w:name="ref-levey2009new"/>
+    <w:bookmarkEnd w:id="35"/>
+    <w:bookmarkStart w:id="36" w:name="ref-levey2009new"/>
     <w:p>
       <w:pPr>
         <w:pStyle w:val="Bibliography"/>
@@ -14933,8 +15007,8 @@
         <w:t xml:space="preserve">5. Levey AS, Stevens LA, Schmid CH, et al. A new equation to estimate glomerular filtration rate. Annals of internal medicine 2009;150:604–612.</w:t>
       </w:r>
     </w:p>
-    <w:bookmarkEnd w:id="37"/>
-    <w:bookmarkStart w:id="39" w:name="ref-cite_R"/>
+    <w:bookmarkEnd w:id="36"/>
+    <w:bookmarkStart w:id="38" w:name="ref-cite_R"/>
     <w:p>
       <w:pPr>
         <w:pStyle w:val="Bibliography"/>
@@ -14945,7 +15019,7 @@
       <w:r>
         <w:t xml:space="preserve"> </w:t>
       </w:r>
-      <w:hyperlink r:id="rId38">
+      <w:hyperlink r:id="rId37">
         <w:r>
           <w:rPr>
             <w:rStyle w:val="Hyperlink"/>
@@ -14957,8 +15031,8 @@
         <w:t xml:space="preserve">.</w:t>
       </w:r>
     </w:p>
-    <w:bookmarkEnd w:id="39"/>
-    <w:bookmarkStart w:id="41" w:name="ref-cite_drake"/>
+    <w:bookmarkEnd w:id="38"/>
+    <w:bookmarkStart w:id="40" w:name="ref-cite_drake"/>
     <w:p>
       <w:pPr>
         <w:pStyle w:val="Bibliography"/>
@@ -14969,7 +15043,7 @@
       <w:r>
         <w:t xml:space="preserve"> </w:t>
       </w:r>
-      <w:hyperlink r:id="rId40">
+      <w:hyperlink r:id="rId39">
         <w:r>
           <w:rPr>
             <w:rStyle w:val="Hyperlink"/>
@@ -14981,8 +15055,8 @@
         <w:t xml:space="preserve">.</w:t>
       </w:r>
     </w:p>
-    <w:bookmarkEnd w:id="41"/>
-    <w:bookmarkStart w:id="42" w:name="ref-cite_tidyverse"/>
+    <w:bookmarkEnd w:id="40"/>
+    <w:bookmarkStart w:id="41" w:name="ref-cite_tidyverse"/>
     <w:p>
       <w:pPr>
         <w:pStyle w:val="Bibliography"/>
@@ -14991,8 +15065,8 @@
         <w:t xml:space="preserve">8. Wickham H, Averick M, Bryan J, et al. Welcome to the tidyverse. Journal of Open Source Software 2019;4:1686.</w:t>
       </w:r>
     </w:p>
-    <w:bookmarkEnd w:id="42"/>
-    <w:bookmarkStart w:id="44" w:name="ref-cite_table.glue"/>
+    <w:bookmarkEnd w:id="41"/>
+    <w:bookmarkStart w:id="43" w:name="ref-cite_table.glue"/>
     <w:p>
       <w:pPr>
         <w:pStyle w:val="Bibliography"/>
@@ -15003,7 +15077,7 @@
       <w:r>
         <w:t xml:space="preserve"> </w:t>
       </w:r>
-      <w:hyperlink r:id="rId43">
+      <w:hyperlink r:id="rId42">
         <w:r>
           <w:rPr>
             <w:rStyle w:val="Hyperlink"/>
@@ -15015,8 +15089,8 @@
         <w:t xml:space="preserve">.</w:t>
       </w:r>
     </w:p>
-    <w:bookmarkEnd w:id="44"/>
-    <w:bookmarkStart w:id="45" w:name="ref-colantonio20182017"/>
+    <w:bookmarkEnd w:id="43"/>
+    <w:bookmarkStart w:id="44" w:name="ref-colantonio20182017"/>
     <w:p>
       <w:pPr>
         <w:pStyle w:val="Bibliography"/>
@@ -15025,8 +15099,8 @@
         <w:t xml:space="preserve">10. Colantonio LD, Booth JN, Bress AP, et al. 2017 american college of cardiology/american heart association blood pressure treatment guideline recommendations and cardiovascular risk. Journal of the American College of Cardiology 2018;72:1187–1197.</w:t>
       </w:r>
     </w:p>
-    <w:bookmarkEnd w:id="45"/>
-    <w:bookmarkStart w:id="46" w:name="ref-jaeger2019cardiovascular"/>
+    <w:bookmarkEnd w:id="44"/>
+    <w:bookmarkStart w:id="45" w:name="ref-jaeger2019cardiovascular"/>
     <w:p>
       <w:pPr>
         <w:pStyle w:val="Bibliography"/>
@@ -15035,54 +15109,64 @@
         <w:t xml:space="preserve">11. Jaeger BC, Anstey DE, Bress AP, et al. Cardiovascular disease and mortality in adults aged ≥60 years according to recommendations by the american college of cardiology/american heart association and american college of physicians/american academy of family physicians. Hypertension 2019;73:327–334.</w:t>
       </w:r>
     </w:p>
-    <w:bookmarkEnd w:id="46"/>
-    <w:bookmarkStart w:id="47" w:name="ref-coresh2004evidence"/>
+    <w:bookmarkEnd w:id="45"/>
+    <w:bookmarkStart w:id="46" w:name="ref-schrier2002effects"/>
     <w:p>
       <w:pPr>
         <w:pStyle w:val="Bibliography"/>
       </w:pPr>
       <w:r>
-        <w:t xml:space="preserve">12. Coresh J, Astor B, Sarnak MJ. Evidence for increased cardiovascular disease risk in patients with chronic kidney disease. Current opinion in nephrology and hypertension 2004;13:73–81.</w:t>
+        <w:t xml:space="preserve">12. Schrier RW, Estacio RO, Esler A, Mehler P. Effects of aggressive blood pressure control in normotensive type 2 diabetic patients on albuminuria, retinopathy and strokes. Kidney international 2002;61:1086–1097.</w:t>
       </w:r>
     </w:p>
-    <w:bookmarkEnd w:id="47"/>
-    <w:bookmarkStart w:id="48" w:name="ref-chronic2010association"/>
+    <w:bookmarkEnd w:id="46"/>
+    <w:bookmarkStart w:id="47" w:name="ref-ettehad2016blood"/>
     <w:p>
       <w:pPr>
         <w:pStyle w:val="Bibliography"/>
       </w:pPr>
       <w:r>
-        <w:t xml:space="preserve">13. Consortium CKDP, others. Association of estimated glomerular filtration rate and albuminuria with all-cause and cardiovascular mortality in general population cohorts: A collaborative meta-analysis. The Lancet 2010;375:2073–2081.</w:t>
+        <w:t xml:space="preserve">13. Ettehad D, Emdin CA, Kiran A, et al. Blood pressure lowering for prevention of cardiovascular disease and death: A systematic review and meta-analysis. The Lancet 2016;387:957–967.</w:t>
       </w:r>
     </w:p>
-    <w:bookmarkEnd w:id="48"/>
-    <w:bookmarkStart w:id="49" w:name="ref-grundy1999diabetes"/>
+    <w:bookmarkEnd w:id="47"/>
+    <w:bookmarkStart w:id="48" w:name="ref-coresh2004evidence"/>
     <w:p>
       <w:pPr>
         <w:pStyle w:val="Bibliography"/>
       </w:pPr>
       <w:r>
-        <w:t xml:space="preserve">14. Grundy SM, Benjamin IJ, Burke GL, et al. Diabetes and cardiovascular disease: A statement for healthcare professionals from the american heart association. Circulation 1999;100:1134–1146.</w:t>
+        <w:t xml:space="preserve">14. Coresh J, Astor B, Sarnak MJ. Evidence for increased cardiovascular disease risk in patients with chronic kidney disease. Current opinion in nephrology and hypertension 2004;13:73–81.</w:t>
       </w:r>
     </w:p>
-    <w:bookmarkEnd w:id="49"/>
-    <w:bookmarkStart w:id="50" w:name="ref-lakatta2002age"/>
+    <w:bookmarkEnd w:id="48"/>
+    <w:bookmarkStart w:id="49" w:name="ref-chronic2010association"/>
     <w:p>
       <w:pPr>
         <w:pStyle w:val="Bibliography"/>
       </w:pPr>
       <w:r>
-        <w:t xml:space="preserve">15. Lakatta EG. Age-associated cardiovascular changes in health: Impact on cardiovascular disease in older persons. Heart failure reviews 2002;7:29–49.</w:t>
+        <w:t xml:space="preserve">15. Consortium CKDP, others. Association of estimated glomerular filtration rate and albuminuria with all-cause and cardiovascular mortality in general population cohorts: A collaborative meta-analysis. The Lancet 2010;375:2073–2081.</w:t>
       </w:r>
     </w:p>
-    <w:bookmarkEnd w:id="50"/>
-    <w:bookmarkStart w:id="51" w:name="ref-pencina2019quantifying"/>
+    <w:bookmarkEnd w:id="49"/>
+    <w:bookmarkStart w:id="50" w:name="ref-grundy1999diabetes"/>
     <w:p>
       <w:pPr>
         <w:pStyle w:val="Bibliography"/>
       </w:pPr>
       <w:r>
-        <w:t xml:space="preserve">16. Pencina MJ, Navar AM, Wojdyla D, et al. Quantifying importance of major risk factors for coronary heart disease. Circulation 2019;139:1603–1611.</w:t>
+        <w:t xml:space="preserve">16. Grundy SM, Benjamin IJ, Burke GL, et al. Diabetes and cardiovascular disease: A statement for healthcare professionals from the american heart association. Circulation 1999;100:1134–1146.</w:t>
+      </w:r>
+    </w:p>
+    <w:bookmarkEnd w:id="50"/>
+    <w:bookmarkStart w:id="51" w:name="ref-lakatta2002age"/>
+    <w:p>
+      <w:pPr>
+        <w:pStyle w:val="Bibliography"/>
+      </w:pPr>
+      <w:r>
+        <w:t xml:space="preserve">17. Lakatta EG. Age-associated cardiovascular changes in health: Impact on cardiovascular disease in older persons. Heart failure reviews 2002;7:29–49.</w:t>
       </w:r>
     </w:p>
     <w:bookmarkEnd w:id="51"/>
@@ -15092,7 +15176,7 @@
         <w:pStyle w:val="Bibliography"/>
       </w:pPr>
       <w:r>
-        <w:t xml:space="preserve">17. Lloyd-Jones DM, Leip EP, Larson MG, et al. Prediction of lifetime risk for cardiovascular disease by risk factor burden at 50 years of age. Circulation 2006;113:791–798.</w:t>
+        <w:t xml:space="preserve">18. Lloyd-Jones DM, Leip EP, Larson MG, et al. Prediction of lifetime risk for cardiovascular disease by risk factor burden at 50 years of age. Circulation 2006;113:791–798.</w:t>
       </w:r>
     </w:p>
     <w:bookmarkEnd w:id="52"/>
@@ -15102,7 +15186,7 @@
         <w:pStyle w:val="Bibliography"/>
       </w:pPr>
       <w:r>
-        <w:t xml:space="preserve">18. Hippisley-Cox J, Coupland C, Robson J, Brindle P. Derivation, validation, and evaluation of a new qrisk model to estimate lifetime risk of cardiovascular disease: Cohort study using qresearch database. Bmj 2010;341.</w:t>
+        <w:t xml:space="preserve">19. Hippisley-Cox J, Coupland C, Robson J, Brindle P. Derivation, validation, and evaluation of a new qrisk model to estimate lifetime risk of cardiovascular disease: Cohort study using qresearch database. Bmj 2010;341.</w:t>
       </w:r>
     </w:p>
     <w:bookmarkEnd w:id="53"/>
@@ -15112,7 +15196,7 @@
         <w:pStyle w:val="Bibliography"/>
       </w:pPr>
       <w:r>
-        <w:t xml:space="preserve">19. Allen NB, Siddique J, Wilkins JT, et al. Blood pressure trajectories in early adulthood and subclinical atherosclerosis in middle age. Jama 2014;311:490–497.</w:t>
+        <w:t xml:space="preserve">20. Allen NB, Siddique J, Wilkins JT, et al. Blood pressure trajectories in early adulthood and subclinical atherosclerosis in middle age. Jama 2014;311:490–497.</w:t>
       </w:r>
     </w:p>
     <w:bookmarkEnd w:id="54"/>

</xml_diff>

<commit_message>
cleaning manuscript for consistency
</commit_message>
<xml_diff>
--- a/doc/ACCAHA_BP_groups.docx
+++ b/doc/ACCAHA_BP_groups.docx
@@ -235,7 +235,7 @@
         <w:t xml:space="preserve"> </w:t>
       </w:r>
       <w:r>
-        <w:t xml:space="preserve">This guideline recommends using both predicted predicted risk for cardiovascular disease (CVD) and BP levels to guide the initiation of antihypertensive medication. All adults with systolic BP (SBP) ≥ 140 mm Hg or diastolic BP (DBP) ≥ 90 mm Hg, stage 2 hypertension in the guideline, are recommended to initiate antihypertensive medication. Additionally, adults with SBP between 130 and 139 mm Hg and/or DBP between 80 and 89 mm Hg, stage 1 hypertension in the guideline, who have prevalent diabetes mellitus, prevalent chronic kidney disease (CKD), age ≥ 65 years, or high atherosclerotic CVD (ASCVD) risk are recommended to initiate antihypertensive medication. High ASCVD risk is defined as prevalent CVD or a 10-year predicted risk for ASCVD ≥ 10%</w:t>
+        <w:t xml:space="preserve">This guideline recommends using both predicted risk for cardiovascular disease (CVD) and BP levels to guide the initiation of antihypertensive medication. All adults with systolic BP (SBP) ≥ 140 mm Hg or diastolic BP (DBP) ≥ 90 mm Hg, stage 2 hypertension in the guideline, are recommended to initiate antihypertensive medication. Additionally, adults with SBP between 130 and 139 mm Hg and/or DBP between 80 and 89 mm Hg, stage 1 hypertension in the guideline, who have prevalent diabetes mellitus, prevalent chronic kidney disease (CKD), age ≥ 65 years, or high atherosclerotic CVD (ASCVD) risk are recommended to initiate antihypertensive medication. High ASCVD risk is defined as prevalent CVD or a 10-year predicted risk for ASCVD ≥ 10%</w:t>
       </w:r>
     </w:p>
     <w:p>
@@ -442,7 +442,7 @@
         <w:pStyle w:val="FirstParagraph"/>
       </w:pPr>
       <w:r>
-        <w:t xml:space="preserve">Analyses were conducted for the overall population and among participants with diabetes, CKD, ≥ 65 years of age, and for those with any of these three conditions. Participant characteristics were summarized as mean with their standard error and percentage for continuous and categorical variables, respectively. The percentage of US adults in each of the five BP categories was computed. The 25</w:t>
+        <w:t xml:space="preserve">Analyses were conducted for the overall population and among participants with diabetes, CKD, ≥ 65 years of age, and for those with at least one of these three conditions. Participant characteristics were summarized as mean with their standard error and percentage for continuous and categorical variables, respectively. The percentage of US adults in each of the five BP categories (defined in the preceding paragraph) was computed. The 25</w:t>
       </w:r>
       <w:r>
         <w:rPr>
@@ -472,7 +472,7 @@
         <w:t xml:space="preserve"> </w:t>
       </w:r>
       <w:r>
-        <w:t xml:space="preserve">percentile of 10-year predicted risk for ASCVD and the proportion of participants with high ASCVD risk were estimated overall and within each BP category outlined in the preceding paragraph. To assess the extent to which participants with a 10-year predicted risk for ASCVD &lt; 10% were close to the 10% threshold, the proportion of participants in this subgroup with 10-year predicted risk for ASCVD from &lt; 2.5%, 2.5% to &lt; 5.0%, 5.0% to &lt; 7.5%, and 7.5% to &lt; 10% was estimated. The probability of having high ASCVD risk was estimated for each year of age from 40 to 79 years using logistic regression. Analyses of participant characteristics, distribution of 10-year predicted risk for ASCVD, and probability of having high ASCVD risk were replicated among participants with stage 1 hypertension.</w:t>
+        <w:t xml:space="preserve">percentile of 10-year predicted risk for ASCVD and the proportion of participants with high ASCVD risk were estimated overall and within each BP category. To assess the extent to which participants with a 10-year predicted risk for ASCVD &lt; 10% were close to the 10% threshold, the proportion of participants in this subgroup with 10-year predicted risk for ASCVD from &lt; 2.5%, 2.5% to &lt; 5.0%, 5.0% to &lt; 7.5%, and 7.5% to &lt; 10% was estimated. The probability of having high ASCVD risk was estimated for each year of age from 40 to 79 years using logistic regression. Analyses of participant characteristics, distribution of 10-year predicted risk for ASCVD, and probability of having high ASCVD risk were replicated among participants with stage 1 hypertension.</w:t>
       </w:r>
     </w:p>
     <w:p>
@@ -485,7 +485,7 @@
         <w:pStyle w:val="BodyText"/>
       </w:pPr>
       <w:r>
-        <w:t xml:space="preserve">NHANES sampling weights, which were calculated as the inverse probability of being selected for the survey, were used in all calculations to obtain nationally representative estimates of the non-institutionalized US population. The survey design of NHANES was also taken into account in all calculations. P-values were two-sided. Data analysis was conducted using R version 4.0.2 (released June 22, 2020) along with a collection of open-source software packages (e.g., drake, dflow, officedown, and others) to enhance the transparency and reproducibility of the current analysis.</w:t>
+        <w:t xml:space="preserve">NHANES sampling weights, which were calculated as the inverse probability of being selected for the survey, were used in all calculations to obtain nationally representative estimates of the non-institutionalized US population. The survey design of NHANES was also taken into account in all calculations. P-values were two-sided. Data analysis was conducted using R version 4.0.2 (released June 22, 2020) along with a collection of open-source software packages.</w:t>
       </w:r>
       <w:r>
         <w:t xml:space="preserve">(6–9)</w:t>
@@ -532,7 +532,7 @@
         <w:pStyle w:val="FirstParagraph"/>
       </w:pPr>
       <w:r>
-        <w:t xml:space="preserve">Among US adults aged 40 to 79 years in 2013-2018, the estimated prevalence (95% confidence interval [CI]) of diabetes and CKD was 17.2% (16.0%, 18.5%) and 17.2% (15.9%, 18.5%), respectively, 25.4% (23.7%, 27.2%) were estimated to be ≥ 65 years of age, and 42.1% (40.2%, 43.9%) had at least one of these conditions (Table 1). An estimated 14.6% (95% CI: 13.3%, 16.1%) of US adults who were 40 to 79 years of age had stage 1 hypertension (Table 2). Among those with diabetes, CKD, age ≥ 65 years, and any of these three conditions, the estimated prevalence (95% CI ) of stage 1 hypertension was 10.5% (8.5%, 12.8%), 8.9% (7.3%, 10.8%), 9.1% (7.5%, 10.9%), 10.2% (8.9%, 11.8%), respectively. Characteristics of US adults 40 to 79 years of age with stage 1 hypertension, overall and for subgroups defined by diabetes, CKD and age ≥ 65 years, are presented in Table S1</w:t>
+        <w:t xml:space="preserve">Among US adults aged 40 to 79 years in 2013-2018, the estimated prevalence (95% confidence interval [CI]) of diabetes and CKD was 17.2% (16.0%, 18.5%) and 17.2% (15.9%, 18.5%), respectively, 25.4% (23.7%, 27.2%) were estimated to have ≥ 65 years of age, and 42.1% (40.2%, 43.9%) had at least one of these conditions (Table 1). An estimated 14.6% (95% CI: 13.3%, 16.1%) of US adults 40 to 79 years of age had stage 1 hypertension (Table 2). Among those with diabetes, CKD, age ≥ 65 years, and any of these three conditions, the estimated prevalence (95% CI) of stage 1 hypertension was 10.5% (8.5%, 12.8%), 8.9% (7.3%, 10.8%), 9.1% (7.5%, 10.9%), 10.2% (8.9%, 11.8%), respectively. Characteristics of US adults 40 to 79 years of age with stage 1 hypertension, overall and for subgroups defined by diabetes, CKD and age ≥ 65 years, are presented in Table S1.</w:t>
       </w:r>
     </w:p>
     <w:p>
@@ -610,7 +610,7 @@
         <w:pStyle w:val="BodyText"/>
       </w:pPr>
       <w:r>
-        <w:t xml:space="preserve">Among US adults aged 40 to 79 years, the estimated proportion at high ASCVD risk was 36.7 (95% CI: 34.8, 38.6) overall and 72.5 (95% CI: 69.4, 75.6), 64.5 (95% CI: 61.4, 67.7), 83.9 (95% CI: 81.7, 86.1), and 69.1 (95% CI: 66.9, 71.3) for those with diabetes, CKD, age ≥ 65 years, or any of these three conditions, respectively (Table 3; bottom panel). Among those with stage 1 hypertension, an estimated 24.3 (95% CI: 20.7, 27.9) had high ASCVD risk overall and 55.0 (95% CI: 43.7, 66.4), 36.7 (95% CI: 26.2, 47.2), 72.6 (95% CI: 63.2, 81.9), and 54.4 (95% CI: 46.7, 62.1) of those with diabetes, CKD, age ≥ 65 years, or any of these three conditions had high ASCVD risk, respectively.</w:t>
+        <w:t xml:space="preserve">Among US adults aged 40 to 79 years, the estimated percentage (95% CI) at high ASCVD risk was 36.7% (34.8%, 38.6%) overall and 72.5% (69.4%, 75.6%), 64.5% (61.4%, 67.7%), 83.9% (81.7%, 86.1%), and 69.1% (66.9%, 71.3%) for those with diabetes, CKD, age ≥ 65 years, or any of these three conditions, respectively (Table 3; bottom panel). Among those with stage 1 hypertension, an estimated 24.3% (20.7%, 27.9%) had high ASCVD risk overall and 55.0% (43.7%, 66.4%), 36.7% (26.2%, 47.2%), 72.6% (63.2%, 81.9%), and 54.4% (46.7%, 62.1%) of those with diabetes, CKD, age ≥ 65 years, or any of these three conditions had high ASCVD risk, respectively.</w:t>
       </w:r>
     </w:p>
     <w:p>
@@ -623,7 +623,7 @@
         <w:pStyle w:val="BodyText"/>
       </w:pPr>
       <w:r>
-        <w:t xml:space="preserve">Among US adults who were not at high risk for ASCVD, an estimated 69.4% (95% CI: 67.5%, 71.3%) had 10-year predicted ASCVD risk &lt; 5% (Figure 1). Among those not at high risk for ASCVD with diabetes, CKD age ≥ 65 years, and any of these three conditions, an estimated 47.7% (95% CI: 41.0%, 54.5%), 55.9% (95% CI: 50.3%, 61.3%), 13.2% (95% CI: 8.4%, 20.1%), and had a 10-year predicted ASCVD risk &lt; 5%, respectively. Among those not at high risk for ASCVD and with stage 1 hypertension, an estimated 68.9% (95% CI: 64.3%, 73.1%) overall and 53.6% (95% CI: 35.6%, 70.6%), 52.2% (95% CI: 35.5%, 68.5%), and 7.4% (95% CI: 1.1%, 35.8%) of those with diabetes, CKD, and ≥ 65 years of age had a 10-year predicted ASCVD risk &lt; 5%, respectively (Figure S2).</w:t>
+        <w:t xml:space="preserve">Among US adults aged 40 to 79 years who were not at high risk for ASCVD, an estimated 69.4% (95% CI: 67.5%, 71.3%) had 10-year predicted ASCVD risk &lt; 5% (Figure 1). Among those not at high risk for ASCVD with diabetes, CKD age ≥ 65 years, and any of these three conditions, an estimated 47.7% (95% CI: 41.0%, 54.5%), 55.9% (95% CI: 50.3%, 61.3%), 13.2% (95% CI: 8.4%, 20.1%), and 42.7% (95% CI: 38.1%, 47.4%) had a 10-year predicted ASCVD risk &lt; 5%, respectively. Among those not at high risk for ASCVD and with stage 1 hypertension, an estimated 68.9% (95% CI: 64.3%, 73.1%) overall and 53.6% (95% CI: 35.6%, 70.6%), 52.2% (95% CI: 35.5%, 68.5%), and 7.4% (95% CI: 1.1%, 35.8%) of those with diabetes, CKD, and ≥ 65 years of age had a 10-year predicted ASCVD risk &lt; 5%, respectively (Figure S2).</w:t>
       </w:r>
     </w:p>
     <w:p>
@@ -646,7 +646,7 @@
         <w:pStyle w:val="FirstParagraph"/>
       </w:pPr>
       <w:r>
-        <w:t xml:space="preserve">The estimated probability of having high ASCVD risk increased with older age and exceeded 50% at 65 years for US adults without diabetes or CKD, compared with 54 and 59 years for US adults with diabetes and CKD, respectively (Figure 2). Among US adults with stage 1 hypertension, the age at which the estimated probability of having high ASCVD risk exceeded 50% was 65, 55, and 65 years for US adults without diabetes or CKD, with diabetes, and with CKD, respectively (Figure S3). The minimum age where the probability of high ASCVD risk exceeded 50% was not determined for adults ≥ 65 years of age as the probability exceeded 50% at all ages above 65 years.</w:t>
+        <w:t xml:space="preserve">The estimated probability of having high ASCVD risk increased with older age and exceeded 50% at 65 years for US adults without diabetes or CKD, compared with 54 years for US adults with diabetes and 59 years for US adults with CKD (Figure 2). Among US adults with stage 1 hypertension, the age at which the estimated probability of having high ASCVD risk exceeded 50% was 65, 55, and 65 years for US adults without diabetes or CKD, with diabetes, and with CKD, respectively (Figure S3). The minimum age where the probability of high ASCVD risk exceeded 50% was not determined for adults ≥ 65 years of age as the probability exceeded 50% at all ages above 65 years.</w:t>
       </w:r>
     </w:p>
     <w:p>
@@ -669,37 +669,7 @@
         <w:pStyle w:val="FirstParagraph"/>
       </w:pPr>
       <w:r>
-        <w:t xml:space="preserve">In the current study, a majority of US adults with diabetes, CKD age ≥ 65 years, and any of these three conditions had a high risk for ASCVD, defined by a 10-year predicted ASCVD risk ≥ 10% or prevalent CVD. However, a substantial proportion of US adults with stage 1 hypertension and diabetes, CKD, age ≥ 65 years, and any of these three conditions did not have high ASCVD risk. It was estimated that approximately half of US adults aged 40 to 79 years with diabetes or CKD who were not at high ASCVD risk had a 10-year predicted ASCVD risk &lt; 5%. In contrast, over 80% of adults aged ≥ 65 years not at high</w:t>
-      </w:r>
-      <w:r>
-        <w:t xml:space="preserve"> </w:t>
-      </w:r>
-      <w:r>
-        <w:rPr>
-          <w:rStyle w:val="VerbatimChar"/>
-        </w:rPr>
-        <w:t xml:space="preserve">ASCVD()</w:t>
-      </w:r>
-      <w:r>
-        <w:t xml:space="preserve"> </w:t>
-      </w:r>
-      <w:r>
-        <w:t xml:space="preserve">risk had 10-year predicted risk for ASCVD between 5% and 10%. The probability of having high ASCVD risk was age-dependent with over 50% of those with diabetes and</w:t>
-      </w:r>
-      <w:r>
-        <w:t xml:space="preserve"> </w:t>
-      </w:r>
-      <w:r>
-        <w:rPr>
-          <w:rStyle w:val="VerbatimChar"/>
-        </w:rPr>
-        <w:t xml:space="preserve">CKD()</w:t>
-      </w:r>
-      <w:r>
-        <w:t xml:space="preserve"> </w:t>
-      </w:r>
-      <w:r>
-        <w:t xml:space="preserve">aged ≥54 and ≥59 years, respectively, expected to have high ASCVD risk.</w:t>
+        <w:t xml:space="preserve">In the current study, a majority of US adults aged 40 to 79 years with diabetes, CKD, age ≥ 65 years, and any of these three conditions had a high risk for ASCVD, defined by a 10-year predicted ASCVD risk ≥ 10% or prevalent CVD. Among those with stage 1 hypertension and ≥ 65 years of age, a substantial proportion were at high ASCVD risk. However, a substantial proportion of US adults with stage 1 hypertension and diabetes or CKD did not have high ASCVD risk. Among US adults with diabetes or CKD who were not at high ASCVD risk, approximately half had a 10-year predicted ASCVD risk &lt; 5%. In contrast, over 80% of US adults aged ≥ 65 years not at high ASCVD risk had 10-year predicted risk for ASCVD between 5% and 10%. The probability of having high ASCVD risk was age-dependent with over 50% of those with diabetes, CKD, and with neither of these conditions expected to have high ASCVD risk at ≥ 54, ≥ 59, and ≥ 65 years of age, respectively.</w:t>
       </w:r>
     </w:p>
     <w:p>
@@ -712,7 +682,25 @@
         <w:pStyle w:val="BodyText"/>
       </w:pPr>
       <w:r>
-        <w:t xml:space="preserve">The current study estimates that roughly 33% of US adults aged 40 to 79 years take antihypertensive medication, including half of those with diabetes, CKD, or ≥ 65 years of age. Among those with diabetes, CKD, or age ≥ 65 years, only about 10% had stage 1 hypertension. The 2017 ACC/AHA BP guideline recommends all of these adults initiate antihypertensive medication, but the current study estimates that a substantial proportion of them do not have high ASCVD risk. Therefore, computing 10-year predicted ASCVD risk may be especially informative for adults with stage 1 hypertension and diabetes, CKD, or ≥ 65 years of age and may also help facilitate patient provider interactions where a BP treatment goal is discussed.</w:t>
+        <w:t xml:space="preserve">The current study estimates that roughly 33% of US adults aged 40 to 79 years take antihypertensive medication, including half of those with diabetes, CKD, or ≥ 65 years of age. Among those with diabetes, CKD, or age ≥ 65 years, only about 10% had stage 1 hypertension. The 2017 ACC/AHA BP guideline recommends all of these adults initiate antihypertensive medication and also recommends computing 10-year predicted ASCVD risk to establish the BP threshold for treatment.</w:t>
+      </w:r>
+      <w:r>
+        <w:t xml:space="preserve">(1)</w:t>
+      </w:r>
+      <w:r>
+        <w:t xml:space="preserve"> </w:t>
+      </w:r>
+      <w:r>
+        <w:t xml:space="preserve">The heterogeneous distribution of 10-year predicted ASCVD among those with stage 1 hypertension and diabetes, CKD, or age ≥ 65 years emphasizes the importance of these two recommendations from the guideline. Prior studies have shown the 2017 ACC/AHA BP guideline directs antihypertensive medication to those most likely to receive the largest risk reduction benefit,</w:t>
+      </w:r>
+      <w:r>
+        <w:t xml:space="preserve">(10, 11)</w:t>
+      </w:r>
+      <w:r>
+        <w:t xml:space="preserve"> </w:t>
+      </w:r>
+      <w:r>
+        <w:t xml:space="preserve">and computing 10-year predicted risk for ASCVD can both inform patients and facilitate patient provider discussions on a BP threshold for treatment.</w:t>
       </w:r>
     </w:p>
     <w:p>
@@ -728,13 +716,13 @@
         <w:t xml:space="preserve">Previous studies have shown that the use of predicted ASCVD risk in addition to BP, as recommended by the 2017 ACC/AHA BP guideline, can direct antihypertensive medication to adults likely to receive the largest risk reduction benefit with treatment.</w:t>
       </w:r>
       <w:r>
-        <w:t xml:space="preserve">(10, 11)</w:t>
+        <w:t xml:space="preserve">(10)</w:t>
       </w:r>
       <w:r>
         <w:t xml:space="preserve"> </w:t>
       </w:r>
       <w:r>
-        <w:t xml:space="preserve">In an analysis of the Reasons for Geographic and Racial Differences in Stroke study, those with stage 1 hypertension recommended versus not recommended to initiate antihypertensive medication by the 2017 ACC/AHA BP guideline were roughly 6 times more likely to experience a CVD event over 8 years of follow-up. Although a substantial proportion of US adults with stage 1 hypertension and diabetes, CKD, or ≥ 65 years of age did not have a high ASCVD risk in the current study, they were more likely to have high ASCVD risk compared to the overall US population with stage 1 hypertension.</w:t>
+        <w:t xml:space="preserve">In an analysis of the Reasons for Geographic and Racial Differences in Stroke study, those with stage 1 hypertension recommended versus not recommended to initiate antihypertensive medication by the 2017 ACC/AHA BP guideline were roughly 6 times more likely to experience a CVD event over 8 years of follow-up. Although a substantial proportion of US adults with stage 1 hypertension and diabetes, CKD, or ≥ 65 years of age did not have a high ASCVD risk in the current study, they were more likely to have high ASCVD risk compared to the overall US population with stage 1 hypertension, and may therefore still benefit from initiating antihypertensive medication.</w:t>
       </w:r>
     </w:p>
     <w:p>
@@ -747,7 +735,7 @@
         <w:pStyle w:val="BodyText"/>
       </w:pPr>
       <w:r>
-        <w:t xml:space="preserve">Previous randomized trials and meta-analyses have investigated whether lower BP treatment goals reduce incident CVD risk in patients with diabetes, CKD, or ≥ 65 years of age. the Systolic Blood Pressure Intervention Trial, which compared the SBP treatment target of &lt; 120 mm Hg to &lt; 140 mm Hg among older adults (mean age of 68 years) without diabetes, found lower rates of incident fatal and nonfatal major CVD events among those with the lower SBP target. A randomized trial of patients with diabetes and baseline SBP &lt; 140 mm hg and DBP &lt; 80 mm Hg found lower risk of stroke among participants with more intense BP treatment goals.</w:t>
+        <w:t xml:space="preserve">Previous randomized trials and meta-analyses have investigated whether lower BP treatment goals reduce incident CVD risk in patients with diabetes, CKD, or ≥ 65 years of age. the Systolic Blood Pressure Intervention Trial, which compared the SBP treatment target of &lt; 120 mm Hg to &lt; 140 mm Hg among older (mean age of 68 years) adults without diabetes, found lower rates of incident fatal and nonfatal major CVD events among those with the lower SBP target.</w:t>
       </w:r>
       <w:r>
         <w:t xml:space="preserve">(12)</w:t>
@@ -756,10 +744,19 @@
         <w:t xml:space="preserve"> </w:t>
       </w:r>
       <w:r>
+        <w:t xml:space="preserve">A randomized trial of patients with diabetes and baseline SBP &lt; 140 mm hg and DBP &lt; 80 mm Hg found lower risk of stroke among participants with more intense BP treatment goals.</w:t>
+      </w:r>
+      <w:r>
+        <w:t xml:space="preserve">(13)</w:t>
+      </w:r>
+      <w:r>
+        <w:t xml:space="preserve"> </w:t>
+      </w:r>
+      <w:r>
         <w:t xml:space="preserve">A systematic review and meta-analysis of 123 studies with 613,815 participants found strong support for lowering SBP to less than 130 mm Hg and providing antihypertensive medication to adults with diabetes, CKD, and various other comorbidities.</w:t>
       </w:r>
       <w:r>
-        <w:t xml:space="preserve">(13)</w:t>
+        <w:t xml:space="preserve">(14)</w:t>
       </w:r>
       <w:r>
         <w:t xml:space="preserve"> </w:t>
@@ -790,28 +787,28 @@
         <w:t xml:space="preserve">Previous research has shown that diabetes, CKD, and advanced age are each associated with an increased risk for ASCVD events.</w:t>
       </w:r>
       <w:r>
-        <w:t xml:space="preserve">(14–17)</w:t>
-      </w:r>
-      <w:r>
-        <w:t xml:space="preserve">. Although the current study suggests that a high proportion of US adults with stage 1 hypertension and diabetes or CKD do not have high 10-year predicted risk for ASCVD, others have previously shown that adults with diabetes and CKD have a high lifetime CVD risk.</w:t>
-      </w:r>
-      <w:r>
-        <w:t xml:space="preserve">(18, 19)</w:t>
+        <w:t xml:space="preserve">(15–18)</w:t>
+      </w:r>
+      <w:r>
+        <w:t xml:space="preserve">. Although the current study suggests that a high proportion of US adults with stage 1 hypertension and diabetes or CKD do not have 10-year predicted risk for ASCVD ≥ 10%, others have previously shown that adults with diabetes or CKD have a high lifetime CVD risk.</w:t>
+      </w:r>
+      <w:r>
+        <w:t xml:space="preserve">(19, 20)</w:t>
       </w:r>
       <w:r>
         <w:t xml:space="preserve"> </w:t>
       </w:r>
       <w:r>
-        <w:t xml:space="preserve">Age-adjusted estimates from the current study echo these findings and suggests that adults with diabetes and CKD develop high ASCVD risk at a younger age than adults without these conditions. Prior studies have also found that cumulative exposure to high BP is associated with increased CVD risk.</w:t>
-      </w:r>
-      <w:r>
-        <w:t xml:space="preserve">(20)</w:t>
+        <w:t xml:space="preserve">Age-adjusted estimates for the probability of high ASCVD risk from the current study echo these findings and suggests that adults with diabetes or CKD develop high ASCVD risk at a younger age than adults without these conditions. Prior studies have also found that cumulative exposure to high BP is associated with increased CVD risk.</w:t>
+      </w:r>
+      <w:r>
+        <w:t xml:space="preserve">(21)</w:t>
       </w:r>
       <w:r>
         <w:t xml:space="preserve"> </w:t>
       </w:r>
       <w:r>
-        <w:t xml:space="preserve">Therefore, for younger adults with diabetes or CKD, antihypertensive medication may provide substantial reduction in ASCVD across their life course. predicted 10-year risk for ASCVD should be computed for all patients, as the ACC/AHA BP guideline suggests, and lifetime CVD risk should be taken into account for younger patients with diabetes or CKD. Taken together, these risk assessment techniques can inform patients and help guide the decision to initiate antihypertensive medication.</w:t>
+        <w:t xml:space="preserve">Therefore, for younger adults with diabetes or CKD, early initiation of antihypertensive medication may be an important step towards lowering lifetime CVD risk. Predicted 10-year risk for ASCVD should be computed for all adults with hypertension, as the 2017 ACC/AHA BP guideline recommends, and lifetime CVD risk should also be taken into account for younger adults with diabetes or CKD. Taken together, these risk assessment techniques can inform patients and help guide the decision to initiate antihypertensive medication.</w:t>
       </w:r>
     </w:p>
     <w:p>
@@ -824,7 +821,7 @@
         <w:pStyle w:val="BodyText"/>
       </w:pPr>
       <w:r>
-        <w:t xml:space="preserve">The current study has a number of strengths. The design of NHANES allows its results to be weighted to provide results that are representative of the US population. Additionally, NHANES data are collected following a rigorous protocol by trained study staff. BP was measured three times following a standardized protocol. However, the results of this study should be considered in the context of known and potential limitations. NHANES participants completed only one visit and guidelines recommend using the mean BP averaged over 2 or more visits. Additionally, only one measurement of serum creatinine and urine albuminuria were available, which may have resulted in mis-classification of CKD status A total of 1,271 participants had stage 1 hypertension, and some subgroups of this population based on diabetes, CKD, and ≥ 65 years of age were small.</w:t>
+        <w:t xml:space="preserve">The current study has a number of strengths. The design of NHANES allows its results to be weighted to provide results that are representative of the US population. Additionally, NHANES data are collected following a rigorous protocol by trained study staff. BP was measured three times following a standardized protocol. However, the results of this study should be considered in the context of known and potential limitations. NHANES participants completed only one visit and guidelines recommend using the mean BP averaged over 2 or more visits. Additionally, since only one measurement of serum creatinine and urine albuminuria were available, CKD status may have been mis-classified in some adults. A total of 1,271 participants had stage 1 hypertension, and some subgroups of this population based on diabetes, CKD, and ≥ 65 years of age were small.</w:t>
       </w:r>
     </w:p>
     <w:p>
@@ -837,7 +834,7 @@
         <w:pStyle w:val="BodyText"/>
       </w:pPr>
       <w:r>
-        <w:t xml:space="preserve">In conclusion, a majority of US adults aged 40 to 79 years with diabetes, CKD or ≥ 65 years of age had 10-year predicted risk for ASCVD ≥ 10%. However, a lower percentage of with stage 1 hypertension and diabetes, CKD or age ≥ 65 years of age had 10-year predicted risk for ASCVD ≥ 10%. While most older US adults with diabetes or CKD have high risk, a substantial proportion of younger adults with diabetes or CKD have a 10-year predicted risk for ASCVD &lt; 10%. While prevention of hypertension should be a primary goal, the early initiation of antihypertensive medication may be an important step towards lowering lifetime CVD risk.</w:t>
+        <w:t xml:space="preserve">In conclusion, a majority of US adults aged 40 to 79 years with diabetes, CKD or ≥ 65 years of age had 10-year predicted risk for ASCVD ≥ 10%. However, a lower percentage of those with stage 1 hypertension and diabetes, CKD or ≥ 65 years of age had 10-year predicted risk for ASCVD ≥ 10%. While most older US adults with diabetes or CKD had high ASCVD risk, a substantial proportion of younger adults with diabetes or CKD did not. Results from the current study support computing 10-year predicted ASCVD risk for all adults with hypertension, as recommended by the 2017 ACC/AHA BP guideline.</w:t>
       </w:r>
     </w:p>
     <w:p>
@@ -14929,7 +14926,7 @@
       </w:r>
       <w:bookmarkEnd w:id="29"/>
     </w:p>
-    <w:bookmarkStart w:id="55" w:name="refs"/>
+    <w:bookmarkStart w:id="56" w:name="refs"/>
     <w:bookmarkStart w:id="30" w:name="ref-whelton20182017"/>
     <w:p>
       <w:pPr>
@@ -15110,97 +15107,107 @@
       </w:r>
     </w:p>
     <w:bookmarkEnd w:id="45"/>
-    <w:bookmarkStart w:id="46" w:name="ref-schrier2002effects"/>
+    <w:bookmarkStart w:id="46" w:name="ref-sprint2015randomized"/>
     <w:p>
       <w:pPr>
         <w:pStyle w:val="Bibliography"/>
       </w:pPr>
       <w:r>
-        <w:t xml:space="preserve">12. Schrier RW, Estacio RO, Esler A, Mehler P. Effects of aggressive blood pressure control in normotensive type 2 diabetic patients on albuminuria, retinopathy and strokes. Kidney international 2002;61:1086–1097.</w:t>
+        <w:t xml:space="preserve">12. Group SR. A randomized trial of intensive versus standard blood-pressure control. New England Journal of Medicine 2015;373:2103–2116.</w:t>
       </w:r>
     </w:p>
     <w:bookmarkEnd w:id="46"/>
-    <w:bookmarkStart w:id="47" w:name="ref-ettehad2016blood"/>
+    <w:bookmarkStart w:id="47" w:name="ref-schrier2002effects"/>
     <w:p>
       <w:pPr>
         <w:pStyle w:val="Bibliography"/>
       </w:pPr>
       <w:r>
-        <w:t xml:space="preserve">13. Ettehad D, Emdin CA, Kiran A, et al. Blood pressure lowering for prevention of cardiovascular disease and death: A systematic review and meta-analysis. The Lancet 2016;387:957–967.</w:t>
+        <w:t xml:space="preserve">13. Schrier RW, Estacio RO, Esler A, Mehler P. Effects of aggressive blood pressure control in normotensive type 2 diabetic patients on albuminuria, retinopathy and strokes. Kidney international 2002;61:1086–1097.</w:t>
       </w:r>
     </w:p>
     <w:bookmarkEnd w:id="47"/>
-    <w:bookmarkStart w:id="48" w:name="ref-coresh2004evidence"/>
+    <w:bookmarkStart w:id="48" w:name="ref-ettehad2016blood"/>
     <w:p>
       <w:pPr>
         <w:pStyle w:val="Bibliography"/>
       </w:pPr>
       <w:r>
-        <w:t xml:space="preserve">14. Coresh J, Astor B, Sarnak MJ. Evidence for increased cardiovascular disease risk in patients with chronic kidney disease. Current opinion in nephrology and hypertension 2004;13:73–81.</w:t>
+        <w:t xml:space="preserve">14. Ettehad D, Emdin CA, Kiran A, et al. Blood pressure lowering for prevention of cardiovascular disease and death: A systematic review and meta-analysis. The Lancet 2016;387:957–967.</w:t>
       </w:r>
     </w:p>
     <w:bookmarkEnd w:id="48"/>
-    <w:bookmarkStart w:id="49" w:name="ref-chronic2010association"/>
+    <w:bookmarkStart w:id="49" w:name="ref-coresh2004evidence"/>
     <w:p>
       <w:pPr>
         <w:pStyle w:val="Bibliography"/>
       </w:pPr>
       <w:r>
-        <w:t xml:space="preserve">15. Consortium CKDP, others. Association of estimated glomerular filtration rate and albuminuria with all-cause and cardiovascular mortality in general population cohorts: A collaborative meta-analysis. The Lancet 2010;375:2073–2081.</w:t>
+        <w:t xml:space="preserve">15. Coresh J, Astor B, Sarnak MJ. Evidence for increased cardiovascular disease risk in patients with chronic kidney disease. Current opinion in nephrology and hypertension 2004;13:73–81.</w:t>
       </w:r>
     </w:p>
     <w:bookmarkEnd w:id="49"/>
-    <w:bookmarkStart w:id="50" w:name="ref-grundy1999diabetes"/>
+    <w:bookmarkStart w:id="50" w:name="ref-chronic2010association"/>
     <w:p>
       <w:pPr>
         <w:pStyle w:val="Bibliography"/>
       </w:pPr>
       <w:r>
-        <w:t xml:space="preserve">16. Grundy SM, Benjamin IJ, Burke GL, et al. Diabetes and cardiovascular disease: A statement for healthcare professionals from the american heart association. Circulation 1999;100:1134–1146.</w:t>
+        <w:t xml:space="preserve">16. Consortium CKDP, others. Association of estimated glomerular filtration rate and albuminuria with all-cause and cardiovascular mortality in general population cohorts: A collaborative meta-analysis. The Lancet 2010;375:2073–2081.</w:t>
       </w:r>
     </w:p>
     <w:bookmarkEnd w:id="50"/>
-    <w:bookmarkStart w:id="51" w:name="ref-lakatta2002age"/>
+    <w:bookmarkStart w:id="51" w:name="ref-grundy1999diabetes"/>
     <w:p>
       <w:pPr>
         <w:pStyle w:val="Bibliography"/>
       </w:pPr>
       <w:r>
-        <w:t xml:space="preserve">17. Lakatta EG. Age-associated cardiovascular changes in health: Impact on cardiovascular disease in older persons. Heart failure reviews 2002;7:29–49.</w:t>
+        <w:t xml:space="preserve">17. Grundy SM, Benjamin IJ, Burke GL, et al. Diabetes and cardiovascular disease: A statement for healthcare professionals from the american heart association. Circulation 1999;100:1134–1146.</w:t>
       </w:r>
     </w:p>
     <w:bookmarkEnd w:id="51"/>
-    <w:bookmarkStart w:id="52" w:name="ref-lloyd2006prediction"/>
+    <w:bookmarkStart w:id="52" w:name="ref-lakatta2002age"/>
     <w:p>
       <w:pPr>
         <w:pStyle w:val="Bibliography"/>
       </w:pPr>
       <w:r>
-        <w:t xml:space="preserve">18. Lloyd-Jones DM, Leip EP, Larson MG, et al. Prediction of lifetime risk for cardiovascular disease by risk factor burden at 50 years of age. Circulation 2006;113:791–798.</w:t>
+        <w:t xml:space="preserve">18. Lakatta EG. Age-associated cardiovascular changes in health: Impact on cardiovascular disease in older persons. Heart failure reviews 2002;7:29–49.</w:t>
       </w:r>
     </w:p>
     <w:bookmarkEnd w:id="52"/>
-    <w:bookmarkStart w:id="53" w:name="ref-hippisley2010derivation"/>
+    <w:bookmarkStart w:id="53" w:name="ref-lloyd2006prediction"/>
     <w:p>
       <w:pPr>
         <w:pStyle w:val="Bibliography"/>
       </w:pPr>
       <w:r>
-        <w:t xml:space="preserve">19. Hippisley-Cox J, Coupland C, Robson J, Brindle P. Derivation, validation, and evaluation of a new qrisk model to estimate lifetime risk of cardiovascular disease: Cohort study using qresearch database. Bmj 2010;341.</w:t>
+        <w:t xml:space="preserve">19. Lloyd-Jones DM, Leip EP, Larson MG, et al. Prediction of lifetime risk for cardiovascular disease by risk factor burden at 50 years of age. Circulation 2006;113:791–798.</w:t>
       </w:r>
     </w:p>
     <w:bookmarkEnd w:id="53"/>
-    <w:bookmarkStart w:id="54" w:name="ref-allen2014blood"/>
+    <w:bookmarkStart w:id="54" w:name="ref-hippisley2010derivation"/>
     <w:p>
       <w:pPr>
         <w:pStyle w:val="Bibliography"/>
       </w:pPr>
       <w:r>
-        <w:t xml:space="preserve">20. Allen NB, Siddique J, Wilkins JT, et al. Blood pressure trajectories in early adulthood and subclinical atherosclerosis in middle age. Jama 2014;311:490–497.</w:t>
+        <w:t xml:space="preserve">20. Hippisley-Cox J, Coupland C, Robson J, Brindle P. Derivation, validation, and evaluation of a new qrisk model to estimate lifetime risk of cardiovascular disease: Cohort study using qresearch database. Bmj 2010;341.</w:t>
       </w:r>
     </w:p>
     <w:bookmarkEnd w:id="54"/>
+    <w:bookmarkStart w:id="55" w:name="ref-allen2014blood"/>
+    <w:p>
+      <w:pPr>
+        <w:pStyle w:val="Bibliography"/>
+      </w:pPr>
+      <w:r>
+        <w:t xml:space="preserve">21. Allen NB, Siddique J, Wilkins JT, et al. Blood pressure trajectories in early adulthood and subclinical atherosclerosis in middle age. Jama 2014;311:490–497.</w:t>
+      </w:r>
+    </w:p>
     <w:bookmarkEnd w:id="55"/>
+    <w:bookmarkEnd w:id="56"/>
     <w:sectPr>
       <w:headerReference w:type="even" r:id="rId10"/>
       <w:headerReference w:type="default" r:id="rId9"/>

</xml_diff>

<commit_message>
first draft sent to co-authors
</commit_message>
<xml_diff>
--- a/doc/ACCAHA_BP_groups.docx
+++ b/doc/ACCAHA_BP_groups.docx
@@ -115,6 +115,28 @@
     <w:p>
       <w:pPr>
         <w:pStyle w:val="FirstParagraph"/>
+      </w:pPr>
+    </w:p>
+    <w:p>
+      <w:pPr>
+        <w:pStyle w:val="BodyText"/>
+      </w:pPr>
+      <w:r>
+        <w:t xml:space="preserve">Total word count:</w:t>
+      </w:r>
+      <w:r>
+        <w:t xml:space="preserve"> </w:t>
+      </w:r>
+      <w:r>
+        <w:rPr>
+          <w:b/>
+        </w:rPr>
+        <w:t xml:space="preserve">FILL THIS IN</w:t>
+      </w:r>
+    </w:p>
+    <w:p>
+      <w:pPr>
+        <w:pStyle w:val="BodyText"/>
       </w:pPr>
       <w:r>
         <w:t xml:space="preserve">Byron C. Jaeger</w:t>
@@ -217,6 +239,124 @@
       </w:r>
     </w:p>
     <w:p>
+      <w:pPr>
+        <w:pStyle w:val="FirstParagraph"/>
+      </w:pPr>
+      <w:r>
+        <w:rPr>
+          <w:b/>
+        </w:rPr>
+        <w:t xml:space="preserve">Funding:</w:t>
+      </w:r>
+      <w:r>
+        <w:t xml:space="preserve"> </w:t>
+      </w:r>
+      <w:r>
+        <w:t xml:space="preserve">Information on grants, contracts, and other forms of financial support.</w:t>
+      </w:r>
+      <w:r>
+        <w:t xml:space="preserve"> </w:t>
+      </w:r>
+      <w:r>
+        <w:rPr>
+          <w:i/>
+        </w:rPr>
+        <w:t xml:space="preserve">Please add your data if needed</w:t>
+      </w:r>
+    </w:p>
+    <w:p>
+      <w:pPr>
+        <w:pStyle w:val="BodyText"/>
+      </w:pPr>
+      <w:r>
+        <w:rPr>
+          <w:b/>
+        </w:rPr>
+        <w:t xml:space="preserve">Disclosures:</w:t>
+      </w:r>
+      <w:r>
+        <w:t xml:space="preserve"> </w:t>
+      </w:r>
+      <w:r>
+        <w:t xml:space="preserve">State each author’s disclosures (or lack thereof). This must include the full disclosure of any relationship with industry.</w:t>
+      </w:r>
+      <w:r>
+        <w:t xml:space="preserve"> </w:t>
+      </w:r>
+      <w:r>
+        <w:rPr>
+          <w:i/>
+        </w:rPr>
+        <w:t xml:space="preserve">Please add your statement below</w:t>
+      </w:r>
+    </w:p>
+    <w:p>
+      <w:pPr>
+        <w:pStyle w:val="BodyText"/>
+      </w:pPr>
+      <w:r>
+        <w:t xml:space="preserve">BCJ has nothing to disclose.</w:t>
+      </w:r>
+    </w:p>
+    <w:p>
+      <w:pPr>
+        <w:pStyle w:val="BodyText"/>
+      </w:pPr>
+      <w:r>
+        <w:rPr>
+          <w:b/>
+        </w:rPr>
+        <w:t xml:space="preserve">Address for correspondence:</w:t>
+      </w:r>
+      <w:r>
+        <w:t xml:space="preserve"> </w:t>
+      </w:r>
+      <w:r>
+        <w:t xml:space="preserve">Byron C. Jaeger</w:t>
+      </w:r>
+      <w:r>
+        <w:t xml:space="preserve"> </w:t>
+      </w:r>
+      <w:r>
+        <w:t xml:space="preserve">University of Alabama at Birmingham</w:t>
+      </w:r>
+      <w:r>
+        <w:t xml:space="preserve"> </w:t>
+      </w:r>
+      <w:r>
+        <w:t xml:space="preserve">327M Ryals Public Health Building</w:t>
+      </w:r>
+      <w:r>
+        <w:t xml:space="preserve"> </w:t>
+      </w:r>
+      <w:r>
+        <w:t xml:space="preserve">1665 University Blvd</w:t>
+      </w:r>
+      <w:r>
+        <w:t xml:space="preserve"> </w:t>
+      </w:r>
+      <w:r>
+        <w:t xml:space="preserve">Birmingham, Alabama 35294-0022</w:t>
+      </w:r>
+    </w:p>
+    <w:p>
+      <w:pPr>
+        <w:pStyle w:val="BodyText"/>
+      </w:pPr>
+      <w:r>
+        <w:rPr>
+          <w:b/>
+        </w:rPr>
+        <w:t xml:space="preserve">Acknowledgments:</w:t>
+      </w:r>
+      <w:r>
+        <w:t xml:space="preserve"> </w:t>
+      </w:r>
+      <w:r>
+        <w:t xml:space="preserve">to be drafted in next version.</w:t>
+      </w:r>
+    </w:p>
+    <w:p>
       <w:r>
         <w:br w:type="page"/>
       </w:r>
@@ -256,7 +396,7 @@
         <w:t xml:space="preserve"> </w:t>
       </w:r>
       <w:r>
-        <w:t xml:space="preserve">The 2017 American College of Cardiology / American Heart Association blood pressure (BP) guideline recommends predicting 10-year atherosclerotic cardiovascular disease (ASCVD) risk for adults with hypertension to establish a BP treatment threshold. It has been suggested that most adults with diabetes, chronic kidney disease (CKD), and age≥65 years have 10-year predicted ASCVD risk≥10%.</w:t>
+        <w:t xml:space="preserve">The 2017 American College of Cardiology/American Heart Association blood pressure (BP) guideline recommends predicting 10-year atherosclerotic cardiovascular disease (ASCVD) risk for adults with hypertension to establish a BP treatment threshold. However, it has been suggested that most adults with diabetes, chronic kidney disease (CKD), and age≥65 years have 10-year predicted ASCVD risk≥10%.</w:t>
       </w:r>
     </w:p>
     <w:p>
@@ -307,7 +447,7 @@
         <w:t xml:space="preserve"> </w:t>
       </w:r>
       <w:r>
-        <w:t xml:space="preserve">Among US adults overall (with stage 1 hypertension), an estimated 72.5% (55.0%), 64.5% (36.7%), 83.9% (72.6%), and 69.1% (54.4%) had high ASCVD risk in subgroups with diabetes, CKD, age≥65 years, and any of these conditions, respectively. Probability of high ASCVD risk exceeded 50% in subgroups with diabetes, CKD, and neither diabetes nor CKD at age 54, 59, and 65 years, respectively.</w:t>
+        <w:t xml:space="preserve">Among US adults overall (with stage 1 hypertension), an estimated 72.5% (55.0%), 64.5% (36.7%), 83.9% (72.6%), and 69.1% (54.4%) had high ASCVD risk in subgroups with diabetes, CKD, age≥65 years, and any of these conditions, respectively. Probability of high ASCVD risk exceeded 50% in subgroups with diabetes, CKD, and neither diabetes nor CKD at age 54 (55), 59 (65), and 65 (65) years, respectively.</w:t>
       </w:r>
     </w:p>
     <w:p>
@@ -324,7 +464,21 @@
         <w:t xml:space="preserve"> </w:t>
       </w:r>
       <w:r>
-        <w:t xml:space="preserve">While the majority of US adults with diabetes, CKD, or age≥65 years had high ASCVD risk, a substantial proportion with stage 1 hypertension did not. Predicted 10-year ASCVD risk is heterogeneous among adults with stage 1 hypertension and diabetes or CKD, and should be computed for all adults with hypertension to establish appropriate BP treatment thresholds.</w:t>
+        <w:t xml:space="preserve">While the majority of US adults with diabetes, CKD, or age≥65 years had high ASCVD risk, many with stage 1 hypertension did not. Predicted 10-year ASCVD risk is heterogeneous among adults with stage 1 hypertension and diabetes or CKD, and should be computed for all adults with hypertension to establish appropriate BP treatment thresholds.</w:t>
+      </w:r>
+    </w:p>
+    <w:p>
+      <w:pPr>
+        <w:pStyle w:val="BodyText"/>
+      </w:pPr>
+      <w:r>
+        <w:rPr>
+          <w:b/>
+        </w:rPr>
+        <w:t xml:space="preserve">Key words</w:t>
+      </w:r>
+      <w:r>
+        <w:t xml:space="preserve">: Atherosclerotic cardiovascular disease, blood pressure, diabetes, chronic kidney disease, risk prediction</w:t>
       </w:r>
     </w:p>
     <w:p>
@@ -336,8 +490,174 @@
       <w:pPr>
         <w:pStyle w:val="Heading1"/>
       </w:pPr>
-      <w:bookmarkStart w:id="21" w:name="section"/>
+      <w:bookmarkStart w:id="21" w:name="abbreviations"/>
+      <w:r>
+        <w:t xml:space="preserve">ABBREVIATIONS</w:t>
+      </w:r>
       <w:bookmarkEnd w:id="21"/>
+    </w:p>
+    <w:p>
+      <w:pPr>
+        <w:pStyle w:val="FirstParagraph"/>
+      </w:pPr>
+      <w:r>
+        <w:t xml:space="preserve">CVD = cardiovascular disease</w:t>
+      </w:r>
+    </w:p>
+    <w:p>
+      <w:pPr>
+        <w:pStyle w:val="BodyText"/>
+      </w:pPr>
+      <w:r>
+        <w:t xml:space="preserve">ASCVD = atherosclerotic cardiovascular disease</w:t>
+      </w:r>
+    </w:p>
+    <w:p>
+      <w:pPr>
+        <w:pStyle w:val="BodyText"/>
+      </w:pPr>
+      <w:r>
+        <w:t xml:space="preserve">ACC/AHA = American College of Cardiology and the American Heart Association</w:t>
+      </w:r>
+    </w:p>
+    <w:p>
+      <w:pPr>
+        <w:pStyle w:val="BodyText"/>
+      </w:pPr>
+      <w:r>
+        <w:t xml:space="preserve">BP = blood pressure</w:t>
+      </w:r>
+    </w:p>
+    <w:p>
+      <w:pPr>
+        <w:pStyle w:val="BodyText"/>
+      </w:pPr>
+      <w:r>
+        <w:t xml:space="preserve">SBP = systolic blood pressure</w:t>
+      </w:r>
+    </w:p>
+    <w:p>
+      <w:pPr>
+        <w:pStyle w:val="BodyText"/>
+      </w:pPr>
+      <w:r>
+        <w:t xml:space="preserve">DBP = diastolic blood pressure</w:t>
+      </w:r>
+    </w:p>
+    <w:p>
+      <w:pPr>
+        <w:pStyle w:val="BodyText"/>
+      </w:pPr>
+      <w:r>
+        <w:t xml:space="preserve">CKD = chronic kidney disease</w:t>
+      </w:r>
+    </w:p>
+    <w:p>
+      <w:pPr>
+        <w:pStyle w:val="BodyText"/>
+      </w:pPr>
+      <w:r>
+        <w:t xml:space="preserve">NHANES = National Health and Nutrition Examination Survey</w:t>
+      </w:r>
+    </w:p>
+    <w:p>
+      <w:pPr>
+        <w:pStyle w:val="BodyText"/>
+      </w:pPr>
+      <w:r>
+        <w:t xml:space="preserve">CI = confidence interval</w:t>
+      </w:r>
+    </w:p>
+    <w:p>
+      <w:r>
+        <w:br w:type="page"/>
+      </w:r>
+    </w:p>
+    <w:p>
+      <w:pPr>
+        <w:pStyle w:val="Heading1"/>
+      </w:pPr>
+      <w:bookmarkStart w:id="22" w:name="condensed-abstract"/>
+      <w:r>
+        <w:t xml:space="preserve">CONDENSED ABSTRACT</w:t>
+      </w:r>
+      <w:bookmarkEnd w:id="22"/>
+    </w:p>
+    <w:p>
+      <w:pPr>
+        <w:pStyle w:val="FirstParagraph"/>
+      </w:pPr>
+      <w:r>
+        <w:rPr>
+          <w:i/>
+        </w:rPr>
+        <w:t xml:space="preserve">Note: No more than 100 words, stressing clinical implications</w:t>
+      </w:r>
+    </w:p>
+    <w:p>
+      <w:pPr>
+        <w:pStyle w:val="BodyText"/>
+      </w:pPr>
+      <w:r>
+        <w:t xml:space="preserve">The 2017 American College of Cardiology/American Heart Association blood pressure (BP) guideline recommends predicting 10-year atherosclerotic cardiovascular disease (ASCVD) risk for adults with hypertension to establish BP treatment thresholds. However, it has been suggested that most adults with diabetes, chronic kidney disease, and age≥65 years have 10-year predicted ASCVD risk≥10%. Nationally representative data show many US adults with stage 1 hypertension and diabetes or chronic kidney disease do not have 10-year predicted ASCVD risk≥10% or prevalent CVD. Predicted 10-year ASCVD risk is heterogeneous among adults with stage 1 hypertension and should be computed to establish appropriate BP treatment thresholds.</w:t>
+      </w:r>
+    </w:p>
+    <w:p>
+      <w:pPr>
+        <w:pStyle w:val="Heading1"/>
+      </w:pPr>
+      <w:bookmarkStart w:id="23" w:name="central-illustration"/>
+      <w:r>
+        <w:t xml:space="preserve">Central Illustration:</w:t>
+      </w:r>
+      <w:bookmarkEnd w:id="23"/>
+    </w:p>
+    <w:p>
+      <w:pPr>
+        <w:pStyle w:val="FirstParagraph"/>
+      </w:pPr>
+      <w:r>
+        <w:rPr>
+          <w:i/>
+        </w:rPr>
+        <w:t xml:space="preserve">To be determined</w:t>
+      </w:r>
+    </w:p>
+    <w:p>
+      <w:pPr>
+        <w:pStyle w:val="Heading1"/>
+      </w:pPr>
+      <w:bookmarkStart w:id="24" w:name="clinical-perspectives"/>
+      <w:r>
+        <w:t xml:space="preserve">Clinical Perspectives:</w:t>
+      </w:r>
+      <w:bookmarkEnd w:id="24"/>
+    </w:p>
+    <w:p>
+      <w:pPr>
+        <w:pStyle w:val="FirstParagraph"/>
+      </w:pPr>
+      <w:r>
+        <w:rPr>
+          <w:i/>
+        </w:rPr>
+        <w:t xml:space="preserve">To be drafted in next version</w:t>
+      </w:r>
+    </w:p>
+    <w:p>
+      <w:r>
+        <w:br w:type="page"/>
+      </w:r>
+    </w:p>
+    <w:p>
+      <w:pPr>
+        <w:pStyle w:val="Heading1"/>
+      </w:pPr>
+      <w:bookmarkStart w:id="25" w:name="introduction"/>
+      <w:r>
+        <w:t xml:space="preserve">INTRODUCTION</w:t>
+      </w:r>
+      <w:bookmarkEnd w:id="25"/>
     </w:p>
     <w:p>
       <w:pPr>
@@ -375,7 +695,7 @@
         <w:t xml:space="preserve"> </w:t>
       </w:r>
       <w:r>
-        <w:t xml:space="preserve">However, it has been suggested that the vast majority of adults with diabetes, CKD, or ≥ 65 years of age are likely to have a 10-year predicted risk for ASCVD ≥ 10%. The purpose of the current analysis was to estimate the proportion of US adults with diabetes, CKD, or ≥ 65 years of age that have high ASCVD risk (i.e., a 10-year predicted risk for ASCVD ≥ 10% or prevalent CVD). A secondary objective was to estimate the proportion of adults with stage 1 hypertension and diabetes, CKD, or age ≥ 65 years who have high ASCVD risk, as the 2017 ACC/AHA BP guideline recommends initiation of antihypertensive medication for these individuals. To accomplish these goals, we analyzed data from 3 cycles of the US National Health and Nutrition Examination Survey (NHANES).</w:t>
+        <w:t xml:space="preserve">However, it has been suggested that the vast majority of adults with diabetes, CKD, or ≥ 65 years of age are likely to have a 10-year predicted risk for ASCVD ≥ 10%. The purpose of the current analysis was to estimate the proportion of US adults with diabetes, CKD, or ≥ 65 years of age that have high ASCVD risk (i.e., a 10-year predicted risk for ASCVD ≥ 10% or prevalent CVD) and estimate the age-adjusted probability of high ASCVD risk in these groups. Analyses were replicated among adults with stage 1 hypertension since the 2017 ACC/AHA BP guideline recommends initiation of antihypertensive medication for adults with stage 1 hypertension and diabetes, CKD, or age ≥ 65 years, and initiation may involve determining a BP treatment threshold. To accomplish these goals, we analyzed data from 3 cycles of the US National Health and Nutrition Examination Survey (NHANES).</w:t>
       </w:r>
     </w:p>
     <w:p>
@@ -387,11 +707,11 @@
       <w:pPr>
         <w:pStyle w:val="Heading1"/>
       </w:pPr>
-      <w:bookmarkStart w:id="22" w:name="methods"/>
+      <w:bookmarkStart w:id="26" w:name="methods"/>
       <w:r>
         <w:t xml:space="preserve">METHODS</w:t>
       </w:r>
-      <w:bookmarkEnd w:id="22"/>
+      <w:bookmarkEnd w:id="26"/>
     </w:p>
     <w:p>
       <w:pPr>
@@ -450,21 +770,52 @@
       <w:pPr>
         <w:pStyle w:val="Heading2"/>
       </w:pPr>
-      <w:bookmarkStart w:id="23" w:name="data-collection"/>
+      <w:bookmarkStart w:id="27" w:name="data-collection"/>
       <w:r>
         <w:t xml:space="preserve">Data collection</w:t>
       </w:r>
-      <w:bookmarkEnd w:id="23"/>
+      <w:bookmarkEnd w:id="27"/>
     </w:p>
     <w:p>
       <w:pPr>
         <w:pStyle w:val="FirstParagraph"/>
       </w:pPr>
       <w:r>
-        <w:t xml:space="preserve">Data were collected during an in-home interview and a study visit completed at a mobile examination center. Standardized questionnaires were used to assess participants’ age, sex, race/ethnicity, smoking habits, medical history and use of antihypertensive medication, oral glucose lowering medication and insulin. Medical history included questions about whether the participant had been told by a doctor or other health professional that they have had a heart attack, coronary heart disease stroke, or heart failure. Blood and urine samples were collected during the medical examination. Of relevance to the current analysis, serum creatinine, serum glucose and glycated hemoglobin were measured. Diabetes was defined by fasting serum glucose ≥ 126 mg/dL, non-fasting glucose ≥ 200 mg/dL, glycated hemoglobin ≥ 6.5%, or self-reported use of insulin or oral glucose lowering medication. Estimated glomerular filtration rate was calculated using the Chronic Kidney Disease Epidemiology Collaboration equation.</w:t>
-      </w:r>
-      <w:r>
-        <w:t xml:space="preserve">(5)</w:t>
+        <w:t xml:space="preserve">Data were collected during an in-home interview and a study visit completed at a mobile examination center. Standardized questionnaires were used to assess participants’ age, sex, race/ethnicity, smoking habits, medical history and use of antihypertensive medication, oral glucose lowering medication and insulin. Medical history included questions about whether the participant had been told by a doctor or other health professional that they have had a heart attack, coronary heart disease stroke, or heart failure. Prevalent CVD was defined as answering</w:t>
+      </w:r>
+      <w:r>
+        <w:t xml:space="preserve"> </w:t>
+      </w:r>
+      <w:r>
+        <w:t xml:space="preserve">‘</w:t>
+      </w:r>
+      <w:r>
+        <w:t xml:space="preserve">yes</w:t>
+      </w:r>
+      <w:r>
+        <w:t xml:space="preserve">’</w:t>
+      </w:r>
+      <w:r>
+        <w:t xml:space="preserve"> </w:t>
+      </w:r>
+      <w:r>
+        <w:t xml:space="preserve">to at least one of these questions.</w:t>
+      </w:r>
+    </w:p>
+    <w:p>
+      <w:pPr>
+        <w:pStyle w:val="BodyText"/>
+      </w:pPr>
+    </w:p>
+    <w:p>
+      <w:pPr>
+        <w:pStyle w:val="BodyText"/>
+      </w:pPr>
+      <w:r>
+        <w:t xml:space="preserve">Blood and urine samples were collected during the medical examination. Of relevance to the current analysis, serum creatinine, serum glucose and glycated hemoglobin were measured. Diabetes was defined by fasting serum glucose ≥ 126 mg/dL, non-fasting glucose ≥ 200 mg/dL, glycated hemoglobin ≥ 6.5%, or self-reported use of insulin or oral glucose lowering medication. Estimated glomerular filtration rate was calculated using the Chronic Kidney Disease Epidemiology Collaboration equation.</w:t>
+      </w:r>
+      <w:r>
+        <w:t xml:space="preserve">(5, 6)</w:t>
       </w:r>
       <w:r>
         <w:t xml:space="preserve"> </w:t>
@@ -503,11 +854,11 @@
       <w:pPr>
         <w:pStyle w:val="Heading2"/>
       </w:pPr>
-      <w:bookmarkStart w:id="24" w:name="blood-pressure-measurements"/>
+      <w:bookmarkStart w:id="28" w:name="blood-pressure-measurements"/>
       <w:r>
         <w:t xml:space="preserve">Blood pressure measurements</w:t>
       </w:r>
-      <w:bookmarkEnd w:id="24"/>
+      <w:bookmarkEnd w:id="28"/>
     </w:p>
     <w:p>
       <w:pPr>
@@ -526,11 +877,11 @@
       <w:pPr>
         <w:pStyle w:val="Heading2"/>
       </w:pPr>
-      <w:bookmarkStart w:id="25" w:name="blood-pressure-categories"/>
+      <w:bookmarkStart w:id="29" w:name="blood-pressure-categories"/>
       <w:r>
         <w:t xml:space="preserve">Blood pressure categories</w:t>
       </w:r>
-      <w:bookmarkEnd w:id="25"/>
+      <w:bookmarkEnd w:id="29"/>
     </w:p>
     <w:p>
       <w:pPr>
@@ -549,11 +900,11 @@
       <w:pPr>
         <w:pStyle w:val="Heading2"/>
       </w:pPr>
-      <w:bookmarkStart w:id="26" w:name="statistical-analysis"/>
+      <w:bookmarkStart w:id="30" w:name="statistical-analysis"/>
       <w:r>
         <w:t xml:space="preserve">Statistical analysis</w:t>
       </w:r>
-      <w:bookmarkEnd w:id="26"/>
+      <w:bookmarkEnd w:id="30"/>
     </w:p>
     <w:p>
       <w:pPr>
@@ -606,7 +957,7 @@
         <w:t xml:space="preserve">NHANES sampling weights, which were calculated as the inverse probability of being selected for the survey, were used in all calculations to obtain nationally representative estimates of the non-institutionalized US population. The survey design of NHANES was also taken into account in all calculations. P-values were two-sided. Data analysis was conducted using R version 4.0.2 (released June 22, 2020) along with a collection of open-source software packages.</w:t>
       </w:r>
       <w:r>
-        <w:t xml:space="preserve">(6–9)</w:t>
+        <w:t xml:space="preserve">(7–10)</w:t>
       </w:r>
       <w:r>
         <w:t xml:space="preserve"> </w:t>
@@ -627,7 +978,7 @@
         <w:t xml:space="preserve"> </w:t>
       </w:r>
       <w:r>
-        <w:t xml:space="preserve">&gt;) provides code to reproduce the current manuscript.</w:t>
+        <w:t xml:space="preserve">&gt;) provides code to reproduce the current study, allowing for different initial parameters.</w:t>
       </w:r>
     </w:p>
     <w:p>
@@ -639,18 +990,18 @@
       <w:pPr>
         <w:pStyle w:val="Heading1"/>
       </w:pPr>
-      <w:bookmarkStart w:id="27" w:name="results"/>
+      <w:bookmarkStart w:id="31" w:name="results"/>
       <w:r>
         <w:t xml:space="preserve">RESULTS</w:t>
       </w:r>
-      <w:bookmarkEnd w:id="27"/>
+      <w:bookmarkEnd w:id="31"/>
     </w:p>
     <w:p>
       <w:pPr>
         <w:pStyle w:val="FirstParagraph"/>
       </w:pPr>
       <w:r>
-        <w:t xml:space="preserve">Among US adults aged 40 to 79 years in 2013-2018, the estimated prevalence (95% confidence interval [CI]) of diabetes and CKD was 17.2% (16.0%, 18.5%) and 17.2% (15.9%, 18.5%), respectively, 25.4% (23.7%, 27.2%) were estimated to have ≥ 65 years of age, and 42.1% (40.2%, 43.9%) had at least one of these conditions (Table 1). An estimated 14.6% (95% CI: 13.3%, 16.1%) of US adults 40 to 79 years of age had stage 1 hypertension (Table 2). Among those with diabetes, CKD, age ≥ 65 years, and any of these three conditions, the estimated prevalence (95% CI) of stage 1 hypertension was 10.5% (8.5%, 12.8%), 8.9% (7.3%, 10.8%), 9.1% (7.5%, 10.9%), 10.2% (8.9%, 11.8%), respectively. Characteristics of US adults 40 to 79 years of age with stage 1 hypertension, overall and for subgroups defined by diabetes, CKD and age ≥ 65 years, are presented in Table S1.</w:t>
+        <w:t xml:space="preserve">Among US adults aged 40 to 79 years in 2013-2018, the estimated prevalence (95% confidence interval [CI]) of diabetes and CKD was 17.2% (16.0%, 18.5%) and 17.2% (15.9%, 18.5%), respectively, 25.4% (23.7%, 27.2%) were estimated to have ≥ 65 years of age, and 42.1% (40.2%, 43.9%) had at least one of these conditions (Table 1). The estimated prevalence (95% CI) of stage 1 hypertension was 14.6% (13.3%, 16.1%) overall and 10.5% (8.5%, 12.8%), 8.9% (7.3%, 10.8%), 9.1% (7.5%, 10.9%), and 10.2% (8.9%, 11.8%) among those with diabetes, CKD, age ≥ 65 years, and at least one of these conditions, respectively (Table 2). Characteristics of US adults 40 to 79 years of age with stage 1 hypertension, overall and for subgroups defined by diabetes, CKD and age ≥ 65 years, are presented in Table S1.</w:t>
       </w:r>
     </w:p>
     <w:p>
@@ -662,11 +1013,11 @@
       <w:pPr>
         <w:pStyle w:val="Heading2"/>
       </w:pPr>
-      <w:bookmarkStart w:id="28" w:name="Xa090d714d1caf599210ee0f0743a4961163a618"/>
+      <w:bookmarkStart w:id="32" w:name="Xa090d714d1caf599210ee0f0743a4961163a618"/>
       <w:r>
         <w:t xml:space="preserve">Predicted 10-year risk for atherosclerotic cardiovascular disease</w:t>
       </w:r>
-      <w:bookmarkEnd w:id="28"/>
+      <w:bookmarkEnd w:id="32"/>
     </w:p>
     <w:p>
       <w:pPr>
@@ -694,7 +1045,7 @@
         <w:t xml:space="preserve"> </w:t>
       </w:r>
       <w:r>
-        <w:t xml:space="preserve">percentiles) 10-year predicted risk for ASCVD was 5.1% (1.9%, 11.4%) overall and 14.4% (7.0%, 27.4%), 11.4% (4.8%, 22.3%), 17.9% (11.2%, 27.4%), 13.3% (6.9%, 22.0%) among those with diabetes, CKD, age ≥ 65 years, and any of these three conditions, respectively (Table 3; top panel). Among those with stage 1 hypertension, the estimated median (25</w:t>
+        <w:t xml:space="preserve">percentiles) 10-year predicted risk for ASCVD was 5.1% (1.9%, 11.4%) overall and 14.4% (7.0%, 27.4%), 11.4% (4.8%, 22.3%), 17.9% (11.2%, 27.4%), 13.3% (6.9%, 22.0%) among those with diabetes, CKD, age ≥ 65 years, and any of these conditions, respectively (Table 3; top panel). Among those with stage 1 hypertension, the estimated median (25</w:t>
       </w:r>
       <w:r>
         <w:rPr>
@@ -715,7 +1066,7 @@
         <w:t xml:space="preserve"> </w:t>
       </w:r>
       <w:r>
-        <w:t xml:space="preserve">percentiles) 10-year predicted risk for ASCVD was 4.2% (1.9%, 8.5%) overall and 8.9% (4.5%, 19.3%), 7.4% (2.8%, 12.2%), 13.8% (8.6%, 22.3%), 9.8% (5.3%, 16.5%) among those with diabetes, CKD, age ≥ 65 years, and any of these three conditions, respectively.</w:t>
+        <w:t xml:space="preserve">percentiles) 10-year predicted risk for ASCVD was 4.2% (1.9%, 8.5%) overall and 8.9% (4.5%, 19.3%), 7.4% (2.8%, 12.2%), 13.8% (8.6%, 22.3%), 9.8% (5.3%, 16.5%) for those with diabetes, CKD, age ≥ 65 years, and any of these conditions, respectively.</w:t>
       </w:r>
     </w:p>
     <w:p>
@@ -728,7 +1079,7 @@
         <w:pStyle w:val="BodyText"/>
       </w:pPr>
       <w:r>
-        <w:t xml:space="preserve">Among US adults aged 40 to 79 years, the estimated percentage (95% CI) at high ASCVD risk was 36.7% (34.8%, 38.6%) overall and 72.5% (69.4%, 75.6%), 64.5% (61.4%, 67.7%), 83.9% (81.7%, 86.1%), and 69.1% (66.9%, 71.3%) for those with diabetes, CKD, age ≥ 65 years, or any of these three conditions, respectively (Table 3; bottom panel). Among those with stage 1 hypertension, an estimated 24.3% (20.7%, 27.9%) had high ASCVD risk overall and 55.0% (43.7%, 66.4%), 36.7% (26.2%, 47.2%), 72.6% (63.2%, 81.9%), and 54.4% (46.7%, 62.1%) of those with diabetes, CKD, age ≥ 65 years, or any of these three conditions had high ASCVD risk, respectively.</w:t>
+        <w:t xml:space="preserve">Among US adults aged 40 to 79 years, the estimated percentage (95% CI) at high ASCVD risk was 36.7% (34.8%, 38.6%) overall and 72.5% (69.4%, 75.6%), 64.5% (61.4%, 67.7%), 83.9% (81.7%, 86.1%), and 69.1% (66.9%, 71.3%) for those with diabetes, CKD, age ≥ 65 years, or any of these conditions, respectively (Table 3; bottom panel). Among those with stage 1 hypertension, the estimated percentage (95% CI) at high ASCVD risk was 24.3% (20.7%, 27.9%) overall and 55.0% (43.7%, 66.4%), 36.7% (26.2%, 47.2%), 72.6% (63.2%, 81.9%), and 54.4% (46.7%, 62.1%) for those with diabetes, CKD, age ≥ 65 years, or any of these conditions, respectively.</w:t>
       </w:r>
     </w:p>
     <w:p>
@@ -741,7 +1092,7 @@
         <w:pStyle w:val="BodyText"/>
       </w:pPr>
       <w:r>
-        <w:t xml:space="preserve">Among US adults aged 40 to 79 years who were not at high risk for ASCVD, an estimated 69.4% (95% CI: 67.5%, 71.3%) had 10-year predicted ASCVD risk &lt; 5% (Figure 1). Among those not at high risk for ASCVD with diabetes, CKD age ≥ 65 years, and any of these three conditions, an estimated 47.7% (95% CI: 41.0%, 54.5%), 55.9% (95% CI: 50.3%, 61.3%), 13.2% (95% CI: 8.4%, 20.1%), and 42.7% (95% CI: 38.1%, 47.4%) had a 10-year predicted ASCVD risk &lt; 5%, respectively. Among those not at high risk for ASCVD and with stage 1 hypertension, an estimated 68.9% (95% CI: 64.3%, 73.1%) overall and 53.6% (95% CI: 35.6%, 70.6%), 52.2% (95% CI: 35.5%, 68.5%), and 7.4% (95% CI: 1.1%, 35.8%) of those with diabetes, CKD, and ≥ 65 years of age had a 10-year predicted ASCVD risk &lt; 5%, respectively (Figure S2).</w:t>
+        <w:t xml:space="preserve">Among US adults aged 40 to 79 years who were not at high risk for ASCVD, an estimated 69.4% (95% CI: 67.5%, 71.3%) had 10-year predicted ASCVD risk &lt; 5% (Figure 1). Among those not at high risk for ASCVD with diabetes, CKD, age ≥ 65 years, and any of these conditions, an estimated 47.7% (95% CI: 41.0%, 54.5%), 55.9% (95% CI: 50.3%, 61.3%), 13.2% (95% CI: 8.4%, 20.1%), and 42.7% (95% CI: 38.1%, 47.4%) had a 10-year predicted ASCVD risk &lt; 5%, respectively. Among those not at high risk for ASCVD and with stage 1 hypertension, an estimated 68.9% (95% CI: 64.3%, 73.1%) overall and 53.6% (95% CI: 35.6%, 70.6%), 52.2% (95% CI: 35.5%, 68.5%), and 7.4% (95% CI: 1.1%, 35.8%) of those with diabetes, CKD, and ≥ 65 years of age had a 10-year predicted ASCVD risk &lt; 5%, respectively (Figure S2).</w:t>
       </w:r>
     </w:p>
     <w:p>
@@ -753,11 +1104,11 @@
       <w:pPr>
         <w:pStyle w:val="Heading2"/>
       </w:pPr>
-      <w:bookmarkStart w:id="29" w:name="age-specific-analysis-of-high-ascvd-risk"/>
+      <w:bookmarkStart w:id="33" w:name="age-specific-analysis-of-high-ascvd-risk"/>
       <w:r>
         <w:t xml:space="preserve">Age-specific analysis of high ASCVD risk</w:t>
       </w:r>
-      <w:bookmarkEnd w:id="29"/>
+      <w:bookmarkEnd w:id="33"/>
     </w:p>
     <w:p>
       <w:pPr>
@@ -776,18 +1127,18 @@
       <w:pPr>
         <w:pStyle w:val="Heading1"/>
       </w:pPr>
-      <w:bookmarkStart w:id="30" w:name="discussion"/>
+      <w:bookmarkStart w:id="34" w:name="discussion"/>
       <w:r>
         <w:t xml:space="preserve">DISCUSSION</w:t>
       </w:r>
-      <w:bookmarkEnd w:id="30"/>
+      <w:bookmarkEnd w:id="34"/>
     </w:p>
     <w:p>
       <w:pPr>
         <w:pStyle w:val="FirstParagraph"/>
       </w:pPr>
       <w:r>
-        <w:t xml:space="preserve">In the current study, a majority of US adults aged 40 to 79 years with diabetes, CKD, age ≥ 65 years, and any of these three conditions had a high risk for ASCVD, defined by a 10-year predicted ASCVD risk ≥ 10% or prevalent CVD. Among those with stage 1 hypertension and ≥ 65 years of age, a substantial proportion were at high ASCVD risk. However, a substantial proportion of US adults with stage 1 hypertension and diabetes or CKD did not have high ASCVD risk. Among US adults with diabetes or CKD who were not at high ASCVD risk, approximately half had a 10-year predicted ASCVD risk &lt; 5%. In contrast, over 80% of US adults aged ≥ 65 years not at high ASCVD risk had 10-year predicted risk for ASCVD between 5% and 10%. The probability of having high ASCVD risk was age-dependent with over 50% of those with diabetes, CKD, and with neither of these conditions expected to have high ASCVD risk at ≥ 54, ≥ 59, and ≥ 65 years of age, respectively.</w:t>
+        <w:t xml:space="preserve">In the current study, a majority of US adults aged 40 to 79 years with diabetes, CKD, age ≥ 65 years, and any of these conditions had a high risk for ASCVD, defined by a 10-year predicted ASCVD risk ≥ 10% or prevalent CVD. Among those with stage 1 hypertension and ≥ 65 years of age, a substantial proportion were at high ASCVD risk. However, a substantial proportion of US adults with stage 1 hypertension and diabetes or CKD did not have high ASCVD risk. Among US adults with diabetes or CKD who were not at high ASCVD risk, approximately half had a 10-year predicted ASCVD risk &lt; 5%. In contrast, over 80% of US adults aged ≥ 65 years not at high ASCVD risk had 10-year predicted risk for ASCVD between 5% and 10%. The probability of having high ASCVD risk was age-dependent with over 50% of those with diabetes, CKD, and with neither of these conditions expected to have high ASCVD risk at ≥ 54, ≥ 59, and ≥ 65 years of age, respectively.</w:t>
       </w:r>
     </w:p>
     <w:p>
@@ -800,7 +1151,7 @@
         <w:pStyle w:val="BodyText"/>
       </w:pPr>
       <w:r>
-        <w:t xml:space="preserve">The current study estimates that roughly 33% of US adults aged 40 to 79 years take antihypertensive medication, including half of those with diabetes, CKD, or ≥ 65 years of age. Among those with diabetes, CKD, or age ≥ 65 years, only about 10% had stage 1 hypertension. The 2017 ACC/AHA BP guideline recommends all of these adults initiate antihypertensive medication and also recommends computing 10-year predicted ASCVD risk to establish the BP threshold for treatment.</w:t>
+        <w:t xml:space="preserve">The current study estimates that roughly one third of US adults aged 40 to 79 years take antihypertensive medication, including one half of those with diabetes, CKD, or ≥ 65 years of age. Among those with diabetes, CKD, or age ≥ 65 years, about 10% had stage 1 hypertension. The heterogeneous distribution of 10-year predicted ASCVD among those with stage 1 hypertension and diabetes, CKD, or age ≥ 65 years emphasizes the importance of the 2017 ACC/AHA BP guideline’s recommendation to compute 10-year predicted ASCVD risk for all adults with hypertension.</w:t>
       </w:r>
       <w:r>
         <w:t xml:space="preserve">(1)</w:t>
@@ -809,16 +1160,7 @@
         <w:t xml:space="preserve"> </w:t>
       </w:r>
       <w:r>
-        <w:t xml:space="preserve">The heterogeneous distribution of 10-year predicted ASCVD among those with stage 1 hypertension and diabetes, CKD, or age ≥ 65 years emphasizes the importance of these two recommendations from the guideline. Prior studies have shown the 2017 ACC/AHA BP guideline directs antihypertensive medication to those most likely to receive the largest risk reduction benefit,</w:t>
-      </w:r>
-      <w:r>
-        <w:t xml:space="preserve">(10, 11)</w:t>
-      </w:r>
-      <w:r>
-        <w:t xml:space="preserve"> </w:t>
-      </w:r>
-      <w:r>
-        <w:t xml:space="preserve">and computing 10-year predicted risk for ASCVD can both inform patients and facilitate patient provider discussions on a BP threshold for treatment.</w:t>
+        <w:t xml:space="preserve">Computing 10-year predicted ASCVD risk can inform patients recommended to initiate antihypertensive medication and later facilitate patient provider discussions on a BP threshold for treatment.</w:t>
       </w:r>
     </w:p>
     <w:p>
@@ -834,7 +1176,7 @@
         <w:t xml:space="preserve">Previous studies have shown that the use of predicted ASCVD risk in addition to BP, as recommended by the 2017 ACC/AHA BP guideline, can direct antihypertensive medication to adults likely to receive the largest risk reduction benefit with treatment.</w:t>
       </w:r>
       <w:r>
-        <w:t xml:space="preserve">(10)</w:t>
+        <w:t xml:space="preserve">(11, 12)</w:t>
       </w:r>
       <w:r>
         <w:t xml:space="preserve"> </w:t>
@@ -856,7 +1198,7 @@
         <w:t xml:space="preserve">Previous randomized trials and meta-analyses have investigated whether lower BP treatment goals reduce incident CVD risk in patients with diabetes, CKD, or ≥ 65 years of age. the Systolic Blood Pressure Intervention Trial, which compared the SBP treatment target of &lt; 120 mm Hg to &lt; 140 mm Hg among older (mean age of 68 years) adults without diabetes, found lower rates of incident fatal and nonfatal major CVD events among those with the lower SBP target.</w:t>
       </w:r>
       <w:r>
-        <w:t xml:space="preserve">(12)</w:t>
+        <w:t xml:space="preserve">(13)</w:t>
       </w:r>
       <w:r>
         <w:t xml:space="preserve"> </w:t>
@@ -865,7 +1207,7 @@
         <w:t xml:space="preserve">A randomized trial of patients with diabetes and baseline SBP &lt; 140 mm hg and DBP &lt; 80 mm Hg found lower risk of stroke among participants with more intense BP treatment goals.</w:t>
       </w:r>
       <w:r>
-        <w:t xml:space="preserve">(13)</w:t>
+        <w:t xml:space="preserve">(14)</w:t>
       </w:r>
       <w:r>
         <w:t xml:space="preserve"> </w:t>
@@ -874,7 +1216,7 @@
         <w:t xml:space="preserve">A systematic review and meta-analysis of 123 studies with 613,815 participants found strong support for lowering SBP to less than 130 mm Hg and providing antihypertensive medication to adults with diabetes, CKD, and various other comorbidities.</w:t>
       </w:r>
       <w:r>
-        <w:t xml:space="preserve">(14)</w:t>
+        <w:t xml:space="preserve">(15)</w:t>
       </w:r>
       <w:r>
         <w:t xml:space="preserve"> </w:t>
@@ -905,13 +1247,13 @@
         <w:t xml:space="preserve">Previous research has shown that diabetes, CKD, and advanced age are each associated with an increased risk for ASCVD events.</w:t>
       </w:r>
       <w:r>
-        <w:t xml:space="preserve">(15–18)</w:t>
+        <w:t xml:space="preserve">(16–19)</w:t>
       </w:r>
       <w:r>
         <w:t xml:space="preserve">. Although the current study suggests that a high proportion of US adults with stage 1 hypertension and diabetes or CKD do not have 10-year predicted risk for ASCVD ≥ 10%, others have previously shown that adults with diabetes or CKD have a high lifetime CVD risk.</w:t>
       </w:r>
       <w:r>
-        <w:t xml:space="preserve">(19, 20)</w:t>
+        <w:t xml:space="preserve">(20, 21)</w:t>
       </w:r>
       <w:r>
         <w:t xml:space="preserve"> </w:t>
@@ -920,7 +1262,7 @@
         <w:t xml:space="preserve">Age-adjusted estimates for the probability of high ASCVD risk from the current study echo these findings and suggests that adults with diabetes or CKD develop high ASCVD risk at a younger age than adults without these conditions. Prior studies have also found that cumulative exposure to high BP is associated with increased CVD risk.</w:t>
       </w:r>
       <w:r>
-        <w:t xml:space="preserve">(21)</w:t>
+        <w:t xml:space="preserve">(22)</w:t>
       </w:r>
       <w:r>
         <w:t xml:space="preserve"> </w:t>
@@ -949,10 +1291,20 @@
     </w:p>
     <w:p>
       <w:pPr>
-        <w:pStyle w:val="BodyText"/>
+        <w:pStyle w:val="Heading1"/>
       </w:pPr>
-      <w:r>
-        <w:t xml:space="preserve">In conclusion, a majority of US adults aged 40 to 79 years with diabetes, CKD or ≥ 65 years of age had 10-year predicted risk for ASCVD ≥ 10%. However, a lower percentage of those with stage 1 hypertension and diabetes, CKD or ≥ 65 years of age had 10-year predicted risk for ASCVD ≥ 10%. While most older US adults with diabetes or CKD had high ASCVD risk, a substantial proportion of younger adults with diabetes or CKD did not. Results from the current study support computing 10-year predicted ASCVD risk for all adults with hypertension, as recommended by the 2017 ACC/AHA BP guideline.</w:t>
+      <w:bookmarkStart w:id="35" w:name="conclusions"/>
+      <w:r>
+        <w:t xml:space="preserve">CONCLUSIONS</w:t>
+      </w:r>
+      <w:bookmarkEnd w:id="35"/>
+    </w:p>
+    <w:p>
+      <w:pPr>
+        <w:pStyle w:val="FirstParagraph"/>
+      </w:pPr>
+      <w:r>
+        <w:t xml:space="preserve">While the majority of US adults with diabetes, CKD, or age≥65 years had high ASCVD risk, many with stage 1 hypertension did not. Most older US adults with diabetes or CKD had high ASCVD risk, but a substantial proportion of younger adults with diabetes or CKD did not. Results from the current study support computing 10-year predicted ASCVD risk for all adults with hypertension, as recommended by the 2017 ACC/AHA BP guideline.</w:t>
       </w:r>
     </w:p>
     <w:p>
@@ -10354,7 +10706,7 @@
                     </pic:cNvPicPr>
                   </pic:nvPicPr>
                   <pic:blipFill>
-                    <a:blip r:embed="rId45"/>
+                    <a:blip r:embed="rId52"/>
                     <a:srcRect/>
                     <a:stretch>
                       <a:fillRect/>
@@ -10446,7 +10798,7 @@
                     </pic:cNvPicPr>
                   </pic:nvPicPr>
                   <pic:blipFill>
-                    <a:blip r:embed="rId46"/>
+                    <a:blip r:embed="rId53"/>
                     <a:srcRect/>
                     <a:stretch>
                       <a:fillRect/>
@@ -14796,7 +15148,7 @@
                     </pic:cNvPicPr>
                   </pic:nvPicPr>
                   <pic:blipFill>
-                    <a:blip r:embed="rId47"/>
+                    <a:blip r:embed="rId54"/>
                     <a:srcRect/>
                     <a:stretch>
                       <a:fillRect/>
@@ -14894,7 +15246,7 @@
                     </pic:cNvPicPr>
                   </pic:nvPicPr>
                   <pic:blipFill>
-                    <a:blip r:embed="rId48"/>
+                    <a:blip r:embed="rId55"/>
                     <a:srcRect/>
                     <a:stretch>
                       <a:fillRect/>
@@ -14986,7 +15338,7 @@
                     </pic:cNvPicPr>
                   </pic:nvPicPr>
                   <pic:blipFill>
-                    <a:blip r:embed="rId49"/>
+                    <a:blip r:embed="rId56"/>
                     <a:srcRect/>
                     <a:stretch>
                       <a:fillRect/>
@@ -15038,14 +15390,14 @@
       <w:pPr>
         <w:pStyle w:val="Heading1"/>
       </w:pPr>
-      <w:bookmarkStart w:id="31" w:name="references"/>
+      <w:bookmarkStart w:id="36" w:name="references"/>
       <w:r>
         <w:t xml:space="preserve">REFERENCES</w:t>
       </w:r>
-      <w:bookmarkEnd w:id="31"/>
+      <w:bookmarkEnd w:id="36"/>
     </w:p>
-    <w:bookmarkStart w:id="58" w:name="refs"/>
-    <w:bookmarkStart w:id="32" w:name="ref-whelton20182017"/>
+    <w:bookmarkStart w:id="65" w:name="refs"/>
+    <w:bookmarkStart w:id="37" w:name="ref-whelton20182017"/>
     <w:p>
       <w:pPr>
         <w:pStyle w:val="Bibliography"/>
@@ -15054,8 +15406,8 @@
         <w:t xml:space="preserve">1. Whelton PK, Carey RM, Aronow WS, et al. 2017 acc/aha/aapa/abc/acpm/ags/apha/ash/aspc/nma/pcna guideline for the prevention, detection, evaluation, and management of high blood pressure in adults: A report of the american college of cardiology/american heart association task force on clinical practice guidelines. Journal of the American College of Cardiology 2018;71:e127–e248.</w:t>
       </w:r>
     </w:p>
-    <w:bookmarkEnd w:id="32"/>
-    <w:bookmarkStart w:id="34" w:name="ref-nhanes_home"/>
+    <w:bookmarkEnd w:id="37"/>
+    <w:bookmarkStart w:id="39" w:name="ref-nhanes_home"/>
     <w:p>
       <w:pPr>
         <w:pStyle w:val="Bibliography"/>
@@ -15066,7 +15418,7 @@
       <w:r>
         <w:t xml:space="preserve"> </w:t>
       </w:r>
-      <w:hyperlink r:id="rId33">
+      <w:hyperlink r:id="rId38">
         <w:r>
           <w:rPr>
             <w:rStyle w:val="Hyperlink"/>
@@ -15078,8 +15430,8 @@
         <w:t xml:space="preserve">.</w:t>
       </w:r>
     </w:p>
-    <w:bookmarkEnd w:id="34"/>
-    <w:bookmarkStart w:id="36" w:name="ref-nhanes_tutorial_weights"/>
+    <w:bookmarkEnd w:id="39"/>
+    <w:bookmarkStart w:id="41" w:name="ref-nhanes_tutorial_weights"/>
     <w:p>
       <w:pPr>
         <w:pStyle w:val="Bibliography"/>
@@ -15090,7 +15442,7 @@
       <w:r>
         <w:t xml:space="preserve"> </w:t>
       </w:r>
-      <w:hyperlink r:id="rId35">
+      <w:hyperlink r:id="rId40">
         <w:r>
           <w:rPr>
             <w:rStyle w:val="Hyperlink"/>
@@ -15102,8 +15454,8 @@
         <w:t xml:space="preserve">.</w:t>
       </w:r>
     </w:p>
-    <w:bookmarkEnd w:id="36"/>
-    <w:bookmarkStart w:id="37" w:name="ref-goff20142013"/>
+    <w:bookmarkEnd w:id="41"/>
+    <w:bookmarkStart w:id="42" w:name="ref-goff20142013"/>
     <w:p>
       <w:pPr>
         <w:pStyle w:val="Bibliography"/>
@@ -15112,8 +15464,8 @@
         <w:t xml:space="preserve">4. Goff DC, Lloyd-Jones DM, Bennett G, et al. 2013 acc/aha guideline on the assessment of cardiovascular risk: A report of the american college of cardiology/american heart association task force on practice guidelines. Journal of the American College of Cardiology 2014;63:2935–2959.</w:t>
       </w:r>
     </w:p>
-    <w:bookmarkEnd w:id="37"/>
-    <w:bookmarkStart w:id="38" w:name="ref-levey2009new"/>
+    <w:bookmarkEnd w:id="42"/>
+    <w:bookmarkStart w:id="43" w:name="ref-levey2009new"/>
     <w:p>
       <w:pPr>
         <w:pStyle w:val="Bibliography"/>
@@ -15122,19 +15474,43 @@
         <w:t xml:space="preserve">5. Levey AS, Stevens LA, Schmid CH, et al. A new equation to estimate glomerular filtration rate. Annals of internal medicine 2009;150:604–612.</w:t>
       </w:r>
     </w:p>
-    <w:bookmarkEnd w:id="38"/>
-    <w:bookmarkStart w:id="40" w:name="ref-cite_R"/>
+    <w:bookmarkEnd w:id="43"/>
+    <w:bookmarkStart w:id="45" w:name="ref-cite_nephro"/>
     <w:p>
       <w:pPr>
         <w:pStyle w:val="Bibliography"/>
       </w:pPr>
       <w:r>
-        <w:t xml:space="preserve">6. R Core Team. R: A language and environment for statistical computing. Vienna, Austria: R Foundation for Statistical Computing; 2020. Available at:</w:t>
+        <w:t xml:space="preserve">6. Pattaro C. Nephro: Utilities for nephrology.; 2017. Available at:</w:t>
       </w:r>
       <w:r>
         <w:t xml:space="preserve"> </w:t>
       </w:r>
-      <w:hyperlink r:id="rId39">
+      <w:hyperlink r:id="rId44">
+        <w:r>
+          <w:rPr>
+            <w:rStyle w:val="Hyperlink"/>
+          </w:rPr>
+          <w:t xml:space="preserve">https://CRAN.R-project.org/package=nephro</w:t>
+        </w:r>
+      </w:hyperlink>
+      <w:r>
+        <w:t xml:space="preserve">.</w:t>
+      </w:r>
+    </w:p>
+    <w:bookmarkEnd w:id="45"/>
+    <w:bookmarkStart w:id="47" w:name="ref-cite_R"/>
+    <w:p>
+      <w:pPr>
+        <w:pStyle w:val="Bibliography"/>
+      </w:pPr>
+      <w:r>
+        <w:t xml:space="preserve">7. R Core Team. R: A language and environment for statistical computing. Vienna, Austria: R Foundation for Statistical Computing; 2020. Available at:</w:t>
+      </w:r>
+      <w:r>
+        <w:t xml:space="preserve"> </w:t>
+      </w:r>
+      <w:hyperlink r:id="rId46">
         <w:r>
           <w:rPr>
             <w:rStyle w:val="Hyperlink"/>
@@ -15146,19 +15522,19 @@
         <w:t xml:space="preserve">.</w:t>
       </w:r>
     </w:p>
-    <w:bookmarkEnd w:id="40"/>
-    <w:bookmarkStart w:id="42" w:name="ref-cite_drake"/>
+    <w:bookmarkEnd w:id="47"/>
+    <w:bookmarkStart w:id="49" w:name="ref-cite_drake"/>
     <w:p>
       <w:pPr>
         <w:pStyle w:val="Bibliography"/>
       </w:pPr>
       <w:r>
-        <w:t xml:space="preserve">7. Landau WM. The drake r package: A pipeline toolkit for reproducibility and high-performance computing. Journal of Open Source Software 2018;3. Available at:</w:t>
+        <w:t xml:space="preserve">8. Landau WM. The drake r package: A pipeline toolkit for reproducibility and high-performance computing. Journal of Open Source Software 2018;3. Available at:</w:t>
       </w:r>
       <w:r>
         <w:t xml:space="preserve"> </w:t>
       </w:r>
-      <w:hyperlink r:id="rId41">
+      <w:hyperlink r:id="rId48">
         <w:r>
           <w:rPr>
             <w:rStyle w:val="Hyperlink"/>
@@ -15170,29 +15546,29 @@
         <w:t xml:space="preserve">.</w:t>
       </w:r>
     </w:p>
-    <w:bookmarkEnd w:id="42"/>
-    <w:bookmarkStart w:id="43" w:name="ref-cite_tidyverse"/>
+    <w:bookmarkEnd w:id="49"/>
+    <w:bookmarkStart w:id="50" w:name="ref-cite_tidyverse"/>
     <w:p>
       <w:pPr>
         <w:pStyle w:val="Bibliography"/>
       </w:pPr>
       <w:r>
-        <w:t xml:space="preserve">8. Wickham H, Averick M, Bryan J, et al. Welcome to the tidyverse. Journal of Open Source Software 2019;4:1686.</w:t>
+        <w:t xml:space="preserve">9. Wickham H, Averick M, Bryan J, et al. Welcome to the tidyverse. Journal of Open Source Software 2019;4:1686.</w:t>
       </w:r>
     </w:p>
-    <w:bookmarkEnd w:id="43"/>
-    <w:bookmarkStart w:id="45" w:name="ref-cite_table.glue"/>
+    <w:bookmarkEnd w:id="50"/>
+    <w:bookmarkStart w:id="52" w:name="ref-cite_table.glue"/>
     <w:p>
       <w:pPr>
         <w:pStyle w:val="Bibliography"/>
       </w:pPr>
       <w:r>
-        <w:t xml:space="preserve">9. Jaeger B. Table.glue: Make and apply customized rounding specifications for tables.; 2020. Available at:</w:t>
+        <w:t xml:space="preserve">10. Jaeger B. Table.glue: Make and apply customized rounding specifications for tables.; 2020. Available at:</w:t>
       </w:r>
       <w:r>
         <w:t xml:space="preserve"> </w:t>
       </w:r>
-      <w:hyperlink r:id="rId44">
+      <w:hyperlink r:id="rId51">
         <w:r>
           <w:rPr>
             <w:rStyle w:val="Hyperlink"/>
@@ -15204,128 +15580,128 @@
         <w:t xml:space="preserve">.</w:t>
       </w:r>
     </w:p>
-    <w:bookmarkEnd w:id="45"/>
-    <w:bookmarkStart w:id="46" w:name="ref-colantonio20182017"/>
+    <w:bookmarkEnd w:id="52"/>
+    <w:bookmarkStart w:id="53" w:name="ref-colantonio20182017"/>
     <w:p>
       <w:pPr>
         <w:pStyle w:val="Bibliography"/>
       </w:pPr>
       <w:r>
-        <w:t xml:space="preserve">10. Colantonio LD, Booth JN, Bress AP, et al. 2017 american college of cardiology/american heart association blood pressure treatment guideline recommendations and cardiovascular risk. Journal of the American College of Cardiology 2018;72:1187–1197.</w:t>
+        <w:t xml:space="preserve">11. Colantonio LD, Booth JN, Bress AP, et al. 2017 american college of cardiology/american heart association blood pressure treatment guideline recommendations and cardiovascular risk. Journal of the American College of Cardiology 2018;72:1187–1197.</w:t>
       </w:r>
     </w:p>
-    <w:bookmarkEnd w:id="46"/>
-    <w:bookmarkStart w:id="47" w:name="ref-jaeger2019cardiovascular"/>
+    <w:bookmarkEnd w:id="53"/>
+    <w:bookmarkStart w:id="54" w:name="ref-jaeger2019cardiovascular"/>
     <w:p>
       <w:pPr>
         <w:pStyle w:val="Bibliography"/>
       </w:pPr>
       <w:r>
-        <w:t xml:space="preserve">11. Jaeger BC, Anstey DE, Bress AP, et al. Cardiovascular disease and mortality in adults aged ≥60 years according to recommendations by the american college of cardiology/american heart association and american college of physicians/american academy of family physicians. Hypertension 2019;73:327–334.</w:t>
+        <w:t xml:space="preserve">12. Jaeger BC, Anstey DE, Bress AP, et al. Cardiovascular disease and mortality in adults aged ≥60 years according to recommendations by the american college of cardiology/american heart association and american college of physicians/american academy of family physicians. Hypertension 2019;73:327–334.</w:t>
       </w:r>
     </w:p>
-    <w:bookmarkEnd w:id="47"/>
-    <w:bookmarkStart w:id="48" w:name="ref-sprint2015randomized"/>
+    <w:bookmarkEnd w:id="54"/>
+    <w:bookmarkStart w:id="55" w:name="ref-sprint2015randomized"/>
     <w:p>
       <w:pPr>
         <w:pStyle w:val="Bibliography"/>
       </w:pPr>
       <w:r>
-        <w:t xml:space="preserve">12. Group SR. A randomized trial of intensive versus standard blood-pressure control. New England Journal of Medicine 2015;373:2103–2116.</w:t>
+        <w:t xml:space="preserve">13. Group SR. A randomized trial of intensive versus standard blood-pressure control. New England Journal of Medicine 2015;373:2103–2116.</w:t>
       </w:r>
     </w:p>
-    <w:bookmarkEnd w:id="48"/>
-    <w:bookmarkStart w:id="49" w:name="ref-schrier2002effects"/>
+    <w:bookmarkEnd w:id="55"/>
+    <w:bookmarkStart w:id="56" w:name="ref-schrier2002effects"/>
     <w:p>
       <w:pPr>
         <w:pStyle w:val="Bibliography"/>
       </w:pPr>
       <w:r>
-        <w:t xml:space="preserve">13. Schrier RW, Estacio RO, Esler A, Mehler P. Effects of aggressive blood pressure control in normotensive type 2 diabetic patients on albuminuria, retinopathy and strokes. Kidney international 2002;61:1086–1097.</w:t>
+        <w:t xml:space="preserve">14. Schrier RW, Estacio RO, Esler A, Mehler P. Effects of aggressive blood pressure control in normotensive type 2 diabetic patients on albuminuria, retinopathy and strokes. Kidney international 2002;61:1086–1097.</w:t>
       </w:r>
     </w:p>
-    <w:bookmarkEnd w:id="49"/>
-    <w:bookmarkStart w:id="50" w:name="ref-ettehad2016blood"/>
+    <w:bookmarkEnd w:id="56"/>
+    <w:bookmarkStart w:id="57" w:name="ref-ettehad2016blood"/>
     <w:p>
       <w:pPr>
         <w:pStyle w:val="Bibliography"/>
       </w:pPr>
       <w:r>
-        <w:t xml:space="preserve">14. Ettehad D, Emdin CA, Kiran A, et al. Blood pressure lowering for prevention of cardiovascular disease and death: A systematic review and meta-analysis. The Lancet 2016;387:957–967.</w:t>
+        <w:t xml:space="preserve">15. Ettehad D, Emdin CA, Kiran A, et al. Blood pressure lowering for prevention of cardiovascular disease and death: A systematic review and meta-analysis. The Lancet 2016;387:957–967.</w:t>
       </w:r>
     </w:p>
-    <w:bookmarkEnd w:id="50"/>
-    <w:bookmarkStart w:id="51" w:name="ref-coresh2004evidence"/>
+    <w:bookmarkEnd w:id="57"/>
+    <w:bookmarkStart w:id="58" w:name="ref-coresh2004evidence"/>
     <w:p>
       <w:pPr>
         <w:pStyle w:val="Bibliography"/>
       </w:pPr>
       <w:r>
-        <w:t xml:space="preserve">15. Coresh J, Astor B, Sarnak MJ. Evidence for increased cardiovascular disease risk in patients with chronic kidney disease. Current opinion in nephrology and hypertension 2004;13:73–81.</w:t>
+        <w:t xml:space="preserve">16. Coresh J, Astor B, Sarnak MJ. Evidence for increased cardiovascular disease risk in patients with chronic kidney disease. Current opinion in nephrology and hypertension 2004;13:73–81.</w:t>
       </w:r>
     </w:p>
-    <w:bookmarkEnd w:id="51"/>
-    <w:bookmarkStart w:id="52" w:name="ref-chronic2010association"/>
+    <w:bookmarkEnd w:id="58"/>
+    <w:bookmarkStart w:id="59" w:name="ref-chronic2010association"/>
     <w:p>
       <w:pPr>
         <w:pStyle w:val="Bibliography"/>
       </w:pPr>
       <w:r>
-        <w:t xml:space="preserve">16. Consortium CKDP, others. Association of estimated glomerular filtration rate and albuminuria with all-cause and cardiovascular mortality in general population cohorts: A collaborative meta-analysis. The Lancet 2010;375:2073–2081.</w:t>
+        <w:t xml:space="preserve">17. Consortium CKDP, others. Association of estimated glomerular filtration rate and albuminuria with all-cause and cardiovascular mortality in general population cohorts: A collaborative meta-analysis. The Lancet 2010;375:2073–2081.</w:t>
       </w:r>
     </w:p>
-    <w:bookmarkEnd w:id="52"/>
-    <w:bookmarkStart w:id="53" w:name="ref-grundy1999diabetes"/>
+    <w:bookmarkEnd w:id="59"/>
+    <w:bookmarkStart w:id="60" w:name="ref-grundy1999diabetes"/>
     <w:p>
       <w:pPr>
         <w:pStyle w:val="Bibliography"/>
       </w:pPr>
       <w:r>
-        <w:t xml:space="preserve">17. Grundy SM, Benjamin IJ, Burke GL, et al. Diabetes and cardiovascular disease: A statement for healthcare professionals from the american heart association. Circulation 1999;100:1134–1146.</w:t>
+        <w:t xml:space="preserve">18. Grundy SM, Benjamin IJ, Burke GL, et al. Diabetes and cardiovascular disease: A statement for healthcare professionals from the american heart association. Circulation 1999;100:1134–1146.</w:t>
       </w:r>
     </w:p>
-    <w:bookmarkEnd w:id="53"/>
-    <w:bookmarkStart w:id="54" w:name="ref-lakatta2002age"/>
+    <w:bookmarkEnd w:id="60"/>
+    <w:bookmarkStart w:id="61" w:name="ref-lakatta2002age"/>
     <w:p>
       <w:pPr>
         <w:pStyle w:val="Bibliography"/>
       </w:pPr>
       <w:r>
-        <w:t xml:space="preserve">18. Lakatta EG. Age-associated cardiovascular changes in health: Impact on cardiovascular disease in older persons. Heart failure reviews 2002;7:29–49.</w:t>
+        <w:t xml:space="preserve">19. Lakatta EG. Age-associated cardiovascular changes in health: Impact on cardiovascular disease in older persons. Heart failure reviews 2002;7:29–49.</w:t>
       </w:r>
     </w:p>
-    <w:bookmarkEnd w:id="54"/>
-    <w:bookmarkStart w:id="55" w:name="ref-lloyd2006prediction"/>
+    <w:bookmarkEnd w:id="61"/>
+    <w:bookmarkStart w:id="62" w:name="ref-lloyd2006prediction"/>
     <w:p>
       <w:pPr>
         <w:pStyle w:val="Bibliography"/>
       </w:pPr>
       <w:r>
-        <w:t xml:space="preserve">19. Lloyd-Jones DM, Leip EP, Larson MG, et al. Prediction of lifetime risk for cardiovascular disease by risk factor burden at 50 years of age. Circulation 2006;113:791–798.</w:t>
+        <w:t xml:space="preserve">20. Lloyd-Jones DM, Leip EP, Larson MG, et al. Prediction of lifetime risk for cardiovascular disease by risk factor burden at 50 years of age. Circulation 2006;113:791–798.</w:t>
       </w:r>
     </w:p>
-    <w:bookmarkEnd w:id="55"/>
-    <w:bookmarkStart w:id="56" w:name="ref-hippisley2010derivation"/>
+    <w:bookmarkEnd w:id="62"/>
+    <w:bookmarkStart w:id="63" w:name="ref-hippisley2010derivation"/>
     <w:p>
       <w:pPr>
         <w:pStyle w:val="Bibliography"/>
       </w:pPr>
       <w:r>
-        <w:t xml:space="preserve">20. Hippisley-Cox J, Coupland C, Robson J, Brindle P. Derivation, validation, and evaluation of a new qrisk model to estimate lifetime risk of cardiovascular disease: Cohort study using qresearch database. Bmj 2010;341.</w:t>
+        <w:t xml:space="preserve">21. Hippisley-Cox J, Coupland C, Robson J, Brindle P. Derivation, validation, and evaluation of a new qrisk model to estimate lifetime risk of cardiovascular disease: Cohort study using qresearch database. Bmj 2010;341.</w:t>
       </w:r>
     </w:p>
-    <w:bookmarkEnd w:id="56"/>
-    <w:bookmarkStart w:id="57" w:name="ref-allen2014blood"/>
+    <w:bookmarkEnd w:id="63"/>
+    <w:bookmarkStart w:id="64" w:name="ref-allen2014blood"/>
     <w:p>
       <w:pPr>
         <w:pStyle w:val="Bibliography"/>
       </w:pPr>
       <w:r>
-        <w:t xml:space="preserve">21. Allen NB, Siddique J, Wilkins JT, et al. Blood pressure trajectories in early adulthood and subclinical atherosclerosis in middle age. Jama 2014;311:490–497.</w:t>
+        <w:t xml:space="preserve">22. Allen NB, Siddique J, Wilkins JT, et al. Blood pressure trajectories in early adulthood and subclinical atherosclerosis in middle age. Jama 2014;311:490–497.</w:t>
       </w:r>
     </w:p>
-    <w:bookmarkEnd w:id="57"/>
-    <w:bookmarkEnd w:id="58"/>
+    <w:bookmarkEnd w:id="64"/>
+    <w:bookmarkEnd w:id="65"/>
     <w:sectPr>
       <w:headerReference w:type="even" r:id="rId10"/>
       <w:headerReference w:type="default" r:id="rId9"/>

</xml_diff>

<commit_message>
still prepping for JACC submission
</commit_message>
<xml_diff>
--- a/doc/ACCAHA_BP_groups.docx
+++ b/doc/ACCAHA_BP_groups.docx
@@ -623,6 +623,35 @@
     <w:p>
       <w:pPr>
         <w:pStyle w:val="FirstParagraph"/>
+      </w:pPr>
+      <w:r>
+        <w:rPr>
+          <w:i/>
+        </w:rPr>
+        <w:t xml:space="preserve">Note:</w:t>
+      </w:r>
+      <w:r>
+        <w:t xml:space="preserve"> </w:t>
+      </w:r>
+      <w:r>
+        <w:t xml:space="preserve">This illustration is not the same as the central illustration in the paper. A different version is used in order to adhere to a publication agreement:</w:t>
+      </w:r>
+      <w:r>
+        <w:t xml:space="preserve"> </w:t>
+      </w:r>
+      <w:r>
+        <w:t xml:space="preserve">“</w:t>
+      </w:r>
+      <w:r>
+        <w:t xml:space="preserve">Excluding abstracts, none of the paper’s contents have been previously published.</w:t>
+      </w:r>
+      <w:r>
+        <w:t xml:space="preserve">”</w:t>
+      </w:r>
+    </w:p>
+    <w:p>
+      <w:pPr>
+        <w:pStyle w:val="BodyText"/>
         <w:jc xmlns:w="http://schemas.openxmlformats.org/wordprocessingml/2006/main" w:val="left"/>
         <w:spacing xmlns:w="http://schemas.openxmlformats.org/wordprocessingml/2006/main" w:after="0" w:before="0" w:line="240"/>
         <w:ind xmlns:w="http://schemas.openxmlformats.org/wordprocessingml/2006/main" w:firstLine="0" w:left="0" w:right="0"/>

</xml_diff>

<commit_message>
note on central illustration
</commit_message>
<xml_diff>
--- a/doc/ACCAHA_BP_groups.docx
+++ b/doc/ACCAHA_BP_groups.docx
@@ -623,35 +623,6 @@
     <w:p>
       <w:pPr>
         <w:pStyle w:val="FirstParagraph"/>
-      </w:pPr>
-      <w:r>
-        <w:rPr>
-          <w:i/>
-        </w:rPr>
-        <w:t xml:space="preserve">Note:</w:t>
-      </w:r>
-      <w:r>
-        <w:t xml:space="preserve"> </w:t>
-      </w:r>
-      <w:r>
-        <w:t xml:space="preserve">This illustration is not the same as the central illustration in the paper. A different version is used in order to adhere to a publication agreement:</w:t>
-      </w:r>
-      <w:r>
-        <w:t xml:space="preserve"> </w:t>
-      </w:r>
-      <w:r>
-        <w:t xml:space="preserve">“</w:t>
-      </w:r>
-      <w:r>
-        <w:t xml:space="preserve">Excluding abstracts, none of the paper’s contents have been previously published.</w:t>
-      </w:r>
-      <w:r>
-        <w:t xml:space="preserve">”</w:t>
-      </w:r>
-    </w:p>
-    <w:p>
-      <w:pPr>
-        <w:pStyle w:val="BodyText"/>
         <w:jc xmlns:w="http://schemas.openxmlformats.org/wordprocessingml/2006/main" w:val="left"/>
         <w:spacing xmlns:w="http://schemas.openxmlformats.org/wordprocessingml/2006/main" w:after="0" w:before="0" w:line="240"/>
         <w:ind xmlns:w="http://schemas.openxmlformats.org/wordprocessingml/2006/main" w:firstLine="0" w:left="0" w:right="0"/>
@@ -746,7 +717,7 @@
         <w:pStyle w:val="BodyText"/>
       </w:pPr>
       <w:r>
-        <w:t xml:space="preserve">ASCVD = atherosclerotic cardiovascular disease; CKD = chronic kidney disease</w:t>
+        <w:t xml:space="preserve">BP = blood presure; HTN = hypertension</w:t>
       </w:r>
     </w:p>
     <w:p>

</xml_diff>

<commit_message>
r2r updated with PW feedback
</commit_message>
<xml_diff>
--- a/doc/ACCAHA_BP_groups.docx
+++ b/doc/ACCAHA_BP_groups.docx
@@ -668,7 +668,7 @@
         <w:t xml:space="preserve">[2]</w:t>
       </w:r>
       <w:r>
-        <w:t xml:space="preserve">. Additionally, as a matter of practical convenience, adults with stage 1 hypertension and diabetes mellitus, chronic kidney disease (CKD), or ≥ 65 years of age are considered to have high CVD risk by the guideline and initiation of antihypertensive medication is recommended. This recommendation, written in Sections 9.3, 9.6, and 10.3 of the guideline, was based on the assumption that the vast majority of adults with diabetes, CKD, or ≥ 65 years of age are likely to have a 10-year predicted ASCVD risk ≥ 10% and the knowledge that surveys suggest most clinicians, including cardiologists, do not assess CVD risk using recommended risk prediction tools</w:t>
+        <w:t xml:space="preserve">. Additionally, as a matter of practical convenience, adults with stage 1 hypertension and diabetes mellitus, chronic kidney disease (CKD), or ≥ 65 years of age are considered to have high CVD risk by the guideline and initiation of antihypertensive medication is recommended. This recommendation was based on the assumption that the vast majority of adults with diabetes, CKD, or ≥ 65 years of age are likely to have a 10-year predicted ASCVD risk ≥ 10% and the knowledge that surveys suggest most clinicians, including cardiologists, do not assess CVD risk using recommended risk prediction tools</w:t>
       </w:r>
       <w:r>
         <w:t xml:space="preserve"> </w:t>
@@ -888,7 +888,49 @@
         <w:pStyle w:val="FirstParagraph"/>
       </w:pPr>
       <w:r>
-        <w:t xml:space="preserve">Analyses were conducted for the overall population and among participants with diabetes, CKD, ≥ 65 years of age, and for those with any of these three characteristics. Participant characteristics were summarized as mean with its standard error for continuous variables and percentage for categorical variables. The percentage of US adults in each of the five categories based on BP and antihypertensive medication use was computed. The 25</w:t>
+        <w:t xml:space="preserve">Analyses were conducted for the overall population and among</w:t>
+      </w:r>
+      <w:r>
+        <w:t xml:space="preserve"> </w:t>
+      </w:r>
+      <w:r>
+        <w:rPr>
+          <w:rFonts w:ascii="Times New Roman" w:hAnsi="Times New Roman" w:eastAsia="Times New Roman" w:cs="Times New Roman"/>
+          <w:i w:val="false"/>
+          <w:b w:val="false"/>
+          <w:u w:val="none"/>
+          <w:sz w:val="24"/>
+          <w:szCs w:val="24"/>
+          <w:color w:val="FF0000"/>
+        </w:rPr>
+        <w:t xml:space="preserve">non-exclusive subgroups of</w:t>
+      </w:r>
+      <w:r>
+        <w:t xml:space="preserve"> </w:t>
+      </w:r>
+      <w:r>
+        <w:t xml:space="preserve">participants with diabetes, CKD, ≥ 65 years of age, and with any of these three characteristics. Participant characteristics were summarized as mean with its standard error for continuous variables and percentage for categorical variables. The percentage of US adults in each of the five categories based on BP and antihypertensive medication use was computed.</w:t>
+      </w:r>
+      <w:r>
+        <w:t xml:space="preserve"> </w:t>
+      </w:r>
+      <w:r>
+        <w:rPr>
+          <w:rFonts w:ascii="Times New Roman" w:hAnsi="Times New Roman" w:eastAsia="Times New Roman" w:cs="Times New Roman"/>
+          <w:i w:val="false"/>
+          <w:b w:val="false"/>
+          <w:u w:val="none"/>
+          <w:sz w:val="24"/>
+          <w:szCs w:val="24"/>
+          <w:color w:val="FF0000"/>
+        </w:rPr>
+        <w:t xml:space="preserve">The percentage of US adults with stage 1 hypertension incorrectly assumed to have high ASCVD risk by the ACC/AHA guideline due to diabetes, CKD, or age was also computed.</w:t>
+      </w:r>
+      <w:r>
+        <w:t xml:space="preserve"> </w:t>
+      </w:r>
+      <w:r>
+        <w:t xml:space="preserve">The 25</w:t>
       </w:r>
       <w:r>
         <w:rPr>
@@ -918,7 +960,7 @@
         <w:t xml:space="preserve"> </w:t>
       </w:r>
       <w:r>
-        <w:t xml:space="preserve">percentile of 10-year predicted ASCVD risk and the proportion of participants with high ASCVD risk were estimated for the overall population and within each of the five categories based on BP and antihypertensive medication use. To assess the extent to which participants with a 10-year predicted ASCVD risk &lt; 10% were close to the 10% threshold, we estimated the distribution of 10-year predicted ASCVD risk. The probability of having high ASCVD risk was estimated for each year of age from 40 to 79 years using logistic regression. Analyses of participant characteristics, the distribution of 10-year predicted ASCVD risk, and the probability of having high ASCVD risk were repeated among participants with stage 1 hypertension.</w:t>
+        <w:t xml:space="preserve">percentile of 10-year predicted ASCVD risk and the percentage of participants with high ASCVD risk were estimated for the overall population and within each of the five categories based on BP and antihypertensive medication use. To assess the extent to which participants with a 10-year predicted ASCVD risk &lt; 10% were close to the 10% threshold, we estimated the distribution of 10-year predicted ASCVD risk. The probability of having high ASCVD risk was estimated for each year of age from 40 to 79 years using logistic regression. Analyses of participant characteristics, the distribution of 10-year predicted ASCVD risk, and the probability of having high ASCVD risk were repeated among participants with stage 1 hypertension.</w:t>
       </w:r>
     </w:p>
     <w:p>
@@ -974,7 +1016,28 @@
         <w:pStyle w:val="FirstParagraph"/>
       </w:pPr>
       <w:r>
-        <w:t xml:space="preserve">Among US adults aged 40 to 79 years in 2013-2018, the estimated prevalence (95% confidence interval [CI]) of diabetes and CKD was 17.2% (16.0%, 18.5%) and 17.2% (15.9%, 18.5%), respectively, 25.4% (23.7%, 27.2%) were estimated to be ≥ 65 years of age, and 42.1% (40.2%, 43.9%) had diabetes, CKD, or ≥ 65 years of age (Table 1). The estimated prevalence (95% CI) of stage 1 hypertension was 14.6% (13.3%, 16.1%) overall and 10.5% (8.5%, 12.8%), 8.9% (7.3%, 10.8%), 9.1% (7.5%, 10.9%), and 10.2% (8.9%, 11.8%) among those with diabetes, CKD, age ≥ 65 years, and at least one of these conditions, respectively (Table 2). Characteristics of US adults 40 to 79 years of age with stage 1 hypertension, overall and for subgroups defined by diabetes, CKD and age ≥ 65 years, are presented in Table S1.</w:t>
+        <w:t xml:space="preserve">Among US adults aged 40 to 79 years in 2013-2018, the estimated prevalence (95% confidence interval [CI]) of diabetes and CKD was 17.2% (16.0%, 18.5%) and 17.2% (15.9%, 18.5%), respectively, 25.4% (23.7%, 27.2%) were estimated to be ≥ 65 years of age, and 42.1% (40.2%, 43.9%) had diabetes, CKD, or ≥ 65 years of age (Table 1). The estimated prevalence (95% CI) of stage 1 hypertension was 14.6% (13.3%, 16.1%) overall and 10.5% (8.5%, 12.8%), 8.9% (7.3%, 10.8%), 9.1% (7.5%, 10.9%), and 10.2% (8.9%, 11.8%) among those with diabetes, CKD, age ≥ 65 years, and at least one of these conditions, respectively (Table 2).</w:t>
+      </w:r>
+      <w:r>
+        <w:t xml:space="preserve"> </w:t>
+      </w:r>
+      <w:r>
+        <w:rPr>
+          <w:rFonts w:ascii="Times New Roman" w:hAnsi="Times New Roman" w:eastAsia="Times New Roman" w:cs="Times New Roman"/>
+          <w:i w:val="false"/>
+          <w:b w:val="false"/>
+          <w:u w:val="none"/>
+          <w:sz w:val="24"/>
+          <w:szCs w:val="24"/>
+          <w:color w:val="FF0000"/>
+        </w:rPr>
+        <w:t xml:space="preserve">Among those without high ASCVD risk and with stage 1 hypertension, 17.8% were assumed to have high ASCVD risk by the ACC/AHA BP guideline.</w:t>
+      </w:r>
+      <w:r>
+        <w:t xml:space="preserve"> </w:t>
+      </w:r>
+      <w:r>
+        <w:t xml:space="preserve">Characteristics of US adults 40 to 79 years of age with stage 1 hypertension, overall and for subgroups defined by diabetes, CKD and age ≥ 65 years, are presented in Table S1.</w:t>
       </w:r>
     </w:p>
     <w:p>
@@ -1308,7 +1371,71 @@
         <w:pStyle w:val="BodyText"/>
       </w:pPr>
       <w:r>
-        <w:t xml:space="preserve">The current study has a number of strengths. The design of NHANES allows its results to be weighted to provide results that are representative of the US population. Additionally, NHANES data are collected following a rigorous protocol by trained study staff. BP was measured three times following a standardized protocol. However, the results of this study should be considered in the context of known and potential limitations. NHANES participants completed only one visit and guidelines recommend using the mean BP averaged over 2 or more visits. In addition, the ACC/AHA BP guideline recommends confirmation of office hypertension by measurement of out-of-office BPs. Additionally, since only one measurement of serum creatinine and urine albuminuria were available, CKD status may have been mis-classified in some adults. A total of 1,271 participants had stage 1 hypertension, and some subgroups of this population based on diabetes, CKD, and ≥ 65 years of age were small.</w:t>
+        <w:rPr>
+          <w:rFonts w:ascii="Times New Roman" w:hAnsi="Times New Roman" w:eastAsia="Times New Roman" w:cs="Times New Roman"/>
+          <w:i w:val="false"/>
+          <w:b w:val="false"/>
+          <w:u w:val="none"/>
+          <w:sz w:val="24"/>
+          <w:szCs w:val="24"/>
+          <w:color w:val="FF0000"/>
+        </w:rPr>
+        <w:t xml:space="preserve">The 2017 ACC/AHA BP guideline's definition of hypertension and recommendations for initiating antihypertensive medication differ from other guidelines published from 2015-2020. For example, the 2018 European Society of Cardiology (ESC) and European Society of Hypertension (ESH) BP guideline recommends considering initiation of antihypertensive medication for adults at very high risk of CVD with untreated SBP between 130 and 139 mm Hg or untreated DBP between 85 and 89 mm Hg. Adults with predicted 10-year CVD mortality risk = 10% according to the Systematic Coronary Risk Evaluation equations, severe CKD (eGFR &lt; 30 mL/min/1.73 m^2^), or diabetes with target organ damage are included in the very high CVD risk group. The current study found that many US adults with CKD (eGFR &lt;60 mL/min/1.73 m^2^ or albuminuria) or diabetes did not have high ASCVD risk, defined as clinical CVD or 10-year ASCVD risk = 10% according to the Pooled Cohort Risk equations. Future studies may assess generalization of the current study's findings to the ESC/ESH guideline by estimating the proportion of European adults with diabetes and target organ damage or severe CKD that have clinical CVD or 10-year CVD mortality risk</w:t>
+      </w:r>
+      <w:r>
+        <w:t xml:space="preserve"> </w:t>
+      </w:r>
+      <w:r>
+        <w:t xml:space="preserve">≥</w:t>
+      </w:r>
+      <w:r>
+        <w:t xml:space="preserve"> </w:t>
+      </w:r>
+      <w:r>
+        <w:rPr>
+          <w:rFonts w:ascii="Times New Roman" w:hAnsi="Times New Roman" w:eastAsia="Times New Roman" w:cs="Times New Roman"/>
+          <w:i w:val="false"/>
+          <w:b w:val="false"/>
+          <w:u w:val="none"/>
+          <w:sz w:val="24"/>
+          <w:szCs w:val="24"/>
+          <w:color w:val="FF0000"/>
+        </w:rPr>
+        <w:t xml:space="preserve">10% according to the Systematic Coronary Risk Evaluation equations.</w:t>
+      </w:r>
+    </w:p>
+    <w:p>
+      <w:pPr>
+        <w:pStyle w:val="BodyText"/>
+      </w:pPr>
+    </w:p>
+    <w:p>
+      <w:pPr>
+        <w:pStyle w:val="BodyText"/>
+      </w:pPr>
+      <w:r>
+        <w:t xml:space="preserve">The current study has a number of strengths. The design of NHANES allows its results to be weighted to provide results that are representative of the US population. Additionally, NHANES data are collected following a rigorous protocol by trained study staff. BP was measured three times following a standardized protocol. However, the results of this study should be considered in the context of known and potential limitations. NHANES participants completed only one visit and guidelines recommend using the mean BP averaged over 2 or more visits. In addition, the ACC/AHA BP guideline recommends confirmation of office hypertension by measurement of out-of-office BPs. Additionally, since only one measurement of serum creatinine and urine albuminuria were available, CKD status may have been mis-classified in some adults.</w:t>
+      </w:r>
+      <w:r>
+        <w:t xml:space="preserve"> </w:t>
+      </w:r>
+      <w:r>
+        <w:rPr>
+          <w:rFonts w:ascii="Times New Roman" w:hAnsi="Times New Roman" w:eastAsia="Times New Roman" w:cs="Times New Roman"/>
+          <w:i w:val="false"/>
+          <w:b w:val="false"/>
+          <w:u w:val="none"/>
+          <w:sz w:val="24"/>
+          <w:szCs w:val="24"/>
+          <w:color w:val="FF0000"/>
+        </w:rPr>
+        <w:t xml:space="preserve">Clinical CVD status may also have been mis-classified as it was determined by self-report rather than diagnostic imaging. The current analysis also did not account for target organ damage, which is a strong predictor of CVD risk.</w:t>
+      </w:r>
+      <w:r>
+        <w:t xml:space="preserve"> </w:t>
+      </w:r>
+      <w:r>
+        <w:t xml:space="preserve">A total of 1,271 participants had stage 1 hypertension, and some subgroups of this population based on diabetes, CKD, and ≥ 65 years of age were small.</w:t>
       </w:r>
     </w:p>
     <w:p>
@@ -3854,6 +3981,216 @@
                 <w:color w:val="000000"/>
               </w:rPr>
               <w:t xml:space="preserve">53.8 (0.5)</w:t>
+            </w:r>
+          </w:p>
+        </w:tc>
+      </w:tr>
+      <w:tr>
+        <w:trPr>
+          <w:cantSplit/>
+          <w:trHeight w:val="360" w:hRule="auto"/>
+        </w:trPr>
+        <w:tc>
+          <w:tcPr>
+            <w:tcBorders>
+              <w:bottom w:val="single" w:sz="8" w:space="0" w:color="666666"/>
+              <w:top w:val="single" w:sz="8" w:space="0" w:color="666666"/>
+              <w:left w:val="single" w:sz="8" w:space="0" w:color="666666"/>
+              <w:right w:val="single" w:sz="8" w:space="0" w:color="666666"/>
+            </w:tcBorders>
+            <w:shd w:val="clear" w:color="auto" w:fill="FFFFFF"/>
+            <w:tcMar>
+              <w:top w:w="0" w:type="dxa"/>
+              <w:bottom w:w="0" w:type="dxa"/>
+              <w:left w:w="0" w:type="dxa"/>
+              <w:right w:w="0" w:type="dxa"/>
+            </w:tcMar>
+            <w:vAlign w:val="center"/>
+          </w:tcPr>
+          <w:p>
+            <w:pPr>
+              <w:jc w:val="left"/>
+              <w:spacing w:after="100" w:before="100" w:line="240"/>
+              <w:ind w:firstLine="0" w:left="100" w:right="100"/>
+            </w:pPr>
+            <w:r xmlns:w="http://schemas.openxmlformats.org/wordprocessingml/2006/main" xmlns:wp="http://schemas.openxmlformats.org/drawingml/2006/wordprocessingDrawing" xmlns:r="http://schemas.openxmlformats.org/officeDocument/2006/relationships" xmlns:w14="http://schemas.microsoft.com/office/word/2010/wordml">
+              <w:rPr>
+                <w:rFonts w:ascii="Times New Roman" w:hAnsi="Arial" w:eastAsia="Arial" w:cs="Arial"/>
+                <w:sz w:val="24"/>
+                <w:szCs w:val="24"/>
+                <w:color w:val="000000"/>
+              </w:rPr>
+              <w:t xml:space="preserve">Heart rate, beats per minute</w:t>
+            </w:r>
+          </w:p>
+        </w:tc>
+        <w:tc>
+          <w:tcPr>
+            <w:tcBorders>
+              <w:bottom w:val="single" w:sz="8" w:space="0" w:color="666666"/>
+              <w:top w:val="single" w:sz="8" w:space="0" w:color="666666"/>
+              <w:left w:val="single" w:sz="8" w:space="0" w:color="666666"/>
+              <w:right w:val="single" w:sz="8" w:space="0" w:color="666666"/>
+            </w:tcBorders>
+            <w:shd w:val="clear" w:color="auto" w:fill="FFFFFF"/>
+            <w:tcMar>
+              <w:top w:w="0" w:type="dxa"/>
+              <w:bottom w:w="0" w:type="dxa"/>
+              <w:left w:w="0" w:type="dxa"/>
+              <w:right w:w="0" w:type="dxa"/>
+            </w:tcMar>
+            <w:vAlign w:val="center"/>
+          </w:tcPr>
+          <w:p>
+            <w:pPr>
+              <w:jc w:val="center"/>
+              <w:spacing w:after="100" w:before="100" w:line="240"/>
+              <w:ind w:firstLine="0" w:left="100" w:right="100"/>
+            </w:pPr>
+            <w:r xmlns:w="http://schemas.openxmlformats.org/wordprocessingml/2006/main" xmlns:wp="http://schemas.openxmlformats.org/drawingml/2006/wordprocessingDrawing" xmlns:r="http://schemas.openxmlformats.org/officeDocument/2006/relationships" xmlns:w14="http://schemas.microsoft.com/office/word/2010/wordml">
+              <w:rPr>
+                <w:rFonts w:ascii="Times New Roman" w:hAnsi="Arial" w:eastAsia="Arial" w:cs="Arial"/>
+                <w:sz w:val="24"/>
+                <w:szCs w:val="24"/>
+                <w:color w:val="000000"/>
+              </w:rPr>
+              <w:t xml:space="preserve">71.5 (0.2)</w:t>
+            </w:r>
+          </w:p>
+        </w:tc>
+        <w:tc>
+          <w:tcPr>
+            <w:tcBorders>
+              <w:bottom w:val="single" w:sz="8" w:space="0" w:color="666666"/>
+              <w:top w:val="single" w:sz="8" w:space="0" w:color="666666"/>
+              <w:left w:val="single" w:sz="8" w:space="0" w:color="666666"/>
+              <w:right w:val="single" w:sz="8" w:space="0" w:color="666666"/>
+            </w:tcBorders>
+            <w:shd w:val="clear" w:color="auto" w:fill="FFFFFF"/>
+            <w:tcMar>
+              <w:top w:w="0" w:type="dxa"/>
+              <w:bottom w:w="0" w:type="dxa"/>
+              <w:left w:w="0" w:type="dxa"/>
+              <w:right w:w="0" w:type="dxa"/>
+            </w:tcMar>
+            <w:vAlign w:val="center"/>
+          </w:tcPr>
+          <w:p>
+            <w:pPr>
+              <w:jc w:val="center"/>
+              <w:spacing w:after="100" w:before="100" w:line="240"/>
+              <w:ind w:firstLine="0" w:left="100" w:right="100"/>
+            </w:pPr>
+            <w:r xmlns:w="http://schemas.openxmlformats.org/wordprocessingml/2006/main" xmlns:wp="http://schemas.openxmlformats.org/drawingml/2006/wordprocessingDrawing" xmlns:r="http://schemas.openxmlformats.org/officeDocument/2006/relationships" xmlns:w14="http://schemas.microsoft.com/office/word/2010/wordml">
+              <w:rPr>
+                <w:rFonts w:ascii="Times New Roman" w:hAnsi="Arial" w:eastAsia="Arial" w:cs="Arial"/>
+                <w:sz w:val="24"/>
+                <w:szCs w:val="24"/>
+                <w:color w:val="000000"/>
+              </w:rPr>
+              <w:t xml:space="preserve">74.9 (0.4)</w:t>
+            </w:r>
+          </w:p>
+        </w:tc>
+        <w:tc>
+          <w:tcPr>
+            <w:tcBorders>
+              <w:bottom w:val="single" w:sz="8" w:space="0" w:color="666666"/>
+              <w:top w:val="single" w:sz="8" w:space="0" w:color="666666"/>
+              <w:left w:val="single" w:sz="8" w:space="0" w:color="666666"/>
+              <w:right w:val="single" w:sz="8" w:space="0" w:color="666666"/>
+            </w:tcBorders>
+            <w:shd w:val="clear" w:color="auto" w:fill="FFFFFF"/>
+            <w:tcMar>
+              <w:top w:w="0" w:type="dxa"/>
+              <w:bottom w:w="0" w:type="dxa"/>
+              <w:left w:w="0" w:type="dxa"/>
+              <w:right w:w="0" w:type="dxa"/>
+            </w:tcMar>
+            <w:vAlign w:val="center"/>
+          </w:tcPr>
+          <w:p>
+            <w:pPr>
+              <w:jc w:val="center"/>
+              <w:spacing w:after="100" w:before="100" w:line="240"/>
+              <w:ind w:firstLine="0" w:left="100" w:right="100"/>
+            </w:pPr>
+            <w:r xmlns:w="http://schemas.openxmlformats.org/wordprocessingml/2006/main" xmlns:wp="http://schemas.openxmlformats.org/drawingml/2006/wordprocessingDrawing" xmlns:r="http://schemas.openxmlformats.org/officeDocument/2006/relationships" xmlns:w14="http://schemas.microsoft.com/office/word/2010/wordml">
+              <w:rPr>
+                <w:rFonts w:ascii="Times New Roman" w:hAnsi="Arial" w:eastAsia="Arial" w:cs="Arial"/>
+                <w:sz w:val="24"/>
+                <w:szCs w:val="24"/>
+                <w:color w:val="000000"/>
+              </w:rPr>
+              <w:t xml:space="preserve">72.5 (0.5)</w:t>
+            </w:r>
+          </w:p>
+        </w:tc>
+        <w:tc>
+          <w:tcPr>
+            <w:tcBorders>
+              <w:bottom w:val="single" w:sz="8" w:space="0" w:color="666666"/>
+              <w:top w:val="single" w:sz="8" w:space="0" w:color="666666"/>
+              <w:left w:val="single" w:sz="8" w:space="0" w:color="666666"/>
+              <w:right w:val="single" w:sz="8" w:space="0" w:color="666666"/>
+            </w:tcBorders>
+            <w:shd w:val="clear" w:color="auto" w:fill="FFFFFF"/>
+            <w:tcMar>
+              <w:top w:w="0" w:type="dxa"/>
+              <w:bottom w:w="0" w:type="dxa"/>
+              <w:left w:w="0" w:type="dxa"/>
+              <w:right w:w="0" w:type="dxa"/>
+            </w:tcMar>
+            <w:vAlign w:val="center"/>
+          </w:tcPr>
+          <w:p>
+            <w:pPr>
+              <w:jc w:val="center"/>
+              <w:spacing w:after="100" w:before="100" w:line="240"/>
+              <w:ind w:firstLine="0" w:left="100" w:right="100"/>
+            </w:pPr>
+            <w:r xmlns:w="http://schemas.openxmlformats.org/wordprocessingml/2006/main" xmlns:wp="http://schemas.openxmlformats.org/drawingml/2006/wordprocessingDrawing" xmlns:r="http://schemas.openxmlformats.org/officeDocument/2006/relationships" xmlns:w14="http://schemas.microsoft.com/office/word/2010/wordml">
+              <w:rPr>
+                <w:rFonts w:ascii="Times New Roman" w:hAnsi="Arial" w:eastAsia="Arial" w:cs="Arial"/>
+                <w:sz w:val="24"/>
+                <w:szCs w:val="24"/>
+                <w:color w:val="000000"/>
+              </w:rPr>
+              <w:t xml:space="preserve">69.6 (0.3)</w:t>
+            </w:r>
+          </w:p>
+        </w:tc>
+        <w:tc>
+          <w:tcPr>
+            <w:tcBorders>
+              <w:bottom w:val="single" w:sz="8" w:space="0" w:color="666666"/>
+              <w:top w:val="single" w:sz="8" w:space="0" w:color="666666"/>
+              <w:left w:val="single" w:sz="8" w:space="0" w:color="666666"/>
+              <w:right w:val="single" w:sz="8" w:space="0" w:color="666666"/>
+            </w:tcBorders>
+            <w:shd w:val="clear" w:color="auto" w:fill="FFFFFF"/>
+            <w:tcMar>
+              <w:top w:w="0" w:type="dxa"/>
+              <w:bottom w:w="0" w:type="dxa"/>
+              <w:left w:w="0" w:type="dxa"/>
+              <w:right w:w="0" w:type="dxa"/>
+            </w:tcMar>
+            <w:vAlign w:val="center"/>
+          </w:tcPr>
+          <w:p>
+            <w:pPr>
+              <w:jc w:val="center"/>
+              <w:spacing w:after="100" w:before="100" w:line="240"/>
+              <w:ind w:firstLine="0" w:left="100" w:right="100"/>
+            </w:pPr>
+            <w:r xmlns:w="http://schemas.openxmlformats.org/wordprocessingml/2006/main" xmlns:wp="http://schemas.openxmlformats.org/drawingml/2006/wordprocessingDrawing" xmlns:r="http://schemas.openxmlformats.org/officeDocument/2006/relationships" xmlns:w14="http://schemas.microsoft.com/office/word/2010/wordml">
+              <w:rPr>
+                <w:rFonts w:ascii="Times New Roman" w:hAnsi="Arial" w:eastAsia="Arial" w:cs="Arial"/>
+                <w:sz w:val="24"/>
+                <w:szCs w:val="24"/>
+                <w:color w:val="000000"/>
+              </w:rPr>
+              <w:t xml:space="preserve">72.0 (0.3)</w:t>
             </w:r>
           </w:p>
         </w:tc>
@@ -11503,6 +11840,16 @@
               </w:rPr>
               <w:t xml:space="preserve"/>
             </w:r>
+            <w:r xmlns:w="http://schemas.openxmlformats.org/wordprocessingml/2006/main" xmlns:wp="http://schemas.openxmlformats.org/drawingml/2006/wordprocessingDrawing" xmlns:r="http://schemas.openxmlformats.org/officeDocument/2006/relationships" xmlns:w14="http://schemas.microsoft.com/office/word/2010/wordml">
+              <w:rPr>
+                <w:rFonts w:ascii="Times New Roman" w:hAnsi="Arial" w:eastAsia="Arial" w:cs="Arial"/>
+                <w:vertAlign w:val="superscript"/>
+                <w:sz w:val="24"/>
+                <w:szCs w:val="24"/>
+                <w:color w:val="000000"/>
+              </w:rPr>
+              <w:t xml:space="preserve"/>
+            </w:r>
           </w:p>
         </w:tc>
         <w:tc>
@@ -13637,177 +13984,177 @@
                 <w:szCs w:val="24"/>
                 <w:color w:val="000000"/>
               </w:rPr>
-              <w:t xml:space="preserve">Systolic blood pressure, mm Hg</w:t>
-            </w:r>
-          </w:p>
-        </w:tc>
-        <w:tc>
-          <w:tcPr>
-            <w:tcBorders>
-              <w:bottom w:val="single" w:sz="8" w:space="0" w:color="666666"/>
-              <w:top w:val="single" w:sz="8" w:space="0" w:color="666666"/>
-              <w:left w:val="single" w:sz="8" w:space="0" w:color="666666"/>
-              <w:right w:val="single" w:sz="8" w:space="0" w:color="666666"/>
-            </w:tcBorders>
-            <w:shd w:val="clear" w:color="auto" w:fill="FFFFFF"/>
-            <w:tcMar>
-              <w:top w:w="0" w:type="dxa"/>
-              <w:bottom w:w="0" w:type="dxa"/>
-              <w:left w:w="0" w:type="dxa"/>
-              <w:right w:w="0" w:type="dxa"/>
-            </w:tcMar>
-            <w:vAlign w:val="center"/>
-          </w:tcPr>
-          <w:p>
-            <w:pPr>
-              <w:jc w:val="center"/>
-              <w:spacing w:after="100" w:before="100" w:line="240"/>
-              <w:ind w:firstLine="0" w:left="100" w:right="100"/>
-            </w:pPr>
-            <w:r xmlns:w="http://schemas.openxmlformats.org/wordprocessingml/2006/main" xmlns:wp="http://schemas.openxmlformats.org/drawingml/2006/wordprocessingDrawing" xmlns:r="http://schemas.openxmlformats.org/officeDocument/2006/relationships" xmlns:w14="http://schemas.microsoft.com/office/word/2010/wordml">
-              <w:rPr>
-                <w:rFonts w:ascii="Times New Roman" w:hAnsi="Arial" w:eastAsia="Arial" w:cs="Arial"/>
-                <w:sz w:val="24"/>
-                <w:szCs w:val="24"/>
-                <w:color w:val="000000"/>
-              </w:rPr>
-              <w:t xml:space="preserve">129.6 (0.3)</w:t>
-            </w:r>
-          </w:p>
-        </w:tc>
-        <w:tc>
-          <w:tcPr>
-            <w:tcBorders>
-              <w:bottom w:val="single" w:sz="8" w:space="0" w:color="666666"/>
-              <w:top w:val="single" w:sz="8" w:space="0" w:color="666666"/>
-              <w:left w:val="single" w:sz="8" w:space="0" w:color="666666"/>
-              <w:right w:val="single" w:sz="8" w:space="0" w:color="666666"/>
-            </w:tcBorders>
-            <w:shd w:val="clear" w:color="auto" w:fill="FFFFFF"/>
-            <w:tcMar>
-              <w:top w:w="0" w:type="dxa"/>
-              <w:bottom w:w="0" w:type="dxa"/>
-              <w:left w:w="0" w:type="dxa"/>
-              <w:right w:w="0" w:type="dxa"/>
-            </w:tcMar>
-            <w:vAlign w:val="center"/>
-          </w:tcPr>
-          <w:p>
-            <w:pPr>
-              <w:jc w:val="center"/>
-              <w:spacing w:after="100" w:before="100" w:line="240"/>
-              <w:ind w:firstLine="0" w:left="100" w:right="100"/>
-            </w:pPr>
-            <w:r xmlns:w="http://schemas.openxmlformats.org/wordprocessingml/2006/main" xmlns:wp="http://schemas.openxmlformats.org/drawingml/2006/wordprocessingDrawing" xmlns:r="http://schemas.openxmlformats.org/officeDocument/2006/relationships" xmlns:w14="http://schemas.microsoft.com/office/word/2010/wordml">
-              <w:rPr>
-                <w:rFonts w:ascii="Times New Roman" w:hAnsi="Arial" w:eastAsia="Arial" w:cs="Arial"/>
-                <w:sz w:val="24"/>
-                <w:szCs w:val="24"/>
-                <w:color w:val="000000"/>
-              </w:rPr>
-              <w:t xml:space="preserve">131.1 (0.7)</w:t>
-            </w:r>
-          </w:p>
-        </w:tc>
-        <w:tc>
-          <w:tcPr>
-            <w:tcBorders>
-              <w:bottom w:val="single" w:sz="8" w:space="0" w:color="666666"/>
-              <w:top w:val="single" w:sz="8" w:space="0" w:color="666666"/>
-              <w:left w:val="single" w:sz="8" w:space="0" w:color="666666"/>
-              <w:right w:val="single" w:sz="8" w:space="0" w:color="666666"/>
-            </w:tcBorders>
-            <w:shd w:val="clear" w:color="auto" w:fill="FFFFFF"/>
-            <w:tcMar>
-              <w:top w:w="0" w:type="dxa"/>
-              <w:bottom w:w="0" w:type="dxa"/>
-              <w:left w:w="0" w:type="dxa"/>
-              <w:right w:w="0" w:type="dxa"/>
-            </w:tcMar>
-            <w:vAlign w:val="center"/>
-          </w:tcPr>
-          <w:p>
-            <w:pPr>
-              <w:jc w:val="center"/>
-              <w:spacing w:after="100" w:before="100" w:line="240"/>
-              <w:ind w:firstLine="0" w:left="100" w:right="100"/>
-            </w:pPr>
-            <w:r xmlns:w="http://schemas.openxmlformats.org/wordprocessingml/2006/main" xmlns:wp="http://schemas.openxmlformats.org/drawingml/2006/wordprocessingDrawing" xmlns:r="http://schemas.openxmlformats.org/officeDocument/2006/relationships" xmlns:w14="http://schemas.microsoft.com/office/word/2010/wordml">
-              <w:rPr>
-                <w:rFonts w:ascii="Times New Roman" w:hAnsi="Arial" w:eastAsia="Arial" w:cs="Arial"/>
-                <w:sz w:val="24"/>
-                <w:szCs w:val="24"/>
-                <w:color w:val="000000"/>
-              </w:rPr>
-              <w:t xml:space="preserve">131.4 (0.6)</w:t>
-            </w:r>
-          </w:p>
-        </w:tc>
-        <w:tc>
-          <w:tcPr>
-            <w:tcBorders>
-              <w:bottom w:val="single" w:sz="8" w:space="0" w:color="666666"/>
-              <w:top w:val="single" w:sz="8" w:space="0" w:color="666666"/>
-              <w:left w:val="single" w:sz="8" w:space="0" w:color="666666"/>
-              <w:right w:val="single" w:sz="8" w:space="0" w:color="666666"/>
-            </w:tcBorders>
-            <w:shd w:val="clear" w:color="auto" w:fill="FFFFFF"/>
-            <w:tcMar>
-              <w:top w:w="0" w:type="dxa"/>
-              <w:bottom w:w="0" w:type="dxa"/>
-              <w:left w:w="0" w:type="dxa"/>
-              <w:right w:w="0" w:type="dxa"/>
-            </w:tcMar>
-            <w:vAlign w:val="center"/>
-          </w:tcPr>
-          <w:p>
-            <w:pPr>
-              <w:jc w:val="center"/>
-              <w:spacing w:after="100" w:before="100" w:line="240"/>
-              <w:ind w:firstLine="0" w:left="100" w:right="100"/>
-            </w:pPr>
-            <w:r xmlns:w="http://schemas.openxmlformats.org/wordprocessingml/2006/main" xmlns:wp="http://schemas.openxmlformats.org/drawingml/2006/wordprocessingDrawing" xmlns:r="http://schemas.openxmlformats.org/officeDocument/2006/relationships" xmlns:w14="http://schemas.microsoft.com/office/word/2010/wordml">
-              <w:rPr>
-                <w:rFonts w:ascii="Times New Roman" w:hAnsi="Arial" w:eastAsia="Arial" w:cs="Arial"/>
-                <w:sz w:val="24"/>
-                <w:szCs w:val="24"/>
-                <w:color w:val="000000"/>
-              </w:rPr>
-              <w:t xml:space="preserve">132.5 (0.6)</w:t>
-            </w:r>
-          </w:p>
-        </w:tc>
-        <w:tc>
-          <w:tcPr>
-            <w:tcBorders>
-              <w:bottom w:val="single" w:sz="8" w:space="0" w:color="666666"/>
-              <w:top w:val="single" w:sz="8" w:space="0" w:color="666666"/>
-              <w:left w:val="single" w:sz="8" w:space="0" w:color="666666"/>
-              <w:right w:val="single" w:sz="8" w:space="0" w:color="666666"/>
-            </w:tcBorders>
-            <w:shd w:val="clear" w:color="auto" w:fill="FFFFFF"/>
-            <w:tcMar>
-              <w:top w:w="0" w:type="dxa"/>
-              <w:bottom w:w="0" w:type="dxa"/>
-              <w:left w:w="0" w:type="dxa"/>
-              <w:right w:w="0" w:type="dxa"/>
-            </w:tcMar>
-            <w:vAlign w:val="center"/>
-          </w:tcPr>
-          <w:p>
-            <w:pPr>
-              <w:jc w:val="center"/>
-              <w:spacing w:after="100" w:before="100" w:line="240"/>
-              <w:ind w:firstLine="0" w:left="100" w:right="100"/>
-            </w:pPr>
-            <w:r xmlns:w="http://schemas.openxmlformats.org/wordprocessingml/2006/main" xmlns:wp="http://schemas.openxmlformats.org/drawingml/2006/wordprocessingDrawing" xmlns:r="http://schemas.openxmlformats.org/officeDocument/2006/relationships" xmlns:w14="http://schemas.microsoft.com/office/word/2010/wordml">
-              <w:rPr>
-                <w:rFonts w:ascii="Times New Roman" w:hAnsi="Arial" w:eastAsia="Arial" w:cs="Arial"/>
-                <w:sz w:val="24"/>
-                <w:szCs w:val="24"/>
-                <w:color w:val="000000"/>
-              </w:rPr>
-              <w:t xml:space="preserve">131.4 (0.4)</w:t>
+              <w:t xml:space="preserve">Heart rate, beats per minute</w:t>
+            </w:r>
+          </w:p>
+        </w:tc>
+        <w:tc>
+          <w:tcPr>
+            <w:tcBorders>
+              <w:bottom w:val="single" w:sz="8" w:space="0" w:color="666666"/>
+              <w:top w:val="single" w:sz="8" w:space="0" w:color="666666"/>
+              <w:left w:val="single" w:sz="8" w:space="0" w:color="666666"/>
+              <w:right w:val="single" w:sz="8" w:space="0" w:color="666666"/>
+            </w:tcBorders>
+            <w:shd w:val="clear" w:color="auto" w:fill="FFFFFF"/>
+            <w:tcMar>
+              <w:top w:w="0" w:type="dxa"/>
+              <w:bottom w:w="0" w:type="dxa"/>
+              <w:left w:w="0" w:type="dxa"/>
+              <w:right w:w="0" w:type="dxa"/>
+            </w:tcMar>
+            <w:vAlign w:val="center"/>
+          </w:tcPr>
+          <w:p>
+            <w:pPr>
+              <w:jc w:val="center"/>
+              <w:spacing w:after="100" w:before="100" w:line="240"/>
+              <w:ind w:firstLine="0" w:left="100" w:right="100"/>
+            </w:pPr>
+            <w:r xmlns:w="http://schemas.openxmlformats.org/wordprocessingml/2006/main" xmlns:wp="http://schemas.openxmlformats.org/drawingml/2006/wordprocessingDrawing" xmlns:r="http://schemas.openxmlformats.org/officeDocument/2006/relationships" xmlns:w14="http://schemas.microsoft.com/office/word/2010/wordml">
+              <w:rPr>
+                <w:rFonts w:ascii="Times New Roman" w:hAnsi="Arial" w:eastAsia="Arial" w:cs="Arial"/>
+                <w:sz w:val="24"/>
+                <w:szCs w:val="24"/>
+                <w:color w:val="000000"/>
+              </w:rPr>
+              <w:t xml:space="preserve">72.8 (0.4)</w:t>
+            </w:r>
+          </w:p>
+        </w:tc>
+        <w:tc>
+          <w:tcPr>
+            <w:tcBorders>
+              <w:bottom w:val="single" w:sz="8" w:space="0" w:color="666666"/>
+              <w:top w:val="single" w:sz="8" w:space="0" w:color="666666"/>
+              <w:left w:val="single" w:sz="8" w:space="0" w:color="666666"/>
+              <w:right w:val="single" w:sz="8" w:space="0" w:color="666666"/>
+            </w:tcBorders>
+            <w:shd w:val="clear" w:color="auto" w:fill="FFFFFF"/>
+            <w:tcMar>
+              <w:top w:w="0" w:type="dxa"/>
+              <w:bottom w:w="0" w:type="dxa"/>
+              <w:left w:w="0" w:type="dxa"/>
+              <w:right w:w="0" w:type="dxa"/>
+            </w:tcMar>
+            <w:vAlign w:val="center"/>
+          </w:tcPr>
+          <w:p>
+            <w:pPr>
+              <w:jc w:val="center"/>
+              <w:spacing w:after="100" w:before="100" w:line="240"/>
+              <w:ind w:firstLine="0" w:left="100" w:right="100"/>
+            </w:pPr>
+            <w:r xmlns:w="http://schemas.openxmlformats.org/wordprocessingml/2006/main" xmlns:wp="http://schemas.openxmlformats.org/drawingml/2006/wordprocessingDrawing" xmlns:r="http://schemas.openxmlformats.org/officeDocument/2006/relationships" xmlns:w14="http://schemas.microsoft.com/office/word/2010/wordml">
+              <w:rPr>
+                <w:rFonts w:ascii="Times New Roman" w:hAnsi="Arial" w:eastAsia="Arial" w:cs="Arial"/>
+                <w:sz w:val="24"/>
+                <w:szCs w:val="24"/>
+                <w:color w:val="000000"/>
+              </w:rPr>
+              <w:t xml:space="preserve">75.4 (1.2)</w:t>
+            </w:r>
+          </w:p>
+        </w:tc>
+        <w:tc>
+          <w:tcPr>
+            <w:tcBorders>
+              <w:bottom w:val="single" w:sz="8" w:space="0" w:color="666666"/>
+              <w:top w:val="single" w:sz="8" w:space="0" w:color="666666"/>
+              <w:left w:val="single" w:sz="8" w:space="0" w:color="666666"/>
+              <w:right w:val="single" w:sz="8" w:space="0" w:color="666666"/>
+            </w:tcBorders>
+            <w:shd w:val="clear" w:color="auto" w:fill="FFFFFF"/>
+            <w:tcMar>
+              <w:top w:w="0" w:type="dxa"/>
+              <w:bottom w:w="0" w:type="dxa"/>
+              <w:left w:w="0" w:type="dxa"/>
+              <w:right w:w="0" w:type="dxa"/>
+            </w:tcMar>
+            <w:vAlign w:val="center"/>
+          </w:tcPr>
+          <w:p>
+            <w:pPr>
+              <w:jc w:val="center"/>
+              <w:spacing w:after="100" w:before="100" w:line="240"/>
+              <w:ind w:firstLine="0" w:left="100" w:right="100"/>
+            </w:pPr>
+            <w:r xmlns:w="http://schemas.openxmlformats.org/wordprocessingml/2006/main" xmlns:wp="http://schemas.openxmlformats.org/drawingml/2006/wordprocessingDrawing" xmlns:r="http://schemas.openxmlformats.org/officeDocument/2006/relationships" xmlns:w14="http://schemas.microsoft.com/office/word/2010/wordml">
+              <w:rPr>
+                <w:rFonts w:ascii="Times New Roman" w:hAnsi="Arial" w:eastAsia="Arial" w:cs="Arial"/>
+                <w:sz w:val="24"/>
+                <w:szCs w:val="24"/>
+                <w:color w:val="000000"/>
+              </w:rPr>
+              <w:t xml:space="preserve">73.4 (1.2)</w:t>
+            </w:r>
+          </w:p>
+        </w:tc>
+        <w:tc>
+          <w:tcPr>
+            <w:tcBorders>
+              <w:bottom w:val="single" w:sz="8" w:space="0" w:color="666666"/>
+              <w:top w:val="single" w:sz="8" w:space="0" w:color="666666"/>
+              <w:left w:val="single" w:sz="8" w:space="0" w:color="666666"/>
+              <w:right w:val="single" w:sz="8" w:space="0" w:color="666666"/>
+            </w:tcBorders>
+            <w:shd w:val="clear" w:color="auto" w:fill="FFFFFF"/>
+            <w:tcMar>
+              <w:top w:w="0" w:type="dxa"/>
+              <w:bottom w:w="0" w:type="dxa"/>
+              <w:left w:w="0" w:type="dxa"/>
+              <w:right w:w="0" w:type="dxa"/>
+            </w:tcMar>
+            <w:vAlign w:val="center"/>
+          </w:tcPr>
+          <w:p>
+            <w:pPr>
+              <w:jc w:val="center"/>
+              <w:spacing w:after="100" w:before="100" w:line="240"/>
+              <w:ind w:firstLine="0" w:left="100" w:right="100"/>
+            </w:pPr>
+            <w:r xmlns:w="http://schemas.openxmlformats.org/wordprocessingml/2006/main" xmlns:wp="http://schemas.openxmlformats.org/drawingml/2006/wordprocessingDrawing" xmlns:r="http://schemas.openxmlformats.org/officeDocument/2006/relationships" xmlns:w14="http://schemas.microsoft.com/office/word/2010/wordml">
+              <w:rPr>
+                <w:rFonts w:ascii="Times New Roman" w:hAnsi="Arial" w:eastAsia="Arial" w:cs="Arial"/>
+                <w:sz w:val="24"/>
+                <w:szCs w:val="24"/>
+                <w:color w:val="000000"/>
+              </w:rPr>
+              <w:t xml:space="preserve">70.4 (0.8)</w:t>
+            </w:r>
+          </w:p>
+        </w:tc>
+        <w:tc>
+          <w:tcPr>
+            <w:tcBorders>
+              <w:bottom w:val="single" w:sz="8" w:space="0" w:color="666666"/>
+              <w:top w:val="single" w:sz="8" w:space="0" w:color="666666"/>
+              <w:left w:val="single" w:sz="8" w:space="0" w:color="666666"/>
+              <w:right w:val="single" w:sz="8" w:space="0" w:color="666666"/>
+            </w:tcBorders>
+            <w:shd w:val="clear" w:color="auto" w:fill="FFFFFF"/>
+            <w:tcMar>
+              <w:top w:w="0" w:type="dxa"/>
+              <w:bottom w:w="0" w:type="dxa"/>
+              <w:left w:w="0" w:type="dxa"/>
+              <w:right w:w="0" w:type="dxa"/>
+            </w:tcMar>
+            <w:vAlign w:val="center"/>
+          </w:tcPr>
+          <w:p>
+            <w:pPr>
+              <w:jc w:val="center"/>
+              <w:spacing w:after="100" w:before="100" w:line="240"/>
+              <w:ind w:firstLine="0" w:left="100" w:right="100"/>
+            </w:pPr>
+            <w:r xmlns:w="http://schemas.openxmlformats.org/wordprocessingml/2006/main" xmlns:wp="http://schemas.openxmlformats.org/drawingml/2006/wordprocessingDrawing" xmlns:r="http://schemas.openxmlformats.org/officeDocument/2006/relationships" xmlns:w14="http://schemas.microsoft.com/office/word/2010/wordml">
+              <w:rPr>
+                <w:rFonts w:ascii="Times New Roman" w:hAnsi="Arial" w:eastAsia="Arial" w:cs="Arial"/>
+                <w:sz w:val="24"/>
+                <w:szCs w:val="24"/>
+                <w:color w:val="000000"/>
+              </w:rPr>
+              <w:t xml:space="preserve">72.8 (0.6)</w:t>
             </w:r>
           </w:p>
         </w:tc>
@@ -13847,177 +14194,177 @@
                 <w:szCs w:val="24"/>
                 <w:color w:val="000000"/>
               </w:rPr>
-              <w:t xml:space="preserve">Diastolic blood pressure, mm Hg</w:t>
-            </w:r>
-          </w:p>
-        </w:tc>
-        <w:tc>
-          <w:tcPr>
-            <w:tcBorders>
-              <w:bottom w:val="single" w:sz="8" w:space="0" w:color="666666"/>
-              <w:top w:val="single" w:sz="8" w:space="0" w:color="666666"/>
-              <w:left w:val="single" w:sz="8" w:space="0" w:color="666666"/>
-              <w:right w:val="single" w:sz="8" w:space="0" w:color="666666"/>
-            </w:tcBorders>
-            <w:shd w:val="clear" w:color="auto" w:fill="FFFFFF"/>
-            <w:tcMar>
-              <w:top w:w="0" w:type="dxa"/>
-              <w:bottom w:w="0" w:type="dxa"/>
-              <w:left w:w="0" w:type="dxa"/>
-              <w:right w:w="0" w:type="dxa"/>
-            </w:tcMar>
-            <w:vAlign w:val="center"/>
-          </w:tcPr>
-          <w:p>
-            <w:pPr>
-              <w:jc w:val="center"/>
-              <w:spacing w:after="100" w:before="100" w:line="240"/>
-              <w:ind w:firstLine="0" w:left="100" w:right="100"/>
-            </w:pPr>
-            <w:r xmlns:w="http://schemas.openxmlformats.org/wordprocessingml/2006/main" xmlns:wp="http://schemas.openxmlformats.org/drawingml/2006/wordprocessingDrawing" xmlns:r="http://schemas.openxmlformats.org/officeDocument/2006/relationships" xmlns:w14="http://schemas.microsoft.com/office/word/2010/wordml">
-              <w:rPr>
-                <w:rFonts w:ascii="Times New Roman" w:hAnsi="Arial" w:eastAsia="Arial" w:cs="Arial"/>
-                <w:sz w:val="24"/>
-                <w:szCs w:val="24"/>
-                <w:color w:val="000000"/>
-              </w:rPr>
-              <w:t xml:space="preserve">78.6 (0.4)</w:t>
-            </w:r>
-          </w:p>
-        </w:tc>
-        <w:tc>
-          <w:tcPr>
-            <w:tcBorders>
-              <w:bottom w:val="single" w:sz="8" w:space="0" w:color="666666"/>
-              <w:top w:val="single" w:sz="8" w:space="0" w:color="666666"/>
-              <w:left w:val="single" w:sz="8" w:space="0" w:color="666666"/>
-              <w:right w:val="single" w:sz="8" w:space="0" w:color="666666"/>
-            </w:tcBorders>
-            <w:shd w:val="clear" w:color="auto" w:fill="FFFFFF"/>
-            <w:tcMar>
-              <w:top w:w="0" w:type="dxa"/>
-              <w:bottom w:w="0" w:type="dxa"/>
-              <w:left w:w="0" w:type="dxa"/>
-              <w:right w:w="0" w:type="dxa"/>
-            </w:tcMar>
-            <w:vAlign w:val="center"/>
-          </w:tcPr>
-          <w:p>
-            <w:pPr>
-              <w:jc w:val="center"/>
-              <w:spacing w:after="100" w:before="100" w:line="240"/>
-              <w:ind w:firstLine="0" w:left="100" w:right="100"/>
-            </w:pPr>
-            <w:r xmlns:w="http://schemas.openxmlformats.org/wordprocessingml/2006/main" xmlns:wp="http://schemas.openxmlformats.org/drawingml/2006/wordprocessingDrawing" xmlns:r="http://schemas.openxmlformats.org/officeDocument/2006/relationships" xmlns:w14="http://schemas.microsoft.com/office/word/2010/wordml">
-              <w:rPr>
-                <w:rFonts w:ascii="Times New Roman" w:hAnsi="Arial" w:eastAsia="Arial" w:cs="Arial"/>
-                <w:sz w:val="24"/>
-                <w:szCs w:val="24"/>
-                <w:color w:val="000000"/>
-              </w:rPr>
-              <w:t xml:space="preserve">76.7 (1.0)</w:t>
-            </w:r>
-          </w:p>
-        </w:tc>
-        <w:tc>
-          <w:tcPr>
-            <w:tcBorders>
-              <w:bottom w:val="single" w:sz="8" w:space="0" w:color="666666"/>
-              <w:top w:val="single" w:sz="8" w:space="0" w:color="666666"/>
-              <w:left w:val="single" w:sz="8" w:space="0" w:color="666666"/>
-              <w:right w:val="single" w:sz="8" w:space="0" w:color="666666"/>
-            </w:tcBorders>
-            <w:shd w:val="clear" w:color="auto" w:fill="FFFFFF"/>
-            <w:tcMar>
-              <w:top w:w="0" w:type="dxa"/>
-              <w:bottom w:w="0" w:type="dxa"/>
-              <w:left w:w="0" w:type="dxa"/>
-              <w:right w:w="0" w:type="dxa"/>
-            </w:tcMar>
-            <w:vAlign w:val="center"/>
-          </w:tcPr>
-          <w:p>
-            <w:pPr>
-              <w:jc w:val="center"/>
-              <w:spacing w:after="100" w:before="100" w:line="240"/>
-              <w:ind w:firstLine="0" w:left="100" w:right="100"/>
-            </w:pPr>
-            <w:r xmlns:w="http://schemas.openxmlformats.org/wordprocessingml/2006/main" xmlns:wp="http://schemas.openxmlformats.org/drawingml/2006/wordprocessingDrawing" xmlns:r="http://schemas.openxmlformats.org/officeDocument/2006/relationships" xmlns:w14="http://schemas.microsoft.com/office/word/2010/wordml">
-              <w:rPr>
-                <w:rFonts w:ascii="Times New Roman" w:hAnsi="Arial" w:eastAsia="Arial" w:cs="Arial"/>
-                <w:sz w:val="24"/>
-                <w:szCs w:val="24"/>
-                <w:color w:val="000000"/>
-              </w:rPr>
-              <w:t xml:space="preserve">75.8 (0.8)</w:t>
-            </w:r>
-          </w:p>
-        </w:tc>
-        <w:tc>
-          <w:tcPr>
-            <w:tcBorders>
-              <w:bottom w:val="single" w:sz="8" w:space="0" w:color="666666"/>
-              <w:top w:val="single" w:sz="8" w:space="0" w:color="666666"/>
-              <w:left w:val="single" w:sz="8" w:space="0" w:color="666666"/>
-              <w:right w:val="single" w:sz="8" w:space="0" w:color="666666"/>
-            </w:tcBorders>
-            <w:shd w:val="clear" w:color="auto" w:fill="FFFFFF"/>
-            <w:tcMar>
-              <w:top w:w="0" w:type="dxa"/>
-              <w:bottom w:w="0" w:type="dxa"/>
-              <w:left w:w="0" w:type="dxa"/>
-              <w:right w:w="0" w:type="dxa"/>
-            </w:tcMar>
-            <w:vAlign w:val="center"/>
-          </w:tcPr>
-          <w:p>
-            <w:pPr>
-              <w:jc w:val="center"/>
-              <w:spacing w:after="100" w:before="100" w:line="240"/>
-              <w:ind w:firstLine="0" w:left="100" w:right="100"/>
-            </w:pPr>
-            <w:r xmlns:w="http://schemas.openxmlformats.org/wordprocessingml/2006/main" xmlns:wp="http://schemas.openxmlformats.org/drawingml/2006/wordprocessingDrawing" xmlns:r="http://schemas.openxmlformats.org/officeDocument/2006/relationships" xmlns:w14="http://schemas.microsoft.com/office/word/2010/wordml">
-              <w:rPr>
-                <w:rFonts w:ascii="Times New Roman" w:hAnsi="Arial" w:eastAsia="Arial" w:cs="Arial"/>
-                <w:sz w:val="24"/>
-                <w:szCs w:val="24"/>
-                <w:color w:val="000000"/>
-              </w:rPr>
-              <w:t xml:space="preserve">72.2 (1.0)</w:t>
-            </w:r>
-          </w:p>
-        </w:tc>
-        <w:tc>
-          <w:tcPr>
-            <w:tcBorders>
-              <w:bottom w:val="single" w:sz="8" w:space="0" w:color="666666"/>
-              <w:top w:val="single" w:sz="8" w:space="0" w:color="666666"/>
-              <w:left w:val="single" w:sz="8" w:space="0" w:color="666666"/>
-              <w:right w:val="single" w:sz="8" w:space="0" w:color="666666"/>
-            </w:tcBorders>
-            <w:shd w:val="clear" w:color="auto" w:fill="FFFFFF"/>
-            <w:tcMar>
-              <w:top w:w="0" w:type="dxa"/>
-              <w:bottom w:w="0" w:type="dxa"/>
-              <w:left w:w="0" w:type="dxa"/>
-              <w:right w:w="0" w:type="dxa"/>
-            </w:tcMar>
-            <w:vAlign w:val="center"/>
-          </w:tcPr>
-          <w:p>
-            <w:pPr>
-              <w:jc w:val="center"/>
-              <w:spacing w:after="100" w:before="100" w:line="240"/>
-              <w:ind w:firstLine="0" w:left="100" w:right="100"/>
-            </w:pPr>
-            <w:r xmlns:w="http://schemas.openxmlformats.org/wordprocessingml/2006/main" xmlns:wp="http://schemas.openxmlformats.org/drawingml/2006/wordprocessingDrawing" xmlns:r="http://schemas.openxmlformats.org/officeDocument/2006/relationships" xmlns:w14="http://schemas.microsoft.com/office/word/2010/wordml">
-              <w:rPr>
-                <w:rFonts w:ascii="Times New Roman" w:hAnsi="Arial" w:eastAsia="Arial" w:cs="Arial"/>
-                <w:sz w:val="24"/>
-                <w:szCs w:val="24"/>
-                <w:color w:val="000000"/>
-              </w:rPr>
-              <w:t xml:space="preserve">75.2 (0.7)</w:t>
+              <w:t xml:space="preserve">Systolic blood pressure, mm Hg</w:t>
+            </w:r>
+          </w:p>
+        </w:tc>
+        <w:tc>
+          <w:tcPr>
+            <w:tcBorders>
+              <w:bottom w:val="single" w:sz="8" w:space="0" w:color="666666"/>
+              <w:top w:val="single" w:sz="8" w:space="0" w:color="666666"/>
+              <w:left w:val="single" w:sz="8" w:space="0" w:color="666666"/>
+              <w:right w:val="single" w:sz="8" w:space="0" w:color="666666"/>
+            </w:tcBorders>
+            <w:shd w:val="clear" w:color="auto" w:fill="FFFFFF"/>
+            <w:tcMar>
+              <w:top w:w="0" w:type="dxa"/>
+              <w:bottom w:w="0" w:type="dxa"/>
+              <w:left w:w="0" w:type="dxa"/>
+              <w:right w:w="0" w:type="dxa"/>
+            </w:tcMar>
+            <w:vAlign w:val="center"/>
+          </w:tcPr>
+          <w:p>
+            <w:pPr>
+              <w:jc w:val="center"/>
+              <w:spacing w:after="100" w:before="100" w:line="240"/>
+              <w:ind w:firstLine="0" w:left="100" w:right="100"/>
+            </w:pPr>
+            <w:r xmlns:w="http://schemas.openxmlformats.org/wordprocessingml/2006/main" xmlns:wp="http://schemas.openxmlformats.org/drawingml/2006/wordprocessingDrawing" xmlns:r="http://schemas.openxmlformats.org/officeDocument/2006/relationships" xmlns:w14="http://schemas.microsoft.com/office/word/2010/wordml">
+              <w:rPr>
+                <w:rFonts w:ascii="Times New Roman" w:hAnsi="Arial" w:eastAsia="Arial" w:cs="Arial"/>
+                <w:sz w:val="24"/>
+                <w:szCs w:val="24"/>
+                <w:color w:val="000000"/>
+              </w:rPr>
+              <w:t xml:space="preserve">129.6 (0.3)</w:t>
+            </w:r>
+          </w:p>
+        </w:tc>
+        <w:tc>
+          <w:tcPr>
+            <w:tcBorders>
+              <w:bottom w:val="single" w:sz="8" w:space="0" w:color="666666"/>
+              <w:top w:val="single" w:sz="8" w:space="0" w:color="666666"/>
+              <w:left w:val="single" w:sz="8" w:space="0" w:color="666666"/>
+              <w:right w:val="single" w:sz="8" w:space="0" w:color="666666"/>
+            </w:tcBorders>
+            <w:shd w:val="clear" w:color="auto" w:fill="FFFFFF"/>
+            <w:tcMar>
+              <w:top w:w="0" w:type="dxa"/>
+              <w:bottom w:w="0" w:type="dxa"/>
+              <w:left w:w="0" w:type="dxa"/>
+              <w:right w:w="0" w:type="dxa"/>
+            </w:tcMar>
+            <w:vAlign w:val="center"/>
+          </w:tcPr>
+          <w:p>
+            <w:pPr>
+              <w:jc w:val="center"/>
+              <w:spacing w:after="100" w:before="100" w:line="240"/>
+              <w:ind w:firstLine="0" w:left="100" w:right="100"/>
+            </w:pPr>
+            <w:r xmlns:w="http://schemas.openxmlformats.org/wordprocessingml/2006/main" xmlns:wp="http://schemas.openxmlformats.org/drawingml/2006/wordprocessingDrawing" xmlns:r="http://schemas.openxmlformats.org/officeDocument/2006/relationships" xmlns:w14="http://schemas.microsoft.com/office/word/2010/wordml">
+              <w:rPr>
+                <w:rFonts w:ascii="Times New Roman" w:hAnsi="Arial" w:eastAsia="Arial" w:cs="Arial"/>
+                <w:sz w:val="24"/>
+                <w:szCs w:val="24"/>
+                <w:color w:val="000000"/>
+              </w:rPr>
+              <w:t xml:space="preserve">131.1 (0.7)</w:t>
+            </w:r>
+          </w:p>
+        </w:tc>
+        <w:tc>
+          <w:tcPr>
+            <w:tcBorders>
+              <w:bottom w:val="single" w:sz="8" w:space="0" w:color="666666"/>
+              <w:top w:val="single" w:sz="8" w:space="0" w:color="666666"/>
+              <w:left w:val="single" w:sz="8" w:space="0" w:color="666666"/>
+              <w:right w:val="single" w:sz="8" w:space="0" w:color="666666"/>
+            </w:tcBorders>
+            <w:shd w:val="clear" w:color="auto" w:fill="FFFFFF"/>
+            <w:tcMar>
+              <w:top w:w="0" w:type="dxa"/>
+              <w:bottom w:w="0" w:type="dxa"/>
+              <w:left w:w="0" w:type="dxa"/>
+              <w:right w:w="0" w:type="dxa"/>
+            </w:tcMar>
+            <w:vAlign w:val="center"/>
+          </w:tcPr>
+          <w:p>
+            <w:pPr>
+              <w:jc w:val="center"/>
+              <w:spacing w:after="100" w:before="100" w:line="240"/>
+              <w:ind w:firstLine="0" w:left="100" w:right="100"/>
+            </w:pPr>
+            <w:r xmlns:w="http://schemas.openxmlformats.org/wordprocessingml/2006/main" xmlns:wp="http://schemas.openxmlformats.org/drawingml/2006/wordprocessingDrawing" xmlns:r="http://schemas.openxmlformats.org/officeDocument/2006/relationships" xmlns:w14="http://schemas.microsoft.com/office/word/2010/wordml">
+              <w:rPr>
+                <w:rFonts w:ascii="Times New Roman" w:hAnsi="Arial" w:eastAsia="Arial" w:cs="Arial"/>
+                <w:sz w:val="24"/>
+                <w:szCs w:val="24"/>
+                <w:color w:val="000000"/>
+              </w:rPr>
+              <w:t xml:space="preserve">131.4 (0.6)</w:t>
+            </w:r>
+          </w:p>
+        </w:tc>
+        <w:tc>
+          <w:tcPr>
+            <w:tcBorders>
+              <w:bottom w:val="single" w:sz="8" w:space="0" w:color="666666"/>
+              <w:top w:val="single" w:sz="8" w:space="0" w:color="666666"/>
+              <w:left w:val="single" w:sz="8" w:space="0" w:color="666666"/>
+              <w:right w:val="single" w:sz="8" w:space="0" w:color="666666"/>
+            </w:tcBorders>
+            <w:shd w:val="clear" w:color="auto" w:fill="FFFFFF"/>
+            <w:tcMar>
+              <w:top w:w="0" w:type="dxa"/>
+              <w:bottom w:w="0" w:type="dxa"/>
+              <w:left w:w="0" w:type="dxa"/>
+              <w:right w:w="0" w:type="dxa"/>
+            </w:tcMar>
+            <w:vAlign w:val="center"/>
+          </w:tcPr>
+          <w:p>
+            <w:pPr>
+              <w:jc w:val="center"/>
+              <w:spacing w:after="100" w:before="100" w:line="240"/>
+              <w:ind w:firstLine="0" w:left="100" w:right="100"/>
+            </w:pPr>
+            <w:r xmlns:w="http://schemas.openxmlformats.org/wordprocessingml/2006/main" xmlns:wp="http://schemas.openxmlformats.org/drawingml/2006/wordprocessingDrawing" xmlns:r="http://schemas.openxmlformats.org/officeDocument/2006/relationships" xmlns:w14="http://schemas.microsoft.com/office/word/2010/wordml">
+              <w:rPr>
+                <w:rFonts w:ascii="Times New Roman" w:hAnsi="Arial" w:eastAsia="Arial" w:cs="Arial"/>
+                <w:sz w:val="24"/>
+                <w:szCs w:val="24"/>
+                <w:color w:val="000000"/>
+              </w:rPr>
+              <w:t xml:space="preserve">132.5 (0.6)</w:t>
+            </w:r>
+          </w:p>
+        </w:tc>
+        <w:tc>
+          <w:tcPr>
+            <w:tcBorders>
+              <w:bottom w:val="single" w:sz="8" w:space="0" w:color="666666"/>
+              <w:top w:val="single" w:sz="8" w:space="0" w:color="666666"/>
+              <w:left w:val="single" w:sz="8" w:space="0" w:color="666666"/>
+              <w:right w:val="single" w:sz="8" w:space="0" w:color="666666"/>
+            </w:tcBorders>
+            <w:shd w:val="clear" w:color="auto" w:fill="FFFFFF"/>
+            <w:tcMar>
+              <w:top w:w="0" w:type="dxa"/>
+              <w:bottom w:w="0" w:type="dxa"/>
+              <w:left w:w="0" w:type="dxa"/>
+              <w:right w:w="0" w:type="dxa"/>
+            </w:tcMar>
+            <w:vAlign w:val="center"/>
+          </w:tcPr>
+          <w:p>
+            <w:pPr>
+              <w:jc w:val="center"/>
+              <w:spacing w:after="100" w:before="100" w:line="240"/>
+              <w:ind w:firstLine="0" w:left="100" w:right="100"/>
+            </w:pPr>
+            <w:r xmlns:w="http://schemas.openxmlformats.org/wordprocessingml/2006/main" xmlns:wp="http://schemas.openxmlformats.org/drawingml/2006/wordprocessingDrawing" xmlns:r="http://schemas.openxmlformats.org/officeDocument/2006/relationships" xmlns:w14="http://schemas.microsoft.com/office/word/2010/wordml">
+              <w:rPr>
+                <w:rFonts w:ascii="Times New Roman" w:hAnsi="Arial" w:eastAsia="Arial" w:cs="Arial"/>
+                <w:sz w:val="24"/>
+                <w:szCs w:val="24"/>
+                <w:color w:val="000000"/>
+              </w:rPr>
+              <w:t xml:space="preserve">131.4 (0.4)</w:t>
             </w:r>
           </w:p>
         </w:tc>
@@ -14057,177 +14404,177 @@
                 <w:szCs w:val="24"/>
                 <w:color w:val="000000"/>
               </w:rPr>
-              <w:t xml:space="preserve">Antihypertensive medication use</w:t>
-            </w:r>
-          </w:p>
-        </w:tc>
-        <w:tc>
-          <w:tcPr>
-            <w:tcBorders>
-              <w:bottom w:val="single" w:sz="8" w:space="0" w:color="666666"/>
-              <w:top w:val="single" w:sz="8" w:space="0" w:color="666666"/>
-              <w:left w:val="single" w:sz="8" w:space="0" w:color="666666"/>
-              <w:right w:val="single" w:sz="8" w:space="0" w:color="666666"/>
-            </w:tcBorders>
-            <w:shd w:val="clear" w:color="auto" w:fill="FFFFFF"/>
-            <w:tcMar>
-              <w:top w:w="0" w:type="dxa"/>
-              <w:bottom w:w="0" w:type="dxa"/>
-              <w:left w:w="0" w:type="dxa"/>
-              <w:right w:w="0" w:type="dxa"/>
-            </w:tcMar>
-            <w:vAlign w:val="center"/>
-          </w:tcPr>
-          <w:p>
-            <w:pPr>
-              <w:jc w:val="center"/>
-              <w:spacing w:after="100" w:before="100" w:line="240"/>
-              <w:ind w:firstLine="0" w:left="100" w:right="100"/>
-            </w:pPr>
-            <w:r xmlns:w="http://schemas.openxmlformats.org/wordprocessingml/2006/main" xmlns:wp="http://schemas.openxmlformats.org/drawingml/2006/wordprocessingDrawing" xmlns:r="http://schemas.openxmlformats.org/officeDocument/2006/relationships" xmlns:w14="http://schemas.microsoft.com/office/word/2010/wordml">
-              <w:rPr>
-                <w:rFonts w:ascii="Times New Roman" w:hAnsi="Arial" w:eastAsia="Arial" w:cs="Arial"/>
-                <w:sz w:val="24"/>
-                <w:szCs w:val="24"/>
-                <w:color w:val="000000"/>
-              </w:rPr>
-              <w:t xml:space="preserve">0.0</w:t>
-            </w:r>
-          </w:p>
-        </w:tc>
-        <w:tc>
-          <w:tcPr>
-            <w:tcBorders>
-              <w:bottom w:val="single" w:sz="8" w:space="0" w:color="666666"/>
-              <w:top w:val="single" w:sz="8" w:space="0" w:color="666666"/>
-              <w:left w:val="single" w:sz="8" w:space="0" w:color="666666"/>
-              <w:right w:val="single" w:sz="8" w:space="0" w:color="666666"/>
-            </w:tcBorders>
-            <w:shd w:val="clear" w:color="auto" w:fill="FFFFFF"/>
-            <w:tcMar>
-              <w:top w:w="0" w:type="dxa"/>
-              <w:bottom w:w="0" w:type="dxa"/>
-              <w:left w:w="0" w:type="dxa"/>
-              <w:right w:w="0" w:type="dxa"/>
-            </w:tcMar>
-            <w:vAlign w:val="center"/>
-          </w:tcPr>
-          <w:p>
-            <w:pPr>
-              <w:jc w:val="center"/>
-              <w:spacing w:after="100" w:before="100" w:line="240"/>
-              <w:ind w:firstLine="0" w:left="100" w:right="100"/>
-            </w:pPr>
-            <w:r xmlns:w="http://schemas.openxmlformats.org/wordprocessingml/2006/main" xmlns:wp="http://schemas.openxmlformats.org/drawingml/2006/wordprocessingDrawing" xmlns:r="http://schemas.openxmlformats.org/officeDocument/2006/relationships" xmlns:w14="http://schemas.microsoft.com/office/word/2010/wordml">
-              <w:rPr>
-                <w:rFonts w:ascii="Times New Roman" w:hAnsi="Arial" w:eastAsia="Arial" w:cs="Arial"/>
-                <w:sz w:val="24"/>
-                <w:szCs w:val="24"/>
-                <w:color w:val="000000"/>
-              </w:rPr>
-              <w:t xml:space="preserve">0.0</w:t>
-            </w:r>
-          </w:p>
-        </w:tc>
-        <w:tc>
-          <w:tcPr>
-            <w:tcBorders>
-              <w:bottom w:val="single" w:sz="8" w:space="0" w:color="666666"/>
-              <w:top w:val="single" w:sz="8" w:space="0" w:color="666666"/>
-              <w:left w:val="single" w:sz="8" w:space="0" w:color="666666"/>
-              <w:right w:val="single" w:sz="8" w:space="0" w:color="666666"/>
-            </w:tcBorders>
-            <w:shd w:val="clear" w:color="auto" w:fill="FFFFFF"/>
-            <w:tcMar>
-              <w:top w:w="0" w:type="dxa"/>
-              <w:bottom w:w="0" w:type="dxa"/>
-              <w:left w:w="0" w:type="dxa"/>
-              <w:right w:w="0" w:type="dxa"/>
-            </w:tcMar>
-            <w:vAlign w:val="center"/>
-          </w:tcPr>
-          <w:p>
-            <w:pPr>
-              <w:jc w:val="center"/>
-              <w:spacing w:after="100" w:before="100" w:line="240"/>
-              <w:ind w:firstLine="0" w:left="100" w:right="100"/>
-            </w:pPr>
-            <w:r xmlns:w="http://schemas.openxmlformats.org/wordprocessingml/2006/main" xmlns:wp="http://schemas.openxmlformats.org/drawingml/2006/wordprocessingDrawing" xmlns:r="http://schemas.openxmlformats.org/officeDocument/2006/relationships" xmlns:w14="http://schemas.microsoft.com/office/word/2010/wordml">
-              <w:rPr>
-                <w:rFonts w:ascii="Times New Roman" w:hAnsi="Arial" w:eastAsia="Arial" w:cs="Arial"/>
-                <w:sz w:val="24"/>
-                <w:szCs w:val="24"/>
-                <w:color w:val="000000"/>
-              </w:rPr>
-              <w:t xml:space="preserve">0.0</w:t>
-            </w:r>
-          </w:p>
-        </w:tc>
-        <w:tc>
-          <w:tcPr>
-            <w:tcBorders>
-              <w:bottom w:val="single" w:sz="8" w:space="0" w:color="666666"/>
-              <w:top w:val="single" w:sz="8" w:space="0" w:color="666666"/>
-              <w:left w:val="single" w:sz="8" w:space="0" w:color="666666"/>
-              <w:right w:val="single" w:sz="8" w:space="0" w:color="666666"/>
-            </w:tcBorders>
-            <w:shd w:val="clear" w:color="auto" w:fill="FFFFFF"/>
-            <w:tcMar>
-              <w:top w:w="0" w:type="dxa"/>
-              <w:bottom w:w="0" w:type="dxa"/>
-              <w:left w:w="0" w:type="dxa"/>
-              <w:right w:w="0" w:type="dxa"/>
-            </w:tcMar>
-            <w:vAlign w:val="center"/>
-          </w:tcPr>
-          <w:p>
-            <w:pPr>
-              <w:jc w:val="center"/>
-              <w:spacing w:after="100" w:before="100" w:line="240"/>
-              <w:ind w:firstLine="0" w:left="100" w:right="100"/>
-            </w:pPr>
-            <w:r xmlns:w="http://schemas.openxmlformats.org/wordprocessingml/2006/main" xmlns:wp="http://schemas.openxmlformats.org/drawingml/2006/wordprocessingDrawing" xmlns:r="http://schemas.openxmlformats.org/officeDocument/2006/relationships" xmlns:w14="http://schemas.microsoft.com/office/word/2010/wordml">
-              <w:rPr>
-                <w:rFonts w:ascii="Times New Roman" w:hAnsi="Arial" w:eastAsia="Arial" w:cs="Arial"/>
-                <w:sz w:val="24"/>
-                <w:szCs w:val="24"/>
-                <w:color w:val="000000"/>
-              </w:rPr>
-              <w:t xml:space="preserve">0.0</w:t>
-            </w:r>
-          </w:p>
-        </w:tc>
-        <w:tc>
-          <w:tcPr>
-            <w:tcBorders>
-              <w:bottom w:val="single" w:sz="8" w:space="0" w:color="666666"/>
-              <w:top w:val="single" w:sz="8" w:space="0" w:color="666666"/>
-              <w:left w:val="single" w:sz="8" w:space="0" w:color="666666"/>
-              <w:right w:val="single" w:sz="8" w:space="0" w:color="666666"/>
-            </w:tcBorders>
-            <w:shd w:val="clear" w:color="auto" w:fill="FFFFFF"/>
-            <w:tcMar>
-              <w:top w:w="0" w:type="dxa"/>
-              <w:bottom w:w="0" w:type="dxa"/>
-              <w:left w:w="0" w:type="dxa"/>
-              <w:right w:w="0" w:type="dxa"/>
-            </w:tcMar>
-            <w:vAlign w:val="center"/>
-          </w:tcPr>
-          <w:p>
-            <w:pPr>
-              <w:jc w:val="center"/>
-              <w:spacing w:after="100" w:before="100" w:line="240"/>
-              <w:ind w:firstLine="0" w:left="100" w:right="100"/>
-            </w:pPr>
-            <w:r xmlns:w="http://schemas.openxmlformats.org/wordprocessingml/2006/main" xmlns:wp="http://schemas.openxmlformats.org/drawingml/2006/wordprocessingDrawing" xmlns:r="http://schemas.openxmlformats.org/officeDocument/2006/relationships" xmlns:w14="http://schemas.microsoft.com/office/word/2010/wordml">
-              <w:rPr>
-                <w:rFonts w:ascii="Times New Roman" w:hAnsi="Arial" w:eastAsia="Arial" w:cs="Arial"/>
-                <w:sz w:val="24"/>
-                <w:szCs w:val="24"/>
-                <w:color w:val="000000"/>
-              </w:rPr>
-              <w:t xml:space="preserve">0.0</w:t>
+              <w:t xml:space="preserve">Diastolic blood pressure, mm Hg</w:t>
+            </w:r>
+          </w:p>
+        </w:tc>
+        <w:tc>
+          <w:tcPr>
+            <w:tcBorders>
+              <w:bottom w:val="single" w:sz="8" w:space="0" w:color="666666"/>
+              <w:top w:val="single" w:sz="8" w:space="0" w:color="666666"/>
+              <w:left w:val="single" w:sz="8" w:space="0" w:color="666666"/>
+              <w:right w:val="single" w:sz="8" w:space="0" w:color="666666"/>
+            </w:tcBorders>
+            <w:shd w:val="clear" w:color="auto" w:fill="FFFFFF"/>
+            <w:tcMar>
+              <w:top w:w="0" w:type="dxa"/>
+              <w:bottom w:w="0" w:type="dxa"/>
+              <w:left w:w="0" w:type="dxa"/>
+              <w:right w:w="0" w:type="dxa"/>
+            </w:tcMar>
+            <w:vAlign w:val="center"/>
+          </w:tcPr>
+          <w:p>
+            <w:pPr>
+              <w:jc w:val="center"/>
+              <w:spacing w:after="100" w:before="100" w:line="240"/>
+              <w:ind w:firstLine="0" w:left="100" w:right="100"/>
+            </w:pPr>
+            <w:r xmlns:w="http://schemas.openxmlformats.org/wordprocessingml/2006/main" xmlns:wp="http://schemas.openxmlformats.org/drawingml/2006/wordprocessingDrawing" xmlns:r="http://schemas.openxmlformats.org/officeDocument/2006/relationships" xmlns:w14="http://schemas.microsoft.com/office/word/2010/wordml">
+              <w:rPr>
+                <w:rFonts w:ascii="Times New Roman" w:hAnsi="Arial" w:eastAsia="Arial" w:cs="Arial"/>
+                <w:sz w:val="24"/>
+                <w:szCs w:val="24"/>
+                <w:color w:val="000000"/>
+              </w:rPr>
+              <w:t xml:space="preserve">78.6 (0.4)</w:t>
+            </w:r>
+          </w:p>
+        </w:tc>
+        <w:tc>
+          <w:tcPr>
+            <w:tcBorders>
+              <w:bottom w:val="single" w:sz="8" w:space="0" w:color="666666"/>
+              <w:top w:val="single" w:sz="8" w:space="0" w:color="666666"/>
+              <w:left w:val="single" w:sz="8" w:space="0" w:color="666666"/>
+              <w:right w:val="single" w:sz="8" w:space="0" w:color="666666"/>
+            </w:tcBorders>
+            <w:shd w:val="clear" w:color="auto" w:fill="FFFFFF"/>
+            <w:tcMar>
+              <w:top w:w="0" w:type="dxa"/>
+              <w:bottom w:w="0" w:type="dxa"/>
+              <w:left w:w="0" w:type="dxa"/>
+              <w:right w:w="0" w:type="dxa"/>
+            </w:tcMar>
+            <w:vAlign w:val="center"/>
+          </w:tcPr>
+          <w:p>
+            <w:pPr>
+              <w:jc w:val="center"/>
+              <w:spacing w:after="100" w:before="100" w:line="240"/>
+              <w:ind w:firstLine="0" w:left="100" w:right="100"/>
+            </w:pPr>
+            <w:r xmlns:w="http://schemas.openxmlformats.org/wordprocessingml/2006/main" xmlns:wp="http://schemas.openxmlformats.org/drawingml/2006/wordprocessingDrawing" xmlns:r="http://schemas.openxmlformats.org/officeDocument/2006/relationships" xmlns:w14="http://schemas.microsoft.com/office/word/2010/wordml">
+              <w:rPr>
+                <w:rFonts w:ascii="Times New Roman" w:hAnsi="Arial" w:eastAsia="Arial" w:cs="Arial"/>
+                <w:sz w:val="24"/>
+                <w:szCs w:val="24"/>
+                <w:color w:val="000000"/>
+              </w:rPr>
+              <w:t xml:space="preserve">76.7 (1.0)</w:t>
+            </w:r>
+          </w:p>
+        </w:tc>
+        <w:tc>
+          <w:tcPr>
+            <w:tcBorders>
+              <w:bottom w:val="single" w:sz="8" w:space="0" w:color="666666"/>
+              <w:top w:val="single" w:sz="8" w:space="0" w:color="666666"/>
+              <w:left w:val="single" w:sz="8" w:space="0" w:color="666666"/>
+              <w:right w:val="single" w:sz="8" w:space="0" w:color="666666"/>
+            </w:tcBorders>
+            <w:shd w:val="clear" w:color="auto" w:fill="FFFFFF"/>
+            <w:tcMar>
+              <w:top w:w="0" w:type="dxa"/>
+              <w:bottom w:w="0" w:type="dxa"/>
+              <w:left w:w="0" w:type="dxa"/>
+              <w:right w:w="0" w:type="dxa"/>
+            </w:tcMar>
+            <w:vAlign w:val="center"/>
+          </w:tcPr>
+          <w:p>
+            <w:pPr>
+              <w:jc w:val="center"/>
+              <w:spacing w:after="100" w:before="100" w:line="240"/>
+              <w:ind w:firstLine="0" w:left="100" w:right="100"/>
+            </w:pPr>
+            <w:r xmlns:w="http://schemas.openxmlformats.org/wordprocessingml/2006/main" xmlns:wp="http://schemas.openxmlformats.org/drawingml/2006/wordprocessingDrawing" xmlns:r="http://schemas.openxmlformats.org/officeDocument/2006/relationships" xmlns:w14="http://schemas.microsoft.com/office/word/2010/wordml">
+              <w:rPr>
+                <w:rFonts w:ascii="Times New Roman" w:hAnsi="Arial" w:eastAsia="Arial" w:cs="Arial"/>
+                <w:sz w:val="24"/>
+                <w:szCs w:val="24"/>
+                <w:color w:val="000000"/>
+              </w:rPr>
+              <w:t xml:space="preserve">75.8 (0.8)</w:t>
+            </w:r>
+          </w:p>
+        </w:tc>
+        <w:tc>
+          <w:tcPr>
+            <w:tcBorders>
+              <w:bottom w:val="single" w:sz="8" w:space="0" w:color="666666"/>
+              <w:top w:val="single" w:sz="8" w:space="0" w:color="666666"/>
+              <w:left w:val="single" w:sz="8" w:space="0" w:color="666666"/>
+              <w:right w:val="single" w:sz="8" w:space="0" w:color="666666"/>
+            </w:tcBorders>
+            <w:shd w:val="clear" w:color="auto" w:fill="FFFFFF"/>
+            <w:tcMar>
+              <w:top w:w="0" w:type="dxa"/>
+              <w:bottom w:w="0" w:type="dxa"/>
+              <w:left w:w="0" w:type="dxa"/>
+              <w:right w:w="0" w:type="dxa"/>
+            </w:tcMar>
+            <w:vAlign w:val="center"/>
+          </w:tcPr>
+          <w:p>
+            <w:pPr>
+              <w:jc w:val="center"/>
+              <w:spacing w:after="100" w:before="100" w:line="240"/>
+              <w:ind w:firstLine="0" w:left="100" w:right="100"/>
+            </w:pPr>
+            <w:r xmlns:w="http://schemas.openxmlformats.org/wordprocessingml/2006/main" xmlns:wp="http://schemas.openxmlformats.org/drawingml/2006/wordprocessingDrawing" xmlns:r="http://schemas.openxmlformats.org/officeDocument/2006/relationships" xmlns:w14="http://schemas.microsoft.com/office/word/2010/wordml">
+              <w:rPr>
+                <w:rFonts w:ascii="Times New Roman" w:hAnsi="Arial" w:eastAsia="Arial" w:cs="Arial"/>
+                <w:sz w:val="24"/>
+                <w:szCs w:val="24"/>
+                <w:color w:val="000000"/>
+              </w:rPr>
+              <w:t xml:space="preserve">72.2 (1.0)</w:t>
+            </w:r>
+          </w:p>
+        </w:tc>
+        <w:tc>
+          <w:tcPr>
+            <w:tcBorders>
+              <w:bottom w:val="single" w:sz="8" w:space="0" w:color="666666"/>
+              <w:top w:val="single" w:sz="8" w:space="0" w:color="666666"/>
+              <w:left w:val="single" w:sz="8" w:space="0" w:color="666666"/>
+              <w:right w:val="single" w:sz="8" w:space="0" w:color="666666"/>
+            </w:tcBorders>
+            <w:shd w:val="clear" w:color="auto" w:fill="FFFFFF"/>
+            <w:tcMar>
+              <w:top w:w="0" w:type="dxa"/>
+              <w:bottom w:w="0" w:type="dxa"/>
+              <w:left w:w="0" w:type="dxa"/>
+              <w:right w:w="0" w:type="dxa"/>
+            </w:tcMar>
+            <w:vAlign w:val="center"/>
+          </w:tcPr>
+          <w:p>
+            <w:pPr>
+              <w:jc w:val="center"/>
+              <w:spacing w:after="100" w:before="100" w:line="240"/>
+              <w:ind w:firstLine="0" w:left="100" w:right="100"/>
+            </w:pPr>
+            <w:r xmlns:w="http://schemas.openxmlformats.org/wordprocessingml/2006/main" xmlns:wp="http://schemas.openxmlformats.org/drawingml/2006/wordprocessingDrawing" xmlns:r="http://schemas.openxmlformats.org/officeDocument/2006/relationships" xmlns:w14="http://schemas.microsoft.com/office/word/2010/wordml">
+              <w:rPr>
+                <w:rFonts w:ascii="Times New Roman" w:hAnsi="Arial" w:eastAsia="Arial" w:cs="Arial"/>
+                <w:sz w:val="24"/>
+                <w:szCs w:val="24"/>
+                <w:color w:val="000000"/>
+              </w:rPr>
+              <w:t xml:space="preserve">75.2 (0.7)</w:t>
             </w:r>
           </w:p>
         </w:tc>
@@ -14267,177 +14614,177 @@
                 <w:szCs w:val="24"/>
                 <w:color w:val="000000"/>
               </w:rPr>
-              <w:t xml:space="preserve">Diabetes</w:t>
-            </w:r>
-          </w:p>
-        </w:tc>
-        <w:tc>
-          <w:tcPr>
-            <w:tcBorders>
-              <w:bottom w:val="single" w:sz="8" w:space="0" w:color="666666"/>
-              <w:top w:val="single" w:sz="8" w:space="0" w:color="666666"/>
-              <w:left w:val="single" w:sz="8" w:space="0" w:color="666666"/>
-              <w:right w:val="single" w:sz="8" w:space="0" w:color="666666"/>
-            </w:tcBorders>
-            <w:shd w:val="clear" w:color="auto" w:fill="FFFFFF"/>
-            <w:tcMar>
-              <w:top w:w="0" w:type="dxa"/>
-              <w:bottom w:w="0" w:type="dxa"/>
-              <w:left w:w="0" w:type="dxa"/>
-              <w:right w:w="0" w:type="dxa"/>
-            </w:tcMar>
-            <w:vAlign w:val="center"/>
-          </w:tcPr>
-          <w:p>
-            <w:pPr>
-              <w:jc w:val="center"/>
-              <w:spacing w:after="100" w:before="100" w:line="240"/>
-              <w:ind w:firstLine="0" w:left="100" w:right="100"/>
-            </w:pPr>
-            <w:r xmlns:w="http://schemas.openxmlformats.org/wordprocessingml/2006/main" xmlns:wp="http://schemas.openxmlformats.org/drawingml/2006/wordprocessingDrawing" xmlns:r="http://schemas.openxmlformats.org/officeDocument/2006/relationships" xmlns:w14="http://schemas.microsoft.com/office/word/2010/wordml">
-              <w:rPr>
-                <w:rFonts w:ascii="Times New Roman" w:hAnsi="Arial" w:eastAsia="Arial" w:cs="Arial"/>
-                <w:sz w:val="24"/>
-                <w:szCs w:val="24"/>
-                <w:color w:val="000000"/>
-              </w:rPr>
-              <w:t xml:space="preserve">12.3</w:t>
-            </w:r>
-          </w:p>
-        </w:tc>
-        <w:tc>
-          <w:tcPr>
-            <w:tcBorders>
-              <w:bottom w:val="single" w:sz="8" w:space="0" w:color="666666"/>
-              <w:top w:val="single" w:sz="8" w:space="0" w:color="666666"/>
-              <w:left w:val="single" w:sz="8" w:space="0" w:color="666666"/>
-              <w:right w:val="single" w:sz="8" w:space="0" w:color="666666"/>
-            </w:tcBorders>
-            <w:shd w:val="clear" w:color="auto" w:fill="FFFFFF"/>
-            <w:tcMar>
-              <w:top w:w="0" w:type="dxa"/>
-              <w:bottom w:w="0" w:type="dxa"/>
-              <w:left w:w="0" w:type="dxa"/>
-              <w:right w:w="0" w:type="dxa"/>
-            </w:tcMar>
-            <w:vAlign w:val="center"/>
-          </w:tcPr>
-          <w:p>
-            <w:pPr>
-              <w:jc w:val="center"/>
-              <w:spacing w:after="100" w:before="100" w:line="240"/>
-              <w:ind w:firstLine="0" w:left="100" w:right="100"/>
-            </w:pPr>
-            <w:r xmlns:w="http://schemas.openxmlformats.org/wordprocessingml/2006/main" xmlns:wp="http://schemas.openxmlformats.org/drawingml/2006/wordprocessingDrawing" xmlns:r="http://schemas.openxmlformats.org/officeDocument/2006/relationships" xmlns:w14="http://schemas.microsoft.com/office/word/2010/wordml">
-              <w:rPr>
-                <w:rFonts w:ascii="Times New Roman" w:hAnsi="Arial" w:eastAsia="Arial" w:cs="Arial"/>
-                <w:sz w:val="24"/>
-                <w:szCs w:val="24"/>
-                <w:color w:val="000000"/>
-              </w:rPr>
-              <w:t xml:space="preserve">100.0</w:t>
-            </w:r>
-          </w:p>
-        </w:tc>
-        <w:tc>
-          <w:tcPr>
-            <w:tcBorders>
-              <w:bottom w:val="single" w:sz="8" w:space="0" w:color="666666"/>
-              <w:top w:val="single" w:sz="8" w:space="0" w:color="666666"/>
-              <w:left w:val="single" w:sz="8" w:space="0" w:color="666666"/>
-              <w:right w:val="single" w:sz="8" w:space="0" w:color="666666"/>
-            </w:tcBorders>
-            <w:shd w:val="clear" w:color="auto" w:fill="FFFFFF"/>
-            <w:tcMar>
-              <w:top w:w="0" w:type="dxa"/>
-              <w:bottom w:w="0" w:type="dxa"/>
-              <w:left w:w="0" w:type="dxa"/>
-              <w:right w:w="0" w:type="dxa"/>
-            </w:tcMar>
-            <w:vAlign w:val="center"/>
-          </w:tcPr>
-          <w:p>
-            <w:pPr>
-              <w:jc w:val="center"/>
-              <w:spacing w:after="100" w:before="100" w:line="240"/>
-              <w:ind w:firstLine="0" w:left="100" w:right="100"/>
-            </w:pPr>
-            <w:r xmlns:w="http://schemas.openxmlformats.org/wordprocessingml/2006/main" xmlns:wp="http://schemas.openxmlformats.org/drawingml/2006/wordprocessingDrawing" xmlns:r="http://schemas.openxmlformats.org/officeDocument/2006/relationships" xmlns:w14="http://schemas.microsoft.com/office/word/2010/wordml">
-              <w:rPr>
-                <w:rFonts w:ascii="Times New Roman" w:hAnsi="Arial" w:eastAsia="Arial" w:cs="Arial"/>
-                <w:sz w:val="24"/>
-                <w:szCs w:val="24"/>
-                <w:color w:val="000000"/>
-              </w:rPr>
-              <w:t xml:space="preserve">30.1</w:t>
-            </w:r>
-          </w:p>
-        </w:tc>
-        <w:tc>
-          <w:tcPr>
-            <w:tcBorders>
-              <w:bottom w:val="single" w:sz="8" w:space="0" w:color="666666"/>
-              <w:top w:val="single" w:sz="8" w:space="0" w:color="666666"/>
-              <w:left w:val="single" w:sz="8" w:space="0" w:color="666666"/>
-              <w:right w:val="single" w:sz="8" w:space="0" w:color="666666"/>
-            </w:tcBorders>
-            <w:shd w:val="clear" w:color="auto" w:fill="FFFFFF"/>
-            <w:tcMar>
-              <w:top w:w="0" w:type="dxa"/>
-              <w:bottom w:w="0" w:type="dxa"/>
-              <w:left w:w="0" w:type="dxa"/>
-              <w:right w:w="0" w:type="dxa"/>
-            </w:tcMar>
-            <w:vAlign w:val="center"/>
-          </w:tcPr>
-          <w:p>
-            <w:pPr>
-              <w:jc w:val="center"/>
-              <w:spacing w:after="100" w:before="100" w:line="240"/>
-              <w:ind w:firstLine="0" w:left="100" w:right="100"/>
-            </w:pPr>
-            <w:r xmlns:w="http://schemas.openxmlformats.org/wordprocessingml/2006/main" xmlns:wp="http://schemas.openxmlformats.org/drawingml/2006/wordprocessingDrawing" xmlns:r="http://schemas.openxmlformats.org/officeDocument/2006/relationships" xmlns:w14="http://schemas.microsoft.com/office/word/2010/wordml">
-              <w:rPr>
-                <w:rFonts w:ascii="Times New Roman" w:hAnsi="Arial" w:eastAsia="Arial" w:cs="Arial"/>
-                <w:sz w:val="24"/>
-                <w:szCs w:val="24"/>
-                <w:color w:val="000000"/>
-              </w:rPr>
-              <w:t xml:space="preserve">21.0</w:t>
-            </w:r>
-          </w:p>
-        </w:tc>
-        <w:tc>
-          <w:tcPr>
-            <w:tcBorders>
-              <w:bottom w:val="single" w:sz="8" w:space="0" w:color="666666"/>
-              <w:top w:val="single" w:sz="8" w:space="0" w:color="666666"/>
-              <w:left w:val="single" w:sz="8" w:space="0" w:color="666666"/>
-              <w:right w:val="single" w:sz="8" w:space="0" w:color="666666"/>
-            </w:tcBorders>
-            <w:shd w:val="clear" w:color="auto" w:fill="FFFFFF"/>
-            <w:tcMar>
-              <w:top w:w="0" w:type="dxa"/>
-              <w:bottom w:w="0" w:type="dxa"/>
-              <w:left w:w="0" w:type="dxa"/>
-              <w:right w:w="0" w:type="dxa"/>
-            </w:tcMar>
-            <w:vAlign w:val="center"/>
-          </w:tcPr>
-          <w:p>
-            <w:pPr>
-              <w:jc w:val="center"/>
-              <w:spacing w:after="100" w:before="100" w:line="240"/>
-              <w:ind w:firstLine="0" w:left="100" w:right="100"/>
-            </w:pPr>
-            <w:r xmlns:w="http://schemas.openxmlformats.org/wordprocessingml/2006/main" xmlns:wp="http://schemas.openxmlformats.org/drawingml/2006/wordprocessingDrawing" xmlns:r="http://schemas.openxmlformats.org/officeDocument/2006/relationships" xmlns:w14="http://schemas.microsoft.com/office/word/2010/wordml">
-              <w:rPr>
-                <w:rFonts w:ascii="Times New Roman" w:hAnsi="Arial" w:eastAsia="Arial" w:cs="Arial"/>
-                <w:sz w:val="24"/>
-                <w:szCs w:val="24"/>
-                <w:color w:val="000000"/>
-              </w:rPr>
-              <w:t xml:space="preserve">41.7</w:t>
+              <w:t xml:space="preserve">Antihypertensive medication use</w:t>
+            </w:r>
+          </w:p>
+        </w:tc>
+        <w:tc>
+          <w:tcPr>
+            <w:tcBorders>
+              <w:bottom w:val="single" w:sz="8" w:space="0" w:color="666666"/>
+              <w:top w:val="single" w:sz="8" w:space="0" w:color="666666"/>
+              <w:left w:val="single" w:sz="8" w:space="0" w:color="666666"/>
+              <w:right w:val="single" w:sz="8" w:space="0" w:color="666666"/>
+            </w:tcBorders>
+            <w:shd w:val="clear" w:color="auto" w:fill="FFFFFF"/>
+            <w:tcMar>
+              <w:top w:w="0" w:type="dxa"/>
+              <w:bottom w:w="0" w:type="dxa"/>
+              <w:left w:w="0" w:type="dxa"/>
+              <w:right w:w="0" w:type="dxa"/>
+            </w:tcMar>
+            <w:vAlign w:val="center"/>
+          </w:tcPr>
+          <w:p>
+            <w:pPr>
+              <w:jc w:val="center"/>
+              <w:spacing w:after="100" w:before="100" w:line="240"/>
+              <w:ind w:firstLine="0" w:left="100" w:right="100"/>
+            </w:pPr>
+            <w:r xmlns:w="http://schemas.openxmlformats.org/wordprocessingml/2006/main" xmlns:wp="http://schemas.openxmlformats.org/drawingml/2006/wordprocessingDrawing" xmlns:r="http://schemas.openxmlformats.org/officeDocument/2006/relationships" xmlns:w14="http://schemas.microsoft.com/office/word/2010/wordml">
+              <w:rPr>
+                <w:rFonts w:ascii="Times New Roman" w:hAnsi="Arial" w:eastAsia="Arial" w:cs="Arial"/>
+                <w:sz w:val="24"/>
+                <w:szCs w:val="24"/>
+                <w:color w:val="000000"/>
+              </w:rPr>
+              <w:t xml:space="preserve">0.0</w:t>
+            </w:r>
+          </w:p>
+        </w:tc>
+        <w:tc>
+          <w:tcPr>
+            <w:tcBorders>
+              <w:bottom w:val="single" w:sz="8" w:space="0" w:color="666666"/>
+              <w:top w:val="single" w:sz="8" w:space="0" w:color="666666"/>
+              <w:left w:val="single" w:sz="8" w:space="0" w:color="666666"/>
+              <w:right w:val="single" w:sz="8" w:space="0" w:color="666666"/>
+            </w:tcBorders>
+            <w:shd w:val="clear" w:color="auto" w:fill="FFFFFF"/>
+            <w:tcMar>
+              <w:top w:w="0" w:type="dxa"/>
+              <w:bottom w:w="0" w:type="dxa"/>
+              <w:left w:w="0" w:type="dxa"/>
+              <w:right w:w="0" w:type="dxa"/>
+            </w:tcMar>
+            <w:vAlign w:val="center"/>
+          </w:tcPr>
+          <w:p>
+            <w:pPr>
+              <w:jc w:val="center"/>
+              <w:spacing w:after="100" w:before="100" w:line="240"/>
+              <w:ind w:firstLine="0" w:left="100" w:right="100"/>
+            </w:pPr>
+            <w:r xmlns:w="http://schemas.openxmlformats.org/wordprocessingml/2006/main" xmlns:wp="http://schemas.openxmlformats.org/drawingml/2006/wordprocessingDrawing" xmlns:r="http://schemas.openxmlformats.org/officeDocument/2006/relationships" xmlns:w14="http://schemas.microsoft.com/office/word/2010/wordml">
+              <w:rPr>
+                <w:rFonts w:ascii="Times New Roman" w:hAnsi="Arial" w:eastAsia="Arial" w:cs="Arial"/>
+                <w:sz w:val="24"/>
+                <w:szCs w:val="24"/>
+                <w:color w:val="000000"/>
+              </w:rPr>
+              <w:t xml:space="preserve">0.0</w:t>
+            </w:r>
+          </w:p>
+        </w:tc>
+        <w:tc>
+          <w:tcPr>
+            <w:tcBorders>
+              <w:bottom w:val="single" w:sz="8" w:space="0" w:color="666666"/>
+              <w:top w:val="single" w:sz="8" w:space="0" w:color="666666"/>
+              <w:left w:val="single" w:sz="8" w:space="0" w:color="666666"/>
+              <w:right w:val="single" w:sz="8" w:space="0" w:color="666666"/>
+            </w:tcBorders>
+            <w:shd w:val="clear" w:color="auto" w:fill="FFFFFF"/>
+            <w:tcMar>
+              <w:top w:w="0" w:type="dxa"/>
+              <w:bottom w:w="0" w:type="dxa"/>
+              <w:left w:w="0" w:type="dxa"/>
+              <w:right w:w="0" w:type="dxa"/>
+            </w:tcMar>
+            <w:vAlign w:val="center"/>
+          </w:tcPr>
+          <w:p>
+            <w:pPr>
+              <w:jc w:val="center"/>
+              <w:spacing w:after="100" w:before="100" w:line="240"/>
+              <w:ind w:firstLine="0" w:left="100" w:right="100"/>
+            </w:pPr>
+            <w:r xmlns:w="http://schemas.openxmlformats.org/wordprocessingml/2006/main" xmlns:wp="http://schemas.openxmlformats.org/drawingml/2006/wordprocessingDrawing" xmlns:r="http://schemas.openxmlformats.org/officeDocument/2006/relationships" xmlns:w14="http://schemas.microsoft.com/office/word/2010/wordml">
+              <w:rPr>
+                <w:rFonts w:ascii="Times New Roman" w:hAnsi="Arial" w:eastAsia="Arial" w:cs="Arial"/>
+                <w:sz w:val="24"/>
+                <w:szCs w:val="24"/>
+                <w:color w:val="000000"/>
+              </w:rPr>
+              <w:t xml:space="preserve">0.0</w:t>
+            </w:r>
+          </w:p>
+        </w:tc>
+        <w:tc>
+          <w:tcPr>
+            <w:tcBorders>
+              <w:bottom w:val="single" w:sz="8" w:space="0" w:color="666666"/>
+              <w:top w:val="single" w:sz="8" w:space="0" w:color="666666"/>
+              <w:left w:val="single" w:sz="8" w:space="0" w:color="666666"/>
+              <w:right w:val="single" w:sz="8" w:space="0" w:color="666666"/>
+            </w:tcBorders>
+            <w:shd w:val="clear" w:color="auto" w:fill="FFFFFF"/>
+            <w:tcMar>
+              <w:top w:w="0" w:type="dxa"/>
+              <w:bottom w:w="0" w:type="dxa"/>
+              <w:left w:w="0" w:type="dxa"/>
+              <w:right w:w="0" w:type="dxa"/>
+            </w:tcMar>
+            <w:vAlign w:val="center"/>
+          </w:tcPr>
+          <w:p>
+            <w:pPr>
+              <w:jc w:val="center"/>
+              <w:spacing w:after="100" w:before="100" w:line="240"/>
+              <w:ind w:firstLine="0" w:left="100" w:right="100"/>
+            </w:pPr>
+            <w:r xmlns:w="http://schemas.openxmlformats.org/wordprocessingml/2006/main" xmlns:wp="http://schemas.openxmlformats.org/drawingml/2006/wordprocessingDrawing" xmlns:r="http://schemas.openxmlformats.org/officeDocument/2006/relationships" xmlns:w14="http://schemas.microsoft.com/office/word/2010/wordml">
+              <w:rPr>
+                <w:rFonts w:ascii="Times New Roman" w:hAnsi="Arial" w:eastAsia="Arial" w:cs="Arial"/>
+                <w:sz w:val="24"/>
+                <w:szCs w:val="24"/>
+                <w:color w:val="000000"/>
+              </w:rPr>
+              <w:t xml:space="preserve">0.0</w:t>
+            </w:r>
+          </w:p>
+        </w:tc>
+        <w:tc>
+          <w:tcPr>
+            <w:tcBorders>
+              <w:bottom w:val="single" w:sz="8" w:space="0" w:color="666666"/>
+              <w:top w:val="single" w:sz="8" w:space="0" w:color="666666"/>
+              <w:left w:val="single" w:sz="8" w:space="0" w:color="666666"/>
+              <w:right w:val="single" w:sz="8" w:space="0" w:color="666666"/>
+            </w:tcBorders>
+            <w:shd w:val="clear" w:color="auto" w:fill="FFFFFF"/>
+            <w:tcMar>
+              <w:top w:w="0" w:type="dxa"/>
+              <w:bottom w:w="0" w:type="dxa"/>
+              <w:left w:w="0" w:type="dxa"/>
+              <w:right w:w="0" w:type="dxa"/>
+            </w:tcMar>
+            <w:vAlign w:val="center"/>
+          </w:tcPr>
+          <w:p>
+            <w:pPr>
+              <w:jc w:val="center"/>
+              <w:spacing w:after="100" w:before="100" w:line="240"/>
+              <w:ind w:firstLine="0" w:left="100" w:right="100"/>
+            </w:pPr>
+            <w:r xmlns:w="http://schemas.openxmlformats.org/wordprocessingml/2006/main" xmlns:wp="http://schemas.openxmlformats.org/drawingml/2006/wordprocessingDrawing" xmlns:r="http://schemas.openxmlformats.org/officeDocument/2006/relationships" xmlns:w14="http://schemas.microsoft.com/office/word/2010/wordml">
+              <w:rPr>
+                <w:rFonts w:ascii="Times New Roman" w:hAnsi="Arial" w:eastAsia="Arial" w:cs="Arial"/>
+                <w:sz w:val="24"/>
+                <w:szCs w:val="24"/>
+                <w:color w:val="000000"/>
+              </w:rPr>
+              <w:t xml:space="preserve">0.0</w:t>
             </w:r>
           </w:p>
         </w:tc>
@@ -14477,75 +14824,41 @@
                 <w:szCs w:val="24"/>
                 <w:color w:val="000000"/>
               </w:rPr>
-              <w:t xml:space="preserve">CKD</w:t>
-            </w:r>
-          </w:p>
-        </w:tc>
-        <w:tc>
-          <w:tcPr>
-            <w:tcBorders>
-              <w:bottom w:val="single" w:sz="8" w:space="0" w:color="666666"/>
-              <w:top w:val="single" w:sz="8" w:space="0" w:color="666666"/>
-              <w:left w:val="single" w:sz="8" w:space="0" w:color="666666"/>
-              <w:right w:val="single" w:sz="8" w:space="0" w:color="666666"/>
-            </w:tcBorders>
-            <w:shd w:val="clear" w:color="auto" w:fill="FFFFFF"/>
-            <w:tcMar>
-              <w:top w:w="0" w:type="dxa"/>
-              <w:bottom w:w="0" w:type="dxa"/>
-              <w:left w:w="0" w:type="dxa"/>
-              <w:right w:w="0" w:type="dxa"/>
-            </w:tcMar>
-            <w:vAlign w:val="center"/>
-          </w:tcPr>
-          <w:p>
-            <w:pPr>
-              <w:jc w:val="center"/>
-              <w:spacing w:after="100" w:before="100" w:line="240"/>
-              <w:ind w:firstLine="0" w:left="100" w:right="100"/>
-            </w:pPr>
-            <w:r xmlns:w="http://schemas.openxmlformats.org/wordprocessingml/2006/main" xmlns:wp="http://schemas.openxmlformats.org/drawingml/2006/wordprocessingDrawing" xmlns:r="http://schemas.openxmlformats.org/officeDocument/2006/relationships" xmlns:w14="http://schemas.microsoft.com/office/word/2010/wordml">
-              <w:rPr>
-                <w:rFonts w:ascii="Times New Roman" w:hAnsi="Arial" w:eastAsia="Arial" w:cs="Arial"/>
-                <w:sz w:val="24"/>
-                <w:szCs w:val="24"/>
-                <w:color w:val="000000"/>
-              </w:rPr>
-              <w:t xml:space="preserve">10.5</w:t>
-            </w:r>
-          </w:p>
-        </w:tc>
-        <w:tc>
-          <w:tcPr>
-            <w:tcBorders>
-              <w:bottom w:val="single" w:sz="8" w:space="0" w:color="666666"/>
-              <w:top w:val="single" w:sz="8" w:space="0" w:color="666666"/>
-              <w:left w:val="single" w:sz="8" w:space="0" w:color="666666"/>
-              <w:right w:val="single" w:sz="8" w:space="0" w:color="666666"/>
-            </w:tcBorders>
-            <w:shd w:val="clear" w:color="auto" w:fill="FFFFFF"/>
-            <w:tcMar>
-              <w:top w:w="0" w:type="dxa"/>
-              <w:bottom w:w="0" w:type="dxa"/>
-              <w:left w:w="0" w:type="dxa"/>
-              <w:right w:w="0" w:type="dxa"/>
-            </w:tcMar>
-            <w:vAlign w:val="center"/>
-          </w:tcPr>
-          <w:p>
-            <w:pPr>
-              <w:jc w:val="center"/>
-              <w:spacing w:after="100" w:before="100" w:line="240"/>
-              <w:ind w:firstLine="0" w:left="100" w:right="100"/>
-            </w:pPr>
-            <w:r xmlns:w="http://schemas.openxmlformats.org/wordprocessingml/2006/main" xmlns:wp="http://schemas.openxmlformats.org/drawingml/2006/wordprocessingDrawing" xmlns:r="http://schemas.openxmlformats.org/officeDocument/2006/relationships" xmlns:w14="http://schemas.microsoft.com/office/word/2010/wordml">
-              <w:rPr>
-                <w:rFonts w:ascii="Times New Roman" w:hAnsi="Arial" w:eastAsia="Arial" w:cs="Arial"/>
-                <w:sz w:val="24"/>
-                <w:szCs w:val="24"/>
-                <w:color w:val="000000"/>
-              </w:rPr>
-              <w:t xml:space="preserve">25.6</w:t>
+              <w:t xml:space="preserve">Diabetes</w:t>
+            </w:r>
+          </w:p>
+        </w:tc>
+        <w:tc>
+          <w:tcPr>
+            <w:tcBorders>
+              <w:bottom w:val="single" w:sz="8" w:space="0" w:color="666666"/>
+              <w:top w:val="single" w:sz="8" w:space="0" w:color="666666"/>
+              <w:left w:val="single" w:sz="8" w:space="0" w:color="666666"/>
+              <w:right w:val="single" w:sz="8" w:space="0" w:color="666666"/>
+            </w:tcBorders>
+            <w:shd w:val="clear" w:color="auto" w:fill="FFFFFF"/>
+            <w:tcMar>
+              <w:top w:w="0" w:type="dxa"/>
+              <w:bottom w:w="0" w:type="dxa"/>
+              <w:left w:w="0" w:type="dxa"/>
+              <w:right w:w="0" w:type="dxa"/>
+            </w:tcMar>
+            <w:vAlign w:val="center"/>
+          </w:tcPr>
+          <w:p>
+            <w:pPr>
+              <w:jc w:val="center"/>
+              <w:spacing w:after="100" w:before="100" w:line="240"/>
+              <w:ind w:firstLine="0" w:left="100" w:right="100"/>
+            </w:pPr>
+            <w:r xmlns:w="http://schemas.openxmlformats.org/wordprocessingml/2006/main" xmlns:wp="http://schemas.openxmlformats.org/drawingml/2006/wordprocessingDrawing" xmlns:r="http://schemas.openxmlformats.org/officeDocument/2006/relationships" xmlns:w14="http://schemas.microsoft.com/office/word/2010/wordml">
+              <w:rPr>
+                <w:rFonts w:ascii="Times New Roman" w:hAnsi="Arial" w:eastAsia="Arial" w:cs="Arial"/>
+                <w:sz w:val="24"/>
+                <w:szCs w:val="24"/>
+                <w:color w:val="000000"/>
+              </w:rPr>
+              <w:t xml:space="preserve">12.3</w:t>
             </w:r>
           </w:p>
         </w:tc>
@@ -14613,41 +14926,75 @@
                 <w:szCs w:val="24"/>
                 <w:color w:val="000000"/>
               </w:rPr>
-              <w:t xml:space="preserve">19.8</w:t>
-            </w:r>
-          </w:p>
-        </w:tc>
-        <w:tc>
-          <w:tcPr>
-            <w:tcBorders>
-              <w:bottom w:val="single" w:sz="8" w:space="0" w:color="666666"/>
-              <w:top w:val="single" w:sz="8" w:space="0" w:color="666666"/>
-              <w:left w:val="single" w:sz="8" w:space="0" w:color="666666"/>
-              <w:right w:val="single" w:sz="8" w:space="0" w:color="666666"/>
-            </w:tcBorders>
-            <w:shd w:val="clear" w:color="auto" w:fill="FFFFFF"/>
-            <w:tcMar>
-              <w:top w:w="0" w:type="dxa"/>
-              <w:bottom w:w="0" w:type="dxa"/>
-              <w:left w:w="0" w:type="dxa"/>
-              <w:right w:w="0" w:type="dxa"/>
-            </w:tcMar>
-            <w:vAlign w:val="center"/>
-          </w:tcPr>
-          <w:p>
-            <w:pPr>
-              <w:jc w:val="center"/>
-              <w:spacing w:after="100" w:before="100" w:line="240"/>
-              <w:ind w:firstLine="0" w:left="100" w:right="100"/>
-            </w:pPr>
-            <w:r xmlns:w="http://schemas.openxmlformats.org/wordprocessingml/2006/main" xmlns:wp="http://schemas.openxmlformats.org/drawingml/2006/wordprocessingDrawing" xmlns:r="http://schemas.openxmlformats.org/officeDocument/2006/relationships" xmlns:w14="http://schemas.microsoft.com/office/word/2010/wordml">
-              <w:rPr>
-                <w:rFonts w:ascii="Times New Roman" w:hAnsi="Arial" w:eastAsia="Arial" w:cs="Arial"/>
-                <w:sz w:val="24"/>
-                <w:szCs w:val="24"/>
-                <w:color w:val="000000"/>
-              </w:rPr>
-              <w:t xml:space="preserve">35.5</w:t>
+              <w:t xml:space="preserve">30.1</w:t>
+            </w:r>
+          </w:p>
+        </w:tc>
+        <w:tc>
+          <w:tcPr>
+            <w:tcBorders>
+              <w:bottom w:val="single" w:sz="8" w:space="0" w:color="666666"/>
+              <w:top w:val="single" w:sz="8" w:space="0" w:color="666666"/>
+              <w:left w:val="single" w:sz="8" w:space="0" w:color="666666"/>
+              <w:right w:val="single" w:sz="8" w:space="0" w:color="666666"/>
+            </w:tcBorders>
+            <w:shd w:val="clear" w:color="auto" w:fill="FFFFFF"/>
+            <w:tcMar>
+              <w:top w:w="0" w:type="dxa"/>
+              <w:bottom w:w="0" w:type="dxa"/>
+              <w:left w:w="0" w:type="dxa"/>
+              <w:right w:w="0" w:type="dxa"/>
+            </w:tcMar>
+            <w:vAlign w:val="center"/>
+          </w:tcPr>
+          <w:p>
+            <w:pPr>
+              <w:jc w:val="center"/>
+              <w:spacing w:after="100" w:before="100" w:line="240"/>
+              <w:ind w:firstLine="0" w:left="100" w:right="100"/>
+            </w:pPr>
+            <w:r xmlns:w="http://schemas.openxmlformats.org/wordprocessingml/2006/main" xmlns:wp="http://schemas.openxmlformats.org/drawingml/2006/wordprocessingDrawing" xmlns:r="http://schemas.openxmlformats.org/officeDocument/2006/relationships" xmlns:w14="http://schemas.microsoft.com/office/word/2010/wordml">
+              <w:rPr>
+                <w:rFonts w:ascii="Times New Roman" w:hAnsi="Arial" w:eastAsia="Arial" w:cs="Arial"/>
+                <w:sz w:val="24"/>
+                <w:szCs w:val="24"/>
+                <w:color w:val="000000"/>
+              </w:rPr>
+              <w:t xml:space="preserve">21.0</w:t>
+            </w:r>
+          </w:p>
+        </w:tc>
+        <w:tc>
+          <w:tcPr>
+            <w:tcBorders>
+              <w:bottom w:val="single" w:sz="8" w:space="0" w:color="666666"/>
+              <w:top w:val="single" w:sz="8" w:space="0" w:color="666666"/>
+              <w:left w:val="single" w:sz="8" w:space="0" w:color="666666"/>
+              <w:right w:val="single" w:sz="8" w:space="0" w:color="666666"/>
+            </w:tcBorders>
+            <w:shd w:val="clear" w:color="auto" w:fill="FFFFFF"/>
+            <w:tcMar>
+              <w:top w:w="0" w:type="dxa"/>
+              <w:bottom w:w="0" w:type="dxa"/>
+              <w:left w:w="0" w:type="dxa"/>
+              <w:right w:w="0" w:type="dxa"/>
+            </w:tcMar>
+            <w:vAlign w:val="center"/>
+          </w:tcPr>
+          <w:p>
+            <w:pPr>
+              <w:jc w:val="center"/>
+              <w:spacing w:after="100" w:before="100" w:line="240"/>
+              <w:ind w:firstLine="0" w:left="100" w:right="100"/>
+            </w:pPr>
+            <w:r xmlns:w="http://schemas.openxmlformats.org/wordprocessingml/2006/main" xmlns:wp="http://schemas.openxmlformats.org/drawingml/2006/wordprocessingDrawing" xmlns:r="http://schemas.openxmlformats.org/officeDocument/2006/relationships" xmlns:w14="http://schemas.microsoft.com/office/word/2010/wordml">
+              <w:rPr>
+                <w:rFonts w:ascii="Times New Roman" w:hAnsi="Arial" w:eastAsia="Arial" w:cs="Arial"/>
+                <w:sz w:val="24"/>
+                <w:szCs w:val="24"/>
+                <w:color w:val="000000"/>
+              </w:rPr>
+              <w:t xml:space="preserve">41.7</w:t>
             </w:r>
           </w:p>
         </w:tc>
@@ -14687,109 +15034,75 @@
                 <w:szCs w:val="24"/>
                 <w:color w:val="000000"/>
               </w:rPr>
-              <w:t xml:space="preserve">Aged 65+ years</w:t>
-            </w:r>
-          </w:p>
-        </w:tc>
-        <w:tc>
-          <w:tcPr>
-            <w:tcBorders>
-              <w:bottom w:val="single" w:sz="8" w:space="0" w:color="666666"/>
-              <w:top w:val="single" w:sz="8" w:space="0" w:color="666666"/>
-              <w:left w:val="single" w:sz="8" w:space="0" w:color="666666"/>
-              <w:right w:val="single" w:sz="8" w:space="0" w:color="666666"/>
-            </w:tcBorders>
-            <w:shd w:val="clear" w:color="auto" w:fill="FFFFFF"/>
-            <w:tcMar>
-              <w:top w:w="0" w:type="dxa"/>
-              <w:bottom w:w="0" w:type="dxa"/>
-              <w:left w:w="0" w:type="dxa"/>
-              <w:right w:w="0" w:type="dxa"/>
-            </w:tcMar>
-            <w:vAlign w:val="center"/>
-          </w:tcPr>
-          <w:p>
-            <w:pPr>
-              <w:jc w:val="center"/>
-              <w:spacing w:after="100" w:before="100" w:line="240"/>
-              <w:ind w:firstLine="0" w:left="100" w:right="100"/>
-            </w:pPr>
-            <w:r xmlns:w="http://schemas.openxmlformats.org/wordprocessingml/2006/main" xmlns:wp="http://schemas.openxmlformats.org/drawingml/2006/wordprocessingDrawing" xmlns:r="http://schemas.openxmlformats.org/officeDocument/2006/relationships" xmlns:w14="http://schemas.microsoft.com/office/word/2010/wordml">
-              <w:rPr>
-                <w:rFonts w:ascii="Times New Roman" w:hAnsi="Arial" w:eastAsia="Arial" w:cs="Arial"/>
-                <w:sz w:val="24"/>
-                <w:szCs w:val="24"/>
-                <w:color w:val="000000"/>
-              </w:rPr>
-              <w:t xml:space="preserve">15.7</w:t>
-            </w:r>
-          </w:p>
-        </w:tc>
-        <w:tc>
-          <w:tcPr>
-            <w:tcBorders>
-              <w:bottom w:val="single" w:sz="8" w:space="0" w:color="666666"/>
-              <w:top w:val="single" w:sz="8" w:space="0" w:color="666666"/>
-              <w:left w:val="single" w:sz="8" w:space="0" w:color="666666"/>
-              <w:right w:val="single" w:sz="8" w:space="0" w:color="666666"/>
-            </w:tcBorders>
-            <w:shd w:val="clear" w:color="auto" w:fill="FFFFFF"/>
-            <w:tcMar>
-              <w:top w:w="0" w:type="dxa"/>
-              <w:bottom w:w="0" w:type="dxa"/>
-              <w:left w:w="0" w:type="dxa"/>
-              <w:right w:w="0" w:type="dxa"/>
-            </w:tcMar>
-            <w:vAlign w:val="center"/>
-          </w:tcPr>
-          <w:p>
-            <w:pPr>
-              <w:jc w:val="center"/>
-              <w:spacing w:after="100" w:before="100" w:line="240"/>
-              <w:ind w:firstLine="0" w:left="100" w:right="100"/>
-            </w:pPr>
-            <w:r xmlns:w="http://schemas.openxmlformats.org/wordprocessingml/2006/main" xmlns:wp="http://schemas.openxmlformats.org/drawingml/2006/wordprocessingDrawing" xmlns:r="http://schemas.openxmlformats.org/officeDocument/2006/relationships" xmlns:w14="http://schemas.microsoft.com/office/word/2010/wordml">
-              <w:rPr>
-                <w:rFonts w:ascii="Times New Roman" w:hAnsi="Arial" w:eastAsia="Arial" w:cs="Arial"/>
-                <w:sz w:val="24"/>
-                <w:szCs w:val="24"/>
-                <w:color w:val="000000"/>
-              </w:rPr>
-              <w:t xml:space="preserve">26.9</w:t>
-            </w:r>
-          </w:p>
-        </w:tc>
-        <w:tc>
-          <w:tcPr>
-            <w:tcBorders>
-              <w:bottom w:val="single" w:sz="8" w:space="0" w:color="666666"/>
-              <w:top w:val="single" w:sz="8" w:space="0" w:color="666666"/>
-              <w:left w:val="single" w:sz="8" w:space="0" w:color="666666"/>
-              <w:right w:val="single" w:sz="8" w:space="0" w:color="666666"/>
-            </w:tcBorders>
-            <w:shd w:val="clear" w:color="auto" w:fill="FFFFFF"/>
-            <w:tcMar>
-              <w:top w:w="0" w:type="dxa"/>
-              <w:bottom w:w="0" w:type="dxa"/>
-              <w:left w:w="0" w:type="dxa"/>
-              <w:right w:w="0" w:type="dxa"/>
-            </w:tcMar>
-            <w:vAlign w:val="center"/>
-          </w:tcPr>
-          <w:p>
-            <w:pPr>
-              <w:jc w:val="center"/>
-              <w:spacing w:after="100" w:before="100" w:line="240"/>
-              <w:ind w:firstLine="0" w:left="100" w:right="100"/>
-            </w:pPr>
-            <w:r xmlns:w="http://schemas.openxmlformats.org/wordprocessingml/2006/main" xmlns:wp="http://schemas.openxmlformats.org/drawingml/2006/wordprocessingDrawing" xmlns:r="http://schemas.openxmlformats.org/officeDocument/2006/relationships" xmlns:w14="http://schemas.microsoft.com/office/word/2010/wordml">
-              <w:rPr>
-                <w:rFonts w:ascii="Times New Roman" w:hAnsi="Arial" w:eastAsia="Arial" w:cs="Arial"/>
-                <w:sz w:val="24"/>
-                <w:szCs w:val="24"/>
-                <w:color w:val="000000"/>
-              </w:rPr>
-              <w:t xml:space="preserve">29.9</w:t>
+              <w:t xml:space="preserve">CKD</w:t>
+            </w:r>
+          </w:p>
+        </w:tc>
+        <w:tc>
+          <w:tcPr>
+            <w:tcBorders>
+              <w:bottom w:val="single" w:sz="8" w:space="0" w:color="666666"/>
+              <w:top w:val="single" w:sz="8" w:space="0" w:color="666666"/>
+              <w:left w:val="single" w:sz="8" w:space="0" w:color="666666"/>
+              <w:right w:val="single" w:sz="8" w:space="0" w:color="666666"/>
+            </w:tcBorders>
+            <w:shd w:val="clear" w:color="auto" w:fill="FFFFFF"/>
+            <w:tcMar>
+              <w:top w:w="0" w:type="dxa"/>
+              <w:bottom w:w="0" w:type="dxa"/>
+              <w:left w:w="0" w:type="dxa"/>
+              <w:right w:w="0" w:type="dxa"/>
+            </w:tcMar>
+            <w:vAlign w:val="center"/>
+          </w:tcPr>
+          <w:p>
+            <w:pPr>
+              <w:jc w:val="center"/>
+              <w:spacing w:after="100" w:before="100" w:line="240"/>
+              <w:ind w:firstLine="0" w:left="100" w:right="100"/>
+            </w:pPr>
+            <w:r xmlns:w="http://schemas.openxmlformats.org/wordprocessingml/2006/main" xmlns:wp="http://schemas.openxmlformats.org/drawingml/2006/wordprocessingDrawing" xmlns:r="http://schemas.openxmlformats.org/officeDocument/2006/relationships" xmlns:w14="http://schemas.microsoft.com/office/word/2010/wordml">
+              <w:rPr>
+                <w:rFonts w:ascii="Times New Roman" w:hAnsi="Arial" w:eastAsia="Arial" w:cs="Arial"/>
+                <w:sz w:val="24"/>
+                <w:szCs w:val="24"/>
+                <w:color w:val="000000"/>
+              </w:rPr>
+              <w:t xml:space="preserve">10.5</w:t>
+            </w:r>
+          </w:p>
+        </w:tc>
+        <w:tc>
+          <w:tcPr>
+            <w:tcBorders>
+              <w:bottom w:val="single" w:sz="8" w:space="0" w:color="666666"/>
+              <w:top w:val="single" w:sz="8" w:space="0" w:color="666666"/>
+              <w:left w:val="single" w:sz="8" w:space="0" w:color="666666"/>
+              <w:right w:val="single" w:sz="8" w:space="0" w:color="666666"/>
+            </w:tcBorders>
+            <w:shd w:val="clear" w:color="auto" w:fill="FFFFFF"/>
+            <w:tcMar>
+              <w:top w:w="0" w:type="dxa"/>
+              <w:bottom w:w="0" w:type="dxa"/>
+              <w:left w:w="0" w:type="dxa"/>
+              <w:right w:w="0" w:type="dxa"/>
+            </w:tcMar>
+            <w:vAlign w:val="center"/>
+          </w:tcPr>
+          <w:p>
+            <w:pPr>
+              <w:jc w:val="center"/>
+              <w:spacing w:after="100" w:before="100" w:line="240"/>
+              <w:ind w:firstLine="0" w:left="100" w:right="100"/>
+            </w:pPr>
+            <w:r xmlns:w="http://schemas.openxmlformats.org/wordprocessingml/2006/main" xmlns:wp="http://schemas.openxmlformats.org/drawingml/2006/wordprocessingDrawing" xmlns:r="http://schemas.openxmlformats.org/officeDocument/2006/relationships" xmlns:w14="http://schemas.microsoft.com/office/word/2010/wordml">
+              <w:rPr>
+                <w:rFonts w:ascii="Times New Roman" w:hAnsi="Arial" w:eastAsia="Arial" w:cs="Arial"/>
+                <w:sz w:val="24"/>
+                <w:szCs w:val="24"/>
+                <w:color w:val="000000"/>
+              </w:rPr>
+              <w:t xml:space="preserve">25.6</w:t>
             </w:r>
           </w:p>
         </w:tc>
@@ -14857,7 +15170,41 @@
                 <w:szCs w:val="24"/>
                 <w:color w:val="000000"/>
               </w:rPr>
-              <w:t xml:space="preserve">53.4</w:t>
+              <w:t xml:space="preserve">19.8</w:t>
+            </w:r>
+          </w:p>
+        </w:tc>
+        <w:tc>
+          <w:tcPr>
+            <w:tcBorders>
+              <w:bottom w:val="single" w:sz="8" w:space="0" w:color="666666"/>
+              <w:top w:val="single" w:sz="8" w:space="0" w:color="666666"/>
+              <w:left w:val="single" w:sz="8" w:space="0" w:color="666666"/>
+              <w:right w:val="single" w:sz="8" w:space="0" w:color="666666"/>
+            </w:tcBorders>
+            <w:shd w:val="clear" w:color="auto" w:fill="FFFFFF"/>
+            <w:tcMar>
+              <w:top w:w="0" w:type="dxa"/>
+              <w:bottom w:w="0" w:type="dxa"/>
+              <w:left w:w="0" w:type="dxa"/>
+              <w:right w:w="0" w:type="dxa"/>
+            </w:tcMar>
+            <w:vAlign w:val="center"/>
+          </w:tcPr>
+          <w:p>
+            <w:pPr>
+              <w:jc w:val="center"/>
+              <w:spacing w:after="100" w:before="100" w:line="240"/>
+              <w:ind w:firstLine="0" w:left="100" w:right="100"/>
+            </w:pPr>
+            <w:r xmlns:w="http://schemas.openxmlformats.org/wordprocessingml/2006/main" xmlns:wp="http://schemas.openxmlformats.org/drawingml/2006/wordprocessingDrawing" xmlns:r="http://schemas.openxmlformats.org/officeDocument/2006/relationships" xmlns:w14="http://schemas.microsoft.com/office/word/2010/wordml">
+              <w:rPr>
+                <w:rFonts w:ascii="Times New Roman" w:hAnsi="Arial" w:eastAsia="Arial" w:cs="Arial"/>
+                <w:sz w:val="24"/>
+                <w:szCs w:val="24"/>
+                <w:color w:val="000000"/>
+              </w:rPr>
+              <w:t xml:space="preserve">35.5</w:t>
             </w:r>
           </w:p>
         </w:tc>
@@ -14897,41 +15244,109 @@
                 <w:szCs w:val="24"/>
                 <w:color w:val="000000"/>
               </w:rPr>
-              <w:t xml:space="preserve">Diabetes, chronic kidney disease, or age 65+ years</w:t>
-            </w:r>
-          </w:p>
-        </w:tc>
-        <w:tc>
-          <w:tcPr>
-            <w:tcBorders>
-              <w:bottom w:val="single" w:sz="8" w:space="0" w:color="666666"/>
-              <w:top w:val="single" w:sz="8" w:space="0" w:color="666666"/>
-              <w:left w:val="single" w:sz="8" w:space="0" w:color="666666"/>
-              <w:right w:val="single" w:sz="8" w:space="0" w:color="666666"/>
-            </w:tcBorders>
-            <w:shd w:val="clear" w:color="auto" w:fill="FFFFFF"/>
-            <w:tcMar>
-              <w:top w:w="0" w:type="dxa"/>
-              <w:bottom w:w="0" w:type="dxa"/>
-              <w:left w:w="0" w:type="dxa"/>
-              <w:right w:w="0" w:type="dxa"/>
-            </w:tcMar>
-            <w:vAlign w:val="center"/>
-          </w:tcPr>
-          <w:p>
-            <w:pPr>
-              <w:jc w:val="center"/>
-              <w:spacing w:after="100" w:before="100" w:line="240"/>
-              <w:ind w:firstLine="0" w:left="100" w:right="100"/>
-            </w:pPr>
-            <w:r xmlns:w="http://schemas.openxmlformats.org/wordprocessingml/2006/main" xmlns:wp="http://schemas.openxmlformats.org/drawingml/2006/wordprocessingDrawing" xmlns:r="http://schemas.openxmlformats.org/officeDocument/2006/relationships" xmlns:w14="http://schemas.microsoft.com/office/word/2010/wordml">
-              <w:rPr>
-                <w:rFonts w:ascii="Times New Roman" w:hAnsi="Arial" w:eastAsia="Arial" w:cs="Arial"/>
-                <w:sz w:val="24"/>
-                <w:szCs w:val="24"/>
-                <w:color w:val="000000"/>
-              </w:rPr>
-              <w:t xml:space="preserve">29.5</w:t>
+              <w:t xml:space="preserve">Aged 65+ years</w:t>
+            </w:r>
+          </w:p>
+        </w:tc>
+        <w:tc>
+          <w:tcPr>
+            <w:tcBorders>
+              <w:bottom w:val="single" w:sz="8" w:space="0" w:color="666666"/>
+              <w:top w:val="single" w:sz="8" w:space="0" w:color="666666"/>
+              <w:left w:val="single" w:sz="8" w:space="0" w:color="666666"/>
+              <w:right w:val="single" w:sz="8" w:space="0" w:color="666666"/>
+            </w:tcBorders>
+            <w:shd w:val="clear" w:color="auto" w:fill="FFFFFF"/>
+            <w:tcMar>
+              <w:top w:w="0" w:type="dxa"/>
+              <w:bottom w:w="0" w:type="dxa"/>
+              <w:left w:w="0" w:type="dxa"/>
+              <w:right w:w="0" w:type="dxa"/>
+            </w:tcMar>
+            <w:vAlign w:val="center"/>
+          </w:tcPr>
+          <w:p>
+            <w:pPr>
+              <w:jc w:val="center"/>
+              <w:spacing w:after="100" w:before="100" w:line="240"/>
+              <w:ind w:firstLine="0" w:left="100" w:right="100"/>
+            </w:pPr>
+            <w:r xmlns:w="http://schemas.openxmlformats.org/wordprocessingml/2006/main" xmlns:wp="http://schemas.openxmlformats.org/drawingml/2006/wordprocessingDrawing" xmlns:r="http://schemas.openxmlformats.org/officeDocument/2006/relationships" xmlns:w14="http://schemas.microsoft.com/office/word/2010/wordml">
+              <w:rPr>
+                <w:rFonts w:ascii="Times New Roman" w:hAnsi="Arial" w:eastAsia="Arial" w:cs="Arial"/>
+                <w:sz w:val="24"/>
+                <w:szCs w:val="24"/>
+                <w:color w:val="000000"/>
+              </w:rPr>
+              <w:t xml:space="preserve">15.7</w:t>
+            </w:r>
+          </w:p>
+        </w:tc>
+        <w:tc>
+          <w:tcPr>
+            <w:tcBorders>
+              <w:bottom w:val="single" w:sz="8" w:space="0" w:color="666666"/>
+              <w:top w:val="single" w:sz="8" w:space="0" w:color="666666"/>
+              <w:left w:val="single" w:sz="8" w:space="0" w:color="666666"/>
+              <w:right w:val="single" w:sz="8" w:space="0" w:color="666666"/>
+            </w:tcBorders>
+            <w:shd w:val="clear" w:color="auto" w:fill="FFFFFF"/>
+            <w:tcMar>
+              <w:top w:w="0" w:type="dxa"/>
+              <w:bottom w:w="0" w:type="dxa"/>
+              <w:left w:w="0" w:type="dxa"/>
+              <w:right w:w="0" w:type="dxa"/>
+            </w:tcMar>
+            <w:vAlign w:val="center"/>
+          </w:tcPr>
+          <w:p>
+            <w:pPr>
+              <w:jc w:val="center"/>
+              <w:spacing w:after="100" w:before="100" w:line="240"/>
+              <w:ind w:firstLine="0" w:left="100" w:right="100"/>
+            </w:pPr>
+            <w:r xmlns:w="http://schemas.openxmlformats.org/wordprocessingml/2006/main" xmlns:wp="http://schemas.openxmlformats.org/drawingml/2006/wordprocessingDrawing" xmlns:r="http://schemas.openxmlformats.org/officeDocument/2006/relationships" xmlns:w14="http://schemas.microsoft.com/office/word/2010/wordml">
+              <w:rPr>
+                <w:rFonts w:ascii="Times New Roman" w:hAnsi="Arial" w:eastAsia="Arial" w:cs="Arial"/>
+                <w:sz w:val="24"/>
+                <w:szCs w:val="24"/>
+                <w:color w:val="000000"/>
+              </w:rPr>
+              <w:t xml:space="preserve">26.9</w:t>
+            </w:r>
+          </w:p>
+        </w:tc>
+        <w:tc>
+          <w:tcPr>
+            <w:tcBorders>
+              <w:bottom w:val="single" w:sz="8" w:space="0" w:color="666666"/>
+              <w:top w:val="single" w:sz="8" w:space="0" w:color="666666"/>
+              <w:left w:val="single" w:sz="8" w:space="0" w:color="666666"/>
+              <w:right w:val="single" w:sz="8" w:space="0" w:color="666666"/>
+            </w:tcBorders>
+            <w:shd w:val="clear" w:color="auto" w:fill="FFFFFF"/>
+            <w:tcMar>
+              <w:top w:w="0" w:type="dxa"/>
+              <w:bottom w:w="0" w:type="dxa"/>
+              <w:left w:w="0" w:type="dxa"/>
+              <w:right w:w="0" w:type="dxa"/>
+            </w:tcMar>
+            <w:vAlign w:val="center"/>
+          </w:tcPr>
+          <w:p>
+            <w:pPr>
+              <w:jc w:val="center"/>
+              <w:spacing w:after="100" w:before="100" w:line="240"/>
+              <w:ind w:firstLine="0" w:left="100" w:right="100"/>
+            </w:pPr>
+            <w:r xmlns:w="http://schemas.openxmlformats.org/wordprocessingml/2006/main" xmlns:wp="http://schemas.openxmlformats.org/drawingml/2006/wordprocessingDrawing" xmlns:r="http://schemas.openxmlformats.org/officeDocument/2006/relationships" xmlns:w14="http://schemas.microsoft.com/office/word/2010/wordml">
+              <w:rPr>
+                <w:rFonts w:ascii="Times New Roman" w:hAnsi="Arial" w:eastAsia="Arial" w:cs="Arial"/>
+                <w:sz w:val="24"/>
+                <w:szCs w:val="24"/>
+                <w:color w:val="000000"/>
+              </w:rPr>
+              <w:t xml:space="preserve">29.9</w:t>
             </w:r>
           </w:p>
         </w:tc>
@@ -14999,75 +15414,7 @@
                 <w:szCs w:val="24"/>
                 <w:color w:val="000000"/>
               </w:rPr>
-              <w:t xml:space="preserve">100.0</w:t>
-            </w:r>
-          </w:p>
-        </w:tc>
-        <w:tc>
-          <w:tcPr>
-            <w:tcBorders>
-              <w:bottom w:val="single" w:sz="8" w:space="0" w:color="666666"/>
-              <w:top w:val="single" w:sz="8" w:space="0" w:color="666666"/>
-              <w:left w:val="single" w:sz="8" w:space="0" w:color="666666"/>
-              <w:right w:val="single" w:sz="8" w:space="0" w:color="666666"/>
-            </w:tcBorders>
-            <w:shd w:val="clear" w:color="auto" w:fill="FFFFFF"/>
-            <w:tcMar>
-              <w:top w:w="0" w:type="dxa"/>
-              <w:bottom w:w="0" w:type="dxa"/>
-              <w:left w:w="0" w:type="dxa"/>
-              <w:right w:w="0" w:type="dxa"/>
-            </w:tcMar>
-            <w:vAlign w:val="center"/>
-          </w:tcPr>
-          <w:p>
-            <w:pPr>
-              <w:jc w:val="center"/>
-              <w:spacing w:after="100" w:before="100" w:line="240"/>
-              <w:ind w:firstLine="0" w:left="100" w:right="100"/>
-            </w:pPr>
-            <w:r xmlns:w="http://schemas.openxmlformats.org/wordprocessingml/2006/main" xmlns:wp="http://schemas.openxmlformats.org/drawingml/2006/wordprocessingDrawing" xmlns:r="http://schemas.openxmlformats.org/officeDocument/2006/relationships" xmlns:w14="http://schemas.microsoft.com/office/word/2010/wordml">
-              <w:rPr>
-                <w:rFonts w:ascii="Times New Roman" w:hAnsi="Arial" w:eastAsia="Arial" w:cs="Arial"/>
-                <w:sz w:val="24"/>
-                <w:szCs w:val="24"/>
-                <w:color w:val="000000"/>
-              </w:rPr>
-              <w:t xml:space="preserve">100.0</w:t>
-            </w:r>
-          </w:p>
-        </w:tc>
-        <w:tc>
-          <w:tcPr>
-            <w:tcBorders>
-              <w:bottom w:val="single" w:sz="8" w:space="0" w:color="666666"/>
-              <w:top w:val="single" w:sz="8" w:space="0" w:color="666666"/>
-              <w:left w:val="single" w:sz="8" w:space="0" w:color="666666"/>
-              <w:right w:val="single" w:sz="8" w:space="0" w:color="666666"/>
-            </w:tcBorders>
-            <w:shd w:val="clear" w:color="auto" w:fill="FFFFFF"/>
-            <w:tcMar>
-              <w:top w:w="0" w:type="dxa"/>
-              <w:bottom w:w="0" w:type="dxa"/>
-              <w:left w:w="0" w:type="dxa"/>
-              <w:right w:w="0" w:type="dxa"/>
-            </w:tcMar>
-            <w:vAlign w:val="center"/>
-          </w:tcPr>
-          <w:p>
-            <w:pPr>
-              <w:jc w:val="center"/>
-              <w:spacing w:after="100" w:before="100" w:line="240"/>
-              <w:ind w:firstLine="0" w:left="100" w:right="100"/>
-            </w:pPr>
-            <w:r xmlns:w="http://schemas.openxmlformats.org/wordprocessingml/2006/main" xmlns:wp="http://schemas.openxmlformats.org/drawingml/2006/wordprocessingDrawing" xmlns:r="http://schemas.openxmlformats.org/officeDocument/2006/relationships" xmlns:w14="http://schemas.microsoft.com/office/word/2010/wordml">
-              <w:rPr>
-                <w:rFonts w:ascii="Times New Roman" w:hAnsi="Arial" w:eastAsia="Arial" w:cs="Arial"/>
-                <w:sz w:val="24"/>
-                <w:szCs w:val="24"/>
-                <w:color w:val="000000"/>
-              </w:rPr>
-              <w:t xml:space="preserve">100.0</w:t>
+              <w:t xml:space="preserve">53.4</w:t>
             </w:r>
           </w:p>
         </w:tc>
@@ -15107,6 +15454,216 @@
                 <w:szCs w:val="24"/>
                 <w:color w:val="000000"/>
               </w:rPr>
+              <w:t xml:space="preserve">Diabetes, chronic kidney disease, or age 65+ years</w:t>
+            </w:r>
+          </w:p>
+        </w:tc>
+        <w:tc>
+          <w:tcPr>
+            <w:tcBorders>
+              <w:bottom w:val="single" w:sz="8" w:space="0" w:color="666666"/>
+              <w:top w:val="single" w:sz="8" w:space="0" w:color="666666"/>
+              <w:left w:val="single" w:sz="8" w:space="0" w:color="666666"/>
+              <w:right w:val="single" w:sz="8" w:space="0" w:color="666666"/>
+            </w:tcBorders>
+            <w:shd w:val="clear" w:color="auto" w:fill="FFFFFF"/>
+            <w:tcMar>
+              <w:top w:w="0" w:type="dxa"/>
+              <w:bottom w:w="0" w:type="dxa"/>
+              <w:left w:w="0" w:type="dxa"/>
+              <w:right w:w="0" w:type="dxa"/>
+            </w:tcMar>
+            <w:vAlign w:val="center"/>
+          </w:tcPr>
+          <w:p>
+            <w:pPr>
+              <w:jc w:val="center"/>
+              <w:spacing w:after="100" w:before="100" w:line="240"/>
+              <w:ind w:firstLine="0" w:left="100" w:right="100"/>
+            </w:pPr>
+            <w:r xmlns:w="http://schemas.openxmlformats.org/wordprocessingml/2006/main" xmlns:wp="http://schemas.openxmlformats.org/drawingml/2006/wordprocessingDrawing" xmlns:r="http://schemas.openxmlformats.org/officeDocument/2006/relationships" xmlns:w14="http://schemas.microsoft.com/office/word/2010/wordml">
+              <w:rPr>
+                <w:rFonts w:ascii="Times New Roman" w:hAnsi="Arial" w:eastAsia="Arial" w:cs="Arial"/>
+                <w:sz w:val="24"/>
+                <w:szCs w:val="24"/>
+                <w:color w:val="000000"/>
+              </w:rPr>
+              <w:t xml:space="preserve">29.5</w:t>
+            </w:r>
+          </w:p>
+        </w:tc>
+        <w:tc>
+          <w:tcPr>
+            <w:tcBorders>
+              <w:bottom w:val="single" w:sz="8" w:space="0" w:color="666666"/>
+              <w:top w:val="single" w:sz="8" w:space="0" w:color="666666"/>
+              <w:left w:val="single" w:sz="8" w:space="0" w:color="666666"/>
+              <w:right w:val="single" w:sz="8" w:space="0" w:color="666666"/>
+            </w:tcBorders>
+            <w:shd w:val="clear" w:color="auto" w:fill="FFFFFF"/>
+            <w:tcMar>
+              <w:top w:w="0" w:type="dxa"/>
+              <w:bottom w:w="0" w:type="dxa"/>
+              <w:left w:w="0" w:type="dxa"/>
+              <w:right w:w="0" w:type="dxa"/>
+            </w:tcMar>
+            <w:vAlign w:val="center"/>
+          </w:tcPr>
+          <w:p>
+            <w:pPr>
+              <w:jc w:val="center"/>
+              <w:spacing w:after="100" w:before="100" w:line="240"/>
+              <w:ind w:firstLine="0" w:left="100" w:right="100"/>
+            </w:pPr>
+            <w:r xmlns:w="http://schemas.openxmlformats.org/wordprocessingml/2006/main" xmlns:wp="http://schemas.openxmlformats.org/drawingml/2006/wordprocessingDrawing" xmlns:r="http://schemas.openxmlformats.org/officeDocument/2006/relationships" xmlns:w14="http://schemas.microsoft.com/office/word/2010/wordml">
+              <w:rPr>
+                <w:rFonts w:ascii="Times New Roman" w:hAnsi="Arial" w:eastAsia="Arial" w:cs="Arial"/>
+                <w:sz w:val="24"/>
+                <w:szCs w:val="24"/>
+                <w:color w:val="000000"/>
+              </w:rPr>
+              <w:t xml:space="preserve">100.0</w:t>
+            </w:r>
+          </w:p>
+        </w:tc>
+        <w:tc>
+          <w:tcPr>
+            <w:tcBorders>
+              <w:bottom w:val="single" w:sz="8" w:space="0" w:color="666666"/>
+              <w:top w:val="single" w:sz="8" w:space="0" w:color="666666"/>
+              <w:left w:val="single" w:sz="8" w:space="0" w:color="666666"/>
+              <w:right w:val="single" w:sz="8" w:space="0" w:color="666666"/>
+            </w:tcBorders>
+            <w:shd w:val="clear" w:color="auto" w:fill="FFFFFF"/>
+            <w:tcMar>
+              <w:top w:w="0" w:type="dxa"/>
+              <w:bottom w:w="0" w:type="dxa"/>
+              <w:left w:w="0" w:type="dxa"/>
+              <w:right w:w="0" w:type="dxa"/>
+            </w:tcMar>
+            <w:vAlign w:val="center"/>
+          </w:tcPr>
+          <w:p>
+            <w:pPr>
+              <w:jc w:val="center"/>
+              <w:spacing w:after="100" w:before="100" w:line="240"/>
+              <w:ind w:firstLine="0" w:left="100" w:right="100"/>
+            </w:pPr>
+            <w:r xmlns:w="http://schemas.openxmlformats.org/wordprocessingml/2006/main" xmlns:wp="http://schemas.openxmlformats.org/drawingml/2006/wordprocessingDrawing" xmlns:r="http://schemas.openxmlformats.org/officeDocument/2006/relationships" xmlns:w14="http://schemas.microsoft.com/office/word/2010/wordml">
+              <w:rPr>
+                <w:rFonts w:ascii="Times New Roman" w:hAnsi="Arial" w:eastAsia="Arial" w:cs="Arial"/>
+                <w:sz w:val="24"/>
+                <w:szCs w:val="24"/>
+                <w:color w:val="000000"/>
+              </w:rPr>
+              <w:t xml:space="preserve">100.0</w:t>
+            </w:r>
+          </w:p>
+        </w:tc>
+        <w:tc>
+          <w:tcPr>
+            <w:tcBorders>
+              <w:bottom w:val="single" w:sz="8" w:space="0" w:color="666666"/>
+              <w:top w:val="single" w:sz="8" w:space="0" w:color="666666"/>
+              <w:left w:val="single" w:sz="8" w:space="0" w:color="666666"/>
+              <w:right w:val="single" w:sz="8" w:space="0" w:color="666666"/>
+            </w:tcBorders>
+            <w:shd w:val="clear" w:color="auto" w:fill="FFFFFF"/>
+            <w:tcMar>
+              <w:top w:w="0" w:type="dxa"/>
+              <w:bottom w:w="0" w:type="dxa"/>
+              <w:left w:w="0" w:type="dxa"/>
+              <w:right w:w="0" w:type="dxa"/>
+            </w:tcMar>
+            <w:vAlign w:val="center"/>
+          </w:tcPr>
+          <w:p>
+            <w:pPr>
+              <w:jc w:val="center"/>
+              <w:spacing w:after="100" w:before="100" w:line="240"/>
+              <w:ind w:firstLine="0" w:left="100" w:right="100"/>
+            </w:pPr>
+            <w:r xmlns:w="http://schemas.openxmlformats.org/wordprocessingml/2006/main" xmlns:wp="http://schemas.openxmlformats.org/drawingml/2006/wordprocessingDrawing" xmlns:r="http://schemas.openxmlformats.org/officeDocument/2006/relationships" xmlns:w14="http://schemas.microsoft.com/office/word/2010/wordml">
+              <w:rPr>
+                <w:rFonts w:ascii="Times New Roman" w:hAnsi="Arial" w:eastAsia="Arial" w:cs="Arial"/>
+                <w:sz w:val="24"/>
+                <w:szCs w:val="24"/>
+                <w:color w:val="000000"/>
+              </w:rPr>
+              <w:t xml:space="preserve">100.0</w:t>
+            </w:r>
+          </w:p>
+        </w:tc>
+        <w:tc>
+          <w:tcPr>
+            <w:tcBorders>
+              <w:bottom w:val="single" w:sz="8" w:space="0" w:color="666666"/>
+              <w:top w:val="single" w:sz="8" w:space="0" w:color="666666"/>
+              <w:left w:val="single" w:sz="8" w:space="0" w:color="666666"/>
+              <w:right w:val="single" w:sz="8" w:space="0" w:color="666666"/>
+            </w:tcBorders>
+            <w:shd w:val="clear" w:color="auto" w:fill="FFFFFF"/>
+            <w:tcMar>
+              <w:top w:w="0" w:type="dxa"/>
+              <w:bottom w:w="0" w:type="dxa"/>
+              <w:left w:w="0" w:type="dxa"/>
+              <w:right w:w="0" w:type="dxa"/>
+            </w:tcMar>
+            <w:vAlign w:val="center"/>
+          </w:tcPr>
+          <w:p>
+            <w:pPr>
+              <w:jc w:val="center"/>
+              <w:spacing w:after="100" w:before="100" w:line="240"/>
+              <w:ind w:firstLine="0" w:left="100" w:right="100"/>
+            </w:pPr>
+            <w:r xmlns:w="http://schemas.openxmlformats.org/wordprocessingml/2006/main" xmlns:wp="http://schemas.openxmlformats.org/drawingml/2006/wordprocessingDrawing" xmlns:r="http://schemas.openxmlformats.org/officeDocument/2006/relationships" xmlns:w14="http://schemas.microsoft.com/office/word/2010/wordml">
+              <w:rPr>
+                <w:rFonts w:ascii="Times New Roman" w:hAnsi="Arial" w:eastAsia="Arial" w:cs="Arial"/>
+                <w:sz w:val="24"/>
+                <w:szCs w:val="24"/>
+                <w:color w:val="000000"/>
+              </w:rPr>
+              <w:t xml:space="preserve">100.0</w:t>
+            </w:r>
+          </w:p>
+        </w:tc>
+      </w:tr>
+      <w:tr>
+        <w:trPr>
+          <w:cantSplit/>
+          <w:trHeight w:val="360" w:hRule="auto"/>
+        </w:trPr>
+        <w:tc>
+          <w:tcPr>
+            <w:tcBorders>
+              <w:bottom w:val="single" w:sz="8" w:space="0" w:color="666666"/>
+              <w:top w:val="single" w:sz="8" w:space="0" w:color="666666"/>
+              <w:left w:val="single" w:sz="8" w:space="0" w:color="666666"/>
+              <w:right w:val="single" w:sz="8" w:space="0" w:color="666666"/>
+            </w:tcBorders>
+            <w:shd w:val="clear" w:color="auto" w:fill="FFFFFF"/>
+            <w:tcMar>
+              <w:top w:w="0" w:type="dxa"/>
+              <w:bottom w:w="0" w:type="dxa"/>
+              <w:left w:w="0" w:type="dxa"/>
+              <w:right w:w="0" w:type="dxa"/>
+            </w:tcMar>
+            <w:vAlign w:val="center"/>
+          </w:tcPr>
+          <w:p>
+            <w:pPr>
+              <w:jc w:val="left"/>
+              <w:spacing w:after="100" w:before="100" w:line="240"/>
+              <w:ind w:firstLine="0" w:left="100" w:right="100"/>
+            </w:pPr>
+            <w:r xmlns:w="http://schemas.openxmlformats.org/wordprocessingml/2006/main" xmlns:wp="http://schemas.openxmlformats.org/drawingml/2006/wordprocessingDrawing" xmlns:r="http://schemas.openxmlformats.org/officeDocument/2006/relationships" xmlns:w14="http://schemas.microsoft.com/office/word/2010/wordml">
+              <w:rPr>
+                <w:rFonts w:ascii="Times New Roman" w:hAnsi="Arial" w:eastAsia="Arial" w:cs="Arial"/>
+                <w:sz w:val="24"/>
+                <w:szCs w:val="24"/>
+                <w:color w:val="000000"/>
+              </w:rPr>
               <w:t xml:space="preserve">Clinical CVD</w:t>
             </w:r>
             <w:r xmlns:w="http://schemas.openxmlformats.org/wordprocessingml/2006/main" xmlns:wp="http://schemas.openxmlformats.org/drawingml/2006/wordprocessingDrawing" xmlns:r="http://schemas.openxmlformats.org/officeDocument/2006/relationships" xmlns:w14="http://schemas.microsoft.com/office/word/2010/wordml">
@@ -15518,6 +16075,52 @@
                 <w:color w:val="000000"/>
               </w:rPr>
               <w:t xml:space="preserve">CKD = chronic kidney disease; CVD = cardiovascular disease; HDL = high density lipoprotein</w:t>
+            </w:r>
+          </w:p>
+        </w:tc>
+      </w:tr>
+      <w:tr>
+        <w:trPr>
+          <w:cantSplit/>
+          <w:trHeight w:val="2880" w:hRule="auto"/>
+        </w:trPr>
+        <w:tc>
+          <w:tcPr>
+            <w:gridSpan w:val="6"/>
+            <w:tcBorders/>
+            <w:shd w:val="clear" w:color="auto" w:fill="FFFFFF"/>
+            <w:tcMar>
+              <w:top w:w="0" w:type="dxa"/>
+              <w:bottom w:w="0" w:type="dxa"/>
+              <w:left w:w="0" w:type="dxa"/>
+              <w:right w:w="0" w:type="dxa"/>
+            </w:tcMar>
+            <w:vAlign w:val="center"/>
+          </w:tcPr>
+          <w:p>
+            <w:pPr>
+              <w:jc w:val="left"/>
+              <w:spacing w:after="100" w:before="100" w:line="240"/>
+              <w:ind w:firstLine="0" w:left="100" w:right="100"/>
+            </w:pPr>
+            <w:r xmlns:w="http://schemas.openxmlformats.org/wordprocessingml/2006/main" xmlns:wp="http://schemas.openxmlformats.org/drawingml/2006/wordprocessingDrawing" xmlns:r="http://schemas.openxmlformats.org/officeDocument/2006/relationships" xmlns:w14="http://schemas.microsoft.com/office/word/2010/wordml">
+              <w:rPr>
+                <w:rFonts w:ascii="Times New Roman" w:hAnsi="Arial" w:eastAsia="Arial" w:cs="Arial"/>
+                <w:vertAlign w:val="superscript"/>
+                <w:sz w:val="24"/>
+                <w:szCs w:val="24"/>
+                <w:color w:val="000000"/>
+              </w:rPr>
+              <w:t xml:space="preserve"/>
+            </w:r>
+            <w:r xmlns:w="http://schemas.openxmlformats.org/wordprocessingml/2006/main" xmlns:wp="http://schemas.openxmlformats.org/drawingml/2006/wordprocessingDrawing" xmlns:r="http://schemas.openxmlformats.org/officeDocument/2006/relationships" xmlns:w14="http://schemas.microsoft.com/office/word/2010/wordml">
+              <w:rPr>
+                <w:rFonts w:ascii="Times New Roman" w:hAnsi="Arial" w:eastAsia="Arial" w:cs="Arial"/>
+                <w:sz w:val="24"/>
+                <w:szCs w:val="24"/>
+                <w:color w:val="000000"/>
+              </w:rPr>
+              <w:t xml:space="preserve">Stage 1 hypertension was defined as having untreated systolic blood pressure between 130 and 139 mm Hg with diastolic blood pressure &lt; 90 mm Hg or diastolic blood pressure between 80 and 89 mm Hg with systolic blood pressure &lt; 90 mm Hg</w:t>
             </w:r>
           </w:p>
         </w:tc>

</xml_diff>